<commit_message>
Release Note BEXIS 2.12.0 updated - final version
</commit_message>
<xml_diff>
--- a/Release Notes/BEXIS212_Release_Note.docx
+++ b/Release Notes/BEXIS212_Release_Note.docx
@@ -13,11 +13,10 @@
           <w:sz w:val="24"/>
         </w:rPr>
       </w:pPr>
-      <w:bookmarkStart w:id="0" w:name="_GoBack"/>
-      <w:bookmarkEnd w:id="0"/>
       <w:r>
         <w:rPr>
           <w:noProof/>
+          <w:lang w:val="de-DE" w:eastAsia="de-DE"/>
         </w:rPr>
         <mc:AlternateContent>
           <mc:Choice Requires="wps">
@@ -84,7 +83,7 @@
           </mc:Choice>
           <mc:Fallback>
             <w:pict>
-              <v:line w14:anchorId="4A3CEC6E" id="Line 2" o:spid="_x0000_s1026" style="position:absolute;z-index:251657728;visibility:visible;mso-wrap-style:square;mso-width-percent:0;mso-height-percent:0;mso-wrap-distance-left:0;mso-wrap-distance-top:0;mso-wrap-distance-right:0;mso-wrap-distance-bottom:0;mso-position-horizontal:absolute;mso-position-horizontal-relative:page;mso-position-vertical:absolute;mso-position-vertical-relative:text;mso-width-percent:0;mso-height-percent:0;mso-width-relative:page;mso-height-relative:page" from="69.4pt,38.95pt" to="525.95pt,38.95pt" o:gfxdata="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" strokecolor="#4f81bc" strokeweight=".96pt">
+              <v:line w14:anchorId="7EC6452B" id="Line 2" o:spid="_x0000_s1026" style="position:absolute;z-index:251657728;visibility:visible;mso-wrap-style:square;mso-width-percent:0;mso-height-percent:0;mso-wrap-distance-left:0;mso-wrap-distance-top:0;mso-wrap-distance-right:0;mso-wrap-distance-bottom:0;mso-position-horizontal:absolute;mso-position-horizontal-relative:page;mso-position-vertical:absolute;mso-position-vertical-relative:text;mso-width-percent:0;mso-height-percent:0;mso-width-relative:page;mso-height-relative:page" from="69.4pt,38.95pt" to="525.95pt,38.95pt" o:gfxdata="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" strokecolor="#4f81bc" strokeweight=".96pt">
                 <w10:wrap type="topAndBottom" anchorx="page"/>
               </v:line>
             </w:pict>
@@ -116,6 +115,15 @@
           <w:spacing w:val="3"/>
           <w:sz w:val="52"/>
         </w:rPr>
+        <w:t>.0</w:t>
+      </w:r>
+      <w:r>
+        <w:rPr>
+          <w:rFonts w:ascii="Cambria"/>
+          <w:color w:val="17365D"/>
+          <w:spacing w:val="3"/>
+          <w:sz w:val="52"/>
+        </w:rPr>
         <w:t xml:space="preserve"> </w:t>
       </w:r>
       <w:r>
@@ -151,7 +159,7 @@
           <w:spacing w:val="3"/>
           <w:sz w:val="24"/>
         </w:rPr>
-        <w:t>12.09</w:t>
+        <w:t>21</w:t>
       </w:r>
       <w:r>
         <w:rPr>
@@ -160,6 +168,15 @@
           <w:spacing w:val="3"/>
           <w:sz w:val="24"/>
         </w:rPr>
+        <w:t>.09</w:t>
+      </w:r>
+      <w:r>
+        <w:rPr>
+          <w:rFonts w:ascii="Cambria"/>
+          <w:color w:val="17365D"/>
+          <w:spacing w:val="3"/>
+          <w:sz w:val="24"/>
+        </w:rPr>
         <w:t>.2018</w:t>
       </w:r>
     </w:p>
@@ -175,67 +192,667 @@
     </w:p>
     <w:p>
       <w:pPr>
-        <w:pStyle w:val="BodyText"/>
+        <w:pStyle w:val="Textkrper"/>
         <w:spacing w:before="1"/>
         <w:ind w:left="220" w:firstLine="0"/>
         <w:jc w:val="both"/>
       </w:pPr>
-    </w:p>
-    <w:p>
-      <w:pPr>
-        <w:pStyle w:val="BodyText"/>
-        <w:numPr>
-          <w:ilvl w:val="0"/>
-          <w:numId w:val="17"/>
-        </w:numPr>
+      <w:r>
+        <w:t xml:space="preserve">According to the feature requests and bug reports provided by the BEXIS 2 community this new version of BEXIS 2 contains the following changes and new features: </w:t>
+      </w:r>
+    </w:p>
+    <w:p>
+      <w:pPr>
+        <w:pStyle w:val="Textkrper"/>
         <w:spacing w:before="1"/>
+        <w:ind w:left="0" w:firstLine="0"/>
         <w:jc w:val="both"/>
       </w:pPr>
-      <w:r>
-        <w:t>Mapping</w:t>
-      </w:r>
-    </w:p>
-    <w:p>
-      <w:pPr>
-        <w:pStyle w:val="BodyText"/>
-        <w:numPr>
-          <w:ilvl w:val="0"/>
-          <w:numId w:val="17"/>
-        </w:numPr>
+    </w:p>
+    <w:p>
+      <w:pPr>
+        <w:pStyle w:val="Textkrper"/>
         <w:spacing w:before="1"/>
+        <w:ind w:left="220" w:firstLine="0"/>
         <w:jc w:val="both"/>
       </w:pPr>
       <w:r>
-        <w:t>Visualization</w:t>
-      </w:r>
-    </w:p>
-    <w:p>
-      <w:pPr>
-        <w:pStyle w:val="BodyText"/>
-        <w:numPr>
-          <w:ilvl w:val="0"/>
-          <w:numId w:val="17"/>
-        </w:numPr>
+        <w:t>In the Primary data view filtering</w:t>
+      </w:r>
+      <w:r>
+        <w:t>,</w:t>
+      </w:r>
+      <w:r>
+        <w:t xml:space="preserve"> sorting</w:t>
+      </w:r>
+      <w:r>
+        <w:t>,</w:t>
+      </w:r>
+      <w:r>
+        <w:t xml:space="preserve"> </w:t>
+      </w:r>
+      <w:r>
+        <w:t xml:space="preserve">and selecting </w:t>
+      </w:r>
+      <w:r>
+        <w:t xml:space="preserve">is no available again allowing users to download </w:t>
+      </w:r>
+      <w:r>
+        <w:t xml:space="preserve">custom subsets of a dataset (i.e. </w:t>
+      </w:r>
+      <w:r>
+        <w:t>selected rows</w:t>
+      </w:r>
+      <w:r>
+        <w:t>/columns)</w:t>
+      </w:r>
+      <w:r>
+        <w:t xml:space="preserve">. </w:t>
+      </w:r>
+      <w:hyperlink r:id="rId5" w:history="1">
+        <w:r>
+          <w:rPr>
+            <w:rStyle w:val="Hyperlink"/>
+          </w:rPr>
+          <w:t>issue #25</w:t>
+        </w:r>
+      </w:hyperlink>
+    </w:p>
+    <w:p>
+      <w:pPr>
+        <w:pStyle w:val="Textkrper"/>
         <w:spacing w:before="1"/>
+        <w:ind w:left="220" w:firstLine="0"/>
         <w:jc w:val="both"/>
       </w:pPr>
-      <w:r>
-        <w:t>Party Package</w:t>
-      </w:r>
-    </w:p>
-    <w:p>
-      <w:pPr>
-        <w:pStyle w:val="BodyText"/>
-        <w:numPr>
-          <w:ilvl w:val="0"/>
-          <w:numId w:val="17"/>
-        </w:numPr>
+    </w:p>
+    <w:p>
+      <w:pPr>
+        <w:pStyle w:val="Textkrper"/>
         <w:spacing w:before="1"/>
+        <w:ind w:left="220" w:firstLine="0"/>
         <w:jc w:val="both"/>
       </w:pPr>
       <w:r>
-        <w:t>???</w:t>
-      </w:r>
+        <w:t>There is now a</w:t>
+      </w:r>
+      <w:r>
+        <w:t xml:space="preserve"> d</w:t>
+      </w:r>
+      <w:r>
+        <w:t xml:space="preserve">ataset </w:t>
+      </w:r>
+      <w:r>
+        <w:t>o</w:t>
+      </w:r>
+      <w:r>
+        <w:t xml:space="preserve">wner concept </w:t>
+      </w:r>
+      <w:r>
+        <w:t xml:space="preserve">implemented which integrates the </w:t>
+      </w:r>
+      <w:r>
+        <w:t xml:space="preserve">metadata </w:t>
+      </w:r>
+      <w:r>
+        <w:t xml:space="preserve">entry </w:t>
+      </w:r>
+      <w:r>
+        <w:t xml:space="preserve">form </w:t>
+      </w:r>
+      <w:r>
+        <w:t>with the</w:t>
+      </w:r>
+      <w:r>
+        <w:t xml:space="preserve"> </w:t>
+      </w:r>
+      <w:r>
+        <w:t>party package</w:t>
+      </w:r>
+      <w:r>
+        <w:t>.</w:t>
+      </w:r>
+      <w:r>
+        <w:t xml:space="preserve"> If the mapping is provided (by data manager) users are able to assign ownership to other system users resulting in data permissions being determined automatically following predefined profiles.</w:t>
+      </w:r>
+      <w:r>
+        <w:t xml:space="preserve"> </w:t>
+      </w:r>
+      <w:hyperlink r:id="rId6" w:history="1">
+        <w:r>
+          <w:rPr>
+            <w:rStyle w:val="Hyperlink"/>
+          </w:rPr>
+          <w:t xml:space="preserve">Issue </w:t>
+        </w:r>
+        <w:r>
+          <w:rPr>
+            <w:rStyle w:val="Hyperlink"/>
+          </w:rPr>
+          <w:t>#29</w:t>
+        </w:r>
+      </w:hyperlink>
+      <w:r>
+        <w:t>,</w:t>
+      </w:r>
+      <w:r>
+        <w:t xml:space="preserve"> </w:t>
+      </w:r>
+      <w:hyperlink r:id="rId7" w:history="1">
+        <w:r>
+          <w:rPr>
+            <w:rStyle w:val="Hyperlink"/>
+          </w:rPr>
+          <w:t xml:space="preserve">issue </w:t>
+        </w:r>
+        <w:r>
+          <w:rPr>
+            <w:rStyle w:val="Hyperlink"/>
+          </w:rPr>
+          <w:t>#40</w:t>
+        </w:r>
+      </w:hyperlink>
+    </w:p>
+    <w:p>
+      <w:pPr>
+        <w:pStyle w:val="Textkrper"/>
+        <w:spacing w:before="1"/>
+        <w:ind w:left="220" w:firstLine="0"/>
+        <w:jc w:val="both"/>
+      </w:pPr>
+    </w:p>
+    <w:p>
+      <w:pPr>
+        <w:pStyle w:val="Textkrper"/>
+        <w:spacing w:before="1"/>
+        <w:ind w:left="220" w:firstLine="0"/>
+        <w:jc w:val="both"/>
+      </w:pPr>
+      <w:r>
+        <w:t xml:space="preserve">In order to ease the upload and improve performance of the data ingest appending rows to an existing tabular dataset is now available as an alternative </w:t>
+      </w:r>
+      <w:r>
+        <w:t xml:space="preserve">path </w:t>
+      </w:r>
+      <w:r>
+        <w:t xml:space="preserve">to the “update” approach. </w:t>
+      </w:r>
+      <w:hyperlink r:id="rId8" w:history="1">
+        <w:r>
+          <w:rPr>
+            <w:rStyle w:val="Hyperlink"/>
+          </w:rPr>
+          <w:t>issue #30</w:t>
+        </w:r>
+      </w:hyperlink>
+    </w:p>
+    <w:p>
+      <w:pPr>
+        <w:pStyle w:val="Textkrper"/>
+        <w:spacing w:before="1"/>
+        <w:ind w:left="220" w:firstLine="0"/>
+        <w:jc w:val="both"/>
+      </w:pPr>
+    </w:p>
+    <w:p>
+      <w:pPr>
+        <w:pStyle w:val="Textkrper"/>
+        <w:spacing w:before="1"/>
+        <w:ind w:left="220" w:firstLine="0"/>
+        <w:jc w:val="both"/>
+      </w:pPr>
+      <w:r>
+        <w:t>U</w:t>
+      </w:r>
+      <w:r>
+        <w:t>ser</w:t>
+      </w:r>
+      <w:r>
+        <w:t>s</w:t>
+      </w:r>
+      <w:r>
+        <w:t xml:space="preserve"> </w:t>
+      </w:r>
+      <w:r>
+        <w:t>are now able t</w:t>
+      </w:r>
+      <w:r>
+        <w:t xml:space="preserve">o request access to a dataset </w:t>
+      </w:r>
+      <w:r>
+        <w:t xml:space="preserve">with the click of a button. Owners of the dataset will be notified by email and can make </w:t>
+      </w:r>
+      <w:r>
+        <w:t>a decision within the system. Both, parties involved can see and manage the requests from the Dashboard.</w:t>
+      </w:r>
+      <w:r>
+        <w:t xml:space="preserve"> </w:t>
+      </w:r>
+      <w:hyperlink r:id="rId9" w:history="1">
+        <w:r>
+          <w:rPr>
+            <w:rStyle w:val="Hyperlink"/>
+          </w:rPr>
+          <w:t xml:space="preserve">Issue </w:t>
+        </w:r>
+        <w:r>
+          <w:rPr>
+            <w:rStyle w:val="Hyperlink"/>
+          </w:rPr>
+          <w:t>#31</w:t>
+        </w:r>
+      </w:hyperlink>
+    </w:p>
+    <w:p>
+      <w:pPr>
+        <w:pStyle w:val="Textkrper"/>
+        <w:spacing w:before="1"/>
+        <w:ind w:left="580" w:firstLine="0"/>
+        <w:jc w:val="both"/>
+      </w:pPr>
+    </w:p>
+    <w:p>
+      <w:pPr>
+        <w:pStyle w:val="Textkrper"/>
+        <w:spacing w:before="1"/>
+        <w:ind w:left="220" w:firstLine="0"/>
+        <w:jc w:val="both"/>
+      </w:pPr>
+      <w:r>
+        <w:t>Dataset</w:t>
+      </w:r>
+      <w:r>
+        <w:t>s</w:t>
+      </w:r>
+      <w:r>
+        <w:t xml:space="preserve"> may have a</w:t>
+      </w:r>
+      <w:r>
+        <w:t xml:space="preserve">ttachments </w:t>
+      </w:r>
+      <w:r>
+        <w:t>that can be of any file type</w:t>
+      </w:r>
+      <w:r>
+        <w:t>.</w:t>
+      </w:r>
+      <w:r>
+        <w:t xml:space="preserve"> This is meant for any additional </w:t>
+      </w:r>
+      <w:r>
+        <w:t>information</w:t>
+      </w:r>
+      <w:r>
+        <w:t xml:space="preserve"> </w:t>
+      </w:r>
+      <w:r>
+        <w:t>(</w:t>
+      </w:r>
+      <w:r>
+        <w:t xml:space="preserve">e.g. images, </w:t>
+      </w:r>
+      <w:r>
+        <w:t>protocols, descriptions) that does not fit into tabular primary data nor metadata</w:t>
+      </w:r>
+      <w:r>
+        <w:t>,</w:t>
+      </w:r>
+      <w:r>
+        <w:t xml:space="preserve"> </w:t>
+      </w:r>
+      <w:hyperlink r:id="rId10" w:history="1">
+        <w:r>
+          <w:rPr>
+            <w:rStyle w:val="Hyperlink"/>
+          </w:rPr>
+          <w:t>issue #32</w:t>
+        </w:r>
+      </w:hyperlink>
+    </w:p>
+    <w:p>
+      <w:pPr>
+        <w:pStyle w:val="Textkrper"/>
+        <w:spacing w:before="1"/>
+        <w:ind w:left="220" w:firstLine="0"/>
+        <w:jc w:val="both"/>
+      </w:pPr>
+    </w:p>
+    <w:p>
+      <w:pPr>
+        <w:pStyle w:val="Textkrper"/>
+        <w:spacing w:before="1"/>
+        <w:ind w:left="220" w:firstLine="0"/>
+        <w:jc w:val="both"/>
+      </w:pPr>
+      <w:r>
+        <w:t xml:space="preserve">In addition to the regular Search there is now also a </w:t>
+      </w:r>
+      <w:r>
+        <w:t xml:space="preserve">Public </w:t>
+      </w:r>
+      <w:r>
+        <w:t>S</w:t>
+      </w:r>
+      <w:r>
+        <w:t>earch</w:t>
+      </w:r>
+      <w:r>
+        <w:t xml:space="preserve"> </w:t>
+      </w:r>
+      <w:r>
+        <w:t xml:space="preserve">that shows </w:t>
+      </w:r>
+      <w:r>
+        <w:t xml:space="preserve">only </w:t>
+      </w:r>
+      <w:r>
+        <w:t xml:space="preserve">datasets marked </w:t>
+      </w:r>
+      <w:r>
+        <w:t xml:space="preserve">as public </w:t>
+      </w:r>
+      <w:r>
+        <w:t>to anonymous users</w:t>
+      </w:r>
+      <w:r>
+        <w:t>. The regular Search contains a separate filter now for public datasets.</w:t>
+      </w:r>
+      <w:r>
+        <w:t xml:space="preserve"> </w:t>
+      </w:r>
+      <w:hyperlink r:id="rId11" w:history="1">
+        <w:r>
+          <w:rPr>
+            <w:rStyle w:val="Hyperlink"/>
+          </w:rPr>
+          <w:t xml:space="preserve">issue </w:t>
+        </w:r>
+        <w:r>
+          <w:rPr>
+            <w:rStyle w:val="Hyperlink"/>
+          </w:rPr>
+          <w:t>#33</w:t>
+        </w:r>
+      </w:hyperlink>
+    </w:p>
+    <w:p>
+      <w:pPr>
+        <w:pStyle w:val="Textkrper"/>
+        <w:spacing w:before="1"/>
+        <w:ind w:left="220" w:firstLine="0"/>
+        <w:jc w:val="both"/>
+      </w:pPr>
+    </w:p>
+    <w:p>
+      <w:pPr>
+        <w:pStyle w:val="Textkrper"/>
+        <w:spacing w:before="1"/>
+        <w:ind w:left="220" w:firstLine="0"/>
+        <w:jc w:val="both"/>
+      </w:pPr>
+      <w:r>
+        <w:t xml:space="preserve">Uploading and updating datasets is now also possible with XLSX, CSV, TSV files (previously XLSM and TXT only), </w:t>
+      </w:r>
+      <w:hyperlink r:id="rId12" w:history="1">
+        <w:r>
+          <w:rPr>
+            <w:rStyle w:val="Hyperlink"/>
+          </w:rPr>
+          <w:t>issue #34</w:t>
+        </w:r>
+      </w:hyperlink>
+    </w:p>
+    <w:p>
+      <w:pPr>
+        <w:pStyle w:val="Textkrper"/>
+        <w:spacing w:before="1"/>
+        <w:ind w:left="220" w:firstLine="0"/>
+        <w:jc w:val="both"/>
+      </w:pPr>
+    </w:p>
+    <w:p>
+      <w:pPr>
+        <w:pStyle w:val="Textkrper"/>
+        <w:spacing w:before="1"/>
+        <w:ind w:left="220" w:firstLine="0"/>
+        <w:jc w:val="both"/>
+      </w:pPr>
+      <w:r>
+        <w:t xml:space="preserve">As requested, there is also an extended Zip download available </w:t>
+      </w:r>
+      <w:r>
+        <w:t xml:space="preserve">incl. </w:t>
+      </w:r>
+      <w:r>
+        <w:t xml:space="preserve">separate files for </w:t>
+      </w:r>
+      <w:r>
+        <w:t>metadata, primary data, data structure</w:t>
+      </w:r>
+      <w:r>
+        <w:t xml:space="preserve">, etc.  </w:t>
+      </w:r>
+      <w:hyperlink r:id="rId13" w:history="1">
+        <w:r>
+          <w:rPr>
+            <w:rStyle w:val="Hyperlink"/>
+          </w:rPr>
+          <w:t>issue #36</w:t>
+        </w:r>
+      </w:hyperlink>
+    </w:p>
+    <w:p>
+      <w:pPr>
+        <w:pStyle w:val="Textkrper"/>
+        <w:spacing w:before="1"/>
+        <w:ind w:left="220" w:firstLine="0"/>
+        <w:jc w:val="both"/>
+      </w:pPr>
+    </w:p>
+    <w:p>
+      <w:pPr>
+        <w:pStyle w:val="Textkrper"/>
+        <w:spacing w:before="1"/>
+        <w:ind w:left="220" w:firstLine="0"/>
+        <w:jc w:val="both"/>
+      </w:pPr>
+      <w:r>
+        <w:t>Data managers are now able to provide and manage d</w:t>
+      </w:r>
+      <w:r>
+        <w:t>ocument</w:t>
+      </w:r>
+      <w:r>
+        <w:t>s</w:t>
+      </w:r>
+      <w:r>
+        <w:t xml:space="preserve"> </w:t>
+      </w:r>
+      <w:r>
+        <w:t xml:space="preserve">(e.g. guidelines, policies) through BEXIS. </w:t>
+      </w:r>
+      <w:hyperlink r:id="rId14" w:history="1">
+        <w:r>
+          <w:rPr>
+            <w:rStyle w:val="Hyperlink"/>
+          </w:rPr>
+          <w:t>issue</w:t>
+        </w:r>
+        <w:r>
+          <w:rPr>
+            <w:rStyle w:val="Hyperlink"/>
+          </w:rPr>
+          <w:t xml:space="preserve"> #37</w:t>
+        </w:r>
+      </w:hyperlink>
+    </w:p>
+    <w:p>
+      <w:pPr>
+        <w:pStyle w:val="Textkrper"/>
+        <w:spacing w:before="1"/>
+        <w:ind w:left="220" w:firstLine="0"/>
+        <w:jc w:val="both"/>
+      </w:pPr>
+    </w:p>
+    <w:p>
+      <w:pPr>
+        <w:pStyle w:val="Textkrper"/>
+        <w:spacing w:before="1"/>
+        <w:ind w:left="220" w:firstLine="0"/>
+        <w:jc w:val="both"/>
+      </w:pPr>
+      <w:r>
+        <w:t xml:space="preserve">There is a first version of a visualization module which provides graphs for data managers and administrators (e.g. timeline of system activities, datasets created/deleted) </w:t>
+      </w:r>
+      <w:hyperlink r:id="rId15" w:history="1">
+        <w:r>
+          <w:rPr>
+            <w:rStyle w:val="Hyperlink"/>
+          </w:rPr>
+          <w:t>issue #62</w:t>
+        </w:r>
+      </w:hyperlink>
+    </w:p>
+    <w:p>
+      <w:pPr>
+        <w:pStyle w:val="Textkrper"/>
+        <w:spacing w:before="1"/>
+        <w:ind w:left="220" w:firstLine="0"/>
+        <w:jc w:val="both"/>
+      </w:pPr>
+    </w:p>
+    <w:p>
+      <w:pPr>
+        <w:pStyle w:val="Textkrper"/>
+        <w:spacing w:before="1"/>
+        <w:ind w:left="220" w:firstLine="0"/>
+        <w:jc w:val="both"/>
+      </w:pPr>
+      <w:r>
+        <w:t>There is now two separate declarations of c</w:t>
+      </w:r>
+      <w:r>
+        <w:t xml:space="preserve">onsent </w:t>
+      </w:r>
+      <w:r>
+        <w:t xml:space="preserve">required upon user registration; one on the </w:t>
+      </w:r>
+      <w:r>
+        <w:t>privacy policy</w:t>
+      </w:r>
+      <w:r>
+        <w:t xml:space="preserve">, one on terms and conditions. </w:t>
+      </w:r>
+      <w:hyperlink r:id="rId16" w:history="1">
+        <w:r>
+          <w:rPr>
+            <w:rStyle w:val="Hyperlink"/>
+          </w:rPr>
+          <w:t>Issue #70</w:t>
+        </w:r>
+      </w:hyperlink>
+    </w:p>
+    <w:p>
+      <w:pPr>
+        <w:pStyle w:val="Textkrper"/>
+        <w:spacing w:before="1"/>
+        <w:ind w:left="220" w:firstLine="0"/>
+        <w:jc w:val="both"/>
+      </w:pPr>
+    </w:p>
+    <w:p>
+      <w:pPr>
+        <w:pStyle w:val="Textkrper"/>
+        <w:spacing w:before="1"/>
+        <w:ind w:left="220" w:firstLine="0"/>
+        <w:jc w:val="both"/>
+      </w:pPr>
+      <w:r>
+        <w:t xml:space="preserve">The </w:t>
+      </w:r>
+      <w:r>
+        <w:t xml:space="preserve">Import Data </w:t>
+      </w:r>
+      <w:r>
+        <w:t>feature has been updated to improve user guidance</w:t>
+      </w:r>
+      <w:r>
+        <w:t xml:space="preserve"> on linking variables of the new dataset to existing variables in the system.</w:t>
+      </w:r>
+      <w:r>
+        <w:t xml:space="preserve">  </w:t>
+      </w:r>
+      <w:hyperlink r:id="rId17" w:history="1">
+        <w:r>
+          <w:rPr>
+            <w:rStyle w:val="Hyperlink"/>
+          </w:rPr>
+          <w:t>issue #87</w:t>
+        </w:r>
+      </w:hyperlink>
+      <w:r>
+        <w:t xml:space="preserve"> </w:t>
+      </w:r>
+    </w:p>
+    <w:p>
+      <w:pPr>
+        <w:pStyle w:val="Textkrper"/>
+        <w:spacing w:before="1"/>
+        <w:ind w:left="220" w:firstLine="0"/>
+        <w:jc w:val="both"/>
+      </w:pPr>
+    </w:p>
+    <w:p>
+      <w:pPr>
+        <w:pStyle w:val="Textkrper"/>
+        <w:spacing w:before="1"/>
+        <w:ind w:left="220" w:firstLine="0"/>
+        <w:jc w:val="both"/>
+      </w:pPr>
+      <w:r>
+        <w:t>Besides there has been a number of smaller user interfaces</w:t>
+      </w:r>
+      <w:r>
+        <w:t xml:space="preserve"> improvements (info button </w:t>
+      </w:r>
+      <w:hyperlink r:id="rId18" w:history="1">
+        <w:r>
+          <w:rPr>
+            <w:rStyle w:val="Hyperlink"/>
+          </w:rPr>
+          <w:t>#27</w:t>
+        </w:r>
+      </w:hyperlink>
+      <w:r>
+        <w:t xml:space="preserve">, grid visibility </w:t>
+      </w:r>
+      <w:hyperlink r:id="rId19" w:history="1">
+        <w:r>
+          <w:rPr>
+            <w:rStyle w:val="Hyperlink"/>
+          </w:rPr>
+          <w:t>#76</w:t>
+        </w:r>
+      </w:hyperlink>
+      <w:r>
+        <w:t xml:space="preserve">, </w:t>
+      </w:r>
+      <w:hyperlink r:id="rId20" w:history="1">
+        <w:r>
+          <w:rPr>
+            <w:rStyle w:val="Hyperlink"/>
+          </w:rPr>
+          <w:t>#79</w:t>
+        </w:r>
+      </w:hyperlink>
+    </w:p>
+    <w:p>
+      <w:pPr>
+        <w:pStyle w:val="Textkrper"/>
+        <w:spacing w:before="1"/>
+        <w:ind w:left="220" w:firstLine="0"/>
+        <w:jc w:val="both"/>
+      </w:pPr>
     </w:p>
     <w:p>
       <w:pPr>
@@ -249,7 +866,7 @@
     </w:p>
     <w:p>
       <w:pPr>
-        <w:pStyle w:val="Heading1"/>
+        <w:pStyle w:val="berschrift1"/>
         <w:numPr>
           <w:ilvl w:val="0"/>
           <w:numId w:val="2"/>
@@ -265,6 +882,7 @@
         <w:rPr>
           <w:color w:val="365F91"/>
         </w:rPr>
+        <w:lastRenderedPageBreak/>
         <w:t>Software</w:t>
       </w:r>
       <w:r>
@@ -283,7 +901,7 @@
     </w:p>
     <w:p>
       <w:pPr>
-        <w:pStyle w:val="ListParagraph"/>
+        <w:pStyle w:val="Listenabsatz"/>
         <w:numPr>
           <w:ilvl w:val="1"/>
           <w:numId w:val="2"/>
@@ -309,7 +927,7 @@
     </w:p>
     <w:p>
       <w:pPr>
-        <w:pStyle w:val="ListParagraph"/>
+        <w:pStyle w:val="Listenabsatz"/>
         <w:numPr>
           <w:ilvl w:val="1"/>
           <w:numId w:val="2"/>
@@ -338,7 +956,7 @@
     </w:p>
     <w:p>
       <w:pPr>
-        <w:pStyle w:val="ListParagraph"/>
+        <w:pStyle w:val="Listenabsatz"/>
         <w:numPr>
           <w:ilvl w:val="1"/>
           <w:numId w:val="2"/>
@@ -364,7 +982,7 @@
     </w:p>
     <w:p>
       <w:pPr>
-        <w:pStyle w:val="ListParagraph"/>
+        <w:pStyle w:val="Listenabsatz"/>
         <w:numPr>
           <w:ilvl w:val="1"/>
           <w:numId w:val="2"/>
@@ -389,7 +1007,7 @@
     </w:p>
     <w:p>
       <w:pPr>
-        <w:pStyle w:val="BodyText"/>
+        <w:pStyle w:val="Textkrper"/>
         <w:spacing w:before="0"/>
         <w:ind w:left="0" w:firstLine="0"/>
         <w:rPr>
@@ -399,7 +1017,7 @@
     </w:p>
     <w:p>
       <w:pPr>
-        <w:pStyle w:val="Heading1"/>
+        <w:pStyle w:val="berschrift1"/>
         <w:numPr>
           <w:ilvl w:val="0"/>
           <w:numId w:val="2"/>
@@ -433,7 +1051,7 @@
     </w:p>
     <w:p>
       <w:pPr>
-        <w:pStyle w:val="BodyText"/>
+        <w:pStyle w:val="Textkrper"/>
         <w:spacing w:before="49" w:line="276" w:lineRule="auto"/>
         <w:ind w:left="156" w:right="151" w:firstLine="0"/>
         <w:jc w:val="both"/>
@@ -453,14 +1071,14 @@
     </w:p>
     <w:p>
       <w:pPr>
-        <w:pStyle w:val="BodyText"/>
+        <w:pStyle w:val="Textkrper"/>
         <w:spacing w:before="0"/>
         <w:ind w:left="0" w:firstLine="0"/>
       </w:pPr>
     </w:p>
     <w:p>
       <w:pPr>
-        <w:pStyle w:val="BodyText"/>
+        <w:pStyle w:val="Textkrper"/>
         <w:spacing w:before="0"/>
         <w:ind w:left="0" w:firstLine="0"/>
         <w:rPr>
@@ -470,7 +1088,7 @@
     </w:p>
     <w:p>
       <w:pPr>
-        <w:pStyle w:val="Heading1"/>
+        <w:pStyle w:val="berschrift1"/>
         <w:numPr>
           <w:ilvl w:val="0"/>
           <w:numId w:val="2"/>
@@ -503,7 +1121,7 @@
     </w:p>
     <w:p>
       <w:pPr>
-        <w:pStyle w:val="ListParagraph"/>
+        <w:pStyle w:val="Listenabsatz"/>
         <w:numPr>
           <w:ilvl w:val="1"/>
           <w:numId w:val="2"/>
@@ -525,6 +1143,9 @@
         <w:t xml:space="preserve"> the software is able to run on Windows 7</w:t>
       </w:r>
       <w:r>
+        <w:t>,</w:t>
+      </w:r>
+      <w:r>
         <w:rPr>
           <w:spacing w:val="-7"/>
         </w:rPr>
@@ -536,7 +1157,7 @@
     </w:p>
     <w:p>
       <w:pPr>
-        <w:pStyle w:val="ListParagraph"/>
+        <w:pStyle w:val="Listenabsatz"/>
         <w:numPr>
           <w:ilvl w:val="1"/>
           <w:numId w:val="2"/>
@@ -563,7 +1184,7 @@
     </w:p>
     <w:p>
       <w:pPr>
-        <w:pStyle w:val="ListParagraph"/>
+        <w:pStyle w:val="Listenabsatz"/>
         <w:numPr>
           <w:ilvl w:val="1"/>
           <w:numId w:val="2"/>
@@ -580,7 +1201,7 @@
     </w:p>
     <w:p>
       <w:pPr>
-        <w:pStyle w:val="ListParagraph"/>
+        <w:pStyle w:val="Listenabsatz"/>
         <w:numPr>
           <w:ilvl w:val="2"/>
           <w:numId w:val="2"/>
@@ -607,7 +1228,7 @@
     </w:p>
     <w:p>
       <w:pPr>
-        <w:pStyle w:val="ListParagraph"/>
+        <w:pStyle w:val="Listenabsatz"/>
         <w:numPr>
           <w:ilvl w:val="2"/>
           <w:numId w:val="2"/>
@@ -633,7 +1254,7 @@
     </w:p>
     <w:p>
       <w:pPr>
-        <w:pStyle w:val="ListParagraph"/>
+        <w:pStyle w:val="Listenabsatz"/>
         <w:numPr>
           <w:ilvl w:val="1"/>
           <w:numId w:val="2"/>
@@ -651,7 +1272,7 @@
     </w:p>
     <w:p>
       <w:pPr>
-        <w:pStyle w:val="ListParagraph"/>
+        <w:pStyle w:val="Listenabsatz"/>
         <w:numPr>
           <w:ilvl w:val="1"/>
           <w:numId w:val="5"/>
@@ -676,7 +1297,7 @@
     </w:p>
     <w:p>
       <w:pPr>
-        <w:pStyle w:val="ListParagraph"/>
+        <w:pStyle w:val="Listenabsatz"/>
         <w:numPr>
           <w:ilvl w:val="1"/>
           <w:numId w:val="5"/>
@@ -687,11 +1308,9 @@
         </w:tabs>
         <w:spacing w:before="34"/>
       </w:pPr>
-      <w:proofErr w:type="spellStart"/>
       <w:r>
         <w:t>Microsoft.ASP.NET.MVC</w:t>
       </w:r>
-      <w:proofErr w:type="spellEnd"/>
       <w:r>
         <w:rPr>
           <w:spacing w:val="-10"/>
@@ -704,7 +1323,7 @@
     </w:p>
     <w:p>
       <w:pPr>
-        <w:pStyle w:val="ListParagraph"/>
+        <w:pStyle w:val="Listenabsatz"/>
         <w:numPr>
           <w:ilvl w:val="1"/>
           <w:numId w:val="5"/>
@@ -730,7 +1349,7 @@
     </w:p>
     <w:p>
       <w:pPr>
-        <w:pStyle w:val="ListParagraph"/>
+        <w:pStyle w:val="Listenabsatz"/>
         <w:numPr>
           <w:ilvl w:val="1"/>
           <w:numId w:val="5"/>
@@ -741,11 +1360,9 @@
         </w:tabs>
         <w:spacing w:before="33"/>
       </w:pPr>
-      <w:proofErr w:type="spellStart"/>
       <w:r>
         <w:t>Microsoft.ASP.NET.WebHelpers</w:t>
       </w:r>
-      <w:proofErr w:type="spellEnd"/>
       <w:r>
         <w:rPr>
           <w:spacing w:val="-11"/>
@@ -758,7 +1375,7 @@
     </w:p>
     <w:p>
       <w:pPr>
-        <w:pStyle w:val="ListParagraph"/>
+        <w:pStyle w:val="Listenabsatz"/>
         <w:numPr>
           <w:ilvl w:val="1"/>
           <w:numId w:val="5"/>
@@ -769,11 +1386,9 @@
         </w:tabs>
         <w:spacing w:before="33"/>
       </w:pPr>
-      <w:proofErr w:type="spellStart"/>
       <w:r>
         <w:t>Microsoft.ASP.NET.WebPages.WebData</w:t>
       </w:r>
-      <w:proofErr w:type="spellEnd"/>
       <w:r>
         <w:rPr>
           <w:spacing w:val="-14"/>
@@ -786,7 +1401,7 @@
     </w:p>
     <w:p>
       <w:pPr>
-        <w:pStyle w:val="ListParagraph"/>
+        <w:pStyle w:val="Listenabsatz"/>
         <w:numPr>
           <w:ilvl w:val="1"/>
           <w:numId w:val="5"/>
@@ -797,11 +1412,9 @@
         </w:tabs>
         <w:spacing w:before="31"/>
       </w:pPr>
-      <w:proofErr w:type="spellStart"/>
       <w:r>
         <w:t>Microsoft.JQuery.Unobtrusive.Validation</w:t>
       </w:r>
-      <w:proofErr w:type="spellEnd"/>
       <w:r>
         <w:rPr>
           <w:spacing w:val="-9"/>
@@ -814,7 +1427,7 @@
     </w:p>
     <w:p>
       <w:pPr>
-        <w:pStyle w:val="ListParagraph"/>
+        <w:pStyle w:val="Listenabsatz"/>
         <w:numPr>
           <w:ilvl w:val="1"/>
           <w:numId w:val="5"/>
@@ -840,7 +1453,7 @@
     </w:p>
     <w:p>
       <w:pPr>
-        <w:pStyle w:val="ListParagraph"/>
+        <w:pStyle w:val="Listenabsatz"/>
         <w:numPr>
           <w:ilvl w:val="1"/>
           <w:numId w:val="5"/>
@@ -852,13 +1465,8 @@
         <w:spacing w:before="54"/>
       </w:pPr>
       <w:r>
-        <w:t xml:space="preserve">Lucene.Net </w:t>
-      </w:r>
-      <w:proofErr w:type="spellStart"/>
-      <w:r>
-        <w:t>Contrib</w:t>
-      </w:r>
-      <w:proofErr w:type="spellEnd"/>
+        <w:t>Lucene.Net Contrib</w:t>
+      </w:r>
       <w:r>
         <w:rPr>
           <w:spacing w:val="-6"/>
@@ -871,7 +1479,7 @@
     </w:p>
     <w:p>
       <w:pPr>
-        <w:pStyle w:val="ListParagraph"/>
+        <w:pStyle w:val="Listenabsatz"/>
         <w:numPr>
           <w:ilvl w:val="1"/>
           <w:numId w:val="5"/>
@@ -897,7 +1505,7 @@
     </w:p>
     <w:p>
       <w:pPr>
-        <w:pStyle w:val="ListParagraph"/>
+        <w:pStyle w:val="Listenabsatz"/>
         <w:numPr>
           <w:ilvl w:val="1"/>
           <w:numId w:val="5"/>
@@ -908,13 +1516,8 @@
         </w:tabs>
         <w:spacing w:before="34"/>
       </w:pPr>
-      <w:proofErr w:type="spellStart"/>
-      <w:r>
-        <w:t>Telerik</w:t>
-      </w:r>
-      <w:proofErr w:type="spellEnd"/>
-      <w:r>
-        <w:t xml:space="preserve"> MVC Extensions</w:t>
+      <w:r>
+        <w:t>Telerik MVC Extensions</w:t>
       </w:r>
       <w:r>
         <w:rPr>
@@ -928,7 +1531,7 @@
     </w:p>
     <w:p>
       <w:pPr>
-        <w:pStyle w:val="ListParagraph"/>
+        <w:pStyle w:val="Listenabsatz"/>
         <w:numPr>
           <w:ilvl w:val="1"/>
           <w:numId w:val="5"/>
@@ -954,7 +1557,7 @@
     </w:p>
     <w:p>
       <w:pPr>
-        <w:pStyle w:val="ListParagraph"/>
+        <w:pStyle w:val="Listenabsatz"/>
         <w:numPr>
           <w:ilvl w:val="1"/>
           <w:numId w:val="5"/>
@@ -965,11 +1568,9 @@
         </w:tabs>
         <w:spacing w:before="33"/>
       </w:pPr>
-      <w:proofErr w:type="spellStart"/>
       <w:r>
         <w:t>Npgsql</w:t>
       </w:r>
-      <w:proofErr w:type="spellEnd"/>
       <w:r>
         <w:rPr>
           <w:spacing w:val="-6"/>
@@ -982,7 +1583,7 @@
     </w:p>
     <w:p>
       <w:pPr>
-        <w:pStyle w:val="ListParagraph"/>
+        <w:pStyle w:val="Listenabsatz"/>
         <w:numPr>
           <w:ilvl w:val="1"/>
           <w:numId w:val="5"/>
@@ -993,11 +1594,9 @@
         </w:tabs>
         <w:spacing w:before="33"/>
       </w:pPr>
-      <w:proofErr w:type="spellStart"/>
       <w:r>
         <w:t>PostSharp</w:t>
       </w:r>
-      <w:proofErr w:type="spellEnd"/>
       <w:r>
         <w:rPr>
           <w:spacing w:val="-5"/>
@@ -1010,7 +1609,7 @@
     </w:p>
     <w:p>
       <w:pPr>
-        <w:pStyle w:val="ListParagraph"/>
+        <w:pStyle w:val="Listenabsatz"/>
         <w:numPr>
           <w:ilvl w:val="1"/>
           <w:numId w:val="5"/>
@@ -1021,11 +1620,9 @@
         </w:tabs>
         <w:spacing w:before="33"/>
       </w:pPr>
-      <w:proofErr w:type="spellStart"/>
       <w:r>
         <w:t>Linq</w:t>
       </w:r>
-      <w:proofErr w:type="spellEnd"/>
       <w:r>
         <w:rPr>
           <w:spacing w:val="-4"/>
@@ -1038,7 +1635,7 @@
     </w:p>
     <w:p>
       <w:pPr>
-        <w:pStyle w:val="ListParagraph"/>
+        <w:pStyle w:val="Listenabsatz"/>
         <w:numPr>
           <w:ilvl w:val="1"/>
           <w:numId w:val="5"/>
@@ -1064,7 +1661,7 @@
     </w:p>
     <w:p>
       <w:pPr>
-        <w:pStyle w:val="ListParagraph"/>
+        <w:pStyle w:val="Listenabsatz"/>
         <w:numPr>
           <w:ilvl w:val="1"/>
           <w:numId w:val="5"/>
@@ -1090,7 +1687,7 @@
     </w:p>
     <w:p>
       <w:pPr>
-        <w:pStyle w:val="ListParagraph"/>
+        <w:pStyle w:val="Listenabsatz"/>
         <w:numPr>
           <w:ilvl w:val="1"/>
           <w:numId w:val="5"/>
@@ -1101,12 +1698,9 @@
         </w:tabs>
         <w:spacing w:before="34"/>
       </w:pPr>
-      <w:proofErr w:type="spellStart"/>
-      <w:r>
-        <w:lastRenderedPageBreak/>
+      <w:r>
         <w:t>FluentBootstrap</w:t>
       </w:r>
-      <w:proofErr w:type="spellEnd"/>
       <w:r>
         <w:rPr>
           <w:spacing w:val="-7"/>
@@ -1119,7 +1713,7 @@
     </w:p>
     <w:p>
       <w:pPr>
-        <w:pStyle w:val="ListParagraph"/>
+        <w:pStyle w:val="Listenabsatz"/>
         <w:numPr>
           <w:ilvl w:val="1"/>
           <w:numId w:val="5"/>
@@ -1130,11 +1724,9 @@
         </w:tabs>
         <w:spacing w:before="31"/>
       </w:pPr>
-      <w:proofErr w:type="spellStart"/>
       <w:r>
         <w:t>FluentBootstrap.Mvc</w:t>
       </w:r>
-      <w:proofErr w:type="spellEnd"/>
       <w:r>
         <w:rPr>
           <w:spacing w:val="-10"/>
@@ -1147,7 +1739,7 @@
     </w:p>
     <w:p>
       <w:pPr>
-        <w:pStyle w:val="ListParagraph"/>
+        <w:pStyle w:val="Listenabsatz"/>
         <w:numPr>
           <w:ilvl w:val="1"/>
           <w:numId w:val="5"/>
@@ -1173,17 +1765,7 @@
     </w:p>
     <w:p>
       <w:pPr>
-        <w:pStyle w:val="BodyText"/>
-        <w:spacing w:before="11"/>
-        <w:ind w:left="0" w:firstLine="0"/>
-        <w:rPr>
-          <w:sz w:val="27"/>
-        </w:rPr>
-      </w:pPr>
-    </w:p>
-    <w:p>
-      <w:pPr>
-        <w:pStyle w:val="ListParagraph"/>
+        <w:pStyle w:val="Listenabsatz"/>
         <w:numPr>
           <w:ilvl w:val="1"/>
           <w:numId w:val="2"/>
@@ -1210,7 +1792,7 @@
     </w:p>
     <w:p>
       <w:pPr>
-        <w:pStyle w:val="ListParagraph"/>
+        <w:pStyle w:val="Listenabsatz"/>
         <w:numPr>
           <w:ilvl w:val="2"/>
           <w:numId w:val="2"/>
@@ -1236,7 +1818,7 @@
     </w:p>
     <w:p>
       <w:pPr>
-        <w:pStyle w:val="ListParagraph"/>
+        <w:pStyle w:val="Listenabsatz"/>
         <w:numPr>
           <w:ilvl w:val="2"/>
           <w:numId w:val="2"/>
@@ -1263,14 +1845,16 @@
     </w:p>
     <w:p>
       <w:pPr>
-        <w:pStyle w:val="BodyText"/>
+        <w:pStyle w:val="Textkrper"/>
         <w:spacing w:before="0"/>
         <w:ind w:left="0" w:firstLine="0"/>
       </w:pPr>
-    </w:p>
-    <w:p>
-      <w:pPr>
-        <w:pStyle w:val="BodyText"/>
+      <w:bookmarkStart w:id="0" w:name="_GoBack"/>
+      <w:bookmarkEnd w:id="0"/>
+    </w:p>
+    <w:p>
+      <w:pPr>
+        <w:pStyle w:val="Textkrper"/>
         <w:spacing w:before="9"/>
         <w:ind w:left="0" w:firstLine="0"/>
         <w:rPr>
@@ -1280,7 +1864,7 @@
     </w:p>
     <w:p>
       <w:pPr>
-        <w:pStyle w:val="Heading1"/>
+        <w:pStyle w:val="berschrift1"/>
         <w:numPr>
           <w:ilvl w:val="0"/>
           <w:numId w:val="2"/>
@@ -1300,7 +1884,7 @@
     </w:p>
     <w:p>
       <w:pPr>
-        <w:pStyle w:val="BodyText"/>
+        <w:pStyle w:val="Textkrper"/>
         <w:spacing w:before="52"/>
         <w:ind w:left="116" w:firstLine="0"/>
         <w:jc w:val="both"/>
@@ -1326,14 +1910,14 @@
     </w:p>
     <w:p>
       <w:pPr>
-        <w:pStyle w:val="BodyText"/>
+        <w:pStyle w:val="Textkrper"/>
         <w:spacing w:before="0"/>
         <w:ind w:left="0" w:firstLine="0"/>
       </w:pPr>
     </w:p>
     <w:p>
       <w:pPr>
-        <w:pStyle w:val="BodyText"/>
+        <w:pStyle w:val="Textkrper"/>
         <w:spacing w:before="4"/>
         <w:ind w:left="0" w:firstLine="0"/>
         <w:rPr>
@@ -1343,7 +1927,7 @@
     </w:p>
     <w:p>
       <w:pPr>
-        <w:pStyle w:val="Heading1"/>
+        <w:pStyle w:val="berschrift1"/>
         <w:numPr>
           <w:ilvl w:val="0"/>
           <w:numId w:val="2"/>
@@ -1377,7 +1961,7 @@
     </w:p>
     <w:p>
       <w:pPr>
-        <w:pStyle w:val="BodyText"/>
+        <w:pStyle w:val="Textkrper"/>
         <w:spacing w:before="49" w:line="276" w:lineRule="auto"/>
         <w:ind w:left="116" w:right="111" w:firstLine="0"/>
         <w:jc w:val="both"/>
@@ -1388,7 +1972,7 @@
     </w:p>
     <w:p>
       <w:pPr>
-        <w:pStyle w:val="BodyText"/>
+        <w:pStyle w:val="Textkrper"/>
         <w:spacing w:before="4"/>
         <w:ind w:left="0" w:firstLine="0"/>
         <w:rPr>
@@ -1398,7 +1982,7 @@
     </w:p>
     <w:p>
       <w:pPr>
-        <w:pStyle w:val="Heading2"/>
+        <w:pStyle w:val="berschrift2"/>
         <w:numPr>
           <w:ilvl w:val="0"/>
           <w:numId w:val="1"/>
@@ -1430,7 +2014,7 @@
     </w:p>
     <w:p>
       <w:pPr>
-        <w:pStyle w:val="BodyText"/>
+        <w:pStyle w:val="Textkrper"/>
         <w:spacing w:before="45"/>
         <w:ind w:left="116" w:firstLine="0"/>
         <w:jc w:val="both"/>
@@ -1441,7 +2025,7 @@
     </w:p>
     <w:p>
       <w:pPr>
-        <w:pStyle w:val="BodyText"/>
+        <w:pStyle w:val="Textkrper"/>
         <w:spacing w:before="8"/>
         <w:ind w:left="0" w:firstLine="0"/>
         <w:rPr>
@@ -1451,7 +2035,7 @@
     </w:p>
     <w:p>
       <w:pPr>
-        <w:pStyle w:val="Heading3"/>
+        <w:pStyle w:val="berschrift3"/>
         <w:spacing w:before="1"/>
       </w:pPr>
       <w:r>
@@ -1463,7 +2047,7 @@
     </w:p>
     <w:p>
       <w:pPr>
-        <w:pStyle w:val="ListParagraph"/>
+        <w:pStyle w:val="Listenabsatz"/>
         <w:numPr>
           <w:ilvl w:val="1"/>
           <w:numId w:val="2"/>
@@ -1490,7 +2074,7 @@
     </w:p>
     <w:p>
       <w:pPr>
-        <w:pStyle w:val="ListParagraph"/>
+        <w:pStyle w:val="Listenabsatz"/>
         <w:numPr>
           <w:ilvl w:val="1"/>
           <w:numId w:val="2"/>
@@ -1523,7 +2107,7 @@
     </w:p>
     <w:p>
       <w:pPr>
-        <w:pStyle w:val="ListParagraph"/>
+        <w:pStyle w:val="Listenabsatz"/>
         <w:numPr>
           <w:ilvl w:val="1"/>
           <w:numId w:val="2"/>
@@ -1541,7 +2125,7 @@
     </w:p>
     <w:p>
       <w:pPr>
-        <w:pStyle w:val="ListParagraph"/>
+        <w:pStyle w:val="Listenabsatz"/>
         <w:numPr>
           <w:ilvl w:val="1"/>
           <w:numId w:val="2"/>
@@ -1559,7 +2143,7 @@
     </w:p>
     <w:p>
       <w:pPr>
-        <w:pStyle w:val="Heading3"/>
+        <w:pStyle w:val="berschrift3"/>
         <w:spacing w:before="242"/>
       </w:pPr>
       <w:r>
@@ -1571,7 +2155,7 @@
     </w:p>
     <w:p>
       <w:pPr>
-        <w:pStyle w:val="ListParagraph"/>
+        <w:pStyle w:val="Listenabsatz"/>
         <w:numPr>
           <w:ilvl w:val="1"/>
           <w:numId w:val="2"/>
@@ -1584,12 +2168,44 @@
         <w:ind w:left="836"/>
       </w:pPr>
       <w:r>
-        <w:t>NA</w:t>
-      </w:r>
-    </w:p>
-    <w:p>
-      <w:pPr>
-        <w:pStyle w:val="Heading3"/>
+        <w:t>request access to a dataset</w:t>
+      </w:r>
+      <w:r>
+        <w:t>; n</w:t>
+      </w:r>
+      <w:r>
+        <w:t>otifi</w:t>
+      </w:r>
+      <w:r>
+        <w:t xml:space="preserve">cation to owners </w:t>
+      </w:r>
+      <w:r>
+        <w:t>by email</w:t>
+      </w:r>
+      <w:r>
+        <w:t>;</w:t>
+      </w:r>
+      <w:r>
+        <w:t xml:space="preserve"> manage requests </w:t>
+      </w:r>
+      <w:r>
+        <w:t xml:space="preserve">and decisions at </w:t>
+      </w:r>
+      <w:r>
+        <w:t xml:space="preserve">the Dashboard. </w:t>
+      </w:r>
+      <w:hyperlink r:id="rId21" w:history="1">
+        <w:r>
+          <w:rPr>
+            <w:rStyle w:val="Hyperlink"/>
+          </w:rPr>
+          <w:t>Issue #31</w:t>
+        </w:r>
+      </w:hyperlink>
+    </w:p>
+    <w:p>
+      <w:pPr>
+        <w:pStyle w:val="berschrift3"/>
       </w:pPr>
       <w:r>
         <w:rPr>
@@ -1600,7 +2216,7 @@
     </w:p>
     <w:p>
       <w:pPr>
-        <w:pStyle w:val="ListParagraph"/>
+        <w:pStyle w:val="Listenabsatz"/>
         <w:numPr>
           <w:ilvl w:val="1"/>
           <w:numId w:val="2"/>
@@ -1618,7 +2234,7 @@
     </w:p>
     <w:p>
       <w:pPr>
-        <w:pStyle w:val="Heading3"/>
+        <w:pStyle w:val="berschrift3"/>
       </w:pPr>
       <w:r>
         <w:rPr>
@@ -1629,7 +2245,7 @@
     </w:p>
     <w:p>
       <w:pPr>
-        <w:pStyle w:val="ListParagraph"/>
+        <w:pStyle w:val="Listenabsatz"/>
         <w:numPr>
           <w:ilvl w:val="1"/>
           <w:numId w:val="2"/>
@@ -1647,7 +2263,7 @@
     </w:p>
     <w:p>
       <w:pPr>
-        <w:pStyle w:val="Heading3"/>
+        <w:pStyle w:val="berschrift3"/>
         <w:spacing w:before="240"/>
       </w:pPr>
       <w:r>
@@ -1659,7 +2275,7 @@
     </w:p>
     <w:p>
       <w:pPr>
-        <w:pStyle w:val="ListParagraph"/>
+        <w:pStyle w:val="Listenabsatz"/>
         <w:numPr>
           <w:ilvl w:val="1"/>
           <w:numId w:val="2"/>
@@ -1678,7 +2294,7 @@
     <w:p/>
     <w:p>
       <w:pPr>
-        <w:pStyle w:val="Heading3"/>
+        <w:pStyle w:val="berschrift3"/>
         <w:spacing w:before="77"/>
       </w:pPr>
       <w:r>
@@ -1690,7 +2306,7 @@
     </w:p>
     <w:p>
       <w:pPr>
-        <w:pStyle w:val="ListParagraph"/>
+        <w:pStyle w:val="Listenabsatz"/>
         <w:numPr>
           <w:ilvl w:val="1"/>
           <w:numId w:val="2"/>
@@ -1708,7 +2324,7 @@
     </w:p>
     <w:p>
       <w:pPr>
-        <w:pStyle w:val="Heading3"/>
+        <w:pStyle w:val="berschrift3"/>
       </w:pPr>
       <w:r>
         <w:rPr>
@@ -1719,7 +2335,7 @@
     </w:p>
     <w:p>
       <w:pPr>
-        <w:pStyle w:val="ListParagraph"/>
+        <w:pStyle w:val="Listenabsatz"/>
         <w:numPr>
           <w:ilvl w:val="1"/>
           <w:numId w:val="2"/>
@@ -1737,7 +2353,7 @@
     </w:p>
     <w:p>
       <w:pPr>
-        <w:pStyle w:val="BodyText"/>
+        <w:pStyle w:val="Textkrper"/>
         <w:spacing w:before="0"/>
         <w:ind w:left="0" w:firstLine="0"/>
         <w:rPr>
@@ -1747,7 +2363,7 @@
     </w:p>
     <w:p>
       <w:pPr>
-        <w:pStyle w:val="BodyText"/>
+        <w:pStyle w:val="Textkrper"/>
         <w:spacing w:before="7"/>
         <w:ind w:left="0" w:firstLine="0"/>
         <w:rPr>
@@ -1757,7 +2373,7 @@
     </w:p>
     <w:p>
       <w:pPr>
-        <w:pStyle w:val="Heading2"/>
+        <w:pStyle w:val="berschrift2"/>
         <w:numPr>
           <w:ilvl w:val="0"/>
           <w:numId w:val="1"/>
@@ -1788,14 +2404,17 @@
     </w:p>
     <w:p>
       <w:pPr>
-        <w:pStyle w:val="BodyText"/>
+        <w:pStyle w:val="Textkrper"/>
         <w:spacing w:line="276" w:lineRule="auto"/>
         <w:ind w:left="116" w:right="111" w:firstLine="0"/>
         <w:jc w:val="both"/>
       </w:pPr>
       <w:r>
+        <w:t xml:space="preserve">The main purpose of this module is to enable users to search for data available within the system. The module executes user defined queries against the metadata and primary data and provides advanced features such as facets, keywords, categories, filters, grouping, and sorting. Depending on individual user permissions the system provides access to full metadata records, the underlying data </w:t>
+      </w:r>
+      <w:r>
         <w:lastRenderedPageBreak/>
-        <w:t>The main purpose of this module is to enable users to search for data available within the system. The module executes user defined queries against the metadata and primary data and provides advanced features such as facets, keywords, categories, filters, grouping, and sorting. Depending on individual user permissions the system provides access to full metadata records, the underlying data structure and the primary</w:t>
+        <w:t>structure and the primary</w:t>
       </w:r>
       <w:r>
         <w:rPr>
@@ -1809,7 +2428,7 @@
     </w:p>
     <w:p>
       <w:pPr>
-        <w:pStyle w:val="BodyText"/>
+        <w:pStyle w:val="Textkrper"/>
         <w:spacing w:before="5"/>
         <w:ind w:left="0" w:firstLine="0"/>
         <w:rPr>
@@ -1819,7 +2438,7 @@
     </w:p>
     <w:p>
       <w:pPr>
-        <w:pStyle w:val="Heading3"/>
+        <w:pStyle w:val="berschrift3"/>
         <w:spacing w:before="0"/>
       </w:pPr>
       <w:r>
@@ -1831,7 +2450,7 @@
     </w:p>
     <w:p>
       <w:pPr>
-        <w:pStyle w:val="ListParagraph"/>
+        <w:pStyle w:val="Listenabsatz"/>
         <w:numPr>
           <w:ilvl w:val="1"/>
           <w:numId w:val="2"/>
@@ -1858,7 +2477,7 @@
     </w:p>
     <w:p>
       <w:pPr>
-        <w:pStyle w:val="ListParagraph"/>
+        <w:pStyle w:val="Listenabsatz"/>
         <w:numPr>
           <w:ilvl w:val="1"/>
           <w:numId w:val="2"/>
@@ -1885,7 +2504,7 @@
     </w:p>
     <w:p>
       <w:pPr>
-        <w:pStyle w:val="ListParagraph"/>
+        <w:pStyle w:val="Listenabsatz"/>
         <w:numPr>
           <w:ilvl w:val="1"/>
           <w:numId w:val="2"/>
@@ -1911,7 +2530,7 @@
     </w:p>
     <w:p>
       <w:pPr>
-        <w:pStyle w:val="ListParagraph"/>
+        <w:pStyle w:val="Listenabsatz"/>
         <w:numPr>
           <w:ilvl w:val="1"/>
           <w:numId w:val="2"/>
@@ -1938,7 +2557,7 @@
     </w:p>
     <w:p>
       <w:pPr>
-        <w:pStyle w:val="ListParagraph"/>
+        <w:pStyle w:val="Listenabsatz"/>
         <w:numPr>
           <w:ilvl w:val="1"/>
           <w:numId w:val="2"/>
@@ -1965,7 +2584,7 @@
     </w:p>
     <w:p>
       <w:pPr>
-        <w:pStyle w:val="ListParagraph"/>
+        <w:pStyle w:val="Listenabsatz"/>
         <w:numPr>
           <w:ilvl w:val="1"/>
           <w:numId w:val="2"/>
@@ -1998,7 +2617,7 @@
     </w:p>
     <w:p>
       <w:pPr>
-        <w:pStyle w:val="ListParagraph"/>
+        <w:pStyle w:val="Listenabsatz"/>
         <w:numPr>
           <w:ilvl w:val="1"/>
           <w:numId w:val="2"/>
@@ -2016,7 +2635,7 @@
     </w:p>
     <w:p>
       <w:pPr>
-        <w:pStyle w:val="ListParagraph"/>
+        <w:pStyle w:val="Listenabsatz"/>
         <w:numPr>
           <w:ilvl w:val="1"/>
           <w:numId w:val="2"/>
@@ -2034,7 +2653,7 @@
     </w:p>
     <w:p>
       <w:pPr>
-        <w:pStyle w:val="ListParagraph"/>
+        <w:pStyle w:val="Listenabsatz"/>
         <w:numPr>
           <w:ilvl w:val="1"/>
           <w:numId w:val="2"/>
@@ -2061,7 +2680,7 @@
     </w:p>
     <w:p>
       <w:pPr>
-        <w:pStyle w:val="ListParagraph"/>
+        <w:pStyle w:val="Listenabsatz"/>
         <w:numPr>
           <w:ilvl w:val="1"/>
           <w:numId w:val="2"/>
@@ -2079,17 +2698,7 @@
     </w:p>
     <w:p>
       <w:pPr>
-        <w:pStyle w:val="BodyText"/>
-        <w:spacing w:before="2"/>
-        <w:ind w:left="476" w:firstLine="0"/>
-        <w:rPr>
-          <w:rFonts w:ascii="Symbol" w:hAnsi="Symbol"/>
-        </w:rPr>
-      </w:pPr>
-    </w:p>
-    <w:p>
-      <w:pPr>
-        <w:pStyle w:val="BodyText"/>
+        <w:pStyle w:val="Textkrper"/>
         <w:spacing w:before="8"/>
         <w:ind w:left="0" w:firstLine="0"/>
         <w:rPr>
@@ -2100,7 +2709,7 @@
     </w:p>
     <w:p>
       <w:pPr>
-        <w:pStyle w:val="Heading3"/>
+        <w:pStyle w:val="berschrift3"/>
         <w:spacing w:before="0"/>
         <w:jc w:val="left"/>
       </w:pPr>
@@ -2113,7 +2722,54 @@
     </w:p>
     <w:p>
       <w:pPr>
-        <w:pStyle w:val="ListParagraph"/>
+        <w:pStyle w:val="Listenabsatz"/>
+        <w:numPr>
+          <w:ilvl w:val="0"/>
+          <w:numId w:val="18"/>
+        </w:numPr>
+        <w:spacing w:before="1"/>
+        <w:jc w:val="both"/>
+      </w:pPr>
+      <w:r>
+        <w:t>Public Search show</w:t>
+      </w:r>
+      <w:r>
+        <w:t>ing</w:t>
+      </w:r>
+      <w:r>
+        <w:t xml:space="preserve"> only public</w:t>
+      </w:r>
+      <w:r>
+        <w:t xml:space="preserve"> datasets</w:t>
+      </w:r>
+      <w:r>
+        <w:t xml:space="preserve"> to anonymous users. The regular Search contains a separate filter now for public datasets. </w:t>
+      </w:r>
+      <w:hyperlink r:id="rId22" w:history="1">
+        <w:r>
+          <w:rPr>
+            <w:color w:val="0000FF" w:themeColor="hyperlink"/>
+            <w:u w:val="single"/>
+          </w:rPr>
+          <w:t>issue #33</w:t>
+        </w:r>
+      </w:hyperlink>
+    </w:p>
+    <w:p>
+      <w:pPr>
+        <w:pStyle w:val="berschrift3"/>
+        <w:jc w:val="left"/>
+      </w:pPr>
+      <w:r>
+        <w:rPr>
+          <w:color w:val="4F81BC"/>
+        </w:rPr>
+        <w:t>Changed/ Enhanced Features</w:t>
+      </w:r>
+    </w:p>
+    <w:p>
+      <w:pPr>
+        <w:pStyle w:val="Listenabsatz"/>
         <w:numPr>
           <w:ilvl w:val="1"/>
           <w:numId w:val="2"/>
@@ -2131,19 +2787,20 @@
     </w:p>
     <w:p>
       <w:pPr>
-        <w:pStyle w:val="Heading3"/>
+        <w:pStyle w:val="berschrift3"/>
+        <w:spacing w:before="242"/>
         <w:jc w:val="left"/>
       </w:pPr>
       <w:r>
         <w:rPr>
           <w:color w:val="4F81BC"/>
         </w:rPr>
-        <w:t>Changed/ Enhanced Features</w:t>
-      </w:r>
-    </w:p>
-    <w:p>
-      <w:pPr>
-        <w:pStyle w:val="ListParagraph"/>
+        <w:t>Dropped Features</w:t>
+      </w:r>
+    </w:p>
+    <w:p>
+      <w:pPr>
+        <w:pStyle w:val="Listenabsatz"/>
         <w:numPr>
           <w:ilvl w:val="1"/>
           <w:numId w:val="2"/>
@@ -2161,20 +2818,52 @@
     </w:p>
     <w:p>
       <w:pPr>
-        <w:pStyle w:val="Heading3"/>
-        <w:spacing w:before="242"/>
+        <w:pStyle w:val="berschrift3"/>
         <w:jc w:val="left"/>
       </w:pPr>
       <w:r>
         <w:rPr>
           <w:color w:val="4F81BC"/>
         </w:rPr>
-        <w:t>Dropped Features</w:t>
-      </w:r>
-    </w:p>
-    <w:p>
-      <w:pPr>
-        <w:pStyle w:val="ListParagraph"/>
+        <w:t>Fixed Issues</w:t>
+      </w:r>
+    </w:p>
+    <w:p>
+      <w:pPr>
+        <w:pStyle w:val="Listenabsatz"/>
+        <w:numPr>
+          <w:ilvl w:val="1"/>
+          <w:numId w:val="2"/>
+        </w:numPr>
+        <w:tabs>
+          <w:tab w:val="left" w:pos="836"/>
+          <w:tab w:val="left" w:pos="837"/>
+        </w:tabs>
+        <w:spacing w:before="35"/>
+        <w:ind w:left="836"/>
+      </w:pPr>
+      <w:r>
+        <w:t>N</w:t>
+      </w:r>
+      <w:r>
+        <w:t>A</w:t>
+      </w:r>
+    </w:p>
+    <w:p>
+      <w:pPr>
+        <w:pStyle w:val="berschrift3"/>
+        <w:jc w:val="left"/>
+      </w:pPr>
+      <w:r>
+        <w:rPr>
+          <w:color w:val="4F81BC"/>
+        </w:rPr>
+        <w:t>Breaking Changes</w:t>
+      </w:r>
+    </w:p>
+    <w:p>
+      <w:pPr>
+        <w:pStyle w:val="Listenabsatz"/>
         <w:numPr>
           <w:ilvl w:val="1"/>
           <w:numId w:val="2"/>
@@ -2192,19 +2881,19 @@
     </w:p>
     <w:p>
       <w:pPr>
-        <w:pStyle w:val="Heading3"/>
+        <w:pStyle w:val="berschrift3"/>
         <w:jc w:val="left"/>
       </w:pPr>
       <w:r>
         <w:rPr>
           <w:color w:val="4F81BC"/>
         </w:rPr>
-        <w:t>Fixed Issues</w:t>
-      </w:r>
-    </w:p>
-    <w:p>
-      <w:pPr>
-        <w:pStyle w:val="ListParagraph"/>
+        <w:t>Known Issues</w:t>
+      </w:r>
+    </w:p>
+    <w:p>
+      <w:pPr>
+        <w:pStyle w:val="Listenabsatz"/>
         <w:numPr>
           <w:ilvl w:val="1"/>
           <w:numId w:val="2"/>
@@ -2217,84 +2906,21 @@
         <w:ind w:left="836"/>
       </w:pPr>
       <w:r>
-        <w:t>N</w:t>
-      </w:r>
-      <w:r>
-        <w:t>A</w:t>
-      </w:r>
-    </w:p>
-    <w:p>
-      <w:pPr>
-        <w:pStyle w:val="Heading3"/>
-        <w:jc w:val="left"/>
-      </w:pPr>
-      <w:r>
-        <w:rPr>
-          <w:color w:val="4F81BC"/>
-        </w:rPr>
-        <w:t>Breaking Changes</w:t>
-      </w:r>
-    </w:p>
-    <w:p>
-      <w:pPr>
-        <w:pStyle w:val="ListParagraph"/>
-        <w:numPr>
-          <w:ilvl w:val="1"/>
-          <w:numId w:val="2"/>
-        </w:numPr>
-        <w:tabs>
-          <w:tab w:val="left" w:pos="836"/>
-          <w:tab w:val="left" w:pos="837"/>
-        </w:tabs>
-        <w:spacing w:before="37"/>
-        <w:ind w:left="836"/>
-      </w:pPr>
-      <w:r>
         <w:t>NA</w:t>
       </w:r>
     </w:p>
     <w:p>
       <w:pPr>
-        <w:pStyle w:val="Heading3"/>
-        <w:jc w:val="left"/>
-      </w:pPr>
-      <w:r>
-        <w:rPr>
-          <w:color w:val="4F81BC"/>
-        </w:rPr>
-        <w:t>Known Issues</w:t>
-      </w:r>
-    </w:p>
-    <w:p>
-      <w:pPr>
-        <w:pStyle w:val="ListParagraph"/>
-        <w:numPr>
-          <w:ilvl w:val="1"/>
-          <w:numId w:val="2"/>
-        </w:numPr>
         <w:tabs>
           <w:tab w:val="left" w:pos="836"/>
           <w:tab w:val="left" w:pos="837"/>
         </w:tabs>
         <w:spacing w:before="35"/>
-        <w:ind w:left="836"/>
-      </w:pPr>
-      <w:r>
-        <w:t>NA</w:t>
-      </w:r>
-    </w:p>
-    <w:p>
-      <w:pPr>
-        <w:tabs>
-          <w:tab w:val="left" w:pos="836"/>
-          <w:tab w:val="left" w:pos="837"/>
-        </w:tabs>
-        <w:spacing w:before="35"/>
-      </w:pPr>
-    </w:p>
-    <w:p>
-      <w:pPr>
-        <w:pStyle w:val="Heading2"/>
+      </w:pPr>
+    </w:p>
+    <w:p>
+      <w:pPr>
+        <w:pStyle w:val="berschrift2"/>
         <w:numPr>
           <w:ilvl w:val="0"/>
           <w:numId w:val="1"/>
@@ -2326,7 +2952,7 @@
     </w:p>
     <w:p>
       <w:pPr>
-        <w:pStyle w:val="BodyText"/>
+        <w:pStyle w:val="Textkrper"/>
         <w:spacing w:before="42" w:line="276" w:lineRule="auto"/>
         <w:ind w:left="116" w:right="114" w:firstLine="0"/>
         <w:jc w:val="both"/>
@@ -2337,7 +2963,7 @@
     </w:p>
     <w:p>
       <w:pPr>
-        <w:pStyle w:val="BodyText"/>
+        <w:pStyle w:val="Textkrper"/>
         <w:spacing w:before="5"/>
         <w:ind w:left="0" w:firstLine="0"/>
         <w:rPr>
@@ -2347,7 +2973,7 @@
     </w:p>
     <w:p>
       <w:pPr>
-        <w:pStyle w:val="Heading3"/>
+        <w:pStyle w:val="berschrift3"/>
         <w:spacing w:before="0"/>
       </w:pPr>
       <w:r>
@@ -2359,7 +2985,7 @@
     </w:p>
     <w:p>
       <w:pPr>
-        <w:pStyle w:val="ListParagraph"/>
+        <w:pStyle w:val="Listenabsatz"/>
         <w:numPr>
           <w:ilvl w:val="1"/>
           <w:numId w:val="2"/>
@@ -2386,7 +3012,7 @@
     </w:p>
     <w:p>
       <w:pPr>
-        <w:pStyle w:val="ListParagraph"/>
+        <w:pStyle w:val="Listenabsatz"/>
         <w:numPr>
           <w:ilvl w:val="1"/>
           <w:numId w:val="2"/>
@@ -2413,7 +3039,7 @@
     </w:p>
     <w:p>
       <w:pPr>
-        <w:pStyle w:val="ListParagraph"/>
+        <w:pStyle w:val="Listenabsatz"/>
         <w:numPr>
           <w:ilvl w:val="1"/>
           <w:numId w:val="2"/>
@@ -2425,7 +3051,6 @@
         <w:ind w:left="836"/>
       </w:pPr>
       <w:r>
-        <w:lastRenderedPageBreak/>
         <w:t>Adding data to an existing dataset (version</w:t>
       </w:r>
       <w:r>
@@ -2440,7 +3065,7 @@
     </w:p>
     <w:p>
       <w:pPr>
-        <w:pStyle w:val="ListParagraph"/>
+        <w:pStyle w:val="Listenabsatz"/>
         <w:numPr>
           <w:ilvl w:val="1"/>
           <w:numId w:val="2"/>
@@ -2453,6 +3078,7 @@
         <w:ind w:left="836"/>
       </w:pPr>
       <w:r>
+        <w:lastRenderedPageBreak/>
         <w:t>Create Structured Dataset (version</w:t>
       </w:r>
       <w:r>
@@ -2467,7 +3093,7 @@
     </w:p>
     <w:p>
       <w:pPr>
-        <w:pStyle w:val="ListParagraph"/>
+        <w:pStyle w:val="Listenabsatz"/>
         <w:numPr>
           <w:ilvl w:val="1"/>
           <w:numId w:val="2"/>
@@ -2493,7 +3119,7 @@
     </w:p>
     <w:p>
       <w:pPr>
-        <w:pStyle w:val="ListParagraph"/>
+        <w:pStyle w:val="Listenabsatz"/>
         <w:numPr>
           <w:ilvl w:val="1"/>
           <w:numId w:val="2"/>
@@ -2519,7 +3145,7 @@
     </w:p>
     <w:p>
       <w:pPr>
-        <w:pStyle w:val="ListParagraph"/>
+        <w:pStyle w:val="Listenabsatz"/>
         <w:numPr>
           <w:ilvl w:val="1"/>
           <w:numId w:val="2"/>
@@ -2546,7 +3172,7 @@
     </w:p>
     <w:p>
       <w:pPr>
-        <w:pStyle w:val="ListParagraph"/>
+        <w:pStyle w:val="Listenabsatz"/>
         <w:numPr>
           <w:ilvl w:val="1"/>
           <w:numId w:val="2"/>
@@ -2573,7 +3199,7 @@
     </w:p>
     <w:p>
       <w:pPr>
-        <w:pStyle w:val="ListParagraph"/>
+        <w:pStyle w:val="Listenabsatz"/>
         <w:numPr>
           <w:ilvl w:val="1"/>
           <w:numId w:val="2"/>
@@ -2600,7 +3226,7 @@
     </w:p>
     <w:p>
       <w:pPr>
-        <w:pStyle w:val="ListParagraph"/>
+        <w:pStyle w:val="Listenabsatz"/>
         <w:numPr>
           <w:ilvl w:val="1"/>
           <w:numId w:val="2"/>
@@ -2626,7 +3252,7 @@
     </w:p>
     <w:p>
       <w:pPr>
-        <w:pStyle w:val="ListParagraph"/>
+        <w:pStyle w:val="Listenabsatz"/>
         <w:numPr>
           <w:ilvl w:val="1"/>
           <w:numId w:val="2"/>
@@ -2653,7 +3279,7 @@
     </w:p>
     <w:p>
       <w:pPr>
-        <w:pStyle w:val="ListParagraph"/>
+        <w:pStyle w:val="Listenabsatz"/>
         <w:numPr>
           <w:ilvl w:val="1"/>
           <w:numId w:val="2"/>
@@ -2671,7 +3297,7 @@
     </w:p>
     <w:p>
       <w:pPr>
-        <w:pStyle w:val="ListParagraph"/>
+        <w:pStyle w:val="Listenabsatz"/>
         <w:numPr>
           <w:ilvl w:val="1"/>
           <w:numId w:val="2"/>
@@ -2689,25 +3315,52 @@
     </w:p>
     <w:p>
       <w:pPr>
-        <w:pStyle w:val="ListParagraph"/>
-        <w:numPr>
-          <w:ilvl w:val="1"/>
-          <w:numId w:val="2"/>
-        </w:numPr>
-        <w:tabs>
-          <w:tab w:val="left" w:pos="836"/>
-          <w:tab w:val="left" w:pos="837"/>
-        </w:tabs>
-        <w:spacing w:before="39" w:line="276" w:lineRule="auto"/>
-        <w:ind w:left="836" w:right="115"/>
+        <w:pStyle w:val="Listenabsatz"/>
+        <w:numPr>
+          <w:ilvl w:val="1"/>
+          <w:numId w:val="2"/>
+        </w:numPr>
+        <w:tabs>
+          <w:tab w:val="left" w:pos="836"/>
+          <w:tab w:val="left" w:pos="837"/>
+        </w:tabs>
+        <w:spacing w:before="37"/>
+        <w:ind w:left="836"/>
       </w:pPr>
       <w:r>
         <w:t>Metadata Mapping tool to create mappings between metadata schemas and party package elements (version 2.11.0)</w:t>
       </w:r>
-    </w:p>
-    <w:p>
-      <w:pPr>
-        <w:pStyle w:val="BodyText"/>
+      <w:r>
+        <w:t xml:space="preserve"> </w:t>
+      </w:r>
+    </w:p>
+    <w:p>
+      <w:pPr>
+        <w:pStyle w:val="Listenabsatz"/>
+        <w:numPr>
+          <w:ilvl w:val="1"/>
+          <w:numId w:val="2"/>
+        </w:numPr>
+        <w:tabs>
+          <w:tab w:val="left" w:pos="836"/>
+          <w:tab w:val="left" w:pos="837"/>
+        </w:tabs>
+        <w:spacing w:before="37"/>
+        <w:ind w:left="836"/>
+      </w:pPr>
+      <w:r>
+        <w:t>Import</w:t>
+      </w:r>
+      <w:r>
+        <w:t xml:space="preserve"> date in German format</w:t>
+      </w:r>
+      <w:r>
+        <w:t xml:space="preserve"> (version 2.11.3)</w:t>
+      </w:r>
+    </w:p>
+    <w:p>
+      <w:pPr>
+        <w:pStyle w:val="Textkrper"/>
         <w:spacing w:before="11"/>
         <w:ind w:left="0" w:firstLine="0"/>
         <w:rPr>
@@ -2718,7 +3371,7 @@
     </w:p>
     <w:p>
       <w:pPr>
-        <w:pStyle w:val="Heading3"/>
+        <w:pStyle w:val="berschrift3"/>
         <w:spacing w:before="0"/>
       </w:pPr>
       <w:r>
@@ -2730,7 +3383,7 @@
     </w:p>
     <w:p>
       <w:pPr>
-        <w:pStyle w:val="ListParagraph"/>
+        <w:pStyle w:val="Listenabsatz"/>
         <w:numPr>
           <w:ilvl w:val="1"/>
           <w:numId w:val="2"/>
@@ -2743,24 +3396,47 @@
         <w:ind w:left="836"/>
       </w:pPr>
       <w:r>
-        <w:t>NA</w:t>
-      </w:r>
-    </w:p>
-    <w:p>
-      <w:pPr>
-        <w:pStyle w:val="Heading3"/>
+        <w:t>Dataset</w:t>
+      </w:r>
+      <w:r>
+        <w:t xml:space="preserve"> </w:t>
+      </w:r>
+      <w:r>
+        <w:t>attachments</w:t>
+      </w:r>
+      <w:r>
+        <w:t xml:space="preserve"> for any </w:t>
+      </w:r>
+      <w:r>
+        <w:t xml:space="preserve">additional information (e.g. images, protocols, descriptions) </w:t>
+      </w:r>
+      <w:hyperlink r:id="rId23" w:history="1">
+        <w:r>
+          <w:rPr>
+            <w:rStyle w:val="Hyperlink"/>
+          </w:rPr>
+          <w:t>issue #32</w:t>
+        </w:r>
+      </w:hyperlink>
+    </w:p>
+    <w:p>
+      <w:pPr>
+        <w:pStyle w:val="berschrift3"/>
         <w:spacing w:before="241"/>
-      </w:pPr>
-      <w:r>
         <w:rPr>
           <w:color w:val="4F81BC"/>
         </w:rPr>
+      </w:pPr>
+      <w:r>
+        <w:rPr>
+          <w:color w:val="4F81BC"/>
+        </w:rPr>
         <w:t>Changed/ Enhanced Features</w:t>
       </w:r>
     </w:p>
     <w:p>
       <w:pPr>
-        <w:pStyle w:val="ListParagraph"/>
+        <w:pStyle w:val="Listenabsatz"/>
         <w:numPr>
           <w:ilvl w:val="1"/>
           <w:numId w:val="2"/>
@@ -2773,18 +3449,26 @@
         <w:ind w:left="836"/>
       </w:pPr>
       <w:r>
-        <w:t>Import</w:t>
-      </w:r>
-      <w:r>
-        <w:t xml:space="preserve"> date in German format</w:t>
-      </w:r>
-      <w:r>
-        <w:t xml:space="preserve"> (version 2.11.3)</w:t>
-      </w:r>
-    </w:p>
-    <w:p>
-      <w:pPr>
-        <w:pStyle w:val="Heading3"/>
+        <w:t xml:space="preserve">Import Data </w:t>
+      </w:r>
+      <w:r>
+        <w:t>feature</w:t>
+      </w:r>
+      <w:r>
+        <w:t xml:space="preserve"> updated to improve user guidance on linking variables of the new dataset to existing variables in the system.  </w:t>
+      </w:r>
+      <w:hyperlink r:id="rId24" w:history="1">
+        <w:r>
+          <w:rPr>
+            <w:rStyle w:val="Hyperlink"/>
+          </w:rPr>
+          <w:t>issue #87</w:t>
+        </w:r>
+      </w:hyperlink>
+    </w:p>
+    <w:p>
+      <w:pPr>
+        <w:pStyle w:val="berschrift3"/>
       </w:pPr>
       <w:r>
         <w:rPr>
@@ -2795,7 +3479,7 @@
     </w:p>
     <w:p>
       <w:pPr>
-        <w:pStyle w:val="ListParagraph"/>
+        <w:pStyle w:val="Listenabsatz"/>
         <w:numPr>
           <w:ilvl w:val="1"/>
           <w:numId w:val="2"/>
@@ -2813,7 +3497,7 @@
     </w:p>
     <w:p>
       <w:pPr>
-        <w:pStyle w:val="Heading3"/>
+        <w:pStyle w:val="berschrift3"/>
         <w:spacing w:before="240"/>
       </w:pPr>
       <w:r>
@@ -2825,7 +3509,7 @@
     </w:p>
     <w:p>
       <w:pPr>
-        <w:pStyle w:val="ListParagraph"/>
+        <w:pStyle w:val="Listenabsatz"/>
         <w:numPr>
           <w:ilvl w:val="1"/>
           <w:numId w:val="2"/>
@@ -2843,7 +3527,7 @@
     </w:p>
     <w:p>
       <w:pPr>
-        <w:pStyle w:val="Heading3"/>
+        <w:pStyle w:val="berschrift3"/>
         <w:spacing w:before="242"/>
       </w:pPr>
       <w:r>
@@ -2855,7 +3539,7 @@
     </w:p>
     <w:p>
       <w:pPr>
-        <w:pStyle w:val="ListParagraph"/>
+        <w:pStyle w:val="Listenabsatz"/>
         <w:numPr>
           <w:ilvl w:val="1"/>
           <w:numId w:val="2"/>
@@ -2873,7 +3557,7 @@
     </w:p>
     <w:p>
       <w:pPr>
-        <w:pStyle w:val="Heading3"/>
+        <w:pStyle w:val="berschrift3"/>
       </w:pPr>
       <w:r>
         <w:rPr>
@@ -2884,7 +3568,7 @@
     </w:p>
     <w:p>
       <w:pPr>
-        <w:pStyle w:val="ListParagraph"/>
+        <w:pStyle w:val="Listenabsatz"/>
         <w:numPr>
           <w:ilvl w:val="1"/>
           <w:numId w:val="2"/>
@@ -2911,7 +3595,7 @@
     </w:p>
     <w:p>
       <w:pPr>
-        <w:pStyle w:val="ListParagraph"/>
+        <w:pStyle w:val="Listenabsatz"/>
         <w:numPr>
           <w:ilvl w:val="1"/>
           <w:numId w:val="2"/>
@@ -2929,7 +3613,7 @@
     </w:p>
     <w:p>
       <w:pPr>
-        <w:pStyle w:val="ListParagraph"/>
+        <w:pStyle w:val="Listenabsatz"/>
         <w:numPr>
           <w:ilvl w:val="1"/>
           <w:numId w:val="2"/>
@@ -2942,27 +3626,19 @@
         <w:ind w:left="836" w:right="118"/>
       </w:pPr>
       <w:r>
-        <w:t xml:space="preserve">Excel Files, generated from </w:t>
-      </w:r>
-      <w:proofErr w:type="spellStart"/>
-      <w:r>
-        <w:t>libre</w:t>
-      </w:r>
-      <w:proofErr w:type="spellEnd"/>
-      <w:r>
-        <w:t xml:space="preserve"> office, currently not supported</w:t>
-      </w:r>
-    </w:p>
-    <w:p>
-      <w:pPr>
-        <w:pStyle w:val="BodyText"/>
+        <w:t>Excel Files, generated from libre office, currently not supported</w:t>
+      </w:r>
+    </w:p>
+    <w:p>
+      <w:pPr>
+        <w:pStyle w:val="Textkrper"/>
         <w:spacing w:before="0"/>
         <w:ind w:left="0" w:firstLine="0"/>
       </w:pPr>
     </w:p>
     <w:p>
       <w:pPr>
-        <w:pStyle w:val="BodyText"/>
+        <w:pStyle w:val="Textkrper"/>
         <w:spacing w:before="9"/>
         <w:ind w:left="0" w:firstLine="0"/>
         <w:rPr>
@@ -2972,7 +3648,7 @@
     </w:p>
     <w:p>
       <w:pPr>
-        <w:pStyle w:val="Heading2"/>
+        <w:pStyle w:val="berschrift2"/>
         <w:numPr>
           <w:ilvl w:val="0"/>
           <w:numId w:val="1"/>
@@ -3003,7 +3679,7 @@
     </w:p>
     <w:p>
       <w:pPr>
-        <w:pStyle w:val="BodyText"/>
+        <w:pStyle w:val="Textkrper"/>
         <w:spacing w:line="278" w:lineRule="auto"/>
         <w:ind w:left="116" w:right="112" w:firstLine="0"/>
         <w:jc w:val="both"/>
@@ -3014,21 +3690,21 @@
     </w:p>
     <w:p>
       <w:pPr>
-        <w:pStyle w:val="BodyText"/>
+        <w:pStyle w:val="Textkrper"/>
         <w:spacing w:before="34" w:line="278" w:lineRule="auto"/>
         <w:ind w:left="116" w:right="89" w:firstLine="0"/>
       </w:pPr>
     </w:p>
     <w:p>
       <w:pPr>
-        <w:pStyle w:val="BodyText"/>
+        <w:pStyle w:val="Textkrper"/>
         <w:spacing w:before="34" w:line="278" w:lineRule="auto"/>
         <w:ind w:left="116" w:right="89" w:firstLine="0"/>
       </w:pPr>
       <w:r>
         <w:t xml:space="preserve">A conceptual model showing the connection and relationship between the different terms and entities is available at: </w:t>
       </w:r>
-      <w:hyperlink r:id="rId5">
+      <w:hyperlink r:id="rId25">
         <w:r>
           <w:rPr>
             <w:color w:val="0000FF"/>
@@ -3040,7 +3716,7 @@
     </w:p>
     <w:p>
       <w:pPr>
-        <w:pStyle w:val="Heading3"/>
+        <w:pStyle w:val="berschrift3"/>
         <w:spacing w:before="197"/>
         <w:jc w:val="left"/>
       </w:pPr>
@@ -3048,12 +3724,13 @@
         <w:rPr>
           <w:color w:val="4F81BC"/>
         </w:rPr>
+        <w:lastRenderedPageBreak/>
         <w:t>Existing Features</w:t>
       </w:r>
     </w:p>
     <w:p>
       <w:pPr>
-        <w:pStyle w:val="ListParagraph"/>
+        <w:pStyle w:val="Listenabsatz"/>
         <w:numPr>
           <w:ilvl w:val="1"/>
           <w:numId w:val="2"/>
@@ -3080,7 +3757,7 @@
     </w:p>
     <w:p>
       <w:pPr>
-        <w:pStyle w:val="ListParagraph"/>
+        <w:pStyle w:val="Listenabsatz"/>
         <w:numPr>
           <w:ilvl w:val="1"/>
           <w:numId w:val="2"/>
@@ -3107,7 +3784,7 @@
     </w:p>
     <w:p>
       <w:pPr>
-        <w:pStyle w:val="ListParagraph"/>
+        <w:pStyle w:val="Listenabsatz"/>
         <w:numPr>
           <w:ilvl w:val="1"/>
           <w:numId w:val="2"/>
@@ -3119,7 +3796,6 @@
         <w:ind w:left="836"/>
       </w:pPr>
       <w:r>
-        <w:lastRenderedPageBreak/>
         <w:t>Data type manager (version</w:t>
       </w:r>
       <w:r>
@@ -3134,7 +3810,7 @@
     </w:p>
     <w:p>
       <w:pPr>
-        <w:pStyle w:val="ListParagraph"/>
+        <w:pStyle w:val="Listenabsatz"/>
         <w:numPr>
           <w:ilvl w:val="1"/>
           <w:numId w:val="2"/>
@@ -3161,7 +3837,7 @@
     </w:p>
     <w:p>
       <w:pPr>
-        <w:pStyle w:val="ListParagraph"/>
+        <w:pStyle w:val="Listenabsatz"/>
         <w:numPr>
           <w:ilvl w:val="1"/>
           <w:numId w:val="2"/>
@@ -3188,7 +3864,7 @@
     </w:p>
     <w:p>
       <w:pPr>
-        <w:pStyle w:val="ListParagraph"/>
+        <w:pStyle w:val="Listenabsatz"/>
         <w:numPr>
           <w:ilvl w:val="1"/>
           <w:numId w:val="2"/>
@@ -3215,7 +3891,7 @@
     </w:p>
     <w:p>
       <w:pPr>
-        <w:pStyle w:val="ListParagraph"/>
+        <w:pStyle w:val="Listenabsatz"/>
         <w:numPr>
           <w:ilvl w:val="1"/>
           <w:numId w:val="2"/>
@@ -3359,7 +4035,7 @@
     </w:p>
     <w:p>
       <w:pPr>
-        <w:pStyle w:val="ListParagraph"/>
+        <w:pStyle w:val="Listenabsatz"/>
         <w:numPr>
           <w:ilvl w:val="1"/>
           <w:numId w:val="2"/>
@@ -3385,7 +4061,7 @@
     </w:p>
     <w:p>
       <w:pPr>
-        <w:pStyle w:val="ListParagraph"/>
+        <w:pStyle w:val="Listenabsatz"/>
         <w:numPr>
           <w:ilvl w:val="1"/>
           <w:numId w:val="2"/>
@@ -3412,7 +4088,7 @@
     </w:p>
     <w:p>
       <w:pPr>
-        <w:pStyle w:val="ListParagraph"/>
+        <w:pStyle w:val="Listenabsatz"/>
         <w:numPr>
           <w:ilvl w:val="1"/>
           <w:numId w:val="2"/>
@@ -3439,7 +4115,7 @@
     </w:p>
     <w:p>
       <w:pPr>
-        <w:pStyle w:val="ListParagraph"/>
+        <w:pStyle w:val="Listenabsatz"/>
         <w:numPr>
           <w:ilvl w:val="1"/>
           <w:numId w:val="2"/>
@@ -3466,7 +4142,7 @@
     </w:p>
     <w:p>
       <w:pPr>
-        <w:pStyle w:val="ListParagraph"/>
+        <w:pStyle w:val="Listenabsatz"/>
         <w:numPr>
           <w:ilvl w:val="1"/>
           <w:numId w:val="2"/>
@@ -3499,7 +4175,7 @@
     </w:p>
     <w:p>
       <w:pPr>
-        <w:pStyle w:val="ListParagraph"/>
+        <w:pStyle w:val="Listenabsatz"/>
         <w:numPr>
           <w:ilvl w:val="1"/>
           <w:numId w:val="2"/>
@@ -3526,7 +4202,7 @@
     </w:p>
     <w:p>
       <w:pPr>
-        <w:pStyle w:val="ListParagraph"/>
+        <w:pStyle w:val="Listenabsatz"/>
         <w:numPr>
           <w:ilvl w:val="1"/>
           <w:numId w:val="2"/>
@@ -3553,7 +4229,7 @@
     </w:p>
     <w:p>
       <w:pPr>
-        <w:pStyle w:val="ListParagraph"/>
+        <w:pStyle w:val="Listenabsatz"/>
         <w:numPr>
           <w:ilvl w:val="1"/>
           <w:numId w:val="2"/>
@@ -3579,7 +4255,7 @@
     </w:p>
     <w:p>
       <w:pPr>
-        <w:pStyle w:val="ListParagraph"/>
+        <w:pStyle w:val="Listenabsatz"/>
         <w:numPr>
           <w:ilvl w:val="1"/>
           <w:numId w:val="2"/>
@@ -3606,7 +4282,7 @@
     </w:p>
     <w:p>
       <w:pPr>
-        <w:pStyle w:val="ListParagraph"/>
+        <w:pStyle w:val="Listenabsatz"/>
         <w:numPr>
           <w:ilvl w:val="1"/>
           <w:numId w:val="2"/>
@@ -3624,7 +4300,7 @@
     </w:p>
     <w:p>
       <w:pPr>
-        <w:pStyle w:val="Heading3"/>
+        <w:pStyle w:val="berschrift3"/>
         <w:spacing w:before="242"/>
         <w:jc w:val="left"/>
       </w:pPr>
@@ -3637,7 +4313,7 @@
     </w:p>
     <w:p>
       <w:pPr>
-        <w:pStyle w:val="ListParagraph"/>
+        <w:pStyle w:val="Listenabsatz"/>
         <w:numPr>
           <w:ilvl w:val="1"/>
           <w:numId w:val="2"/>
@@ -3655,7 +4331,7 @@
     </w:p>
     <w:p>
       <w:pPr>
-        <w:pStyle w:val="Heading3"/>
+        <w:pStyle w:val="berschrift3"/>
         <w:jc w:val="left"/>
       </w:pPr>
       <w:r>
@@ -3667,25 +4343,59 @@
     </w:p>
     <w:p>
       <w:pPr>
-        <w:pStyle w:val="ListParagraph"/>
-        <w:numPr>
-          <w:ilvl w:val="1"/>
-          <w:numId w:val="2"/>
-        </w:numPr>
-        <w:tabs>
-          <w:tab w:val="left" w:pos="836"/>
-          <w:tab w:val="left" w:pos="837"/>
-        </w:tabs>
-        <w:spacing w:before="35"/>
+        <w:pStyle w:val="Listenabsatz"/>
+        <w:numPr>
+          <w:ilvl w:val="1"/>
+          <w:numId w:val="2"/>
+        </w:numPr>
+        <w:tabs>
+          <w:tab w:val="left" w:pos="836"/>
+          <w:tab w:val="left" w:pos="837"/>
+        </w:tabs>
+        <w:spacing w:before="1"/>
         <w:ind w:left="836"/>
       </w:pPr>
       <w:r>
-        <w:t>NA</w:t>
-      </w:r>
-    </w:p>
-    <w:p>
-      <w:pPr>
-        <w:pStyle w:val="Heading3"/>
+        <w:t xml:space="preserve">appending rows to an existing tabular dataset available as an alternative path to the “update” approach. </w:t>
+      </w:r>
+      <w:hyperlink r:id="rId26" w:history="1">
+        <w:r>
+          <w:rPr>
+            <w:rStyle w:val="Hyperlink"/>
+          </w:rPr>
+          <w:t>issue #30</w:t>
+        </w:r>
+      </w:hyperlink>
+    </w:p>
+    <w:p>
+      <w:pPr>
+        <w:pStyle w:val="Listenabsatz"/>
+        <w:numPr>
+          <w:ilvl w:val="1"/>
+          <w:numId w:val="2"/>
+        </w:numPr>
+        <w:tabs>
+          <w:tab w:val="left" w:pos="836"/>
+          <w:tab w:val="left" w:pos="837"/>
+        </w:tabs>
+        <w:spacing w:before="1"/>
+        <w:ind w:left="836"/>
+      </w:pPr>
+      <w:r>
+        <w:t xml:space="preserve">Uploading is now possible with XLSX, CSV, TSV files (previously XLSM and TXT only), </w:t>
+      </w:r>
+      <w:hyperlink r:id="rId27" w:history="1">
+        <w:r>
+          <w:rPr>
+            <w:rStyle w:val="Hyperlink"/>
+          </w:rPr>
+          <w:t>issue #34</w:t>
+        </w:r>
+      </w:hyperlink>
+    </w:p>
+    <w:p>
+      <w:pPr>
+        <w:pStyle w:val="berschrift3"/>
         <w:jc w:val="left"/>
       </w:pPr>
       <w:r>
@@ -3697,7 +4407,7 @@
     </w:p>
     <w:p>
       <w:pPr>
-        <w:pStyle w:val="ListParagraph"/>
+        <w:pStyle w:val="Listenabsatz"/>
         <w:numPr>
           <w:ilvl w:val="1"/>
           <w:numId w:val="2"/>
@@ -3715,7 +4425,7 @@
     </w:p>
     <w:p>
       <w:pPr>
-        <w:pStyle w:val="Heading3"/>
+        <w:pStyle w:val="berschrift3"/>
         <w:jc w:val="left"/>
       </w:pPr>
       <w:r>
@@ -3727,7 +4437,7 @@
     </w:p>
     <w:p>
       <w:pPr>
-        <w:pStyle w:val="ListParagraph"/>
+        <w:pStyle w:val="Listenabsatz"/>
         <w:numPr>
           <w:ilvl w:val="1"/>
           <w:numId w:val="2"/>
@@ -3745,7 +4455,7 @@
     </w:p>
     <w:p>
       <w:pPr>
-        <w:pStyle w:val="Heading3"/>
+        <w:pStyle w:val="berschrift3"/>
         <w:spacing w:before="242"/>
         <w:jc w:val="left"/>
       </w:pPr>
@@ -3758,7 +4468,7 @@
     </w:p>
     <w:p>
       <w:pPr>
-        <w:pStyle w:val="ListParagraph"/>
+        <w:pStyle w:val="Listenabsatz"/>
         <w:numPr>
           <w:ilvl w:val="1"/>
           <w:numId w:val="2"/>
@@ -3776,7 +4486,7 @@
     </w:p>
     <w:p>
       <w:pPr>
-        <w:pStyle w:val="Heading3"/>
+        <w:pStyle w:val="berschrift3"/>
         <w:spacing w:before="240"/>
         <w:jc w:val="left"/>
       </w:pPr>
@@ -3789,7 +4499,7 @@
     </w:p>
     <w:p>
       <w:pPr>
-        <w:pStyle w:val="ListParagraph"/>
+        <w:pStyle w:val="Listenabsatz"/>
         <w:numPr>
           <w:ilvl w:val="1"/>
           <w:numId w:val="2"/>
@@ -3828,24 +4538,18 @@
     </w:p>
     <w:p>
       <w:pPr>
-        <w:spacing w:line="276" w:lineRule="auto"/>
+        <w:pStyle w:val="Listenabsatz"/>
+        <w:tabs>
+          <w:tab w:val="left" w:pos="837"/>
+        </w:tabs>
+        <w:spacing w:before="37" w:line="276" w:lineRule="auto"/>
+        <w:ind w:right="111" w:firstLine="0"/>
         <w:jc w:val="both"/>
       </w:pPr>
     </w:p>
     <w:p>
       <w:pPr>
-        <w:spacing w:line="276" w:lineRule="auto"/>
-        <w:jc w:val="both"/>
-        <w:sectPr>
-          <w:pgSz w:w="11910" w:h="16840"/>
-          <w:pgMar w:top="1360" w:right="1300" w:bottom="280" w:left="1300" w:header="720" w:footer="720" w:gutter="0"/>
-          <w:cols w:space="720"/>
-        </w:sectPr>
-      </w:pPr>
-    </w:p>
-    <w:p>
-      <w:pPr>
-        <w:pStyle w:val="Heading2"/>
+        <w:pStyle w:val="berschrift2"/>
         <w:numPr>
           <w:ilvl w:val="0"/>
           <w:numId w:val="1"/>
@@ -3859,7 +4563,6 @@
         <w:rPr>
           <w:color w:val="4F81BC"/>
         </w:rPr>
-        <w:lastRenderedPageBreak/>
         <w:t>Data Dissemination</w:t>
       </w:r>
       <w:r>
@@ -3878,7 +4581,7 @@
     </w:p>
     <w:p>
       <w:pPr>
-        <w:pStyle w:val="BodyText"/>
+        <w:pStyle w:val="Textkrper"/>
         <w:spacing w:before="42" w:line="278" w:lineRule="auto"/>
         <w:ind w:left="116" w:right="113" w:firstLine="0"/>
         <w:jc w:val="both"/>
@@ -3889,19 +4592,20 @@
     </w:p>
     <w:p>
       <w:pPr>
-        <w:pStyle w:val="Heading3"/>
+        <w:pStyle w:val="berschrift3"/>
         <w:spacing w:before="197"/>
       </w:pPr>
       <w:r>
         <w:rPr>
           <w:color w:val="4F81BC"/>
         </w:rPr>
+        <w:lastRenderedPageBreak/>
         <w:t>Existing Features</w:t>
       </w:r>
     </w:p>
     <w:p>
       <w:pPr>
-        <w:pStyle w:val="ListParagraph"/>
+        <w:pStyle w:val="Listenabsatz"/>
         <w:numPr>
           <w:ilvl w:val="1"/>
           <w:numId w:val="2"/>
@@ -3928,7 +4632,7 @@
     </w:p>
     <w:p>
       <w:pPr>
-        <w:pStyle w:val="ListParagraph"/>
+        <w:pStyle w:val="Listenabsatz"/>
         <w:numPr>
           <w:ilvl w:val="1"/>
           <w:numId w:val="2"/>
@@ -3954,7 +4658,7 @@
     </w:p>
     <w:p>
       <w:pPr>
-        <w:pStyle w:val="ListParagraph"/>
+        <w:pStyle w:val="Listenabsatz"/>
         <w:numPr>
           <w:ilvl w:val="1"/>
           <w:numId w:val="2"/>
@@ -3980,7 +4684,7 @@
     </w:p>
     <w:p>
       <w:pPr>
-        <w:pStyle w:val="ListParagraph"/>
+        <w:pStyle w:val="Listenabsatz"/>
         <w:numPr>
           <w:ilvl w:val="1"/>
           <w:numId w:val="2"/>
@@ -4007,7 +4711,7 @@
     </w:p>
     <w:p>
       <w:pPr>
-        <w:pStyle w:val="ListParagraph"/>
+        <w:pStyle w:val="Listenabsatz"/>
         <w:numPr>
           <w:ilvl w:val="1"/>
           <w:numId w:val="2"/>
@@ -4025,7 +4729,7 @@
     </w:p>
     <w:p>
       <w:pPr>
-        <w:pStyle w:val="ListParagraph"/>
+        <w:pStyle w:val="Listenabsatz"/>
         <w:numPr>
           <w:ilvl w:val="1"/>
           <w:numId w:val="2"/>
@@ -4046,7 +4750,7 @@
     </w:p>
     <w:p>
       <w:pPr>
-        <w:pStyle w:val="Heading3"/>
+        <w:pStyle w:val="berschrift3"/>
       </w:pPr>
       <w:r>
         <w:rPr>
@@ -4057,7 +4761,7 @@
     </w:p>
     <w:p>
       <w:pPr>
-        <w:pStyle w:val="ListParagraph"/>
+        <w:pStyle w:val="Listenabsatz"/>
         <w:numPr>
           <w:ilvl w:val="1"/>
           <w:numId w:val="2"/>
@@ -4075,7 +4779,7 @@
     </w:p>
     <w:p>
       <w:pPr>
-        <w:pStyle w:val="Heading3"/>
+        <w:pStyle w:val="berschrift3"/>
       </w:pPr>
       <w:r>
         <w:rPr>
@@ -4086,12 +4790,65 @@
     </w:p>
     <w:p>
       <w:pPr>
-        <w:pStyle w:val="BodyText"/>
+        <w:pStyle w:val="Textkrper"/>
         <w:numPr>
           <w:ilvl w:val="0"/>
-          <w:numId w:val="16"/>
-        </w:numPr>
-        <w:ind w:left="851"/>
+          <w:numId w:val="18"/>
+        </w:numPr>
+        <w:spacing w:before="1"/>
+        <w:jc w:val="both"/>
+      </w:pPr>
+      <w:r>
+        <w:t xml:space="preserve">extended Zip download available </w:t>
+      </w:r>
+      <w:r>
+        <w:t xml:space="preserve">incl. </w:t>
+      </w:r>
+      <w:r>
+        <w:t xml:space="preserve">separate files for </w:t>
+      </w:r>
+      <w:r>
+        <w:t>metadata, primary data, data structure</w:t>
+      </w:r>
+      <w:r>
+        <w:t xml:space="preserve">, etc.  </w:t>
+      </w:r>
+      <w:hyperlink r:id="rId28" w:history="1">
+        <w:r>
+          <w:rPr>
+            <w:rStyle w:val="Hyperlink"/>
+          </w:rPr>
+          <w:t>issue #36</w:t>
+        </w:r>
+      </w:hyperlink>
+    </w:p>
+    <w:p>
+      <w:pPr>
+        <w:pStyle w:val="berschrift3"/>
+        <w:rPr>
+          <w:color w:val="4F81BC"/>
+        </w:rPr>
+      </w:pPr>
+      <w:r>
+        <w:rPr>
+          <w:color w:val="4F81BC"/>
+        </w:rPr>
+        <w:t>Dropped Features</w:t>
+      </w:r>
+    </w:p>
+    <w:p>
+      <w:pPr>
+        <w:pStyle w:val="Listenabsatz"/>
+        <w:numPr>
+          <w:ilvl w:val="1"/>
+          <w:numId w:val="2"/>
+        </w:numPr>
+        <w:tabs>
+          <w:tab w:val="left" w:pos="836"/>
+          <w:tab w:val="left" w:pos="837"/>
+        </w:tabs>
+        <w:spacing w:before="34"/>
+        <w:ind w:left="836"/>
       </w:pPr>
       <w:r>
         <w:t>NA</w:t>
@@ -4099,45 +4856,7 @@
     </w:p>
     <w:p>
       <w:pPr>
-        <w:pStyle w:val="Heading3"/>
-      </w:pPr>
-      <w:r>
-        <w:rPr>
-          <w:color w:val="4F81BC"/>
-        </w:rPr>
-        <w:t>Dropped Features</w:t>
-      </w:r>
-    </w:p>
-    <w:p>
-      <w:pPr>
-        <w:pStyle w:val="ListParagraph"/>
-        <w:numPr>
-          <w:ilvl w:val="1"/>
-          <w:numId w:val="2"/>
-        </w:numPr>
-        <w:tabs>
-          <w:tab w:val="left" w:pos="837"/>
-        </w:tabs>
-        <w:spacing w:before="37" w:line="276" w:lineRule="auto"/>
-        <w:ind w:left="836" w:right="116"/>
-        <w:jc w:val="both"/>
-      </w:pPr>
-      <w:r>
-        <w:t>Due to a performance issue with large datasets, the customized download (introduced in version 2.4.0) using filters, sorting and column selection has been disabled. Download of the full dataset is still</w:t>
-      </w:r>
-      <w:r>
-        <w:rPr>
-          <w:spacing w:val="-9"/>
-        </w:rPr>
-        <w:t xml:space="preserve"> </w:t>
-      </w:r>
-      <w:r>
-        <w:t>available.</w:t>
-      </w:r>
-    </w:p>
-    <w:p>
-      <w:pPr>
-        <w:pStyle w:val="BodyText"/>
+        <w:pStyle w:val="Textkrper"/>
         <w:spacing w:before="5"/>
         <w:ind w:left="0" w:firstLine="0"/>
         <w:rPr>
@@ -4147,19 +4866,119 @@
     </w:p>
     <w:p>
       <w:pPr>
-        <w:pStyle w:val="Heading3"/>
+        <w:pStyle w:val="berschrift3"/>
         <w:spacing w:before="0"/>
-      </w:pPr>
-      <w:r>
         <w:rPr>
           <w:color w:val="4F81BC"/>
         </w:rPr>
+      </w:pPr>
+      <w:r>
+        <w:rPr>
+          <w:color w:val="4F81BC"/>
+        </w:rPr>
         <w:t>Fixed Issues</w:t>
       </w:r>
     </w:p>
     <w:p>
       <w:pPr>
-        <w:pStyle w:val="ListParagraph"/>
+        <w:pStyle w:val="Listenabsatz"/>
+        <w:numPr>
+          <w:ilvl w:val="1"/>
+          <w:numId w:val="2"/>
+        </w:numPr>
+        <w:tabs>
+          <w:tab w:val="left" w:pos="836"/>
+          <w:tab w:val="left" w:pos="837"/>
+        </w:tabs>
+        <w:spacing w:before="37"/>
+        <w:ind w:left="836"/>
+      </w:pPr>
+      <w:r>
+        <w:t>In the Primary data view filtering</w:t>
+      </w:r>
+      <w:r>
+        <w:t>,</w:t>
+      </w:r>
+      <w:r>
+        <w:t xml:space="preserve"> sorting</w:t>
+      </w:r>
+      <w:r>
+        <w:t>,</w:t>
+      </w:r>
+      <w:r>
+        <w:t xml:space="preserve"> </w:t>
+      </w:r>
+      <w:r>
+        <w:t xml:space="preserve">and selecting </w:t>
+      </w:r>
+      <w:r>
+        <w:t xml:space="preserve">is no available again allowing users to download </w:t>
+      </w:r>
+      <w:r>
+        <w:t>custom subsets of a dataset (i.e.</w:t>
+      </w:r>
+      <w:r>
+        <w:t>selected rows</w:t>
+      </w:r>
+      <w:r>
+        <w:t>/columns)</w:t>
+      </w:r>
+      <w:r>
+        <w:t xml:space="preserve">. </w:t>
+      </w:r>
+      <w:hyperlink r:id="rId29" w:history="1">
+        <w:r>
+          <w:rPr>
+            <w:rStyle w:val="Hyperlink"/>
+          </w:rPr>
+          <w:t>issue #25</w:t>
+        </w:r>
+      </w:hyperlink>
+    </w:p>
+    <w:p>
+      <w:pPr>
+        <w:pStyle w:val="berschrift3"/>
+        <w:spacing w:before="242"/>
+      </w:pPr>
+      <w:r>
+        <w:rPr>
+          <w:color w:val="4F81BC"/>
+        </w:rPr>
+        <w:t>Breaking Changes</w:t>
+      </w:r>
+    </w:p>
+    <w:p>
+      <w:pPr>
+        <w:pStyle w:val="Listenabsatz"/>
+        <w:numPr>
+          <w:ilvl w:val="1"/>
+          <w:numId w:val="2"/>
+        </w:numPr>
+        <w:tabs>
+          <w:tab w:val="left" w:pos="836"/>
+          <w:tab w:val="left" w:pos="837"/>
+        </w:tabs>
+        <w:spacing w:before="37"/>
+        <w:ind w:left="836"/>
+      </w:pPr>
+      <w:r>
+        <w:t>NA</w:t>
+      </w:r>
+    </w:p>
+    <w:p>
+      <w:pPr>
+        <w:pStyle w:val="berschrift3"/>
+      </w:pPr>
+      <w:r>
+        <w:rPr>
+          <w:color w:val="4F81BC"/>
+        </w:rPr>
+        <w:t>Known Issues</w:t>
+      </w:r>
+    </w:p>
+    <w:p>
+      <w:pPr>
+        <w:pStyle w:val="Listenabsatz"/>
         <w:numPr>
           <w:ilvl w:val="1"/>
           <w:numId w:val="2"/>
@@ -4172,79 +4991,12 @@
         <w:ind w:left="836"/>
       </w:pPr>
       <w:r>
-        <w:t>NA</w:t>
-      </w:r>
-    </w:p>
-    <w:p>
-      <w:pPr>
-        <w:pStyle w:val="Heading3"/>
-        <w:spacing w:before="242"/>
-      </w:pPr>
-      <w:r>
-        <w:rPr>
-          <w:color w:val="4F81BC"/>
-        </w:rPr>
-        <w:t>Breaking Changes</w:t>
-      </w:r>
-    </w:p>
-    <w:p>
-      <w:pPr>
-        <w:pStyle w:val="ListParagraph"/>
-        <w:numPr>
-          <w:ilvl w:val="1"/>
-          <w:numId w:val="2"/>
-        </w:numPr>
-        <w:tabs>
-          <w:tab w:val="left" w:pos="836"/>
-          <w:tab w:val="left" w:pos="837"/>
-        </w:tabs>
-        <w:spacing w:before="37"/>
-        <w:ind w:left="836"/>
-      </w:pPr>
-      <w:r>
-        <w:t>NA</w:t>
-      </w:r>
-    </w:p>
-    <w:p>
-      <w:pPr>
-        <w:pStyle w:val="Heading3"/>
-      </w:pPr>
-      <w:r>
-        <w:rPr>
-          <w:color w:val="4F81BC"/>
-        </w:rPr>
-        <w:t>Known Issues</w:t>
-      </w:r>
-    </w:p>
-    <w:p>
-      <w:pPr>
-        <w:pStyle w:val="ListParagraph"/>
-        <w:numPr>
-          <w:ilvl w:val="1"/>
-          <w:numId w:val="2"/>
-        </w:numPr>
-        <w:tabs>
-          <w:tab w:val="left" w:pos="836"/>
-          <w:tab w:val="left" w:pos="837"/>
-        </w:tabs>
-        <w:spacing w:before="34"/>
-        <w:ind w:left="836"/>
-      </w:pPr>
-      <w:r>
-        <w:t xml:space="preserve">Open a downloaded Excel file in </w:t>
-      </w:r>
-      <w:proofErr w:type="spellStart"/>
-      <w:r>
-        <w:t>Libre</w:t>
-      </w:r>
-      <w:proofErr w:type="spellEnd"/>
-      <w:r>
-        <w:t xml:space="preserve"> Office does not display values correctly</w:t>
-      </w:r>
-    </w:p>
-    <w:p>
-      <w:pPr>
-        <w:pStyle w:val="BodyText"/>
+        <w:t>Open a downloaded Excel file in Libre Office does not display values correctly</w:t>
+      </w:r>
+    </w:p>
+    <w:p>
+      <w:pPr>
+        <w:pStyle w:val="Textkrper"/>
         <w:spacing w:before="0"/>
         <w:ind w:left="0" w:firstLine="0"/>
         <w:rPr>
@@ -4254,7 +5006,7 @@
     </w:p>
     <w:p>
       <w:pPr>
-        <w:pStyle w:val="BodyText"/>
+        <w:pStyle w:val="Textkrper"/>
         <w:spacing w:before="7"/>
         <w:ind w:left="0" w:firstLine="0"/>
         <w:rPr>
@@ -4264,7 +5016,7 @@
     </w:p>
     <w:p>
       <w:pPr>
-        <w:pStyle w:val="Heading2"/>
+        <w:pStyle w:val="berschrift2"/>
         <w:numPr>
           <w:ilvl w:val="0"/>
           <w:numId w:val="1"/>
@@ -4295,7 +5047,7 @@
     </w:p>
     <w:p>
       <w:pPr>
-        <w:pStyle w:val="BodyText"/>
+        <w:pStyle w:val="Textkrper"/>
         <w:spacing w:before="42" w:line="278" w:lineRule="auto"/>
         <w:ind w:left="116" w:right="115" w:firstLine="0"/>
         <w:jc w:val="both"/>
@@ -4312,7 +5064,7 @@
     </w:p>
     <w:p>
       <w:pPr>
-        <w:pStyle w:val="Heading3"/>
+        <w:pStyle w:val="berschrift3"/>
         <w:spacing w:before="198"/>
       </w:pPr>
       <w:r>
@@ -4324,7 +5076,7 @@
     </w:p>
     <w:p>
       <w:pPr>
-        <w:pStyle w:val="ListParagraph"/>
+        <w:pStyle w:val="Listenabsatz"/>
         <w:numPr>
           <w:ilvl w:val="1"/>
           <w:numId w:val="2"/>
@@ -4351,7 +5103,7 @@
     </w:p>
     <w:p>
       <w:pPr>
-        <w:pStyle w:val="ListParagraph"/>
+        <w:pStyle w:val="Listenabsatz"/>
         <w:numPr>
           <w:ilvl w:val="1"/>
           <w:numId w:val="2"/>
@@ -4377,7 +5129,7 @@
     </w:p>
     <w:p>
       <w:pPr>
-        <w:pStyle w:val="ListParagraph"/>
+        <w:pStyle w:val="Listenabsatz"/>
         <w:numPr>
           <w:ilvl w:val="1"/>
           <w:numId w:val="2"/>
@@ -4404,7 +5156,7 @@
     </w:p>
     <w:p>
       <w:pPr>
-        <w:pStyle w:val="ListParagraph"/>
+        <w:pStyle w:val="Listenabsatz"/>
         <w:numPr>
           <w:ilvl w:val="1"/>
           <w:numId w:val="2"/>
@@ -4430,7 +5182,7 @@
     </w:p>
     <w:p>
       <w:pPr>
-        <w:pStyle w:val="ListParagraph"/>
+        <w:pStyle w:val="Listenabsatz"/>
         <w:numPr>
           <w:ilvl w:val="1"/>
           <w:numId w:val="2"/>
@@ -4457,7 +5209,7 @@
     </w:p>
     <w:p>
       <w:pPr>
-        <w:pStyle w:val="ListParagraph"/>
+        <w:pStyle w:val="Listenabsatz"/>
         <w:numPr>
           <w:ilvl w:val="1"/>
           <w:numId w:val="2"/>
@@ -4481,7 +5233,7 @@
     </w:p>
     <w:p>
       <w:pPr>
-        <w:pStyle w:val="ListParagraph"/>
+        <w:pStyle w:val="Listenabsatz"/>
         <w:numPr>
           <w:ilvl w:val="1"/>
           <w:numId w:val="2"/>
@@ -4508,43 +5260,7 @@
     </w:p>
     <w:p>
       <w:pPr>
-        <w:pStyle w:val="ListParagraph"/>
-        <w:numPr>
-          <w:ilvl w:val="1"/>
-          <w:numId w:val="2"/>
-        </w:numPr>
-        <w:tabs>
-          <w:tab w:val="left" w:pos="836"/>
-          <w:tab w:val="left" w:pos="837"/>
-        </w:tabs>
-        <w:spacing w:before="1"/>
-        <w:ind w:left="836"/>
-      </w:pPr>
-      <w:r>
-        <w:t>administrators are able to approve, block, or unlock users (version</w:t>
-      </w:r>
-      <w:r>
-        <w:rPr>
-          <w:spacing w:val="-24"/>
-        </w:rPr>
-        <w:t xml:space="preserve"> </w:t>
-      </w:r>
-      <w:r>
-        <w:t>2.6.0)</w:t>
-      </w:r>
-    </w:p>
-    <w:p>
-      <w:pPr>
-        <w:sectPr>
-          <w:pgSz w:w="11910" w:h="16840"/>
-          <w:pgMar w:top="1320" w:right="1300" w:bottom="280" w:left="1300" w:header="720" w:footer="720" w:gutter="0"/>
-          <w:cols w:space="720"/>
-        </w:sectPr>
-      </w:pPr>
-    </w:p>
-    <w:p>
-      <w:pPr>
-        <w:pStyle w:val="ListParagraph"/>
+        <w:pStyle w:val="Listenabsatz"/>
         <w:numPr>
           <w:ilvl w:val="1"/>
           <w:numId w:val="2"/>
@@ -4557,8 +5273,16 @@
         <w:ind w:left="836" w:right="117"/>
       </w:pPr>
       <w:r>
-        <w:lastRenderedPageBreak/>
-        <w:t>Sessions are properly timed out and users are logged off after a given time and informed (version</w:t>
+        <w:t>administrators are able to approve, block, or unlock users (version</w:t>
+      </w:r>
+      <w:r>
+        <w:rPr>
+          <w:spacing w:val="-24"/>
+        </w:rPr>
+        <w:t xml:space="preserve"> </w:t>
+      </w:r>
+      <w:r>
+        <w:t>2.6.0)Sessions are properly timed out and users are logged off after a given time and informed (version</w:t>
       </w:r>
       <w:r>
         <w:rPr>
@@ -4572,7 +5296,7 @@
     </w:p>
     <w:p>
       <w:pPr>
-        <w:pStyle w:val="ListParagraph"/>
+        <w:pStyle w:val="Listenabsatz"/>
         <w:numPr>
           <w:ilvl w:val="1"/>
           <w:numId w:val="2"/>
@@ -4599,7 +5323,7 @@
     </w:p>
     <w:p>
       <w:pPr>
-        <w:pStyle w:val="ListParagraph"/>
+        <w:pStyle w:val="Listenabsatz"/>
         <w:numPr>
           <w:ilvl w:val="1"/>
           <w:numId w:val="2"/>
@@ -4618,7 +5342,11 @@
         <w:t>Administration</w:t>
       </w:r>
       <w:r>
-        <w:t xml:space="preserve"> Module. (version</w:t>
+        <w:t xml:space="preserve"> </w:t>
+      </w:r>
+      <w:r>
+        <w:lastRenderedPageBreak/>
+        <w:t>Module. (version</w:t>
       </w:r>
       <w:r>
         <w:rPr>
@@ -4632,7 +5360,7 @@
     </w:p>
     <w:p>
       <w:pPr>
-        <w:pStyle w:val="ListParagraph"/>
+        <w:pStyle w:val="Listenabsatz"/>
         <w:numPr>
           <w:ilvl w:val="1"/>
           <w:numId w:val="2"/>
@@ -4659,7 +5387,7 @@
     </w:p>
     <w:p>
       <w:pPr>
-        <w:pStyle w:val="ListParagraph"/>
+        <w:pStyle w:val="Listenabsatz"/>
         <w:numPr>
           <w:ilvl w:val="1"/>
           <w:numId w:val="2"/>
@@ -4686,7 +5414,7 @@
     </w:p>
     <w:p>
       <w:pPr>
-        <w:pStyle w:val="ListParagraph"/>
+        <w:pStyle w:val="Listenabsatz"/>
         <w:numPr>
           <w:ilvl w:val="1"/>
           <w:numId w:val="2"/>
@@ -4713,7 +5441,7 @@
     </w:p>
     <w:p>
       <w:pPr>
-        <w:pStyle w:val="ListParagraph"/>
+        <w:pStyle w:val="Listenabsatz"/>
         <w:numPr>
           <w:ilvl w:val="1"/>
           <w:numId w:val="2"/>
@@ -4740,7 +5468,7 @@
     </w:p>
     <w:p>
       <w:pPr>
-        <w:pStyle w:val="ListParagraph"/>
+        <w:pStyle w:val="Listenabsatz"/>
         <w:numPr>
           <w:ilvl w:val="1"/>
           <w:numId w:val="2"/>
@@ -4770,7 +5498,7 @@
     </w:p>
     <w:p>
       <w:pPr>
-        <w:pStyle w:val="ListParagraph"/>
+        <w:pStyle w:val="Listenabsatz"/>
         <w:numPr>
           <w:ilvl w:val="1"/>
           <w:numId w:val="2"/>
@@ -4788,7 +5516,7 @@
     </w:p>
     <w:p>
       <w:pPr>
-        <w:pStyle w:val="ListParagraph"/>
+        <w:pStyle w:val="Listenabsatz"/>
         <w:numPr>
           <w:ilvl w:val="1"/>
           <w:numId w:val="2"/>
@@ -4806,7 +5534,7 @@
     </w:p>
     <w:p>
       <w:pPr>
-        <w:pStyle w:val="ListParagraph"/>
+        <w:pStyle w:val="Listenabsatz"/>
         <w:numPr>
           <w:ilvl w:val="1"/>
           <w:numId w:val="2"/>
@@ -4824,7 +5552,7 @@
     </w:p>
     <w:p>
       <w:pPr>
-        <w:pStyle w:val="ListParagraph"/>
+        <w:pStyle w:val="Listenabsatz"/>
         <w:numPr>
           <w:ilvl w:val="1"/>
           <w:numId w:val="2"/>
@@ -4842,7 +5570,7 @@
     </w:p>
     <w:p>
       <w:pPr>
-        <w:pStyle w:val="ListParagraph"/>
+        <w:pStyle w:val="Listenabsatz"/>
         <w:numPr>
           <w:ilvl w:val="1"/>
           <w:numId w:val="2"/>
@@ -4872,7 +5600,7 @@
     </w:p>
     <w:p>
       <w:pPr>
-        <w:pStyle w:val="ListParagraph"/>
+        <w:pStyle w:val="Listenabsatz"/>
         <w:numPr>
           <w:ilvl w:val="1"/>
           <w:numId w:val="2"/>
@@ -4896,7 +5624,7 @@
     </w:p>
     <w:p>
       <w:pPr>
-        <w:pStyle w:val="ListParagraph"/>
+        <w:pStyle w:val="Listenabsatz"/>
         <w:numPr>
           <w:ilvl w:val="1"/>
           <w:numId w:val="2"/>
@@ -4923,7 +5651,7 @@
     </w:p>
     <w:p>
       <w:pPr>
-        <w:pStyle w:val="ListParagraph"/>
+        <w:pStyle w:val="Listenabsatz"/>
         <w:numPr>
           <w:ilvl w:val="1"/>
           <w:numId w:val="2"/>
@@ -4944,7 +5672,7 @@
     </w:p>
     <w:p>
       <w:pPr>
-        <w:pStyle w:val="ListParagraph"/>
+        <w:pStyle w:val="Listenabsatz"/>
         <w:numPr>
           <w:ilvl w:val="1"/>
           <w:numId w:val="2"/>
@@ -4965,7 +5693,7 @@
     </w:p>
     <w:p>
       <w:pPr>
-        <w:pStyle w:val="ListParagraph"/>
+        <w:pStyle w:val="Listenabsatz"/>
         <w:numPr>
           <w:ilvl w:val="1"/>
           <w:numId w:val="2"/>
@@ -4983,7 +5711,7 @@
     </w:p>
     <w:p>
       <w:pPr>
-        <w:pStyle w:val="ListParagraph"/>
+        <w:pStyle w:val="Listenabsatz"/>
         <w:numPr>
           <w:ilvl w:val="1"/>
           <w:numId w:val="2"/>
@@ -5001,7 +5729,25 @@
     </w:p>
     <w:p>
       <w:pPr>
-        <w:pStyle w:val="Heading3"/>
+        <w:pStyle w:val="Listenabsatz"/>
+        <w:numPr>
+          <w:ilvl w:val="1"/>
+          <w:numId w:val="2"/>
+        </w:numPr>
+        <w:tabs>
+          <w:tab w:val="left" w:pos="836"/>
+          <w:tab w:val="left" w:pos="837"/>
+        </w:tabs>
+        <w:spacing w:before="37"/>
+        <w:ind w:left="836"/>
+      </w:pPr>
+      <w:r>
+        <w:t>Support Anonymous SMTP (version 2.11.3)</w:t>
+      </w:r>
+    </w:p>
+    <w:p>
+      <w:pPr>
+        <w:pStyle w:val="berschrift3"/>
         <w:spacing w:before="197"/>
         <w:jc w:val="left"/>
         <w:rPr>
@@ -5017,50 +5763,82 @@
     </w:p>
     <w:p>
       <w:pPr>
-        <w:pStyle w:val="BodyText"/>
+        <w:pStyle w:val="Textkrper"/>
         <w:numPr>
           <w:ilvl w:val="0"/>
           <w:numId w:val="14"/>
         </w:numPr>
+        <w:spacing w:before="1"/>
+        <w:jc w:val="both"/>
+      </w:pPr>
+      <w:r>
+        <w:t xml:space="preserve">documents </w:t>
+      </w:r>
+      <w:r>
+        <w:t xml:space="preserve">management through the UI </w:t>
+      </w:r>
+      <w:r>
+        <w:t xml:space="preserve">(e.g. guidelines, policies)  </w:t>
+      </w:r>
+      <w:hyperlink r:id="rId30" w:history="1">
+        <w:r>
+          <w:rPr>
+            <w:rStyle w:val="Hyperlink"/>
+          </w:rPr>
+          <w:t>issue #37</w:t>
+        </w:r>
+      </w:hyperlink>
+    </w:p>
+    <w:p>
+      <w:pPr>
+        <w:pStyle w:val="berschrift3"/>
+        <w:jc w:val="left"/>
+        <w:rPr>
+          <w:color w:val="4F81BC"/>
+        </w:rPr>
+      </w:pPr>
+      <w:r>
+        <w:rPr>
+          <w:color w:val="4F81BC"/>
+        </w:rPr>
+        <w:t>Changed/ Enhanced Features</w:t>
+      </w:r>
+    </w:p>
+    <w:p>
+      <w:pPr>
+        <w:pStyle w:val="Textkrper"/>
+        <w:numPr>
+          <w:ilvl w:val="0"/>
+          <w:numId w:val="18"/>
+        </w:numPr>
+        <w:spacing w:before="1"/>
         <w:ind w:left="851" w:hanging="425"/>
-      </w:pPr>
-      <w:r>
-        <w:t>NA</w:t>
-      </w:r>
-    </w:p>
-    <w:p>
-      <w:pPr>
-        <w:pStyle w:val="Heading3"/>
-        <w:jc w:val="left"/>
-        <w:rPr>
-          <w:color w:val="4F81BC"/>
-        </w:rPr>
-      </w:pPr>
-      <w:r>
-        <w:rPr>
-          <w:color w:val="4F81BC"/>
-        </w:rPr>
-        <w:t>Changed/ Enhanced Features</w:t>
-      </w:r>
-    </w:p>
-    <w:p>
-      <w:pPr>
-        <w:pStyle w:val="BodyText"/>
+        <w:jc w:val="both"/>
+      </w:pPr>
+      <w:r>
+        <w:t xml:space="preserve">There is now two separate declarations of consent required upon user registration; one on the privacy policy, one on terms and conditions. </w:t>
+      </w:r>
+      <w:hyperlink r:id="rId31" w:history="1">
+        <w:r>
+          <w:rPr>
+            <w:rStyle w:val="Hyperlink"/>
+          </w:rPr>
+          <w:t>Issue #70</w:t>
+        </w:r>
+      </w:hyperlink>
+    </w:p>
+    <w:p>
+      <w:pPr>
+        <w:pStyle w:val="Textkrper"/>
         <w:numPr>
           <w:ilvl w:val="0"/>
           <w:numId w:val="8"/>
         </w:numPr>
       </w:pPr>
-      <w:r>
-        <w:t>Support Anonymous SMTP</w:t>
-      </w:r>
-      <w:r>
-        <w:t xml:space="preserve"> (version 2.11.3)</w:t>
-      </w:r>
-    </w:p>
-    <w:p>
-      <w:pPr>
-        <w:pStyle w:val="Heading3"/>
+    </w:p>
+    <w:p>
+      <w:pPr>
+        <w:pStyle w:val="berschrift3"/>
         <w:spacing w:before="242"/>
         <w:jc w:val="left"/>
       </w:pPr>
@@ -5073,7 +5851,7 @@
     </w:p>
     <w:p>
       <w:pPr>
-        <w:pStyle w:val="ListParagraph"/>
+        <w:pStyle w:val="Listenabsatz"/>
         <w:numPr>
           <w:ilvl w:val="1"/>
           <w:numId w:val="2"/>
@@ -5091,7 +5869,7 @@
     </w:p>
     <w:p>
       <w:pPr>
-        <w:pStyle w:val="Heading3"/>
+        <w:pStyle w:val="berschrift3"/>
         <w:spacing w:before="197"/>
         <w:jc w:val="left"/>
       </w:pPr>
@@ -5104,7 +5882,7 @@
     </w:p>
     <w:p>
       <w:pPr>
-        <w:pStyle w:val="ListParagraph"/>
+        <w:pStyle w:val="Listenabsatz"/>
         <w:numPr>
           <w:ilvl w:val="1"/>
           <w:numId w:val="2"/>
@@ -5122,7 +5900,7 @@
     </w:p>
     <w:p>
       <w:pPr>
-        <w:pStyle w:val="Heading3"/>
+        <w:pStyle w:val="berschrift3"/>
         <w:spacing w:before="242"/>
         <w:jc w:val="left"/>
       </w:pPr>
@@ -5135,7 +5913,7 @@
     </w:p>
     <w:p>
       <w:pPr>
-        <w:pStyle w:val="ListParagraph"/>
+        <w:pStyle w:val="Listenabsatz"/>
         <w:numPr>
           <w:ilvl w:val="1"/>
           <w:numId w:val="2"/>
@@ -5153,7 +5931,7 @@
     </w:p>
     <w:p>
       <w:pPr>
-        <w:pStyle w:val="Heading3"/>
+        <w:pStyle w:val="berschrift3"/>
         <w:spacing w:before="242"/>
         <w:jc w:val="left"/>
       </w:pPr>
@@ -5166,7 +5944,7 @@
     </w:p>
     <w:p>
       <w:pPr>
-        <w:pStyle w:val="ListParagraph"/>
+        <w:pStyle w:val="Listenabsatz"/>
         <w:numPr>
           <w:ilvl w:val="1"/>
           <w:numId w:val="2"/>
@@ -5184,7 +5962,7 @@
     </w:p>
     <w:p>
       <w:pPr>
-        <w:pStyle w:val="BodyText"/>
+        <w:pStyle w:val="Textkrper"/>
         <w:spacing w:before="0"/>
         <w:ind w:left="0" w:firstLine="0"/>
         <w:rPr>
@@ -5194,7 +5972,7 @@
     </w:p>
     <w:p>
       <w:pPr>
-        <w:pStyle w:val="BodyText"/>
+        <w:pStyle w:val="Textkrper"/>
         <w:spacing w:before="7"/>
         <w:ind w:left="0" w:firstLine="0"/>
         <w:rPr>
@@ -5348,7 +6126,7 @@
     </w:p>
     <w:p>
       <w:pPr>
-        <w:pStyle w:val="ListParagraph"/>
+        <w:pStyle w:val="Listenabsatz"/>
         <w:numPr>
           <w:ilvl w:val="0"/>
           <w:numId w:val="8"/>
@@ -5372,7 +6150,7 @@
     </w:p>
     <w:p>
       <w:pPr>
-        <w:pStyle w:val="ListParagraph"/>
+        <w:pStyle w:val="Listenabsatz"/>
         <w:numPr>
           <w:ilvl w:val="0"/>
           <w:numId w:val="8"/>
@@ -5448,7 +6226,7 @@
     </w:p>
     <w:p>
       <w:pPr>
-        <w:pStyle w:val="ListParagraph"/>
+        <w:pStyle w:val="Listenabsatz"/>
         <w:numPr>
           <w:ilvl w:val="0"/>
           <w:numId w:val="8"/>
@@ -5458,15 +6236,31 @@
         </w:rPr>
       </w:pPr>
       <w:r>
-        <w:rPr>
-          <w:lang w:eastAsia="de-DE"/>
-        </w:rPr>
-        <w:t>NA</w:t>
-      </w:r>
-    </w:p>
-    <w:p>
-      <w:pPr>
-        <w:pStyle w:val="ListParagraph"/>
+        <w:t xml:space="preserve">dataset owner concept implemented . </w:t>
+      </w:r>
+      <w:hyperlink r:id="rId32" w:history="1">
+        <w:r>
+          <w:rPr>
+            <w:rStyle w:val="Hyperlink"/>
+          </w:rPr>
+          <w:t>Issue #29</w:t>
+        </w:r>
+      </w:hyperlink>
+      <w:r>
+        <w:t xml:space="preserve">, </w:t>
+      </w:r>
+      <w:hyperlink r:id="rId33" w:history="1">
+        <w:r>
+          <w:rPr>
+            <w:rStyle w:val="Hyperlink"/>
+          </w:rPr>
+          <w:t>issue #40</w:t>
+        </w:r>
+      </w:hyperlink>
+    </w:p>
+    <w:p>
+      <w:pPr>
+        <w:pStyle w:val="Listenabsatz"/>
         <w:ind w:firstLine="0"/>
         <w:rPr>
           <w:lang w:eastAsia="de-DE"/>
@@ -5506,7 +6300,7 @@
     </w:p>
     <w:p>
       <w:pPr>
-        <w:pStyle w:val="ListParagraph"/>
+        <w:pStyle w:val="Listenabsatz"/>
         <w:numPr>
           <w:ilvl w:val="0"/>
           <w:numId w:val="8"/>
@@ -5524,7 +6318,7 @@
     </w:p>
     <w:p>
       <w:pPr>
-        <w:pStyle w:val="ListParagraph"/>
+        <w:pStyle w:val="Listenabsatz"/>
         <w:ind w:firstLine="0"/>
         <w:rPr>
           <w:lang w:eastAsia="de-DE"/>
@@ -5564,7 +6358,7 @@
     </w:p>
     <w:p>
       <w:pPr>
-        <w:pStyle w:val="ListParagraph"/>
+        <w:pStyle w:val="Listenabsatz"/>
         <w:numPr>
           <w:ilvl w:val="0"/>
           <w:numId w:val="8"/>
@@ -5582,7 +6376,7 @@
     </w:p>
     <w:p>
       <w:pPr>
-        <w:pStyle w:val="ListParagraph"/>
+        <w:pStyle w:val="Listenabsatz"/>
         <w:ind w:firstLine="0"/>
         <w:rPr>
           <w:lang w:eastAsia="de-DE"/>
@@ -5622,7 +6416,7 @@
     </w:p>
     <w:p>
       <w:pPr>
-        <w:pStyle w:val="ListParagraph"/>
+        <w:pStyle w:val="Listenabsatz"/>
         <w:numPr>
           <w:ilvl w:val="0"/>
           <w:numId w:val="8"/>
@@ -5678,7 +6472,7 @@
     </w:p>
     <w:p>
       <w:pPr>
-        <w:pStyle w:val="ListParagraph"/>
+        <w:pStyle w:val="Listenabsatz"/>
         <w:numPr>
           <w:ilvl w:val="0"/>
           <w:numId w:val="8"/>
@@ -5734,7 +6528,7 @@
     </w:p>
     <w:p>
       <w:pPr>
-        <w:pStyle w:val="ListParagraph"/>
+        <w:pStyle w:val="Listenabsatz"/>
         <w:numPr>
           <w:ilvl w:val="0"/>
           <w:numId w:val="8"/>
@@ -5752,7 +6546,7 @@
     </w:p>
     <w:p>
       <w:pPr>
-        <w:pStyle w:val="BodyText"/>
+        <w:pStyle w:val="Textkrper"/>
         <w:spacing w:before="7"/>
         <w:ind w:left="0" w:firstLine="0"/>
         <w:rPr>
@@ -5762,7 +6556,7 @@
     </w:p>
     <w:p>
       <w:pPr>
-        <w:pStyle w:val="BodyText"/>
+        <w:pStyle w:val="Textkrper"/>
         <w:spacing w:before="7"/>
         <w:ind w:left="0" w:firstLine="0"/>
         <w:rPr>
@@ -5970,7 +6764,7 @@
     </w:p>
     <w:p>
       <w:pPr>
-        <w:pStyle w:val="ListParagraph"/>
+        <w:pStyle w:val="Listenabsatz"/>
         <w:numPr>
           <w:ilvl w:val="0"/>
           <w:numId w:val="8"/>
@@ -6042,7 +6836,7 @@
     </w:p>
     <w:p>
       <w:pPr>
-        <w:pStyle w:val="ListParagraph"/>
+        <w:pStyle w:val="Listenabsatz"/>
         <w:numPr>
           <w:ilvl w:val="0"/>
           <w:numId w:val="8"/>
@@ -6078,7 +6872,7 @@
     </w:p>
     <w:p>
       <w:pPr>
-        <w:pStyle w:val="ListParagraph"/>
+        <w:pStyle w:val="Listenabsatz"/>
         <w:numPr>
           <w:ilvl w:val="0"/>
           <w:numId w:val="8"/>
@@ -6115,24 +6909,12 @@
         <w:rPr>
           <w:lang w:eastAsia="de-DE"/>
         </w:rPr>
-        <w:t xml:space="preserve"> over time </w:t>
-      </w:r>
-      <w:r>
-        <w:rPr>
-          <w:lang w:eastAsia="de-DE"/>
-        </w:rPr>
-        <w:t>(version 2.12.0</w:t>
-      </w:r>
-      <w:r>
-        <w:rPr>
-          <w:lang w:eastAsia="de-DE"/>
-        </w:rPr>
-        <w:t>)</w:t>
-      </w:r>
-    </w:p>
-    <w:p>
-      <w:pPr>
-        <w:pStyle w:val="ListParagraph"/>
+        <w:t xml:space="preserve"> over time (version 2.12.0)</w:t>
+      </w:r>
+    </w:p>
+    <w:p>
+      <w:pPr>
+        <w:pStyle w:val="Listenabsatz"/>
         <w:ind w:firstLine="0"/>
         <w:rPr>
           <w:lang w:eastAsia="de-DE"/>
@@ -6172,7 +6954,7 @@
     </w:p>
     <w:p>
       <w:pPr>
-        <w:pStyle w:val="ListParagraph"/>
+        <w:pStyle w:val="Listenabsatz"/>
         <w:numPr>
           <w:ilvl w:val="0"/>
           <w:numId w:val="8"/>
@@ -6190,7 +6972,7 @@
     </w:p>
     <w:p>
       <w:pPr>
-        <w:pStyle w:val="ListParagraph"/>
+        <w:pStyle w:val="Listenabsatz"/>
         <w:ind w:firstLine="0"/>
         <w:rPr>
           <w:lang w:eastAsia="de-DE"/>
@@ -6230,7 +7012,7 @@
     </w:p>
     <w:p>
       <w:pPr>
-        <w:pStyle w:val="ListParagraph"/>
+        <w:pStyle w:val="Listenabsatz"/>
         <w:numPr>
           <w:ilvl w:val="0"/>
           <w:numId w:val="8"/>
@@ -6248,7 +7030,7 @@
     </w:p>
     <w:p>
       <w:pPr>
-        <w:pStyle w:val="ListParagraph"/>
+        <w:pStyle w:val="Listenabsatz"/>
         <w:ind w:firstLine="0"/>
         <w:rPr>
           <w:lang w:eastAsia="de-DE"/>
@@ -6274,6 +7056,7 @@
           <w:color w:val="4F81BB"/>
           <w:lang w:eastAsia="de-DE"/>
         </w:rPr>
+        <w:lastRenderedPageBreak/>
         <w:t>Fixed Issues</w:t>
       </w:r>
       <w:r>
@@ -6288,7 +7071,7 @@
     </w:p>
     <w:p>
       <w:pPr>
-        <w:pStyle w:val="ListParagraph"/>
+        <w:pStyle w:val="Listenabsatz"/>
         <w:numPr>
           <w:ilvl w:val="0"/>
           <w:numId w:val="8"/>
@@ -6330,7 +7113,6 @@
           <w:color w:val="4F81BB"/>
           <w:lang w:eastAsia="de-DE"/>
         </w:rPr>
-        <w:lastRenderedPageBreak/>
         <w:t>Breaking Changes</w:t>
       </w:r>
       <w:r>
@@ -6345,7 +7127,7 @@
     </w:p>
     <w:p>
       <w:pPr>
-        <w:pStyle w:val="ListParagraph"/>
+        <w:pStyle w:val="Listenabsatz"/>
         <w:numPr>
           <w:ilvl w:val="0"/>
           <w:numId w:val="8"/>
@@ -6401,7 +7183,7 @@
     </w:p>
     <w:p>
       <w:pPr>
-        <w:pStyle w:val="ListParagraph"/>
+        <w:pStyle w:val="Listenabsatz"/>
         <w:numPr>
           <w:ilvl w:val="0"/>
           <w:numId w:val="8"/>
@@ -6419,7 +7201,7 @@
     </w:p>
     <w:p>
       <w:pPr>
-        <w:pStyle w:val="BodyText"/>
+        <w:pStyle w:val="Textkrper"/>
         <w:spacing w:before="7"/>
         <w:ind w:left="0" w:firstLine="0"/>
         <w:rPr>
@@ -6429,7 +7211,7 @@
     </w:p>
     <w:p>
       <w:pPr>
-        <w:pStyle w:val="BodyText"/>
+        <w:pStyle w:val="Textkrper"/>
         <w:spacing w:before="7"/>
         <w:ind w:left="0" w:firstLine="0"/>
         <w:rPr>
@@ -6439,7 +7221,7 @@
     </w:p>
     <w:p>
       <w:pPr>
-        <w:pStyle w:val="BodyText"/>
+        <w:pStyle w:val="Textkrper"/>
         <w:spacing w:before="7"/>
         <w:ind w:left="0" w:firstLine="0"/>
         <w:rPr>
@@ -6449,7 +7231,7 @@
     </w:p>
     <w:p>
       <w:pPr>
-        <w:pStyle w:val="Heading1"/>
+        <w:pStyle w:val="berschrift1"/>
         <w:numPr>
           <w:ilvl w:val="0"/>
           <w:numId w:val="2"/>
@@ -6470,7 +7252,7 @@
     </w:p>
     <w:p>
       <w:pPr>
-        <w:pStyle w:val="BodyText"/>
+        <w:pStyle w:val="Textkrper"/>
         <w:spacing w:before="9"/>
         <w:ind w:left="0" w:firstLine="0"/>
         <w:rPr>
@@ -6482,7 +7264,7 @@
     </w:p>
     <w:p>
       <w:pPr>
-        <w:pStyle w:val="BodyText"/>
+        <w:pStyle w:val="Textkrper"/>
         <w:spacing w:before="0"/>
         <w:ind w:left="116" w:firstLine="0"/>
       </w:pPr>
@@ -6492,7 +7274,7 @@
     </w:p>
     <w:p>
       <w:pPr>
-        <w:pStyle w:val="BodyText"/>
+        <w:pStyle w:val="Textkrper"/>
         <w:spacing w:before="6"/>
         <w:ind w:left="0" w:firstLine="0"/>
         <w:rPr>
@@ -6502,7 +7284,7 @@
     </w:p>
     <w:p>
       <w:pPr>
-        <w:pStyle w:val="ListParagraph"/>
+        <w:pStyle w:val="Listenabsatz"/>
         <w:numPr>
           <w:ilvl w:val="1"/>
           <w:numId w:val="2"/>
@@ -6521,7 +7303,7 @@
       <w:r>
         <w:tab/>
       </w:r>
-      <w:hyperlink r:id="rId6">
+      <w:hyperlink r:id="rId34">
         <w:r>
           <w:rPr>
             <w:color w:val="0000FF"/>
@@ -6533,7 +7315,7 @@
     </w:p>
     <w:p>
       <w:pPr>
-        <w:pStyle w:val="ListParagraph"/>
+        <w:pStyle w:val="Listenabsatz"/>
         <w:numPr>
           <w:ilvl w:val="1"/>
           <w:numId w:val="2"/>
@@ -6554,7 +7336,7 @@
         </w:rPr>
         <w:t xml:space="preserve"> </w:t>
       </w:r>
-      <w:hyperlink r:id="rId7">
+      <w:hyperlink r:id="rId35">
         <w:r>
           <w:t>bexis-support@uni-jena.de</w:t>
         </w:r>
@@ -6562,7 +7344,7 @@
     </w:p>
     <w:p>
       <w:pPr>
-        <w:pStyle w:val="BodyText"/>
+        <w:pStyle w:val="Textkrper"/>
         <w:tabs>
           <w:tab w:val="left" w:pos="836"/>
           <w:tab w:val="left" w:pos="2240"/>
@@ -6591,7 +7373,7 @@
     </w:p>
     <w:p>
       <w:pPr>
-        <w:pStyle w:val="BodyText"/>
+        <w:pStyle w:val="Textkrper"/>
         <w:tabs>
           <w:tab w:val="left" w:pos="836"/>
           <w:tab w:val="left" w:pos="2240"/>
@@ -6621,7 +7403,7 @@
     </w:p>
     <w:sectPr>
       <w:pgSz w:w="11910" w:h="16840"/>
-      <w:pgMar w:top="1320" w:right="1300" w:bottom="280" w:left="1300" w:header="720" w:footer="720" w:gutter="0"/>
+      <w:pgMar w:top="1320" w:right="1300" w:bottom="1134" w:left="1300" w:header="720" w:footer="720" w:gutter="0"/>
       <w:cols w:space="720"/>
     </w:sectPr>
   </w:body>
@@ -7576,6 +8358,119 @@
     </w:lvl>
   </w:abstractNum>
   <w:abstractNum w:abstractNumId="8" w15:restartNumberingAfterBreak="0">
+    <w:nsid w:val="57662030"/>
+    <w:multiLevelType w:val="hybridMultilevel"/>
+    <w:tmpl w:val="32E60298"/>
+    <w:lvl w:ilvl="0" w:tplc="04070001">
+      <w:start w:val="1"/>
+      <w:numFmt w:val="bullet"/>
+      <w:lvlText w:val=""/>
+      <w:lvlJc w:val="left"/>
+      <w:pPr>
+        <w:ind w:left="940" w:hanging="360"/>
+      </w:pPr>
+      <w:rPr>
+        <w:rFonts w:ascii="Symbol" w:hAnsi="Symbol" w:hint="default"/>
+      </w:rPr>
+    </w:lvl>
+    <w:lvl w:ilvl="1" w:tplc="04070003" w:tentative="1">
+      <w:start w:val="1"/>
+      <w:numFmt w:val="bullet"/>
+      <w:lvlText w:val="o"/>
+      <w:lvlJc w:val="left"/>
+      <w:pPr>
+        <w:ind w:left="1660" w:hanging="360"/>
+      </w:pPr>
+      <w:rPr>
+        <w:rFonts w:ascii="Courier New" w:hAnsi="Courier New" w:cs="Courier New" w:hint="default"/>
+      </w:rPr>
+    </w:lvl>
+    <w:lvl w:ilvl="2" w:tplc="04070005" w:tentative="1">
+      <w:start w:val="1"/>
+      <w:numFmt w:val="bullet"/>
+      <w:lvlText w:val=""/>
+      <w:lvlJc w:val="left"/>
+      <w:pPr>
+        <w:ind w:left="2380" w:hanging="360"/>
+      </w:pPr>
+      <w:rPr>
+        <w:rFonts w:ascii="Wingdings" w:hAnsi="Wingdings" w:hint="default"/>
+      </w:rPr>
+    </w:lvl>
+    <w:lvl w:ilvl="3" w:tplc="04070001" w:tentative="1">
+      <w:start w:val="1"/>
+      <w:numFmt w:val="bullet"/>
+      <w:lvlText w:val=""/>
+      <w:lvlJc w:val="left"/>
+      <w:pPr>
+        <w:ind w:left="3100" w:hanging="360"/>
+      </w:pPr>
+      <w:rPr>
+        <w:rFonts w:ascii="Symbol" w:hAnsi="Symbol" w:hint="default"/>
+      </w:rPr>
+    </w:lvl>
+    <w:lvl w:ilvl="4" w:tplc="04070003" w:tentative="1">
+      <w:start w:val="1"/>
+      <w:numFmt w:val="bullet"/>
+      <w:lvlText w:val="o"/>
+      <w:lvlJc w:val="left"/>
+      <w:pPr>
+        <w:ind w:left="3820" w:hanging="360"/>
+      </w:pPr>
+      <w:rPr>
+        <w:rFonts w:ascii="Courier New" w:hAnsi="Courier New" w:cs="Courier New" w:hint="default"/>
+      </w:rPr>
+    </w:lvl>
+    <w:lvl w:ilvl="5" w:tplc="04070005" w:tentative="1">
+      <w:start w:val="1"/>
+      <w:numFmt w:val="bullet"/>
+      <w:lvlText w:val=""/>
+      <w:lvlJc w:val="left"/>
+      <w:pPr>
+        <w:ind w:left="4540" w:hanging="360"/>
+      </w:pPr>
+      <w:rPr>
+        <w:rFonts w:ascii="Wingdings" w:hAnsi="Wingdings" w:hint="default"/>
+      </w:rPr>
+    </w:lvl>
+    <w:lvl w:ilvl="6" w:tplc="04070001" w:tentative="1">
+      <w:start w:val="1"/>
+      <w:numFmt w:val="bullet"/>
+      <w:lvlText w:val=""/>
+      <w:lvlJc w:val="left"/>
+      <w:pPr>
+        <w:ind w:left="5260" w:hanging="360"/>
+      </w:pPr>
+      <w:rPr>
+        <w:rFonts w:ascii="Symbol" w:hAnsi="Symbol" w:hint="default"/>
+      </w:rPr>
+    </w:lvl>
+    <w:lvl w:ilvl="7" w:tplc="04070003" w:tentative="1">
+      <w:start w:val="1"/>
+      <w:numFmt w:val="bullet"/>
+      <w:lvlText w:val="o"/>
+      <w:lvlJc w:val="left"/>
+      <w:pPr>
+        <w:ind w:left="5980" w:hanging="360"/>
+      </w:pPr>
+      <w:rPr>
+        <w:rFonts w:ascii="Courier New" w:hAnsi="Courier New" w:cs="Courier New" w:hint="default"/>
+      </w:rPr>
+    </w:lvl>
+    <w:lvl w:ilvl="8" w:tplc="04070005" w:tentative="1">
+      <w:start w:val="1"/>
+      <w:numFmt w:val="bullet"/>
+      <w:lvlText w:val=""/>
+      <w:lvlJc w:val="left"/>
+      <w:pPr>
+        <w:ind w:left="6700" w:hanging="360"/>
+      </w:pPr>
+      <w:rPr>
+        <w:rFonts w:ascii="Wingdings" w:hAnsi="Wingdings" w:hint="default"/>
+      </w:rPr>
+    </w:lvl>
+  </w:abstractNum>
+  <w:abstractNum w:abstractNumId="9" w15:restartNumberingAfterBreak="0">
     <w:nsid w:val="57A35B73"/>
     <w:multiLevelType w:val="hybridMultilevel"/>
     <w:tmpl w:val="367A4A02"/>
@@ -7787,7 +8682,7 @@
       </w:rPr>
     </w:lvl>
   </w:abstractNum>
-  <w:abstractNum w:abstractNumId="9" w15:restartNumberingAfterBreak="0">
+  <w:abstractNum w:abstractNumId="10" w15:restartNumberingAfterBreak="0">
     <w:nsid w:val="5DE15C74"/>
     <w:multiLevelType w:val="hybridMultilevel"/>
     <w:tmpl w:val="4BD6C0B2"/>
@@ -7900,7 +8795,7 @@
       </w:rPr>
     </w:lvl>
   </w:abstractNum>
-  <w:abstractNum w:abstractNumId="10" w15:restartNumberingAfterBreak="0">
+  <w:abstractNum w:abstractNumId="11" w15:restartNumberingAfterBreak="0">
     <w:nsid w:val="68C511E8"/>
     <w:multiLevelType w:val="hybridMultilevel"/>
     <w:tmpl w:val="2EF6E39A"/>
@@ -8011,7 +8906,7 @@
       </w:rPr>
     </w:lvl>
   </w:abstractNum>
-  <w:abstractNum w:abstractNumId="11" w15:restartNumberingAfterBreak="0">
+  <w:abstractNum w:abstractNumId="12" w15:restartNumberingAfterBreak="0">
     <w:nsid w:val="6E090EC6"/>
     <w:multiLevelType w:val="hybridMultilevel"/>
     <w:tmpl w:val="08A63FFA"/>
@@ -8021,7 +8916,7 @@
       <w:lvlText w:val=""/>
       <w:lvlJc w:val="left"/>
       <w:pPr>
-        <w:ind w:left="1196" w:hanging="360"/>
+        <w:ind w:left="786" w:hanging="360"/>
       </w:pPr>
       <w:rPr>
         <w:rFonts w:ascii="Symbol" w:hAnsi="Symbol" w:hint="default"/>
@@ -8033,7 +8928,7 @@
       <w:lvlText w:val="o"/>
       <w:lvlJc w:val="left"/>
       <w:pPr>
-        <w:ind w:left="1916" w:hanging="360"/>
+        <w:ind w:left="1506" w:hanging="360"/>
       </w:pPr>
       <w:rPr>
         <w:rFonts w:ascii="Courier New" w:hAnsi="Courier New" w:cs="Courier New" w:hint="default"/>
@@ -8045,7 +8940,7 @@
       <w:lvlText w:val=""/>
       <w:lvlJc w:val="left"/>
       <w:pPr>
-        <w:ind w:left="2636" w:hanging="360"/>
+        <w:ind w:left="2226" w:hanging="360"/>
       </w:pPr>
       <w:rPr>
         <w:rFonts w:ascii="Wingdings" w:hAnsi="Wingdings" w:hint="default"/>
@@ -8057,7 +8952,7 @@
       <w:lvlText w:val=""/>
       <w:lvlJc w:val="left"/>
       <w:pPr>
-        <w:ind w:left="3356" w:hanging="360"/>
+        <w:ind w:left="2946" w:hanging="360"/>
       </w:pPr>
       <w:rPr>
         <w:rFonts w:ascii="Symbol" w:hAnsi="Symbol" w:hint="default"/>
@@ -8069,7 +8964,7 @@
       <w:lvlText w:val="o"/>
       <w:lvlJc w:val="left"/>
       <w:pPr>
-        <w:ind w:left="4076" w:hanging="360"/>
+        <w:ind w:left="3666" w:hanging="360"/>
       </w:pPr>
       <w:rPr>
         <w:rFonts w:ascii="Courier New" w:hAnsi="Courier New" w:cs="Courier New" w:hint="default"/>
@@ -8081,7 +8976,7 @@
       <w:lvlText w:val=""/>
       <w:lvlJc w:val="left"/>
       <w:pPr>
-        <w:ind w:left="4796" w:hanging="360"/>
+        <w:ind w:left="4386" w:hanging="360"/>
       </w:pPr>
       <w:rPr>
         <w:rFonts w:ascii="Wingdings" w:hAnsi="Wingdings" w:hint="default"/>
@@ -8093,7 +8988,7 @@
       <w:lvlText w:val=""/>
       <w:lvlJc w:val="left"/>
       <w:pPr>
-        <w:ind w:left="5516" w:hanging="360"/>
+        <w:ind w:left="5106" w:hanging="360"/>
       </w:pPr>
       <w:rPr>
         <w:rFonts w:ascii="Symbol" w:hAnsi="Symbol" w:hint="default"/>
@@ -8105,7 +9000,7 @@
       <w:lvlText w:val="o"/>
       <w:lvlJc w:val="left"/>
       <w:pPr>
-        <w:ind w:left="6236" w:hanging="360"/>
+        <w:ind w:left="5826" w:hanging="360"/>
       </w:pPr>
       <w:rPr>
         <w:rFonts w:ascii="Courier New" w:hAnsi="Courier New" w:cs="Courier New" w:hint="default"/>
@@ -8117,14 +9012,14 @@
       <w:lvlText w:val=""/>
       <w:lvlJc w:val="left"/>
       <w:pPr>
-        <w:ind w:left="6956" w:hanging="360"/>
+        <w:ind w:left="6546" w:hanging="360"/>
       </w:pPr>
       <w:rPr>
         <w:rFonts w:ascii="Wingdings" w:hAnsi="Wingdings" w:hint="default"/>
       </w:rPr>
     </w:lvl>
   </w:abstractNum>
-  <w:abstractNum w:abstractNumId="12" w15:restartNumberingAfterBreak="0">
+  <w:abstractNum w:abstractNumId="13" w15:restartNumberingAfterBreak="0">
     <w:nsid w:val="70912F9D"/>
     <w:multiLevelType w:val="hybridMultilevel"/>
     <w:tmpl w:val="455EBC62"/>
@@ -8242,7 +9137,7 @@
       </w:rPr>
     </w:lvl>
   </w:abstractNum>
-  <w:abstractNum w:abstractNumId="13" w15:restartNumberingAfterBreak="0">
+  <w:abstractNum w:abstractNumId="14" w15:restartNumberingAfterBreak="0">
     <w:nsid w:val="727719CA"/>
     <w:multiLevelType w:val="hybridMultilevel"/>
     <w:tmpl w:val="224031BE"/>
@@ -8361,7 +9256,7 @@
       </w:rPr>
     </w:lvl>
   </w:abstractNum>
-  <w:abstractNum w:abstractNumId="14" w15:restartNumberingAfterBreak="0">
+  <w:abstractNum w:abstractNumId="15" w15:restartNumberingAfterBreak="0">
     <w:nsid w:val="73AB444D"/>
     <w:multiLevelType w:val="hybridMultilevel"/>
     <w:tmpl w:val="16BA3800"/>
@@ -8474,7 +9369,7 @@
       </w:rPr>
     </w:lvl>
   </w:abstractNum>
-  <w:abstractNum w:abstractNumId="15" w15:restartNumberingAfterBreak="0">
+  <w:abstractNum w:abstractNumId="16" w15:restartNumberingAfterBreak="0">
     <w:nsid w:val="79B15A1F"/>
     <w:multiLevelType w:val="hybridMultilevel"/>
     <w:tmpl w:val="66621C1C"/>
@@ -8587,7 +9482,7 @@
       </w:rPr>
     </w:lvl>
   </w:abstractNum>
-  <w:abstractNum w:abstractNumId="16" w15:restartNumberingAfterBreak="0">
+  <w:abstractNum w:abstractNumId="17" w15:restartNumberingAfterBreak="0">
     <w:nsid w:val="7F16458B"/>
     <w:multiLevelType w:val="hybridMultilevel"/>
     <w:tmpl w:val="ADD08492"/>
@@ -8701,10 +9596,10 @@
     </w:lvl>
   </w:abstractNum>
   <w:num w:numId="1">
-    <w:abstractNumId w:val="10"/>
+    <w:abstractNumId w:val="11"/>
   </w:num>
   <w:num w:numId="2">
-    <w:abstractNumId w:val="12"/>
+    <w:abstractNumId w:val="13"/>
   </w:num>
   <w:num w:numId="3">
     <w:abstractNumId w:val="4"/>
@@ -8713,22 +9608,22 @@
     <w:abstractNumId w:val="1"/>
   </w:num>
   <w:num w:numId="5">
-    <w:abstractNumId w:val="13"/>
+    <w:abstractNumId w:val="14"/>
   </w:num>
   <w:num w:numId="6">
-    <w:abstractNumId w:val="9"/>
+    <w:abstractNumId w:val="10"/>
   </w:num>
   <w:num w:numId="7">
     <w:abstractNumId w:val="3"/>
   </w:num>
   <w:num w:numId="8">
-    <w:abstractNumId w:val="16"/>
+    <w:abstractNumId w:val="17"/>
   </w:num>
   <w:num w:numId="9">
     <w:abstractNumId w:val="0"/>
   </w:num>
   <w:num w:numId="10">
-    <w:abstractNumId w:val="8"/>
+    <w:abstractNumId w:val="9"/>
   </w:num>
   <w:num w:numId="11">
     <w:abstractNumId w:val="6"/>
@@ -8740,16 +9635,19 @@
     <w:abstractNumId w:val="7"/>
   </w:num>
   <w:num w:numId="14">
-    <w:abstractNumId w:val="11"/>
+    <w:abstractNumId w:val="12"/>
   </w:num>
   <w:num w:numId="15">
-    <w:abstractNumId w:val="14"/>
+    <w:abstractNumId w:val="15"/>
   </w:num>
   <w:num w:numId="16">
-    <w:abstractNumId w:val="15"/>
+    <w:abstractNumId w:val="16"/>
   </w:num>
   <w:num w:numId="17">
     <w:abstractNumId w:val="5"/>
+  </w:num>
+  <w:num w:numId="18">
+    <w:abstractNumId w:val="8"/>
   </w:num>
 </w:numbering>
 </file>
@@ -9146,7 +10044,7 @@
     <w:lsdException w:name="List Table 6 Colorful Accent 6" w:uiPriority="51"/>
     <w:lsdException w:name="List Table 7 Colorful Accent 6" w:uiPriority="52"/>
   </w:latentStyles>
-  <w:style w:type="paragraph" w:default="1" w:styleId="Normal">
+  <w:style w:type="paragraph" w:default="1" w:styleId="Standard">
     <w:name w:val="Normal"/>
     <w:uiPriority w:val="1"/>
     <w:qFormat/>
@@ -9154,9 +10052,9 @@
       <w:rFonts w:ascii="Calibri" w:eastAsia="Calibri" w:hAnsi="Calibri" w:cs="Calibri"/>
     </w:rPr>
   </w:style>
-  <w:style w:type="paragraph" w:styleId="Heading1">
+  <w:style w:type="paragraph" w:styleId="berschrift1">
     <w:name w:val="heading 1"/>
-    <w:basedOn w:val="Normal"/>
+    <w:basedOn w:val="Standard"/>
     <w:uiPriority w:val="1"/>
     <w:qFormat/>
     <w:pPr>
@@ -9171,9 +10069,9 @@
       <w:szCs w:val="28"/>
     </w:rPr>
   </w:style>
-  <w:style w:type="paragraph" w:styleId="Heading2">
+  <w:style w:type="paragraph" w:styleId="berschrift2">
     <w:name w:val="heading 2"/>
-    <w:basedOn w:val="Normal"/>
+    <w:basedOn w:val="Standard"/>
     <w:uiPriority w:val="1"/>
     <w:qFormat/>
     <w:pPr>
@@ -9188,9 +10086,9 @@
       <w:szCs w:val="26"/>
     </w:rPr>
   </w:style>
-  <w:style w:type="paragraph" w:styleId="Heading3">
+  <w:style w:type="paragraph" w:styleId="berschrift3">
     <w:name w:val="heading 3"/>
-    <w:basedOn w:val="Normal"/>
+    <w:basedOn w:val="Standard"/>
     <w:uiPriority w:val="1"/>
     <w:qFormat/>
     <w:pPr>
@@ -9205,13 +10103,12 @@
       <w:bCs/>
     </w:rPr>
   </w:style>
-  <w:style w:type="character" w:default="1" w:styleId="DefaultParagraphFont">
+  <w:style w:type="character" w:default="1" w:styleId="Absatz-Standardschriftart">
     <w:name w:val="Default Paragraph Font"/>
     <w:uiPriority w:val="1"/>
-    <w:semiHidden/>
     <w:unhideWhenUsed/>
   </w:style>
-  <w:style w:type="table" w:default="1" w:styleId="TableNormal">
+  <w:style w:type="table" w:default="1" w:styleId="NormaleTabelle">
     <w:name w:val="Normal Table"/>
     <w:uiPriority w:val="99"/>
     <w:semiHidden/>
@@ -9226,7 +10123,7 @@
       </w:tblCellMar>
     </w:tblPr>
   </w:style>
-  <w:style w:type="numbering" w:default="1" w:styleId="NoList">
+  <w:style w:type="numbering" w:default="1" w:styleId="KeineListe">
     <w:name w:val="No List"/>
     <w:uiPriority w:val="99"/>
     <w:semiHidden/>
@@ -9248,9 +10145,9 @@
       </w:tblCellMar>
     </w:tblPr>
   </w:style>
-  <w:style w:type="paragraph" w:styleId="BodyText">
+  <w:style w:type="paragraph" w:styleId="Textkrper">
     <w:name w:val="Body Text"/>
-    <w:basedOn w:val="Normal"/>
+    <w:basedOn w:val="Standard"/>
     <w:uiPriority w:val="1"/>
     <w:qFormat/>
     <w:pPr>
@@ -9258,9 +10155,9 @@
       <w:ind w:left="836" w:hanging="360"/>
     </w:pPr>
   </w:style>
-  <w:style w:type="paragraph" w:styleId="ListParagraph">
+  <w:style w:type="paragraph" w:styleId="Listenabsatz">
     <w:name w:val="List Paragraph"/>
-    <w:basedOn w:val="Normal"/>
+    <w:basedOn w:val="Standard"/>
     <w:uiPriority w:val="1"/>
     <w:qFormat/>
     <w:pPr>
@@ -9270,13 +10167,13 @@
   </w:style>
   <w:style w:type="paragraph" w:customStyle="1" w:styleId="TableParagraph">
     <w:name w:val="Table Paragraph"/>
-    <w:basedOn w:val="Normal"/>
+    <w:basedOn w:val="Standard"/>
     <w:uiPriority w:val="1"/>
     <w:qFormat/>
   </w:style>
   <w:style w:type="character" w:styleId="Hyperlink">
     <w:name w:val="Hyperlink"/>
-    <w:basedOn w:val="DefaultParagraphFont"/>
+    <w:basedOn w:val="Absatz-Standardschriftart"/>
     <w:uiPriority w:val="99"/>
     <w:unhideWhenUsed/>
     <w:rsid w:val="00AC3195"/>
@@ -9285,9 +10182,9 @@
       <w:u w:val="single"/>
     </w:rPr>
   </w:style>
-  <w:style w:type="character" w:styleId="FollowedHyperlink">
+  <w:style w:type="character" w:styleId="BesuchterLink">
     <w:name w:val="FollowedHyperlink"/>
-    <w:basedOn w:val="DefaultParagraphFont"/>
+    <w:basedOn w:val="Absatz-Standardschriftart"/>
     <w:uiPriority w:val="99"/>
     <w:semiHidden/>
     <w:unhideWhenUsed/>
@@ -9295,6 +10192,100 @@
     <w:rPr>
       <w:color w:val="800080" w:themeColor="followedHyperlink"/>
       <w:u w:val="single"/>
+    </w:rPr>
+  </w:style>
+  <w:style w:type="character" w:styleId="Kommentarzeichen">
+    <w:name w:val="annotation reference"/>
+    <w:basedOn w:val="Absatz-Standardschriftart"/>
+    <w:uiPriority w:val="99"/>
+    <w:semiHidden/>
+    <w:unhideWhenUsed/>
+    <w:rsid w:val="00930DCB"/>
+    <w:rPr>
+      <w:sz w:val="16"/>
+      <w:szCs w:val="16"/>
+    </w:rPr>
+  </w:style>
+  <w:style w:type="paragraph" w:styleId="Kommentartext">
+    <w:name w:val="annotation text"/>
+    <w:basedOn w:val="Standard"/>
+    <w:link w:val="KommentartextZchn"/>
+    <w:uiPriority w:val="99"/>
+    <w:semiHidden/>
+    <w:unhideWhenUsed/>
+    <w:rsid w:val="00930DCB"/>
+    <w:rPr>
+      <w:sz w:val="20"/>
+      <w:szCs w:val="20"/>
+    </w:rPr>
+  </w:style>
+  <w:style w:type="character" w:customStyle="1" w:styleId="KommentartextZchn">
+    <w:name w:val="Kommentartext Zchn"/>
+    <w:basedOn w:val="Absatz-Standardschriftart"/>
+    <w:link w:val="Kommentartext"/>
+    <w:uiPriority w:val="99"/>
+    <w:semiHidden/>
+    <w:rsid w:val="00930DCB"/>
+    <w:rPr>
+      <w:rFonts w:ascii="Calibri" w:eastAsia="Calibri" w:hAnsi="Calibri" w:cs="Calibri"/>
+      <w:sz w:val="20"/>
+      <w:szCs w:val="20"/>
+    </w:rPr>
+  </w:style>
+  <w:style w:type="paragraph" w:styleId="Kommentarthema">
+    <w:name w:val="annotation subject"/>
+    <w:basedOn w:val="Kommentartext"/>
+    <w:next w:val="Kommentartext"/>
+    <w:link w:val="KommentarthemaZchn"/>
+    <w:uiPriority w:val="99"/>
+    <w:semiHidden/>
+    <w:unhideWhenUsed/>
+    <w:rsid w:val="00930DCB"/>
+    <w:rPr>
+      <w:b/>
+      <w:bCs/>
+    </w:rPr>
+  </w:style>
+  <w:style w:type="character" w:customStyle="1" w:styleId="KommentarthemaZchn">
+    <w:name w:val="Kommentarthema Zchn"/>
+    <w:basedOn w:val="KommentartextZchn"/>
+    <w:link w:val="Kommentarthema"/>
+    <w:uiPriority w:val="99"/>
+    <w:semiHidden/>
+    <w:rsid w:val="00930DCB"/>
+    <w:rPr>
+      <w:rFonts w:ascii="Calibri" w:eastAsia="Calibri" w:hAnsi="Calibri" w:cs="Calibri"/>
+      <w:b/>
+      <w:bCs/>
+      <w:sz w:val="20"/>
+      <w:szCs w:val="20"/>
+    </w:rPr>
+  </w:style>
+  <w:style w:type="paragraph" w:styleId="Sprechblasentext">
+    <w:name w:val="Balloon Text"/>
+    <w:basedOn w:val="Standard"/>
+    <w:link w:val="SprechblasentextZchn"/>
+    <w:uiPriority w:val="99"/>
+    <w:semiHidden/>
+    <w:unhideWhenUsed/>
+    <w:rsid w:val="00930DCB"/>
+    <w:rPr>
+      <w:rFonts w:ascii="Segoe UI" w:hAnsi="Segoe UI" w:cs="Segoe UI"/>
+      <w:sz w:val="18"/>
+      <w:szCs w:val="18"/>
+    </w:rPr>
+  </w:style>
+  <w:style w:type="character" w:customStyle="1" w:styleId="SprechblasentextZchn">
+    <w:name w:val="Sprechblasentext Zchn"/>
+    <w:basedOn w:val="Absatz-Standardschriftart"/>
+    <w:link w:val="Sprechblasentext"/>
+    <w:uiPriority w:val="99"/>
+    <w:semiHidden/>
+    <w:rsid w:val="00930DCB"/>
+    <w:rPr>
+      <w:rFonts w:ascii="Segoe UI" w:eastAsia="Calibri" w:hAnsi="Segoe UI" w:cs="Segoe UI"/>
+      <w:sz w:val="18"/>
+      <w:szCs w:val="18"/>
     </w:rPr>
   </w:style>
 </w:styles>

</xml_diff>

<commit_message>
add new release notes
</commit_message>
<xml_diff>
--- a/Release Notes/BEXIS212_Release_Note.docx
+++ b/Release Notes/BEXIS212_Release_Note.docx
@@ -13,11 +13,10 @@
           <w:sz w:val="24"/>
         </w:rPr>
       </w:pPr>
-      <w:bookmarkStart w:id="0" w:name="_GoBack"/>
-      <w:bookmarkEnd w:id="0"/>
       <w:r>
         <w:rPr>
           <w:noProof/>
+          <w:lang w:val="de-DE" w:eastAsia="de-DE"/>
         </w:rPr>
         <mc:AlternateContent>
           <mc:Choice Requires="wps">
@@ -84,7 +83,7 @@
           </mc:Choice>
           <mc:Fallback>
             <w:pict>
-              <v:line w14:anchorId="4A3CEC6E" id="Line 2" o:spid="_x0000_s1026" style="position:absolute;z-index:251657728;visibility:visible;mso-wrap-style:square;mso-width-percent:0;mso-height-percent:0;mso-wrap-distance-left:0;mso-wrap-distance-top:0;mso-wrap-distance-right:0;mso-wrap-distance-bottom:0;mso-position-horizontal:absolute;mso-position-horizontal-relative:page;mso-position-vertical:absolute;mso-position-vertical-relative:text;mso-width-percent:0;mso-height-percent:0;mso-width-relative:page;mso-height-relative:page" from="69.4pt,38.95pt" to="525.95pt,38.95pt" o:gfxdata="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" strokecolor="#4f81bc" strokeweight=".96pt">
+              <v:line w14:anchorId="7EC6452B" id="Line 2" o:spid="_x0000_s1026" style="position:absolute;z-index:251657728;visibility:visible;mso-wrap-style:square;mso-width-percent:0;mso-height-percent:0;mso-wrap-distance-left:0;mso-wrap-distance-top:0;mso-wrap-distance-right:0;mso-wrap-distance-bottom:0;mso-position-horizontal:absolute;mso-position-horizontal-relative:page;mso-position-vertical:absolute;mso-position-vertical-relative:text;mso-width-percent:0;mso-height-percent:0;mso-width-relative:page;mso-height-relative:page" from="69.4pt,38.95pt" to="525.95pt,38.95pt" o:gfxdata="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" strokecolor="#4f81bc" strokeweight=".96pt">
                 <w10:wrap type="topAndBottom" anchorx="page"/>
               </v:line>
             </w:pict>
@@ -116,6 +115,15 @@
           <w:spacing w:val="3"/>
           <w:sz w:val="52"/>
         </w:rPr>
+        <w:t>.0</w:t>
+      </w:r>
+      <w:r>
+        <w:rPr>
+          <w:rFonts w:ascii="Cambria"/>
+          <w:color w:val="17365D"/>
+          <w:spacing w:val="3"/>
+          <w:sz w:val="52"/>
+        </w:rPr>
         <w:t xml:space="preserve"> </w:t>
       </w:r>
       <w:r>
@@ -151,7 +159,7 @@
           <w:spacing w:val="3"/>
           <w:sz w:val="24"/>
         </w:rPr>
-        <w:t>12.09</w:t>
+        <w:t>21</w:t>
       </w:r>
       <w:r>
         <w:rPr>
@@ -160,6 +168,15 @@
           <w:spacing w:val="3"/>
           <w:sz w:val="24"/>
         </w:rPr>
+        <w:t>.09</w:t>
+      </w:r>
+      <w:r>
+        <w:rPr>
+          <w:rFonts w:ascii="Cambria"/>
+          <w:color w:val="17365D"/>
+          <w:spacing w:val="3"/>
+          <w:sz w:val="24"/>
+        </w:rPr>
         <w:t>.2018</w:t>
       </w:r>
     </w:p>
@@ -175,67 +192,667 @@
     </w:p>
     <w:p>
       <w:pPr>
-        <w:pStyle w:val="BodyText"/>
+        <w:pStyle w:val="Textkrper"/>
         <w:spacing w:before="1"/>
         <w:ind w:left="220" w:firstLine="0"/>
         <w:jc w:val="both"/>
       </w:pPr>
-    </w:p>
-    <w:p>
-      <w:pPr>
-        <w:pStyle w:val="BodyText"/>
-        <w:numPr>
-          <w:ilvl w:val="0"/>
-          <w:numId w:val="17"/>
-        </w:numPr>
+      <w:r>
+        <w:t xml:space="preserve">According to the feature requests and bug reports provided by the BEXIS 2 community this new version of BEXIS 2 contains the following changes and new features: </w:t>
+      </w:r>
+    </w:p>
+    <w:p>
+      <w:pPr>
+        <w:pStyle w:val="Textkrper"/>
         <w:spacing w:before="1"/>
+        <w:ind w:left="0" w:firstLine="0"/>
         <w:jc w:val="both"/>
       </w:pPr>
-      <w:r>
-        <w:t>Mapping</w:t>
-      </w:r>
-    </w:p>
-    <w:p>
-      <w:pPr>
-        <w:pStyle w:val="BodyText"/>
-        <w:numPr>
-          <w:ilvl w:val="0"/>
-          <w:numId w:val="17"/>
-        </w:numPr>
+    </w:p>
+    <w:p>
+      <w:pPr>
+        <w:pStyle w:val="Textkrper"/>
         <w:spacing w:before="1"/>
+        <w:ind w:left="220" w:firstLine="0"/>
         <w:jc w:val="both"/>
       </w:pPr>
       <w:r>
-        <w:t>Visualization</w:t>
-      </w:r>
-    </w:p>
-    <w:p>
-      <w:pPr>
-        <w:pStyle w:val="BodyText"/>
-        <w:numPr>
-          <w:ilvl w:val="0"/>
-          <w:numId w:val="17"/>
-        </w:numPr>
+        <w:t>In the Primary data view filtering</w:t>
+      </w:r>
+      <w:r>
+        <w:t>,</w:t>
+      </w:r>
+      <w:r>
+        <w:t xml:space="preserve"> sorting</w:t>
+      </w:r>
+      <w:r>
+        <w:t>,</w:t>
+      </w:r>
+      <w:r>
+        <w:t xml:space="preserve"> </w:t>
+      </w:r>
+      <w:r>
+        <w:t xml:space="preserve">and selecting </w:t>
+      </w:r>
+      <w:r>
+        <w:t xml:space="preserve">is no available again allowing users to download </w:t>
+      </w:r>
+      <w:r>
+        <w:t xml:space="preserve">custom subsets of a dataset (i.e. </w:t>
+      </w:r>
+      <w:r>
+        <w:t>selected rows</w:t>
+      </w:r>
+      <w:r>
+        <w:t>/columns)</w:t>
+      </w:r>
+      <w:r>
+        <w:t xml:space="preserve">. </w:t>
+      </w:r>
+      <w:hyperlink r:id="rId5" w:history="1">
+        <w:r>
+          <w:rPr>
+            <w:rStyle w:val="Hyperlink"/>
+          </w:rPr>
+          <w:t>issue #25</w:t>
+        </w:r>
+      </w:hyperlink>
+    </w:p>
+    <w:p>
+      <w:pPr>
+        <w:pStyle w:val="Textkrper"/>
         <w:spacing w:before="1"/>
+        <w:ind w:left="220" w:firstLine="0"/>
         <w:jc w:val="both"/>
       </w:pPr>
-      <w:r>
-        <w:t>Party Package</w:t>
-      </w:r>
-    </w:p>
-    <w:p>
-      <w:pPr>
-        <w:pStyle w:val="BodyText"/>
-        <w:numPr>
-          <w:ilvl w:val="0"/>
-          <w:numId w:val="17"/>
-        </w:numPr>
+    </w:p>
+    <w:p>
+      <w:pPr>
+        <w:pStyle w:val="Textkrper"/>
         <w:spacing w:before="1"/>
+        <w:ind w:left="220" w:firstLine="0"/>
         <w:jc w:val="both"/>
       </w:pPr>
       <w:r>
-        <w:t>???</w:t>
-      </w:r>
+        <w:t>There is now a</w:t>
+      </w:r>
+      <w:r>
+        <w:t xml:space="preserve"> d</w:t>
+      </w:r>
+      <w:r>
+        <w:t xml:space="preserve">ataset </w:t>
+      </w:r>
+      <w:r>
+        <w:t>o</w:t>
+      </w:r>
+      <w:r>
+        <w:t xml:space="preserve">wner concept </w:t>
+      </w:r>
+      <w:r>
+        <w:t xml:space="preserve">implemented which integrates the </w:t>
+      </w:r>
+      <w:r>
+        <w:t xml:space="preserve">metadata </w:t>
+      </w:r>
+      <w:r>
+        <w:t xml:space="preserve">entry </w:t>
+      </w:r>
+      <w:r>
+        <w:t xml:space="preserve">form </w:t>
+      </w:r>
+      <w:r>
+        <w:t>with the</w:t>
+      </w:r>
+      <w:r>
+        <w:t xml:space="preserve"> </w:t>
+      </w:r>
+      <w:r>
+        <w:t>party package</w:t>
+      </w:r>
+      <w:r>
+        <w:t>.</w:t>
+      </w:r>
+      <w:r>
+        <w:t xml:space="preserve"> If the mapping is provided (by data manager) users are able to assign ownership to other system users resulting in data permissions being determined automatically following predefined profiles.</w:t>
+      </w:r>
+      <w:r>
+        <w:t xml:space="preserve"> </w:t>
+      </w:r>
+      <w:hyperlink r:id="rId6" w:history="1">
+        <w:r>
+          <w:rPr>
+            <w:rStyle w:val="Hyperlink"/>
+          </w:rPr>
+          <w:t xml:space="preserve">Issue </w:t>
+        </w:r>
+        <w:r>
+          <w:rPr>
+            <w:rStyle w:val="Hyperlink"/>
+          </w:rPr>
+          <w:t>#29</w:t>
+        </w:r>
+      </w:hyperlink>
+      <w:r>
+        <w:t>,</w:t>
+      </w:r>
+      <w:r>
+        <w:t xml:space="preserve"> </w:t>
+      </w:r>
+      <w:hyperlink r:id="rId7" w:history="1">
+        <w:r>
+          <w:rPr>
+            <w:rStyle w:val="Hyperlink"/>
+          </w:rPr>
+          <w:t xml:space="preserve">issue </w:t>
+        </w:r>
+        <w:r>
+          <w:rPr>
+            <w:rStyle w:val="Hyperlink"/>
+          </w:rPr>
+          <w:t>#40</w:t>
+        </w:r>
+      </w:hyperlink>
+    </w:p>
+    <w:p>
+      <w:pPr>
+        <w:pStyle w:val="Textkrper"/>
+        <w:spacing w:before="1"/>
+        <w:ind w:left="220" w:firstLine="0"/>
+        <w:jc w:val="both"/>
+      </w:pPr>
+    </w:p>
+    <w:p>
+      <w:pPr>
+        <w:pStyle w:val="Textkrper"/>
+        <w:spacing w:before="1"/>
+        <w:ind w:left="220" w:firstLine="0"/>
+        <w:jc w:val="both"/>
+      </w:pPr>
+      <w:r>
+        <w:t xml:space="preserve">In order to ease the upload and improve performance of the data ingest appending rows to an existing tabular dataset is now available as an alternative </w:t>
+      </w:r>
+      <w:r>
+        <w:t xml:space="preserve">path </w:t>
+      </w:r>
+      <w:r>
+        <w:t xml:space="preserve">to the “update” approach. </w:t>
+      </w:r>
+      <w:hyperlink r:id="rId8" w:history="1">
+        <w:r>
+          <w:rPr>
+            <w:rStyle w:val="Hyperlink"/>
+          </w:rPr>
+          <w:t>issue #30</w:t>
+        </w:r>
+      </w:hyperlink>
+    </w:p>
+    <w:p>
+      <w:pPr>
+        <w:pStyle w:val="Textkrper"/>
+        <w:spacing w:before="1"/>
+        <w:ind w:left="220" w:firstLine="0"/>
+        <w:jc w:val="both"/>
+      </w:pPr>
+    </w:p>
+    <w:p>
+      <w:pPr>
+        <w:pStyle w:val="Textkrper"/>
+        <w:spacing w:before="1"/>
+        <w:ind w:left="220" w:firstLine="0"/>
+        <w:jc w:val="both"/>
+      </w:pPr>
+      <w:r>
+        <w:t>U</w:t>
+      </w:r>
+      <w:r>
+        <w:t>ser</w:t>
+      </w:r>
+      <w:r>
+        <w:t>s</w:t>
+      </w:r>
+      <w:r>
+        <w:t xml:space="preserve"> </w:t>
+      </w:r>
+      <w:r>
+        <w:t>are now able t</w:t>
+      </w:r>
+      <w:r>
+        <w:t xml:space="preserve">o request access to a dataset </w:t>
+      </w:r>
+      <w:r>
+        <w:t xml:space="preserve">with the click of a button. Owners of the dataset will be notified by email and can make </w:t>
+      </w:r>
+      <w:r>
+        <w:t>a decision within the system. Both, parties involved can see and manage the requests from the Dashboard.</w:t>
+      </w:r>
+      <w:r>
+        <w:t xml:space="preserve"> </w:t>
+      </w:r>
+      <w:hyperlink r:id="rId9" w:history="1">
+        <w:r>
+          <w:rPr>
+            <w:rStyle w:val="Hyperlink"/>
+          </w:rPr>
+          <w:t xml:space="preserve">Issue </w:t>
+        </w:r>
+        <w:r>
+          <w:rPr>
+            <w:rStyle w:val="Hyperlink"/>
+          </w:rPr>
+          <w:t>#31</w:t>
+        </w:r>
+      </w:hyperlink>
+    </w:p>
+    <w:p>
+      <w:pPr>
+        <w:pStyle w:val="Textkrper"/>
+        <w:spacing w:before="1"/>
+        <w:ind w:left="580" w:firstLine="0"/>
+        <w:jc w:val="both"/>
+      </w:pPr>
+    </w:p>
+    <w:p>
+      <w:pPr>
+        <w:pStyle w:val="Textkrper"/>
+        <w:spacing w:before="1"/>
+        <w:ind w:left="220" w:firstLine="0"/>
+        <w:jc w:val="both"/>
+      </w:pPr>
+      <w:r>
+        <w:t>Dataset</w:t>
+      </w:r>
+      <w:r>
+        <w:t>s</w:t>
+      </w:r>
+      <w:r>
+        <w:t xml:space="preserve"> may have a</w:t>
+      </w:r>
+      <w:r>
+        <w:t xml:space="preserve">ttachments </w:t>
+      </w:r>
+      <w:r>
+        <w:t>that can be of any file type</w:t>
+      </w:r>
+      <w:r>
+        <w:t>.</w:t>
+      </w:r>
+      <w:r>
+        <w:t xml:space="preserve"> This is meant for any additional </w:t>
+      </w:r>
+      <w:r>
+        <w:t>information</w:t>
+      </w:r>
+      <w:r>
+        <w:t xml:space="preserve"> </w:t>
+      </w:r>
+      <w:r>
+        <w:t>(</w:t>
+      </w:r>
+      <w:r>
+        <w:t xml:space="preserve">e.g. images, </w:t>
+      </w:r>
+      <w:r>
+        <w:t>protocols, descriptions) that does not fit into tabular primary data nor metadata</w:t>
+      </w:r>
+      <w:r>
+        <w:t>,</w:t>
+      </w:r>
+      <w:r>
+        <w:t xml:space="preserve"> </w:t>
+      </w:r>
+      <w:hyperlink r:id="rId10" w:history="1">
+        <w:r>
+          <w:rPr>
+            <w:rStyle w:val="Hyperlink"/>
+          </w:rPr>
+          <w:t>issue #32</w:t>
+        </w:r>
+      </w:hyperlink>
+    </w:p>
+    <w:p>
+      <w:pPr>
+        <w:pStyle w:val="Textkrper"/>
+        <w:spacing w:before="1"/>
+        <w:ind w:left="220" w:firstLine="0"/>
+        <w:jc w:val="both"/>
+      </w:pPr>
+    </w:p>
+    <w:p>
+      <w:pPr>
+        <w:pStyle w:val="Textkrper"/>
+        <w:spacing w:before="1"/>
+        <w:ind w:left="220" w:firstLine="0"/>
+        <w:jc w:val="both"/>
+      </w:pPr>
+      <w:r>
+        <w:t xml:space="preserve">In addition to the regular Search there is now also a </w:t>
+      </w:r>
+      <w:r>
+        <w:t xml:space="preserve">Public </w:t>
+      </w:r>
+      <w:r>
+        <w:t>S</w:t>
+      </w:r>
+      <w:r>
+        <w:t>earch</w:t>
+      </w:r>
+      <w:r>
+        <w:t xml:space="preserve"> </w:t>
+      </w:r>
+      <w:r>
+        <w:t xml:space="preserve">that shows </w:t>
+      </w:r>
+      <w:r>
+        <w:t xml:space="preserve">only </w:t>
+      </w:r>
+      <w:r>
+        <w:t xml:space="preserve">datasets marked </w:t>
+      </w:r>
+      <w:r>
+        <w:t xml:space="preserve">as public </w:t>
+      </w:r>
+      <w:r>
+        <w:t>to anonymous users</w:t>
+      </w:r>
+      <w:r>
+        <w:t>. The regular Search contains a separate filter now for public datasets.</w:t>
+      </w:r>
+      <w:r>
+        <w:t xml:space="preserve"> </w:t>
+      </w:r>
+      <w:hyperlink r:id="rId11" w:history="1">
+        <w:r>
+          <w:rPr>
+            <w:rStyle w:val="Hyperlink"/>
+          </w:rPr>
+          <w:t xml:space="preserve">issue </w:t>
+        </w:r>
+        <w:r>
+          <w:rPr>
+            <w:rStyle w:val="Hyperlink"/>
+          </w:rPr>
+          <w:t>#33</w:t>
+        </w:r>
+      </w:hyperlink>
+    </w:p>
+    <w:p>
+      <w:pPr>
+        <w:pStyle w:val="Textkrper"/>
+        <w:spacing w:before="1"/>
+        <w:ind w:left="220" w:firstLine="0"/>
+        <w:jc w:val="both"/>
+      </w:pPr>
+    </w:p>
+    <w:p>
+      <w:pPr>
+        <w:pStyle w:val="Textkrper"/>
+        <w:spacing w:before="1"/>
+        <w:ind w:left="220" w:firstLine="0"/>
+        <w:jc w:val="both"/>
+      </w:pPr>
+      <w:r>
+        <w:t xml:space="preserve">Uploading and updating datasets is now also possible with XLSX, CSV, TSV files (previously XLSM and TXT only), </w:t>
+      </w:r>
+      <w:hyperlink r:id="rId12" w:history="1">
+        <w:r>
+          <w:rPr>
+            <w:rStyle w:val="Hyperlink"/>
+          </w:rPr>
+          <w:t>issue #34</w:t>
+        </w:r>
+      </w:hyperlink>
+    </w:p>
+    <w:p>
+      <w:pPr>
+        <w:pStyle w:val="Textkrper"/>
+        <w:spacing w:before="1"/>
+        <w:ind w:left="220" w:firstLine="0"/>
+        <w:jc w:val="both"/>
+      </w:pPr>
+    </w:p>
+    <w:p>
+      <w:pPr>
+        <w:pStyle w:val="Textkrper"/>
+        <w:spacing w:before="1"/>
+        <w:ind w:left="220" w:firstLine="0"/>
+        <w:jc w:val="both"/>
+      </w:pPr>
+      <w:r>
+        <w:t xml:space="preserve">As requested, there is also an extended Zip download available </w:t>
+      </w:r>
+      <w:r>
+        <w:t xml:space="preserve">incl. </w:t>
+      </w:r>
+      <w:r>
+        <w:t xml:space="preserve">separate files for </w:t>
+      </w:r>
+      <w:r>
+        <w:t>metadata, primary data, data structure</w:t>
+      </w:r>
+      <w:r>
+        <w:t xml:space="preserve">, etc.  </w:t>
+      </w:r>
+      <w:hyperlink r:id="rId13" w:history="1">
+        <w:r>
+          <w:rPr>
+            <w:rStyle w:val="Hyperlink"/>
+          </w:rPr>
+          <w:t>issue #36</w:t>
+        </w:r>
+      </w:hyperlink>
+    </w:p>
+    <w:p>
+      <w:pPr>
+        <w:pStyle w:val="Textkrper"/>
+        <w:spacing w:before="1"/>
+        <w:ind w:left="220" w:firstLine="0"/>
+        <w:jc w:val="both"/>
+      </w:pPr>
+    </w:p>
+    <w:p>
+      <w:pPr>
+        <w:pStyle w:val="Textkrper"/>
+        <w:spacing w:before="1"/>
+        <w:ind w:left="220" w:firstLine="0"/>
+        <w:jc w:val="both"/>
+      </w:pPr>
+      <w:r>
+        <w:t>Data managers are now able to provide and manage d</w:t>
+      </w:r>
+      <w:r>
+        <w:t>ocument</w:t>
+      </w:r>
+      <w:r>
+        <w:t>s</w:t>
+      </w:r>
+      <w:r>
+        <w:t xml:space="preserve"> </w:t>
+      </w:r>
+      <w:r>
+        <w:t xml:space="preserve">(e.g. guidelines, policies) through BEXIS. </w:t>
+      </w:r>
+      <w:hyperlink r:id="rId14" w:history="1">
+        <w:r>
+          <w:rPr>
+            <w:rStyle w:val="Hyperlink"/>
+          </w:rPr>
+          <w:t>issue</w:t>
+        </w:r>
+        <w:r>
+          <w:rPr>
+            <w:rStyle w:val="Hyperlink"/>
+          </w:rPr>
+          <w:t xml:space="preserve"> #37</w:t>
+        </w:r>
+      </w:hyperlink>
+    </w:p>
+    <w:p>
+      <w:pPr>
+        <w:pStyle w:val="Textkrper"/>
+        <w:spacing w:before="1"/>
+        <w:ind w:left="220" w:firstLine="0"/>
+        <w:jc w:val="both"/>
+      </w:pPr>
+    </w:p>
+    <w:p>
+      <w:pPr>
+        <w:pStyle w:val="Textkrper"/>
+        <w:spacing w:before="1"/>
+        <w:ind w:left="220" w:firstLine="0"/>
+        <w:jc w:val="both"/>
+      </w:pPr>
+      <w:r>
+        <w:t xml:space="preserve">There is a first version of a visualization module which provides graphs for data managers and administrators (e.g. timeline of system activities, datasets created/deleted) </w:t>
+      </w:r>
+      <w:hyperlink r:id="rId15" w:history="1">
+        <w:r>
+          <w:rPr>
+            <w:rStyle w:val="Hyperlink"/>
+          </w:rPr>
+          <w:t>issue #62</w:t>
+        </w:r>
+      </w:hyperlink>
+    </w:p>
+    <w:p>
+      <w:pPr>
+        <w:pStyle w:val="Textkrper"/>
+        <w:spacing w:before="1"/>
+        <w:ind w:left="220" w:firstLine="0"/>
+        <w:jc w:val="both"/>
+      </w:pPr>
+    </w:p>
+    <w:p>
+      <w:pPr>
+        <w:pStyle w:val="Textkrper"/>
+        <w:spacing w:before="1"/>
+        <w:ind w:left="220" w:firstLine="0"/>
+        <w:jc w:val="both"/>
+      </w:pPr>
+      <w:r>
+        <w:t>There is now two separate declarations of c</w:t>
+      </w:r>
+      <w:r>
+        <w:t xml:space="preserve">onsent </w:t>
+      </w:r>
+      <w:r>
+        <w:t xml:space="preserve">required upon user registration; one on the </w:t>
+      </w:r>
+      <w:r>
+        <w:t>privacy policy</w:t>
+      </w:r>
+      <w:r>
+        <w:t xml:space="preserve">, one on terms and conditions. </w:t>
+      </w:r>
+      <w:hyperlink r:id="rId16" w:history="1">
+        <w:r>
+          <w:rPr>
+            <w:rStyle w:val="Hyperlink"/>
+          </w:rPr>
+          <w:t>Issue #70</w:t>
+        </w:r>
+      </w:hyperlink>
+    </w:p>
+    <w:p>
+      <w:pPr>
+        <w:pStyle w:val="Textkrper"/>
+        <w:spacing w:before="1"/>
+        <w:ind w:left="220" w:firstLine="0"/>
+        <w:jc w:val="both"/>
+      </w:pPr>
+    </w:p>
+    <w:p>
+      <w:pPr>
+        <w:pStyle w:val="Textkrper"/>
+        <w:spacing w:before="1"/>
+        <w:ind w:left="220" w:firstLine="0"/>
+        <w:jc w:val="both"/>
+      </w:pPr>
+      <w:r>
+        <w:t xml:space="preserve">The </w:t>
+      </w:r>
+      <w:r>
+        <w:t xml:space="preserve">Import Data </w:t>
+      </w:r>
+      <w:r>
+        <w:t>feature has been updated to improve user guidance</w:t>
+      </w:r>
+      <w:r>
+        <w:t xml:space="preserve"> on linking variables of the new dataset to existing variables in the system.</w:t>
+      </w:r>
+      <w:r>
+        <w:t xml:space="preserve">  </w:t>
+      </w:r>
+      <w:hyperlink r:id="rId17" w:history="1">
+        <w:r>
+          <w:rPr>
+            <w:rStyle w:val="Hyperlink"/>
+          </w:rPr>
+          <w:t>issue #87</w:t>
+        </w:r>
+      </w:hyperlink>
+      <w:r>
+        <w:t xml:space="preserve"> </w:t>
+      </w:r>
+    </w:p>
+    <w:p>
+      <w:pPr>
+        <w:pStyle w:val="Textkrper"/>
+        <w:spacing w:before="1"/>
+        <w:ind w:left="220" w:firstLine="0"/>
+        <w:jc w:val="both"/>
+      </w:pPr>
+    </w:p>
+    <w:p>
+      <w:pPr>
+        <w:pStyle w:val="Textkrper"/>
+        <w:spacing w:before="1"/>
+        <w:ind w:left="220" w:firstLine="0"/>
+        <w:jc w:val="both"/>
+      </w:pPr>
+      <w:r>
+        <w:t>Besides there has been a number of smaller user interfaces</w:t>
+      </w:r>
+      <w:r>
+        <w:t xml:space="preserve"> improvements (info button </w:t>
+      </w:r>
+      <w:hyperlink r:id="rId18" w:history="1">
+        <w:r>
+          <w:rPr>
+            <w:rStyle w:val="Hyperlink"/>
+          </w:rPr>
+          <w:t>#27</w:t>
+        </w:r>
+      </w:hyperlink>
+      <w:r>
+        <w:t xml:space="preserve">, grid visibility </w:t>
+      </w:r>
+      <w:hyperlink r:id="rId19" w:history="1">
+        <w:r>
+          <w:rPr>
+            <w:rStyle w:val="Hyperlink"/>
+          </w:rPr>
+          <w:t>#76</w:t>
+        </w:r>
+      </w:hyperlink>
+      <w:r>
+        <w:t xml:space="preserve">, </w:t>
+      </w:r>
+      <w:hyperlink r:id="rId20" w:history="1">
+        <w:r>
+          <w:rPr>
+            <w:rStyle w:val="Hyperlink"/>
+          </w:rPr>
+          <w:t>#79</w:t>
+        </w:r>
+      </w:hyperlink>
+    </w:p>
+    <w:p>
+      <w:pPr>
+        <w:pStyle w:val="Textkrper"/>
+        <w:spacing w:before="1"/>
+        <w:ind w:left="220" w:firstLine="0"/>
+        <w:jc w:val="both"/>
+      </w:pPr>
     </w:p>
     <w:p>
       <w:pPr>
@@ -249,7 +866,7 @@
     </w:p>
     <w:p>
       <w:pPr>
-        <w:pStyle w:val="Heading1"/>
+        <w:pStyle w:val="berschrift1"/>
         <w:numPr>
           <w:ilvl w:val="0"/>
           <w:numId w:val="2"/>
@@ -265,6 +882,7 @@
         <w:rPr>
           <w:color w:val="365F91"/>
         </w:rPr>
+        <w:lastRenderedPageBreak/>
         <w:t>Software</w:t>
       </w:r>
       <w:r>
@@ -283,7 +901,7 @@
     </w:p>
     <w:p>
       <w:pPr>
-        <w:pStyle w:val="ListParagraph"/>
+        <w:pStyle w:val="Listenabsatz"/>
         <w:numPr>
           <w:ilvl w:val="1"/>
           <w:numId w:val="2"/>
@@ -309,7 +927,7 @@
     </w:p>
     <w:p>
       <w:pPr>
-        <w:pStyle w:val="ListParagraph"/>
+        <w:pStyle w:val="Listenabsatz"/>
         <w:numPr>
           <w:ilvl w:val="1"/>
           <w:numId w:val="2"/>
@@ -338,7 +956,7 @@
     </w:p>
     <w:p>
       <w:pPr>
-        <w:pStyle w:val="ListParagraph"/>
+        <w:pStyle w:val="Listenabsatz"/>
         <w:numPr>
           <w:ilvl w:val="1"/>
           <w:numId w:val="2"/>
@@ -364,7 +982,7 @@
     </w:p>
     <w:p>
       <w:pPr>
-        <w:pStyle w:val="ListParagraph"/>
+        <w:pStyle w:val="Listenabsatz"/>
         <w:numPr>
           <w:ilvl w:val="1"/>
           <w:numId w:val="2"/>
@@ -389,7 +1007,7 @@
     </w:p>
     <w:p>
       <w:pPr>
-        <w:pStyle w:val="BodyText"/>
+        <w:pStyle w:val="Textkrper"/>
         <w:spacing w:before="0"/>
         <w:ind w:left="0" w:firstLine="0"/>
         <w:rPr>
@@ -399,7 +1017,7 @@
     </w:p>
     <w:p>
       <w:pPr>
-        <w:pStyle w:val="Heading1"/>
+        <w:pStyle w:val="berschrift1"/>
         <w:numPr>
           <w:ilvl w:val="0"/>
           <w:numId w:val="2"/>
@@ -433,7 +1051,7 @@
     </w:p>
     <w:p>
       <w:pPr>
-        <w:pStyle w:val="BodyText"/>
+        <w:pStyle w:val="Textkrper"/>
         <w:spacing w:before="49" w:line="276" w:lineRule="auto"/>
         <w:ind w:left="156" w:right="151" w:firstLine="0"/>
         <w:jc w:val="both"/>
@@ -453,14 +1071,14 @@
     </w:p>
     <w:p>
       <w:pPr>
-        <w:pStyle w:val="BodyText"/>
+        <w:pStyle w:val="Textkrper"/>
         <w:spacing w:before="0"/>
         <w:ind w:left="0" w:firstLine="0"/>
       </w:pPr>
     </w:p>
     <w:p>
       <w:pPr>
-        <w:pStyle w:val="BodyText"/>
+        <w:pStyle w:val="Textkrper"/>
         <w:spacing w:before="0"/>
         <w:ind w:left="0" w:firstLine="0"/>
         <w:rPr>
@@ -470,7 +1088,7 @@
     </w:p>
     <w:p>
       <w:pPr>
-        <w:pStyle w:val="Heading1"/>
+        <w:pStyle w:val="berschrift1"/>
         <w:numPr>
           <w:ilvl w:val="0"/>
           <w:numId w:val="2"/>
@@ -503,7 +1121,7 @@
     </w:p>
     <w:p>
       <w:pPr>
-        <w:pStyle w:val="ListParagraph"/>
+        <w:pStyle w:val="Listenabsatz"/>
         <w:numPr>
           <w:ilvl w:val="1"/>
           <w:numId w:val="2"/>
@@ -525,6 +1143,9 @@
         <w:t xml:space="preserve"> the software is able to run on Windows 7</w:t>
       </w:r>
       <w:r>
+        <w:t>,</w:t>
+      </w:r>
+      <w:r>
         <w:rPr>
           <w:spacing w:val="-7"/>
         </w:rPr>
@@ -536,7 +1157,7 @@
     </w:p>
     <w:p>
       <w:pPr>
-        <w:pStyle w:val="ListParagraph"/>
+        <w:pStyle w:val="Listenabsatz"/>
         <w:numPr>
           <w:ilvl w:val="1"/>
           <w:numId w:val="2"/>
@@ -563,7 +1184,7 @@
     </w:p>
     <w:p>
       <w:pPr>
-        <w:pStyle w:val="ListParagraph"/>
+        <w:pStyle w:val="Listenabsatz"/>
         <w:numPr>
           <w:ilvl w:val="1"/>
           <w:numId w:val="2"/>
@@ -580,7 +1201,7 @@
     </w:p>
     <w:p>
       <w:pPr>
-        <w:pStyle w:val="ListParagraph"/>
+        <w:pStyle w:val="Listenabsatz"/>
         <w:numPr>
           <w:ilvl w:val="2"/>
           <w:numId w:val="2"/>
@@ -607,7 +1228,7 @@
     </w:p>
     <w:p>
       <w:pPr>
-        <w:pStyle w:val="ListParagraph"/>
+        <w:pStyle w:val="Listenabsatz"/>
         <w:numPr>
           <w:ilvl w:val="2"/>
           <w:numId w:val="2"/>
@@ -633,7 +1254,7 @@
     </w:p>
     <w:p>
       <w:pPr>
-        <w:pStyle w:val="ListParagraph"/>
+        <w:pStyle w:val="Listenabsatz"/>
         <w:numPr>
           <w:ilvl w:val="1"/>
           <w:numId w:val="2"/>
@@ -651,7 +1272,7 @@
     </w:p>
     <w:p>
       <w:pPr>
-        <w:pStyle w:val="ListParagraph"/>
+        <w:pStyle w:val="Listenabsatz"/>
         <w:numPr>
           <w:ilvl w:val="1"/>
           <w:numId w:val="5"/>
@@ -676,7 +1297,7 @@
     </w:p>
     <w:p>
       <w:pPr>
-        <w:pStyle w:val="ListParagraph"/>
+        <w:pStyle w:val="Listenabsatz"/>
         <w:numPr>
           <w:ilvl w:val="1"/>
           <w:numId w:val="5"/>
@@ -687,11 +1308,9 @@
         </w:tabs>
         <w:spacing w:before="34"/>
       </w:pPr>
-      <w:proofErr w:type="spellStart"/>
       <w:r>
         <w:t>Microsoft.ASP.NET.MVC</w:t>
       </w:r>
-      <w:proofErr w:type="spellEnd"/>
       <w:r>
         <w:rPr>
           <w:spacing w:val="-10"/>
@@ -704,7 +1323,7 @@
     </w:p>
     <w:p>
       <w:pPr>
-        <w:pStyle w:val="ListParagraph"/>
+        <w:pStyle w:val="Listenabsatz"/>
         <w:numPr>
           <w:ilvl w:val="1"/>
           <w:numId w:val="5"/>
@@ -730,7 +1349,7 @@
     </w:p>
     <w:p>
       <w:pPr>
-        <w:pStyle w:val="ListParagraph"/>
+        <w:pStyle w:val="Listenabsatz"/>
         <w:numPr>
           <w:ilvl w:val="1"/>
           <w:numId w:val="5"/>
@@ -741,11 +1360,9 @@
         </w:tabs>
         <w:spacing w:before="33"/>
       </w:pPr>
-      <w:proofErr w:type="spellStart"/>
       <w:r>
         <w:t>Microsoft.ASP.NET.WebHelpers</w:t>
       </w:r>
-      <w:proofErr w:type="spellEnd"/>
       <w:r>
         <w:rPr>
           <w:spacing w:val="-11"/>
@@ -758,7 +1375,7 @@
     </w:p>
     <w:p>
       <w:pPr>
-        <w:pStyle w:val="ListParagraph"/>
+        <w:pStyle w:val="Listenabsatz"/>
         <w:numPr>
           <w:ilvl w:val="1"/>
           <w:numId w:val="5"/>
@@ -769,11 +1386,9 @@
         </w:tabs>
         <w:spacing w:before="33"/>
       </w:pPr>
-      <w:proofErr w:type="spellStart"/>
       <w:r>
         <w:t>Microsoft.ASP.NET.WebPages.WebData</w:t>
       </w:r>
-      <w:proofErr w:type="spellEnd"/>
       <w:r>
         <w:rPr>
           <w:spacing w:val="-14"/>
@@ -786,7 +1401,7 @@
     </w:p>
     <w:p>
       <w:pPr>
-        <w:pStyle w:val="ListParagraph"/>
+        <w:pStyle w:val="Listenabsatz"/>
         <w:numPr>
           <w:ilvl w:val="1"/>
           <w:numId w:val="5"/>
@@ -797,11 +1412,9 @@
         </w:tabs>
         <w:spacing w:before="31"/>
       </w:pPr>
-      <w:proofErr w:type="spellStart"/>
       <w:r>
         <w:t>Microsoft.JQuery.Unobtrusive.Validation</w:t>
       </w:r>
-      <w:proofErr w:type="spellEnd"/>
       <w:r>
         <w:rPr>
           <w:spacing w:val="-9"/>
@@ -814,7 +1427,7 @@
     </w:p>
     <w:p>
       <w:pPr>
-        <w:pStyle w:val="ListParagraph"/>
+        <w:pStyle w:val="Listenabsatz"/>
         <w:numPr>
           <w:ilvl w:val="1"/>
           <w:numId w:val="5"/>
@@ -840,7 +1453,7 @@
     </w:p>
     <w:p>
       <w:pPr>
-        <w:pStyle w:val="ListParagraph"/>
+        <w:pStyle w:val="Listenabsatz"/>
         <w:numPr>
           <w:ilvl w:val="1"/>
           <w:numId w:val="5"/>
@@ -852,13 +1465,8 @@
         <w:spacing w:before="54"/>
       </w:pPr>
       <w:r>
-        <w:t xml:space="preserve">Lucene.Net </w:t>
-      </w:r>
-      <w:proofErr w:type="spellStart"/>
-      <w:r>
-        <w:t>Contrib</w:t>
-      </w:r>
-      <w:proofErr w:type="spellEnd"/>
+        <w:t>Lucene.Net Contrib</w:t>
+      </w:r>
       <w:r>
         <w:rPr>
           <w:spacing w:val="-6"/>
@@ -871,7 +1479,7 @@
     </w:p>
     <w:p>
       <w:pPr>
-        <w:pStyle w:val="ListParagraph"/>
+        <w:pStyle w:val="Listenabsatz"/>
         <w:numPr>
           <w:ilvl w:val="1"/>
           <w:numId w:val="5"/>
@@ -897,7 +1505,7 @@
     </w:p>
     <w:p>
       <w:pPr>
-        <w:pStyle w:val="ListParagraph"/>
+        <w:pStyle w:val="Listenabsatz"/>
         <w:numPr>
           <w:ilvl w:val="1"/>
           <w:numId w:val="5"/>
@@ -908,13 +1516,8 @@
         </w:tabs>
         <w:spacing w:before="34"/>
       </w:pPr>
-      <w:proofErr w:type="spellStart"/>
-      <w:r>
-        <w:t>Telerik</w:t>
-      </w:r>
-      <w:proofErr w:type="spellEnd"/>
-      <w:r>
-        <w:t xml:space="preserve"> MVC Extensions</w:t>
+      <w:r>
+        <w:t>Telerik MVC Extensions</w:t>
       </w:r>
       <w:r>
         <w:rPr>
@@ -928,7 +1531,7 @@
     </w:p>
     <w:p>
       <w:pPr>
-        <w:pStyle w:val="ListParagraph"/>
+        <w:pStyle w:val="Listenabsatz"/>
         <w:numPr>
           <w:ilvl w:val="1"/>
           <w:numId w:val="5"/>
@@ -954,7 +1557,7 @@
     </w:p>
     <w:p>
       <w:pPr>
-        <w:pStyle w:val="ListParagraph"/>
+        <w:pStyle w:val="Listenabsatz"/>
         <w:numPr>
           <w:ilvl w:val="1"/>
           <w:numId w:val="5"/>
@@ -965,11 +1568,9 @@
         </w:tabs>
         <w:spacing w:before="33"/>
       </w:pPr>
-      <w:proofErr w:type="spellStart"/>
       <w:r>
         <w:t>Npgsql</w:t>
       </w:r>
-      <w:proofErr w:type="spellEnd"/>
       <w:r>
         <w:rPr>
           <w:spacing w:val="-6"/>
@@ -982,7 +1583,7 @@
     </w:p>
     <w:p>
       <w:pPr>
-        <w:pStyle w:val="ListParagraph"/>
+        <w:pStyle w:val="Listenabsatz"/>
         <w:numPr>
           <w:ilvl w:val="1"/>
           <w:numId w:val="5"/>
@@ -993,11 +1594,9 @@
         </w:tabs>
         <w:spacing w:before="33"/>
       </w:pPr>
-      <w:proofErr w:type="spellStart"/>
       <w:r>
         <w:t>PostSharp</w:t>
       </w:r>
-      <w:proofErr w:type="spellEnd"/>
       <w:r>
         <w:rPr>
           <w:spacing w:val="-5"/>
@@ -1010,7 +1609,7 @@
     </w:p>
     <w:p>
       <w:pPr>
-        <w:pStyle w:val="ListParagraph"/>
+        <w:pStyle w:val="Listenabsatz"/>
         <w:numPr>
           <w:ilvl w:val="1"/>
           <w:numId w:val="5"/>
@@ -1021,11 +1620,9 @@
         </w:tabs>
         <w:spacing w:before="33"/>
       </w:pPr>
-      <w:proofErr w:type="spellStart"/>
       <w:r>
         <w:t>Linq</w:t>
       </w:r>
-      <w:proofErr w:type="spellEnd"/>
       <w:r>
         <w:rPr>
           <w:spacing w:val="-4"/>
@@ -1038,7 +1635,7 @@
     </w:p>
     <w:p>
       <w:pPr>
-        <w:pStyle w:val="ListParagraph"/>
+        <w:pStyle w:val="Listenabsatz"/>
         <w:numPr>
           <w:ilvl w:val="1"/>
           <w:numId w:val="5"/>
@@ -1064,7 +1661,7 @@
     </w:p>
     <w:p>
       <w:pPr>
-        <w:pStyle w:val="ListParagraph"/>
+        <w:pStyle w:val="Listenabsatz"/>
         <w:numPr>
           <w:ilvl w:val="1"/>
           <w:numId w:val="5"/>
@@ -1090,7 +1687,7 @@
     </w:p>
     <w:p>
       <w:pPr>
-        <w:pStyle w:val="ListParagraph"/>
+        <w:pStyle w:val="Listenabsatz"/>
         <w:numPr>
           <w:ilvl w:val="1"/>
           <w:numId w:val="5"/>
@@ -1101,12 +1698,9 @@
         </w:tabs>
         <w:spacing w:before="34"/>
       </w:pPr>
-      <w:proofErr w:type="spellStart"/>
-      <w:r>
-        <w:lastRenderedPageBreak/>
+      <w:r>
         <w:t>FluentBootstrap</w:t>
       </w:r>
-      <w:proofErr w:type="spellEnd"/>
       <w:r>
         <w:rPr>
           <w:spacing w:val="-7"/>
@@ -1119,7 +1713,7 @@
     </w:p>
     <w:p>
       <w:pPr>
-        <w:pStyle w:val="ListParagraph"/>
+        <w:pStyle w:val="Listenabsatz"/>
         <w:numPr>
           <w:ilvl w:val="1"/>
           <w:numId w:val="5"/>
@@ -1130,11 +1724,9 @@
         </w:tabs>
         <w:spacing w:before="31"/>
       </w:pPr>
-      <w:proofErr w:type="spellStart"/>
       <w:r>
         <w:t>FluentBootstrap.Mvc</w:t>
       </w:r>
-      <w:proofErr w:type="spellEnd"/>
       <w:r>
         <w:rPr>
           <w:spacing w:val="-10"/>
@@ -1147,7 +1739,7 @@
     </w:p>
     <w:p>
       <w:pPr>
-        <w:pStyle w:val="ListParagraph"/>
+        <w:pStyle w:val="Listenabsatz"/>
         <w:numPr>
           <w:ilvl w:val="1"/>
           <w:numId w:val="5"/>
@@ -1173,17 +1765,7 @@
     </w:p>
     <w:p>
       <w:pPr>
-        <w:pStyle w:val="BodyText"/>
-        <w:spacing w:before="11"/>
-        <w:ind w:left="0" w:firstLine="0"/>
-        <w:rPr>
-          <w:sz w:val="27"/>
-        </w:rPr>
-      </w:pPr>
-    </w:p>
-    <w:p>
-      <w:pPr>
-        <w:pStyle w:val="ListParagraph"/>
+        <w:pStyle w:val="Listenabsatz"/>
         <w:numPr>
           <w:ilvl w:val="1"/>
           <w:numId w:val="2"/>
@@ -1210,7 +1792,7 @@
     </w:p>
     <w:p>
       <w:pPr>
-        <w:pStyle w:val="ListParagraph"/>
+        <w:pStyle w:val="Listenabsatz"/>
         <w:numPr>
           <w:ilvl w:val="2"/>
           <w:numId w:val="2"/>
@@ -1236,7 +1818,7 @@
     </w:p>
     <w:p>
       <w:pPr>
-        <w:pStyle w:val="ListParagraph"/>
+        <w:pStyle w:val="Listenabsatz"/>
         <w:numPr>
           <w:ilvl w:val="2"/>
           <w:numId w:val="2"/>
@@ -1263,14 +1845,16 @@
     </w:p>
     <w:p>
       <w:pPr>
-        <w:pStyle w:val="BodyText"/>
+        <w:pStyle w:val="Textkrper"/>
         <w:spacing w:before="0"/>
         <w:ind w:left="0" w:firstLine="0"/>
       </w:pPr>
-    </w:p>
-    <w:p>
-      <w:pPr>
-        <w:pStyle w:val="BodyText"/>
+      <w:bookmarkStart w:id="0" w:name="_GoBack"/>
+      <w:bookmarkEnd w:id="0"/>
+    </w:p>
+    <w:p>
+      <w:pPr>
+        <w:pStyle w:val="Textkrper"/>
         <w:spacing w:before="9"/>
         <w:ind w:left="0" w:firstLine="0"/>
         <w:rPr>
@@ -1280,7 +1864,7 @@
     </w:p>
     <w:p>
       <w:pPr>
-        <w:pStyle w:val="Heading1"/>
+        <w:pStyle w:val="berschrift1"/>
         <w:numPr>
           <w:ilvl w:val="0"/>
           <w:numId w:val="2"/>
@@ -1300,7 +1884,7 @@
     </w:p>
     <w:p>
       <w:pPr>
-        <w:pStyle w:val="BodyText"/>
+        <w:pStyle w:val="Textkrper"/>
         <w:spacing w:before="52"/>
         <w:ind w:left="116" w:firstLine="0"/>
         <w:jc w:val="both"/>
@@ -1326,14 +1910,14 @@
     </w:p>
     <w:p>
       <w:pPr>
-        <w:pStyle w:val="BodyText"/>
+        <w:pStyle w:val="Textkrper"/>
         <w:spacing w:before="0"/>
         <w:ind w:left="0" w:firstLine="0"/>
       </w:pPr>
     </w:p>
     <w:p>
       <w:pPr>
-        <w:pStyle w:val="BodyText"/>
+        <w:pStyle w:val="Textkrper"/>
         <w:spacing w:before="4"/>
         <w:ind w:left="0" w:firstLine="0"/>
         <w:rPr>
@@ -1343,7 +1927,7 @@
     </w:p>
     <w:p>
       <w:pPr>
-        <w:pStyle w:val="Heading1"/>
+        <w:pStyle w:val="berschrift1"/>
         <w:numPr>
           <w:ilvl w:val="0"/>
           <w:numId w:val="2"/>
@@ -1377,7 +1961,7 @@
     </w:p>
     <w:p>
       <w:pPr>
-        <w:pStyle w:val="BodyText"/>
+        <w:pStyle w:val="Textkrper"/>
         <w:spacing w:before="49" w:line="276" w:lineRule="auto"/>
         <w:ind w:left="116" w:right="111" w:firstLine="0"/>
         <w:jc w:val="both"/>
@@ -1388,7 +1972,7 @@
     </w:p>
     <w:p>
       <w:pPr>
-        <w:pStyle w:val="BodyText"/>
+        <w:pStyle w:val="Textkrper"/>
         <w:spacing w:before="4"/>
         <w:ind w:left="0" w:firstLine="0"/>
         <w:rPr>
@@ -1398,7 +1982,7 @@
     </w:p>
     <w:p>
       <w:pPr>
-        <w:pStyle w:val="Heading2"/>
+        <w:pStyle w:val="berschrift2"/>
         <w:numPr>
           <w:ilvl w:val="0"/>
           <w:numId w:val="1"/>
@@ -1430,7 +2014,7 @@
     </w:p>
     <w:p>
       <w:pPr>
-        <w:pStyle w:val="BodyText"/>
+        <w:pStyle w:val="Textkrper"/>
         <w:spacing w:before="45"/>
         <w:ind w:left="116" w:firstLine="0"/>
         <w:jc w:val="both"/>
@@ -1441,7 +2025,7 @@
     </w:p>
     <w:p>
       <w:pPr>
-        <w:pStyle w:val="BodyText"/>
+        <w:pStyle w:val="Textkrper"/>
         <w:spacing w:before="8"/>
         <w:ind w:left="0" w:firstLine="0"/>
         <w:rPr>
@@ -1451,7 +2035,7 @@
     </w:p>
     <w:p>
       <w:pPr>
-        <w:pStyle w:val="Heading3"/>
+        <w:pStyle w:val="berschrift3"/>
         <w:spacing w:before="1"/>
       </w:pPr>
       <w:r>
@@ -1463,7 +2047,7 @@
     </w:p>
     <w:p>
       <w:pPr>
-        <w:pStyle w:val="ListParagraph"/>
+        <w:pStyle w:val="Listenabsatz"/>
         <w:numPr>
           <w:ilvl w:val="1"/>
           <w:numId w:val="2"/>
@@ -1490,7 +2074,7 @@
     </w:p>
     <w:p>
       <w:pPr>
-        <w:pStyle w:val="ListParagraph"/>
+        <w:pStyle w:val="Listenabsatz"/>
         <w:numPr>
           <w:ilvl w:val="1"/>
           <w:numId w:val="2"/>
@@ -1523,7 +2107,7 @@
     </w:p>
     <w:p>
       <w:pPr>
-        <w:pStyle w:val="ListParagraph"/>
+        <w:pStyle w:val="Listenabsatz"/>
         <w:numPr>
           <w:ilvl w:val="1"/>
           <w:numId w:val="2"/>
@@ -1541,7 +2125,7 @@
     </w:p>
     <w:p>
       <w:pPr>
-        <w:pStyle w:val="ListParagraph"/>
+        <w:pStyle w:val="Listenabsatz"/>
         <w:numPr>
           <w:ilvl w:val="1"/>
           <w:numId w:val="2"/>
@@ -1559,7 +2143,7 @@
     </w:p>
     <w:p>
       <w:pPr>
-        <w:pStyle w:val="Heading3"/>
+        <w:pStyle w:val="berschrift3"/>
         <w:spacing w:before="242"/>
       </w:pPr>
       <w:r>
@@ -1571,7 +2155,7 @@
     </w:p>
     <w:p>
       <w:pPr>
-        <w:pStyle w:val="ListParagraph"/>
+        <w:pStyle w:val="Listenabsatz"/>
         <w:numPr>
           <w:ilvl w:val="1"/>
           <w:numId w:val="2"/>
@@ -1584,12 +2168,44 @@
         <w:ind w:left="836"/>
       </w:pPr>
       <w:r>
-        <w:t>NA</w:t>
-      </w:r>
-    </w:p>
-    <w:p>
-      <w:pPr>
-        <w:pStyle w:val="Heading3"/>
+        <w:t>request access to a dataset</w:t>
+      </w:r>
+      <w:r>
+        <w:t>; n</w:t>
+      </w:r>
+      <w:r>
+        <w:t>otifi</w:t>
+      </w:r>
+      <w:r>
+        <w:t xml:space="preserve">cation to owners </w:t>
+      </w:r>
+      <w:r>
+        <w:t>by email</w:t>
+      </w:r>
+      <w:r>
+        <w:t>;</w:t>
+      </w:r>
+      <w:r>
+        <w:t xml:space="preserve"> manage requests </w:t>
+      </w:r>
+      <w:r>
+        <w:t xml:space="preserve">and decisions at </w:t>
+      </w:r>
+      <w:r>
+        <w:t xml:space="preserve">the Dashboard. </w:t>
+      </w:r>
+      <w:hyperlink r:id="rId21" w:history="1">
+        <w:r>
+          <w:rPr>
+            <w:rStyle w:val="Hyperlink"/>
+          </w:rPr>
+          <w:t>Issue #31</w:t>
+        </w:r>
+      </w:hyperlink>
+    </w:p>
+    <w:p>
+      <w:pPr>
+        <w:pStyle w:val="berschrift3"/>
       </w:pPr>
       <w:r>
         <w:rPr>
@@ -1600,7 +2216,7 @@
     </w:p>
     <w:p>
       <w:pPr>
-        <w:pStyle w:val="ListParagraph"/>
+        <w:pStyle w:val="Listenabsatz"/>
         <w:numPr>
           <w:ilvl w:val="1"/>
           <w:numId w:val="2"/>
@@ -1618,7 +2234,7 @@
     </w:p>
     <w:p>
       <w:pPr>
-        <w:pStyle w:val="Heading3"/>
+        <w:pStyle w:val="berschrift3"/>
       </w:pPr>
       <w:r>
         <w:rPr>
@@ -1629,7 +2245,7 @@
     </w:p>
     <w:p>
       <w:pPr>
-        <w:pStyle w:val="ListParagraph"/>
+        <w:pStyle w:val="Listenabsatz"/>
         <w:numPr>
           <w:ilvl w:val="1"/>
           <w:numId w:val="2"/>
@@ -1647,7 +2263,7 @@
     </w:p>
     <w:p>
       <w:pPr>
-        <w:pStyle w:val="Heading3"/>
+        <w:pStyle w:val="berschrift3"/>
         <w:spacing w:before="240"/>
       </w:pPr>
       <w:r>
@@ -1659,7 +2275,7 @@
     </w:p>
     <w:p>
       <w:pPr>
-        <w:pStyle w:val="ListParagraph"/>
+        <w:pStyle w:val="Listenabsatz"/>
         <w:numPr>
           <w:ilvl w:val="1"/>
           <w:numId w:val="2"/>
@@ -1678,7 +2294,7 @@
     <w:p/>
     <w:p>
       <w:pPr>
-        <w:pStyle w:val="Heading3"/>
+        <w:pStyle w:val="berschrift3"/>
         <w:spacing w:before="77"/>
       </w:pPr>
       <w:r>
@@ -1690,7 +2306,7 @@
     </w:p>
     <w:p>
       <w:pPr>
-        <w:pStyle w:val="ListParagraph"/>
+        <w:pStyle w:val="Listenabsatz"/>
         <w:numPr>
           <w:ilvl w:val="1"/>
           <w:numId w:val="2"/>
@@ -1708,7 +2324,7 @@
     </w:p>
     <w:p>
       <w:pPr>
-        <w:pStyle w:val="Heading3"/>
+        <w:pStyle w:val="berschrift3"/>
       </w:pPr>
       <w:r>
         <w:rPr>
@@ -1719,7 +2335,7 @@
     </w:p>
     <w:p>
       <w:pPr>
-        <w:pStyle w:val="ListParagraph"/>
+        <w:pStyle w:val="Listenabsatz"/>
         <w:numPr>
           <w:ilvl w:val="1"/>
           <w:numId w:val="2"/>
@@ -1737,7 +2353,7 @@
     </w:p>
     <w:p>
       <w:pPr>
-        <w:pStyle w:val="BodyText"/>
+        <w:pStyle w:val="Textkrper"/>
         <w:spacing w:before="0"/>
         <w:ind w:left="0" w:firstLine="0"/>
         <w:rPr>
@@ -1747,7 +2363,7 @@
     </w:p>
     <w:p>
       <w:pPr>
-        <w:pStyle w:val="BodyText"/>
+        <w:pStyle w:val="Textkrper"/>
         <w:spacing w:before="7"/>
         <w:ind w:left="0" w:firstLine="0"/>
         <w:rPr>
@@ -1757,7 +2373,7 @@
     </w:p>
     <w:p>
       <w:pPr>
-        <w:pStyle w:val="Heading2"/>
+        <w:pStyle w:val="berschrift2"/>
         <w:numPr>
           <w:ilvl w:val="0"/>
           <w:numId w:val="1"/>
@@ -1788,14 +2404,17 @@
     </w:p>
     <w:p>
       <w:pPr>
-        <w:pStyle w:val="BodyText"/>
+        <w:pStyle w:val="Textkrper"/>
         <w:spacing w:line="276" w:lineRule="auto"/>
         <w:ind w:left="116" w:right="111" w:firstLine="0"/>
         <w:jc w:val="both"/>
       </w:pPr>
       <w:r>
+        <w:t xml:space="preserve">The main purpose of this module is to enable users to search for data available within the system. The module executes user defined queries against the metadata and primary data and provides advanced features such as facets, keywords, categories, filters, grouping, and sorting. Depending on individual user permissions the system provides access to full metadata records, the underlying data </w:t>
+      </w:r>
+      <w:r>
         <w:lastRenderedPageBreak/>
-        <w:t>The main purpose of this module is to enable users to search for data available within the system. The module executes user defined queries against the metadata and primary data and provides advanced features such as facets, keywords, categories, filters, grouping, and sorting. Depending on individual user permissions the system provides access to full metadata records, the underlying data structure and the primary</w:t>
+        <w:t>structure and the primary</w:t>
       </w:r>
       <w:r>
         <w:rPr>
@@ -1809,7 +2428,7 @@
     </w:p>
     <w:p>
       <w:pPr>
-        <w:pStyle w:val="BodyText"/>
+        <w:pStyle w:val="Textkrper"/>
         <w:spacing w:before="5"/>
         <w:ind w:left="0" w:firstLine="0"/>
         <w:rPr>
@@ -1819,7 +2438,7 @@
     </w:p>
     <w:p>
       <w:pPr>
-        <w:pStyle w:val="Heading3"/>
+        <w:pStyle w:val="berschrift3"/>
         <w:spacing w:before="0"/>
       </w:pPr>
       <w:r>
@@ -1831,7 +2450,7 @@
     </w:p>
     <w:p>
       <w:pPr>
-        <w:pStyle w:val="ListParagraph"/>
+        <w:pStyle w:val="Listenabsatz"/>
         <w:numPr>
           <w:ilvl w:val="1"/>
           <w:numId w:val="2"/>
@@ -1858,7 +2477,7 @@
     </w:p>
     <w:p>
       <w:pPr>
-        <w:pStyle w:val="ListParagraph"/>
+        <w:pStyle w:val="Listenabsatz"/>
         <w:numPr>
           <w:ilvl w:val="1"/>
           <w:numId w:val="2"/>
@@ -1885,7 +2504,7 @@
     </w:p>
     <w:p>
       <w:pPr>
-        <w:pStyle w:val="ListParagraph"/>
+        <w:pStyle w:val="Listenabsatz"/>
         <w:numPr>
           <w:ilvl w:val="1"/>
           <w:numId w:val="2"/>
@@ -1911,7 +2530,7 @@
     </w:p>
     <w:p>
       <w:pPr>
-        <w:pStyle w:val="ListParagraph"/>
+        <w:pStyle w:val="Listenabsatz"/>
         <w:numPr>
           <w:ilvl w:val="1"/>
           <w:numId w:val="2"/>
@@ -1938,7 +2557,7 @@
     </w:p>
     <w:p>
       <w:pPr>
-        <w:pStyle w:val="ListParagraph"/>
+        <w:pStyle w:val="Listenabsatz"/>
         <w:numPr>
           <w:ilvl w:val="1"/>
           <w:numId w:val="2"/>
@@ -1965,7 +2584,7 @@
     </w:p>
     <w:p>
       <w:pPr>
-        <w:pStyle w:val="ListParagraph"/>
+        <w:pStyle w:val="Listenabsatz"/>
         <w:numPr>
           <w:ilvl w:val="1"/>
           <w:numId w:val="2"/>
@@ -1998,7 +2617,7 @@
     </w:p>
     <w:p>
       <w:pPr>
-        <w:pStyle w:val="ListParagraph"/>
+        <w:pStyle w:val="Listenabsatz"/>
         <w:numPr>
           <w:ilvl w:val="1"/>
           <w:numId w:val="2"/>
@@ -2016,7 +2635,7 @@
     </w:p>
     <w:p>
       <w:pPr>
-        <w:pStyle w:val="ListParagraph"/>
+        <w:pStyle w:val="Listenabsatz"/>
         <w:numPr>
           <w:ilvl w:val="1"/>
           <w:numId w:val="2"/>
@@ -2034,7 +2653,7 @@
     </w:p>
     <w:p>
       <w:pPr>
-        <w:pStyle w:val="ListParagraph"/>
+        <w:pStyle w:val="Listenabsatz"/>
         <w:numPr>
           <w:ilvl w:val="1"/>
           <w:numId w:val="2"/>
@@ -2061,7 +2680,7 @@
     </w:p>
     <w:p>
       <w:pPr>
-        <w:pStyle w:val="ListParagraph"/>
+        <w:pStyle w:val="Listenabsatz"/>
         <w:numPr>
           <w:ilvl w:val="1"/>
           <w:numId w:val="2"/>
@@ -2079,17 +2698,7 @@
     </w:p>
     <w:p>
       <w:pPr>
-        <w:pStyle w:val="BodyText"/>
-        <w:spacing w:before="2"/>
-        <w:ind w:left="476" w:firstLine="0"/>
-        <w:rPr>
-          <w:rFonts w:ascii="Symbol" w:hAnsi="Symbol"/>
-        </w:rPr>
-      </w:pPr>
-    </w:p>
-    <w:p>
-      <w:pPr>
-        <w:pStyle w:val="BodyText"/>
+        <w:pStyle w:val="Textkrper"/>
         <w:spacing w:before="8"/>
         <w:ind w:left="0" w:firstLine="0"/>
         <w:rPr>
@@ -2100,7 +2709,7 @@
     </w:p>
     <w:p>
       <w:pPr>
-        <w:pStyle w:val="Heading3"/>
+        <w:pStyle w:val="berschrift3"/>
         <w:spacing w:before="0"/>
         <w:jc w:val="left"/>
       </w:pPr>
@@ -2113,7 +2722,54 @@
     </w:p>
     <w:p>
       <w:pPr>
-        <w:pStyle w:val="ListParagraph"/>
+        <w:pStyle w:val="Listenabsatz"/>
+        <w:numPr>
+          <w:ilvl w:val="0"/>
+          <w:numId w:val="18"/>
+        </w:numPr>
+        <w:spacing w:before="1"/>
+        <w:jc w:val="both"/>
+      </w:pPr>
+      <w:r>
+        <w:t>Public Search show</w:t>
+      </w:r>
+      <w:r>
+        <w:t>ing</w:t>
+      </w:r>
+      <w:r>
+        <w:t xml:space="preserve"> only public</w:t>
+      </w:r>
+      <w:r>
+        <w:t xml:space="preserve"> datasets</w:t>
+      </w:r>
+      <w:r>
+        <w:t xml:space="preserve"> to anonymous users. The regular Search contains a separate filter now for public datasets. </w:t>
+      </w:r>
+      <w:hyperlink r:id="rId22" w:history="1">
+        <w:r>
+          <w:rPr>
+            <w:color w:val="0000FF" w:themeColor="hyperlink"/>
+            <w:u w:val="single"/>
+          </w:rPr>
+          <w:t>issue #33</w:t>
+        </w:r>
+      </w:hyperlink>
+    </w:p>
+    <w:p>
+      <w:pPr>
+        <w:pStyle w:val="berschrift3"/>
+        <w:jc w:val="left"/>
+      </w:pPr>
+      <w:r>
+        <w:rPr>
+          <w:color w:val="4F81BC"/>
+        </w:rPr>
+        <w:t>Changed/ Enhanced Features</w:t>
+      </w:r>
+    </w:p>
+    <w:p>
+      <w:pPr>
+        <w:pStyle w:val="Listenabsatz"/>
         <w:numPr>
           <w:ilvl w:val="1"/>
           <w:numId w:val="2"/>
@@ -2131,19 +2787,20 @@
     </w:p>
     <w:p>
       <w:pPr>
-        <w:pStyle w:val="Heading3"/>
+        <w:pStyle w:val="berschrift3"/>
+        <w:spacing w:before="242"/>
         <w:jc w:val="left"/>
       </w:pPr>
       <w:r>
         <w:rPr>
           <w:color w:val="4F81BC"/>
         </w:rPr>
-        <w:t>Changed/ Enhanced Features</w:t>
-      </w:r>
-    </w:p>
-    <w:p>
-      <w:pPr>
-        <w:pStyle w:val="ListParagraph"/>
+        <w:t>Dropped Features</w:t>
+      </w:r>
+    </w:p>
+    <w:p>
+      <w:pPr>
+        <w:pStyle w:val="Listenabsatz"/>
         <w:numPr>
           <w:ilvl w:val="1"/>
           <w:numId w:val="2"/>
@@ -2161,20 +2818,52 @@
     </w:p>
     <w:p>
       <w:pPr>
-        <w:pStyle w:val="Heading3"/>
-        <w:spacing w:before="242"/>
+        <w:pStyle w:val="berschrift3"/>
         <w:jc w:val="left"/>
       </w:pPr>
       <w:r>
         <w:rPr>
           <w:color w:val="4F81BC"/>
         </w:rPr>
-        <w:t>Dropped Features</w:t>
-      </w:r>
-    </w:p>
-    <w:p>
-      <w:pPr>
-        <w:pStyle w:val="ListParagraph"/>
+        <w:t>Fixed Issues</w:t>
+      </w:r>
+    </w:p>
+    <w:p>
+      <w:pPr>
+        <w:pStyle w:val="Listenabsatz"/>
+        <w:numPr>
+          <w:ilvl w:val="1"/>
+          <w:numId w:val="2"/>
+        </w:numPr>
+        <w:tabs>
+          <w:tab w:val="left" w:pos="836"/>
+          <w:tab w:val="left" w:pos="837"/>
+        </w:tabs>
+        <w:spacing w:before="35"/>
+        <w:ind w:left="836"/>
+      </w:pPr>
+      <w:r>
+        <w:t>N</w:t>
+      </w:r>
+      <w:r>
+        <w:t>A</w:t>
+      </w:r>
+    </w:p>
+    <w:p>
+      <w:pPr>
+        <w:pStyle w:val="berschrift3"/>
+        <w:jc w:val="left"/>
+      </w:pPr>
+      <w:r>
+        <w:rPr>
+          <w:color w:val="4F81BC"/>
+        </w:rPr>
+        <w:t>Breaking Changes</w:t>
+      </w:r>
+    </w:p>
+    <w:p>
+      <w:pPr>
+        <w:pStyle w:val="Listenabsatz"/>
         <w:numPr>
           <w:ilvl w:val="1"/>
           <w:numId w:val="2"/>
@@ -2192,19 +2881,19 @@
     </w:p>
     <w:p>
       <w:pPr>
-        <w:pStyle w:val="Heading3"/>
+        <w:pStyle w:val="berschrift3"/>
         <w:jc w:val="left"/>
       </w:pPr>
       <w:r>
         <w:rPr>
           <w:color w:val="4F81BC"/>
         </w:rPr>
-        <w:t>Fixed Issues</w:t>
-      </w:r>
-    </w:p>
-    <w:p>
-      <w:pPr>
-        <w:pStyle w:val="ListParagraph"/>
+        <w:t>Known Issues</w:t>
+      </w:r>
+    </w:p>
+    <w:p>
+      <w:pPr>
+        <w:pStyle w:val="Listenabsatz"/>
         <w:numPr>
           <w:ilvl w:val="1"/>
           <w:numId w:val="2"/>
@@ -2217,84 +2906,21 @@
         <w:ind w:left="836"/>
       </w:pPr>
       <w:r>
-        <w:t>N</w:t>
-      </w:r>
-      <w:r>
-        <w:t>A</w:t>
-      </w:r>
-    </w:p>
-    <w:p>
-      <w:pPr>
-        <w:pStyle w:val="Heading3"/>
-        <w:jc w:val="left"/>
-      </w:pPr>
-      <w:r>
-        <w:rPr>
-          <w:color w:val="4F81BC"/>
-        </w:rPr>
-        <w:t>Breaking Changes</w:t>
-      </w:r>
-    </w:p>
-    <w:p>
-      <w:pPr>
-        <w:pStyle w:val="ListParagraph"/>
-        <w:numPr>
-          <w:ilvl w:val="1"/>
-          <w:numId w:val="2"/>
-        </w:numPr>
-        <w:tabs>
-          <w:tab w:val="left" w:pos="836"/>
-          <w:tab w:val="left" w:pos="837"/>
-        </w:tabs>
-        <w:spacing w:before="37"/>
-        <w:ind w:left="836"/>
-      </w:pPr>
-      <w:r>
         <w:t>NA</w:t>
       </w:r>
     </w:p>
     <w:p>
       <w:pPr>
-        <w:pStyle w:val="Heading3"/>
-        <w:jc w:val="left"/>
-      </w:pPr>
-      <w:r>
-        <w:rPr>
-          <w:color w:val="4F81BC"/>
-        </w:rPr>
-        <w:t>Known Issues</w:t>
-      </w:r>
-    </w:p>
-    <w:p>
-      <w:pPr>
-        <w:pStyle w:val="ListParagraph"/>
-        <w:numPr>
-          <w:ilvl w:val="1"/>
-          <w:numId w:val="2"/>
-        </w:numPr>
         <w:tabs>
           <w:tab w:val="left" w:pos="836"/>
           <w:tab w:val="left" w:pos="837"/>
         </w:tabs>
         <w:spacing w:before="35"/>
-        <w:ind w:left="836"/>
-      </w:pPr>
-      <w:r>
-        <w:t>NA</w:t>
-      </w:r>
-    </w:p>
-    <w:p>
-      <w:pPr>
-        <w:tabs>
-          <w:tab w:val="left" w:pos="836"/>
-          <w:tab w:val="left" w:pos="837"/>
-        </w:tabs>
-        <w:spacing w:before="35"/>
-      </w:pPr>
-    </w:p>
-    <w:p>
-      <w:pPr>
-        <w:pStyle w:val="Heading2"/>
+      </w:pPr>
+    </w:p>
+    <w:p>
+      <w:pPr>
+        <w:pStyle w:val="berschrift2"/>
         <w:numPr>
           <w:ilvl w:val="0"/>
           <w:numId w:val="1"/>
@@ -2326,7 +2952,7 @@
     </w:p>
     <w:p>
       <w:pPr>
-        <w:pStyle w:val="BodyText"/>
+        <w:pStyle w:val="Textkrper"/>
         <w:spacing w:before="42" w:line="276" w:lineRule="auto"/>
         <w:ind w:left="116" w:right="114" w:firstLine="0"/>
         <w:jc w:val="both"/>
@@ -2337,7 +2963,7 @@
     </w:p>
     <w:p>
       <w:pPr>
-        <w:pStyle w:val="BodyText"/>
+        <w:pStyle w:val="Textkrper"/>
         <w:spacing w:before="5"/>
         <w:ind w:left="0" w:firstLine="0"/>
         <w:rPr>
@@ -2347,7 +2973,7 @@
     </w:p>
     <w:p>
       <w:pPr>
-        <w:pStyle w:val="Heading3"/>
+        <w:pStyle w:val="berschrift3"/>
         <w:spacing w:before="0"/>
       </w:pPr>
       <w:r>
@@ -2359,7 +2985,7 @@
     </w:p>
     <w:p>
       <w:pPr>
-        <w:pStyle w:val="ListParagraph"/>
+        <w:pStyle w:val="Listenabsatz"/>
         <w:numPr>
           <w:ilvl w:val="1"/>
           <w:numId w:val="2"/>
@@ -2386,7 +3012,7 @@
     </w:p>
     <w:p>
       <w:pPr>
-        <w:pStyle w:val="ListParagraph"/>
+        <w:pStyle w:val="Listenabsatz"/>
         <w:numPr>
           <w:ilvl w:val="1"/>
           <w:numId w:val="2"/>
@@ -2413,7 +3039,7 @@
     </w:p>
     <w:p>
       <w:pPr>
-        <w:pStyle w:val="ListParagraph"/>
+        <w:pStyle w:val="Listenabsatz"/>
         <w:numPr>
           <w:ilvl w:val="1"/>
           <w:numId w:val="2"/>
@@ -2425,7 +3051,6 @@
         <w:ind w:left="836"/>
       </w:pPr>
       <w:r>
-        <w:lastRenderedPageBreak/>
         <w:t>Adding data to an existing dataset (version</w:t>
       </w:r>
       <w:r>
@@ -2440,7 +3065,7 @@
     </w:p>
     <w:p>
       <w:pPr>
-        <w:pStyle w:val="ListParagraph"/>
+        <w:pStyle w:val="Listenabsatz"/>
         <w:numPr>
           <w:ilvl w:val="1"/>
           <w:numId w:val="2"/>
@@ -2453,6 +3078,7 @@
         <w:ind w:left="836"/>
       </w:pPr>
       <w:r>
+        <w:lastRenderedPageBreak/>
         <w:t>Create Structured Dataset (version</w:t>
       </w:r>
       <w:r>
@@ -2467,7 +3093,7 @@
     </w:p>
     <w:p>
       <w:pPr>
-        <w:pStyle w:val="ListParagraph"/>
+        <w:pStyle w:val="Listenabsatz"/>
         <w:numPr>
           <w:ilvl w:val="1"/>
           <w:numId w:val="2"/>
@@ -2493,7 +3119,7 @@
     </w:p>
     <w:p>
       <w:pPr>
-        <w:pStyle w:val="ListParagraph"/>
+        <w:pStyle w:val="Listenabsatz"/>
         <w:numPr>
           <w:ilvl w:val="1"/>
           <w:numId w:val="2"/>
@@ -2519,7 +3145,7 @@
     </w:p>
     <w:p>
       <w:pPr>
-        <w:pStyle w:val="ListParagraph"/>
+        <w:pStyle w:val="Listenabsatz"/>
         <w:numPr>
           <w:ilvl w:val="1"/>
           <w:numId w:val="2"/>
@@ -2546,7 +3172,7 @@
     </w:p>
     <w:p>
       <w:pPr>
-        <w:pStyle w:val="ListParagraph"/>
+        <w:pStyle w:val="Listenabsatz"/>
         <w:numPr>
           <w:ilvl w:val="1"/>
           <w:numId w:val="2"/>
@@ -2573,7 +3199,7 @@
     </w:p>
     <w:p>
       <w:pPr>
-        <w:pStyle w:val="ListParagraph"/>
+        <w:pStyle w:val="Listenabsatz"/>
         <w:numPr>
           <w:ilvl w:val="1"/>
           <w:numId w:val="2"/>
@@ -2600,7 +3226,7 @@
     </w:p>
     <w:p>
       <w:pPr>
-        <w:pStyle w:val="ListParagraph"/>
+        <w:pStyle w:val="Listenabsatz"/>
         <w:numPr>
           <w:ilvl w:val="1"/>
           <w:numId w:val="2"/>
@@ -2626,7 +3252,7 @@
     </w:p>
     <w:p>
       <w:pPr>
-        <w:pStyle w:val="ListParagraph"/>
+        <w:pStyle w:val="Listenabsatz"/>
         <w:numPr>
           <w:ilvl w:val="1"/>
           <w:numId w:val="2"/>
@@ -2653,7 +3279,7 @@
     </w:p>
     <w:p>
       <w:pPr>
-        <w:pStyle w:val="ListParagraph"/>
+        <w:pStyle w:val="Listenabsatz"/>
         <w:numPr>
           <w:ilvl w:val="1"/>
           <w:numId w:val="2"/>
@@ -2671,7 +3297,7 @@
     </w:p>
     <w:p>
       <w:pPr>
-        <w:pStyle w:val="ListParagraph"/>
+        <w:pStyle w:val="Listenabsatz"/>
         <w:numPr>
           <w:ilvl w:val="1"/>
           <w:numId w:val="2"/>
@@ -2689,25 +3315,52 @@
     </w:p>
     <w:p>
       <w:pPr>
-        <w:pStyle w:val="ListParagraph"/>
-        <w:numPr>
-          <w:ilvl w:val="1"/>
-          <w:numId w:val="2"/>
-        </w:numPr>
-        <w:tabs>
-          <w:tab w:val="left" w:pos="836"/>
-          <w:tab w:val="left" w:pos="837"/>
-        </w:tabs>
-        <w:spacing w:before="39" w:line="276" w:lineRule="auto"/>
-        <w:ind w:left="836" w:right="115"/>
+        <w:pStyle w:val="Listenabsatz"/>
+        <w:numPr>
+          <w:ilvl w:val="1"/>
+          <w:numId w:val="2"/>
+        </w:numPr>
+        <w:tabs>
+          <w:tab w:val="left" w:pos="836"/>
+          <w:tab w:val="left" w:pos="837"/>
+        </w:tabs>
+        <w:spacing w:before="37"/>
+        <w:ind w:left="836"/>
       </w:pPr>
       <w:r>
         <w:t>Metadata Mapping tool to create mappings between metadata schemas and party package elements (version 2.11.0)</w:t>
       </w:r>
-    </w:p>
-    <w:p>
-      <w:pPr>
-        <w:pStyle w:val="BodyText"/>
+      <w:r>
+        <w:t xml:space="preserve"> </w:t>
+      </w:r>
+    </w:p>
+    <w:p>
+      <w:pPr>
+        <w:pStyle w:val="Listenabsatz"/>
+        <w:numPr>
+          <w:ilvl w:val="1"/>
+          <w:numId w:val="2"/>
+        </w:numPr>
+        <w:tabs>
+          <w:tab w:val="left" w:pos="836"/>
+          <w:tab w:val="left" w:pos="837"/>
+        </w:tabs>
+        <w:spacing w:before="37"/>
+        <w:ind w:left="836"/>
+      </w:pPr>
+      <w:r>
+        <w:t>Import</w:t>
+      </w:r>
+      <w:r>
+        <w:t xml:space="preserve"> date in German format</w:t>
+      </w:r>
+      <w:r>
+        <w:t xml:space="preserve"> (version 2.11.3)</w:t>
+      </w:r>
+    </w:p>
+    <w:p>
+      <w:pPr>
+        <w:pStyle w:val="Textkrper"/>
         <w:spacing w:before="11"/>
         <w:ind w:left="0" w:firstLine="0"/>
         <w:rPr>
@@ -2718,7 +3371,7 @@
     </w:p>
     <w:p>
       <w:pPr>
-        <w:pStyle w:val="Heading3"/>
+        <w:pStyle w:val="berschrift3"/>
         <w:spacing w:before="0"/>
       </w:pPr>
       <w:r>
@@ -2730,7 +3383,7 @@
     </w:p>
     <w:p>
       <w:pPr>
-        <w:pStyle w:val="ListParagraph"/>
+        <w:pStyle w:val="Listenabsatz"/>
         <w:numPr>
           <w:ilvl w:val="1"/>
           <w:numId w:val="2"/>
@@ -2743,24 +3396,47 @@
         <w:ind w:left="836"/>
       </w:pPr>
       <w:r>
-        <w:t>NA</w:t>
-      </w:r>
-    </w:p>
-    <w:p>
-      <w:pPr>
-        <w:pStyle w:val="Heading3"/>
+        <w:t>Dataset</w:t>
+      </w:r>
+      <w:r>
+        <w:t xml:space="preserve"> </w:t>
+      </w:r>
+      <w:r>
+        <w:t>attachments</w:t>
+      </w:r>
+      <w:r>
+        <w:t xml:space="preserve"> for any </w:t>
+      </w:r>
+      <w:r>
+        <w:t xml:space="preserve">additional information (e.g. images, protocols, descriptions) </w:t>
+      </w:r>
+      <w:hyperlink r:id="rId23" w:history="1">
+        <w:r>
+          <w:rPr>
+            <w:rStyle w:val="Hyperlink"/>
+          </w:rPr>
+          <w:t>issue #32</w:t>
+        </w:r>
+      </w:hyperlink>
+    </w:p>
+    <w:p>
+      <w:pPr>
+        <w:pStyle w:val="berschrift3"/>
         <w:spacing w:before="241"/>
-      </w:pPr>
-      <w:r>
         <w:rPr>
           <w:color w:val="4F81BC"/>
         </w:rPr>
+      </w:pPr>
+      <w:r>
+        <w:rPr>
+          <w:color w:val="4F81BC"/>
+        </w:rPr>
         <w:t>Changed/ Enhanced Features</w:t>
       </w:r>
     </w:p>
     <w:p>
       <w:pPr>
-        <w:pStyle w:val="ListParagraph"/>
+        <w:pStyle w:val="Listenabsatz"/>
         <w:numPr>
           <w:ilvl w:val="1"/>
           <w:numId w:val="2"/>
@@ -2773,18 +3449,26 @@
         <w:ind w:left="836"/>
       </w:pPr>
       <w:r>
-        <w:t>Import</w:t>
-      </w:r>
-      <w:r>
-        <w:t xml:space="preserve"> date in German format</w:t>
-      </w:r>
-      <w:r>
-        <w:t xml:space="preserve"> (version 2.11.3)</w:t>
-      </w:r>
-    </w:p>
-    <w:p>
-      <w:pPr>
-        <w:pStyle w:val="Heading3"/>
+        <w:t xml:space="preserve">Import Data </w:t>
+      </w:r>
+      <w:r>
+        <w:t>feature</w:t>
+      </w:r>
+      <w:r>
+        <w:t xml:space="preserve"> updated to improve user guidance on linking variables of the new dataset to existing variables in the system.  </w:t>
+      </w:r>
+      <w:hyperlink r:id="rId24" w:history="1">
+        <w:r>
+          <w:rPr>
+            <w:rStyle w:val="Hyperlink"/>
+          </w:rPr>
+          <w:t>issue #87</w:t>
+        </w:r>
+      </w:hyperlink>
+    </w:p>
+    <w:p>
+      <w:pPr>
+        <w:pStyle w:val="berschrift3"/>
       </w:pPr>
       <w:r>
         <w:rPr>
@@ -2795,7 +3479,7 @@
     </w:p>
     <w:p>
       <w:pPr>
-        <w:pStyle w:val="ListParagraph"/>
+        <w:pStyle w:val="Listenabsatz"/>
         <w:numPr>
           <w:ilvl w:val="1"/>
           <w:numId w:val="2"/>
@@ -2813,7 +3497,7 @@
     </w:p>
     <w:p>
       <w:pPr>
-        <w:pStyle w:val="Heading3"/>
+        <w:pStyle w:val="berschrift3"/>
         <w:spacing w:before="240"/>
       </w:pPr>
       <w:r>
@@ -2825,7 +3509,7 @@
     </w:p>
     <w:p>
       <w:pPr>
-        <w:pStyle w:val="ListParagraph"/>
+        <w:pStyle w:val="Listenabsatz"/>
         <w:numPr>
           <w:ilvl w:val="1"/>
           <w:numId w:val="2"/>
@@ -2843,7 +3527,7 @@
     </w:p>
     <w:p>
       <w:pPr>
-        <w:pStyle w:val="Heading3"/>
+        <w:pStyle w:val="berschrift3"/>
         <w:spacing w:before="242"/>
       </w:pPr>
       <w:r>
@@ -2855,7 +3539,7 @@
     </w:p>
     <w:p>
       <w:pPr>
-        <w:pStyle w:val="ListParagraph"/>
+        <w:pStyle w:val="Listenabsatz"/>
         <w:numPr>
           <w:ilvl w:val="1"/>
           <w:numId w:val="2"/>
@@ -2873,7 +3557,7 @@
     </w:p>
     <w:p>
       <w:pPr>
-        <w:pStyle w:val="Heading3"/>
+        <w:pStyle w:val="berschrift3"/>
       </w:pPr>
       <w:r>
         <w:rPr>
@@ -2884,7 +3568,7 @@
     </w:p>
     <w:p>
       <w:pPr>
-        <w:pStyle w:val="ListParagraph"/>
+        <w:pStyle w:val="Listenabsatz"/>
         <w:numPr>
           <w:ilvl w:val="1"/>
           <w:numId w:val="2"/>
@@ -2911,7 +3595,7 @@
     </w:p>
     <w:p>
       <w:pPr>
-        <w:pStyle w:val="ListParagraph"/>
+        <w:pStyle w:val="Listenabsatz"/>
         <w:numPr>
           <w:ilvl w:val="1"/>
           <w:numId w:val="2"/>
@@ -2929,7 +3613,7 @@
     </w:p>
     <w:p>
       <w:pPr>
-        <w:pStyle w:val="ListParagraph"/>
+        <w:pStyle w:val="Listenabsatz"/>
         <w:numPr>
           <w:ilvl w:val="1"/>
           <w:numId w:val="2"/>
@@ -2942,27 +3626,19 @@
         <w:ind w:left="836" w:right="118"/>
       </w:pPr>
       <w:r>
-        <w:t xml:space="preserve">Excel Files, generated from </w:t>
-      </w:r>
-      <w:proofErr w:type="spellStart"/>
-      <w:r>
-        <w:t>libre</w:t>
-      </w:r>
-      <w:proofErr w:type="spellEnd"/>
-      <w:r>
-        <w:t xml:space="preserve"> office, currently not supported</w:t>
-      </w:r>
-    </w:p>
-    <w:p>
-      <w:pPr>
-        <w:pStyle w:val="BodyText"/>
+        <w:t>Excel Files, generated from libre office, currently not supported</w:t>
+      </w:r>
+    </w:p>
+    <w:p>
+      <w:pPr>
+        <w:pStyle w:val="Textkrper"/>
         <w:spacing w:before="0"/>
         <w:ind w:left="0" w:firstLine="0"/>
       </w:pPr>
     </w:p>
     <w:p>
       <w:pPr>
-        <w:pStyle w:val="BodyText"/>
+        <w:pStyle w:val="Textkrper"/>
         <w:spacing w:before="9"/>
         <w:ind w:left="0" w:firstLine="0"/>
         <w:rPr>
@@ -2972,7 +3648,7 @@
     </w:p>
     <w:p>
       <w:pPr>
-        <w:pStyle w:val="Heading2"/>
+        <w:pStyle w:val="berschrift2"/>
         <w:numPr>
           <w:ilvl w:val="0"/>
           <w:numId w:val="1"/>
@@ -3003,7 +3679,7 @@
     </w:p>
     <w:p>
       <w:pPr>
-        <w:pStyle w:val="BodyText"/>
+        <w:pStyle w:val="Textkrper"/>
         <w:spacing w:line="278" w:lineRule="auto"/>
         <w:ind w:left="116" w:right="112" w:firstLine="0"/>
         <w:jc w:val="both"/>
@@ -3014,21 +3690,21 @@
     </w:p>
     <w:p>
       <w:pPr>
-        <w:pStyle w:val="BodyText"/>
+        <w:pStyle w:val="Textkrper"/>
         <w:spacing w:before="34" w:line="278" w:lineRule="auto"/>
         <w:ind w:left="116" w:right="89" w:firstLine="0"/>
       </w:pPr>
     </w:p>
     <w:p>
       <w:pPr>
-        <w:pStyle w:val="BodyText"/>
+        <w:pStyle w:val="Textkrper"/>
         <w:spacing w:before="34" w:line="278" w:lineRule="auto"/>
         <w:ind w:left="116" w:right="89" w:firstLine="0"/>
       </w:pPr>
       <w:r>
         <w:t xml:space="preserve">A conceptual model showing the connection and relationship between the different terms and entities is available at: </w:t>
       </w:r>
-      <w:hyperlink r:id="rId5">
+      <w:hyperlink r:id="rId25">
         <w:r>
           <w:rPr>
             <w:color w:val="0000FF"/>
@@ -3040,7 +3716,7 @@
     </w:p>
     <w:p>
       <w:pPr>
-        <w:pStyle w:val="Heading3"/>
+        <w:pStyle w:val="berschrift3"/>
         <w:spacing w:before="197"/>
         <w:jc w:val="left"/>
       </w:pPr>
@@ -3048,12 +3724,13 @@
         <w:rPr>
           <w:color w:val="4F81BC"/>
         </w:rPr>
+        <w:lastRenderedPageBreak/>
         <w:t>Existing Features</w:t>
       </w:r>
     </w:p>
     <w:p>
       <w:pPr>
-        <w:pStyle w:val="ListParagraph"/>
+        <w:pStyle w:val="Listenabsatz"/>
         <w:numPr>
           <w:ilvl w:val="1"/>
           <w:numId w:val="2"/>
@@ -3080,7 +3757,7 @@
     </w:p>
     <w:p>
       <w:pPr>
-        <w:pStyle w:val="ListParagraph"/>
+        <w:pStyle w:val="Listenabsatz"/>
         <w:numPr>
           <w:ilvl w:val="1"/>
           <w:numId w:val="2"/>
@@ -3107,7 +3784,7 @@
     </w:p>
     <w:p>
       <w:pPr>
-        <w:pStyle w:val="ListParagraph"/>
+        <w:pStyle w:val="Listenabsatz"/>
         <w:numPr>
           <w:ilvl w:val="1"/>
           <w:numId w:val="2"/>
@@ -3119,7 +3796,6 @@
         <w:ind w:left="836"/>
       </w:pPr>
       <w:r>
-        <w:lastRenderedPageBreak/>
         <w:t>Data type manager (version</w:t>
       </w:r>
       <w:r>
@@ -3134,7 +3810,7 @@
     </w:p>
     <w:p>
       <w:pPr>
-        <w:pStyle w:val="ListParagraph"/>
+        <w:pStyle w:val="Listenabsatz"/>
         <w:numPr>
           <w:ilvl w:val="1"/>
           <w:numId w:val="2"/>
@@ -3161,7 +3837,7 @@
     </w:p>
     <w:p>
       <w:pPr>
-        <w:pStyle w:val="ListParagraph"/>
+        <w:pStyle w:val="Listenabsatz"/>
         <w:numPr>
           <w:ilvl w:val="1"/>
           <w:numId w:val="2"/>
@@ -3188,7 +3864,7 @@
     </w:p>
     <w:p>
       <w:pPr>
-        <w:pStyle w:val="ListParagraph"/>
+        <w:pStyle w:val="Listenabsatz"/>
         <w:numPr>
           <w:ilvl w:val="1"/>
           <w:numId w:val="2"/>
@@ -3215,7 +3891,7 @@
     </w:p>
     <w:p>
       <w:pPr>
-        <w:pStyle w:val="ListParagraph"/>
+        <w:pStyle w:val="Listenabsatz"/>
         <w:numPr>
           <w:ilvl w:val="1"/>
           <w:numId w:val="2"/>
@@ -3359,7 +4035,7 @@
     </w:p>
     <w:p>
       <w:pPr>
-        <w:pStyle w:val="ListParagraph"/>
+        <w:pStyle w:val="Listenabsatz"/>
         <w:numPr>
           <w:ilvl w:val="1"/>
           <w:numId w:val="2"/>
@@ -3385,7 +4061,7 @@
     </w:p>
     <w:p>
       <w:pPr>
-        <w:pStyle w:val="ListParagraph"/>
+        <w:pStyle w:val="Listenabsatz"/>
         <w:numPr>
           <w:ilvl w:val="1"/>
           <w:numId w:val="2"/>
@@ -3412,7 +4088,7 @@
     </w:p>
     <w:p>
       <w:pPr>
-        <w:pStyle w:val="ListParagraph"/>
+        <w:pStyle w:val="Listenabsatz"/>
         <w:numPr>
           <w:ilvl w:val="1"/>
           <w:numId w:val="2"/>
@@ -3439,7 +4115,7 @@
     </w:p>
     <w:p>
       <w:pPr>
-        <w:pStyle w:val="ListParagraph"/>
+        <w:pStyle w:val="Listenabsatz"/>
         <w:numPr>
           <w:ilvl w:val="1"/>
           <w:numId w:val="2"/>
@@ -3466,7 +4142,7 @@
     </w:p>
     <w:p>
       <w:pPr>
-        <w:pStyle w:val="ListParagraph"/>
+        <w:pStyle w:val="Listenabsatz"/>
         <w:numPr>
           <w:ilvl w:val="1"/>
           <w:numId w:val="2"/>
@@ -3499,7 +4175,7 @@
     </w:p>
     <w:p>
       <w:pPr>
-        <w:pStyle w:val="ListParagraph"/>
+        <w:pStyle w:val="Listenabsatz"/>
         <w:numPr>
           <w:ilvl w:val="1"/>
           <w:numId w:val="2"/>
@@ -3526,7 +4202,7 @@
     </w:p>
     <w:p>
       <w:pPr>
-        <w:pStyle w:val="ListParagraph"/>
+        <w:pStyle w:val="Listenabsatz"/>
         <w:numPr>
           <w:ilvl w:val="1"/>
           <w:numId w:val="2"/>
@@ -3553,7 +4229,7 @@
     </w:p>
     <w:p>
       <w:pPr>
-        <w:pStyle w:val="ListParagraph"/>
+        <w:pStyle w:val="Listenabsatz"/>
         <w:numPr>
           <w:ilvl w:val="1"/>
           <w:numId w:val="2"/>
@@ -3579,7 +4255,7 @@
     </w:p>
     <w:p>
       <w:pPr>
-        <w:pStyle w:val="ListParagraph"/>
+        <w:pStyle w:val="Listenabsatz"/>
         <w:numPr>
           <w:ilvl w:val="1"/>
           <w:numId w:val="2"/>
@@ -3606,7 +4282,7 @@
     </w:p>
     <w:p>
       <w:pPr>
-        <w:pStyle w:val="ListParagraph"/>
+        <w:pStyle w:val="Listenabsatz"/>
         <w:numPr>
           <w:ilvl w:val="1"/>
           <w:numId w:val="2"/>
@@ -3624,7 +4300,7 @@
     </w:p>
     <w:p>
       <w:pPr>
-        <w:pStyle w:val="Heading3"/>
+        <w:pStyle w:val="berschrift3"/>
         <w:spacing w:before="242"/>
         <w:jc w:val="left"/>
       </w:pPr>
@@ -3637,7 +4313,7 @@
     </w:p>
     <w:p>
       <w:pPr>
-        <w:pStyle w:val="ListParagraph"/>
+        <w:pStyle w:val="Listenabsatz"/>
         <w:numPr>
           <w:ilvl w:val="1"/>
           <w:numId w:val="2"/>
@@ -3655,7 +4331,7 @@
     </w:p>
     <w:p>
       <w:pPr>
-        <w:pStyle w:val="Heading3"/>
+        <w:pStyle w:val="berschrift3"/>
         <w:jc w:val="left"/>
       </w:pPr>
       <w:r>
@@ -3667,25 +4343,59 @@
     </w:p>
     <w:p>
       <w:pPr>
-        <w:pStyle w:val="ListParagraph"/>
-        <w:numPr>
-          <w:ilvl w:val="1"/>
-          <w:numId w:val="2"/>
-        </w:numPr>
-        <w:tabs>
-          <w:tab w:val="left" w:pos="836"/>
-          <w:tab w:val="left" w:pos="837"/>
-        </w:tabs>
-        <w:spacing w:before="35"/>
+        <w:pStyle w:val="Listenabsatz"/>
+        <w:numPr>
+          <w:ilvl w:val="1"/>
+          <w:numId w:val="2"/>
+        </w:numPr>
+        <w:tabs>
+          <w:tab w:val="left" w:pos="836"/>
+          <w:tab w:val="left" w:pos="837"/>
+        </w:tabs>
+        <w:spacing w:before="1"/>
         <w:ind w:left="836"/>
       </w:pPr>
       <w:r>
-        <w:t>NA</w:t>
-      </w:r>
-    </w:p>
-    <w:p>
-      <w:pPr>
-        <w:pStyle w:val="Heading3"/>
+        <w:t xml:space="preserve">appending rows to an existing tabular dataset available as an alternative path to the “update” approach. </w:t>
+      </w:r>
+      <w:hyperlink r:id="rId26" w:history="1">
+        <w:r>
+          <w:rPr>
+            <w:rStyle w:val="Hyperlink"/>
+          </w:rPr>
+          <w:t>issue #30</w:t>
+        </w:r>
+      </w:hyperlink>
+    </w:p>
+    <w:p>
+      <w:pPr>
+        <w:pStyle w:val="Listenabsatz"/>
+        <w:numPr>
+          <w:ilvl w:val="1"/>
+          <w:numId w:val="2"/>
+        </w:numPr>
+        <w:tabs>
+          <w:tab w:val="left" w:pos="836"/>
+          <w:tab w:val="left" w:pos="837"/>
+        </w:tabs>
+        <w:spacing w:before="1"/>
+        <w:ind w:left="836"/>
+      </w:pPr>
+      <w:r>
+        <w:t xml:space="preserve">Uploading is now possible with XLSX, CSV, TSV files (previously XLSM and TXT only), </w:t>
+      </w:r>
+      <w:hyperlink r:id="rId27" w:history="1">
+        <w:r>
+          <w:rPr>
+            <w:rStyle w:val="Hyperlink"/>
+          </w:rPr>
+          <w:t>issue #34</w:t>
+        </w:r>
+      </w:hyperlink>
+    </w:p>
+    <w:p>
+      <w:pPr>
+        <w:pStyle w:val="berschrift3"/>
         <w:jc w:val="left"/>
       </w:pPr>
       <w:r>
@@ -3697,7 +4407,7 @@
     </w:p>
     <w:p>
       <w:pPr>
-        <w:pStyle w:val="ListParagraph"/>
+        <w:pStyle w:val="Listenabsatz"/>
         <w:numPr>
           <w:ilvl w:val="1"/>
           <w:numId w:val="2"/>
@@ -3715,7 +4425,7 @@
     </w:p>
     <w:p>
       <w:pPr>
-        <w:pStyle w:val="Heading3"/>
+        <w:pStyle w:val="berschrift3"/>
         <w:jc w:val="left"/>
       </w:pPr>
       <w:r>
@@ -3727,7 +4437,7 @@
     </w:p>
     <w:p>
       <w:pPr>
-        <w:pStyle w:val="ListParagraph"/>
+        <w:pStyle w:val="Listenabsatz"/>
         <w:numPr>
           <w:ilvl w:val="1"/>
           <w:numId w:val="2"/>
@@ -3745,7 +4455,7 @@
     </w:p>
     <w:p>
       <w:pPr>
-        <w:pStyle w:val="Heading3"/>
+        <w:pStyle w:val="berschrift3"/>
         <w:spacing w:before="242"/>
         <w:jc w:val="left"/>
       </w:pPr>
@@ -3758,7 +4468,7 @@
     </w:p>
     <w:p>
       <w:pPr>
-        <w:pStyle w:val="ListParagraph"/>
+        <w:pStyle w:val="Listenabsatz"/>
         <w:numPr>
           <w:ilvl w:val="1"/>
           <w:numId w:val="2"/>
@@ -3776,7 +4486,7 @@
     </w:p>
     <w:p>
       <w:pPr>
-        <w:pStyle w:val="Heading3"/>
+        <w:pStyle w:val="berschrift3"/>
         <w:spacing w:before="240"/>
         <w:jc w:val="left"/>
       </w:pPr>
@@ -3789,7 +4499,7 @@
     </w:p>
     <w:p>
       <w:pPr>
-        <w:pStyle w:val="ListParagraph"/>
+        <w:pStyle w:val="Listenabsatz"/>
         <w:numPr>
           <w:ilvl w:val="1"/>
           <w:numId w:val="2"/>
@@ -3828,24 +4538,18 @@
     </w:p>
     <w:p>
       <w:pPr>
-        <w:spacing w:line="276" w:lineRule="auto"/>
+        <w:pStyle w:val="Listenabsatz"/>
+        <w:tabs>
+          <w:tab w:val="left" w:pos="837"/>
+        </w:tabs>
+        <w:spacing w:before="37" w:line="276" w:lineRule="auto"/>
+        <w:ind w:right="111" w:firstLine="0"/>
         <w:jc w:val="both"/>
       </w:pPr>
     </w:p>
     <w:p>
       <w:pPr>
-        <w:spacing w:line="276" w:lineRule="auto"/>
-        <w:jc w:val="both"/>
-        <w:sectPr>
-          <w:pgSz w:w="11910" w:h="16840"/>
-          <w:pgMar w:top="1360" w:right="1300" w:bottom="280" w:left="1300" w:header="720" w:footer="720" w:gutter="0"/>
-          <w:cols w:space="720"/>
-        </w:sectPr>
-      </w:pPr>
-    </w:p>
-    <w:p>
-      <w:pPr>
-        <w:pStyle w:val="Heading2"/>
+        <w:pStyle w:val="berschrift2"/>
         <w:numPr>
           <w:ilvl w:val="0"/>
           <w:numId w:val="1"/>
@@ -3859,7 +4563,6 @@
         <w:rPr>
           <w:color w:val="4F81BC"/>
         </w:rPr>
-        <w:lastRenderedPageBreak/>
         <w:t>Data Dissemination</w:t>
       </w:r>
       <w:r>
@@ -3878,7 +4581,7 @@
     </w:p>
     <w:p>
       <w:pPr>
-        <w:pStyle w:val="BodyText"/>
+        <w:pStyle w:val="Textkrper"/>
         <w:spacing w:before="42" w:line="278" w:lineRule="auto"/>
         <w:ind w:left="116" w:right="113" w:firstLine="0"/>
         <w:jc w:val="both"/>
@@ -3889,19 +4592,20 @@
     </w:p>
     <w:p>
       <w:pPr>
-        <w:pStyle w:val="Heading3"/>
+        <w:pStyle w:val="berschrift3"/>
         <w:spacing w:before="197"/>
       </w:pPr>
       <w:r>
         <w:rPr>
           <w:color w:val="4F81BC"/>
         </w:rPr>
+        <w:lastRenderedPageBreak/>
         <w:t>Existing Features</w:t>
       </w:r>
     </w:p>
     <w:p>
       <w:pPr>
-        <w:pStyle w:val="ListParagraph"/>
+        <w:pStyle w:val="Listenabsatz"/>
         <w:numPr>
           <w:ilvl w:val="1"/>
           <w:numId w:val="2"/>
@@ -3928,7 +4632,7 @@
     </w:p>
     <w:p>
       <w:pPr>
-        <w:pStyle w:val="ListParagraph"/>
+        <w:pStyle w:val="Listenabsatz"/>
         <w:numPr>
           <w:ilvl w:val="1"/>
           <w:numId w:val="2"/>
@@ -3954,7 +4658,7 @@
     </w:p>
     <w:p>
       <w:pPr>
-        <w:pStyle w:val="ListParagraph"/>
+        <w:pStyle w:val="Listenabsatz"/>
         <w:numPr>
           <w:ilvl w:val="1"/>
           <w:numId w:val="2"/>
@@ -3980,7 +4684,7 @@
     </w:p>
     <w:p>
       <w:pPr>
-        <w:pStyle w:val="ListParagraph"/>
+        <w:pStyle w:val="Listenabsatz"/>
         <w:numPr>
           <w:ilvl w:val="1"/>
           <w:numId w:val="2"/>
@@ -4007,7 +4711,7 @@
     </w:p>
     <w:p>
       <w:pPr>
-        <w:pStyle w:val="ListParagraph"/>
+        <w:pStyle w:val="Listenabsatz"/>
         <w:numPr>
           <w:ilvl w:val="1"/>
           <w:numId w:val="2"/>
@@ -4025,7 +4729,7 @@
     </w:p>
     <w:p>
       <w:pPr>
-        <w:pStyle w:val="ListParagraph"/>
+        <w:pStyle w:val="Listenabsatz"/>
         <w:numPr>
           <w:ilvl w:val="1"/>
           <w:numId w:val="2"/>
@@ -4046,7 +4750,7 @@
     </w:p>
     <w:p>
       <w:pPr>
-        <w:pStyle w:val="Heading3"/>
+        <w:pStyle w:val="berschrift3"/>
       </w:pPr>
       <w:r>
         <w:rPr>
@@ -4057,7 +4761,7 @@
     </w:p>
     <w:p>
       <w:pPr>
-        <w:pStyle w:val="ListParagraph"/>
+        <w:pStyle w:val="Listenabsatz"/>
         <w:numPr>
           <w:ilvl w:val="1"/>
           <w:numId w:val="2"/>
@@ -4075,7 +4779,7 @@
     </w:p>
     <w:p>
       <w:pPr>
-        <w:pStyle w:val="Heading3"/>
+        <w:pStyle w:val="berschrift3"/>
       </w:pPr>
       <w:r>
         <w:rPr>
@@ -4086,12 +4790,65 @@
     </w:p>
     <w:p>
       <w:pPr>
-        <w:pStyle w:val="BodyText"/>
+        <w:pStyle w:val="Textkrper"/>
         <w:numPr>
           <w:ilvl w:val="0"/>
-          <w:numId w:val="16"/>
-        </w:numPr>
-        <w:ind w:left="851"/>
+          <w:numId w:val="18"/>
+        </w:numPr>
+        <w:spacing w:before="1"/>
+        <w:jc w:val="both"/>
+      </w:pPr>
+      <w:r>
+        <w:t xml:space="preserve">extended Zip download available </w:t>
+      </w:r>
+      <w:r>
+        <w:t xml:space="preserve">incl. </w:t>
+      </w:r>
+      <w:r>
+        <w:t xml:space="preserve">separate files for </w:t>
+      </w:r>
+      <w:r>
+        <w:t>metadata, primary data, data structure</w:t>
+      </w:r>
+      <w:r>
+        <w:t xml:space="preserve">, etc.  </w:t>
+      </w:r>
+      <w:hyperlink r:id="rId28" w:history="1">
+        <w:r>
+          <w:rPr>
+            <w:rStyle w:val="Hyperlink"/>
+          </w:rPr>
+          <w:t>issue #36</w:t>
+        </w:r>
+      </w:hyperlink>
+    </w:p>
+    <w:p>
+      <w:pPr>
+        <w:pStyle w:val="berschrift3"/>
+        <w:rPr>
+          <w:color w:val="4F81BC"/>
+        </w:rPr>
+      </w:pPr>
+      <w:r>
+        <w:rPr>
+          <w:color w:val="4F81BC"/>
+        </w:rPr>
+        <w:t>Dropped Features</w:t>
+      </w:r>
+    </w:p>
+    <w:p>
+      <w:pPr>
+        <w:pStyle w:val="Listenabsatz"/>
+        <w:numPr>
+          <w:ilvl w:val="1"/>
+          <w:numId w:val="2"/>
+        </w:numPr>
+        <w:tabs>
+          <w:tab w:val="left" w:pos="836"/>
+          <w:tab w:val="left" w:pos="837"/>
+        </w:tabs>
+        <w:spacing w:before="34"/>
+        <w:ind w:left="836"/>
       </w:pPr>
       <w:r>
         <w:t>NA</w:t>
@@ -4099,45 +4856,7 @@
     </w:p>
     <w:p>
       <w:pPr>
-        <w:pStyle w:val="Heading3"/>
-      </w:pPr>
-      <w:r>
-        <w:rPr>
-          <w:color w:val="4F81BC"/>
-        </w:rPr>
-        <w:t>Dropped Features</w:t>
-      </w:r>
-    </w:p>
-    <w:p>
-      <w:pPr>
-        <w:pStyle w:val="ListParagraph"/>
-        <w:numPr>
-          <w:ilvl w:val="1"/>
-          <w:numId w:val="2"/>
-        </w:numPr>
-        <w:tabs>
-          <w:tab w:val="left" w:pos="837"/>
-        </w:tabs>
-        <w:spacing w:before="37" w:line="276" w:lineRule="auto"/>
-        <w:ind w:left="836" w:right="116"/>
-        <w:jc w:val="both"/>
-      </w:pPr>
-      <w:r>
-        <w:t>Due to a performance issue with large datasets, the customized download (introduced in version 2.4.0) using filters, sorting and column selection has been disabled. Download of the full dataset is still</w:t>
-      </w:r>
-      <w:r>
-        <w:rPr>
-          <w:spacing w:val="-9"/>
-        </w:rPr>
-        <w:t xml:space="preserve"> </w:t>
-      </w:r>
-      <w:r>
-        <w:t>available.</w:t>
-      </w:r>
-    </w:p>
-    <w:p>
-      <w:pPr>
-        <w:pStyle w:val="BodyText"/>
+        <w:pStyle w:val="Textkrper"/>
         <w:spacing w:before="5"/>
         <w:ind w:left="0" w:firstLine="0"/>
         <w:rPr>
@@ -4147,19 +4866,119 @@
     </w:p>
     <w:p>
       <w:pPr>
-        <w:pStyle w:val="Heading3"/>
+        <w:pStyle w:val="berschrift3"/>
         <w:spacing w:before="0"/>
-      </w:pPr>
-      <w:r>
         <w:rPr>
           <w:color w:val="4F81BC"/>
         </w:rPr>
+      </w:pPr>
+      <w:r>
+        <w:rPr>
+          <w:color w:val="4F81BC"/>
+        </w:rPr>
         <w:t>Fixed Issues</w:t>
       </w:r>
     </w:p>
     <w:p>
       <w:pPr>
-        <w:pStyle w:val="ListParagraph"/>
+        <w:pStyle w:val="Listenabsatz"/>
+        <w:numPr>
+          <w:ilvl w:val="1"/>
+          <w:numId w:val="2"/>
+        </w:numPr>
+        <w:tabs>
+          <w:tab w:val="left" w:pos="836"/>
+          <w:tab w:val="left" w:pos="837"/>
+        </w:tabs>
+        <w:spacing w:before="37"/>
+        <w:ind w:left="836"/>
+      </w:pPr>
+      <w:r>
+        <w:t>In the Primary data view filtering</w:t>
+      </w:r>
+      <w:r>
+        <w:t>,</w:t>
+      </w:r>
+      <w:r>
+        <w:t xml:space="preserve"> sorting</w:t>
+      </w:r>
+      <w:r>
+        <w:t>,</w:t>
+      </w:r>
+      <w:r>
+        <w:t xml:space="preserve"> </w:t>
+      </w:r>
+      <w:r>
+        <w:t xml:space="preserve">and selecting </w:t>
+      </w:r>
+      <w:r>
+        <w:t xml:space="preserve">is no available again allowing users to download </w:t>
+      </w:r>
+      <w:r>
+        <w:t>custom subsets of a dataset (i.e.</w:t>
+      </w:r>
+      <w:r>
+        <w:t>selected rows</w:t>
+      </w:r>
+      <w:r>
+        <w:t>/columns)</w:t>
+      </w:r>
+      <w:r>
+        <w:t xml:space="preserve">. </w:t>
+      </w:r>
+      <w:hyperlink r:id="rId29" w:history="1">
+        <w:r>
+          <w:rPr>
+            <w:rStyle w:val="Hyperlink"/>
+          </w:rPr>
+          <w:t>issue #25</w:t>
+        </w:r>
+      </w:hyperlink>
+    </w:p>
+    <w:p>
+      <w:pPr>
+        <w:pStyle w:val="berschrift3"/>
+        <w:spacing w:before="242"/>
+      </w:pPr>
+      <w:r>
+        <w:rPr>
+          <w:color w:val="4F81BC"/>
+        </w:rPr>
+        <w:t>Breaking Changes</w:t>
+      </w:r>
+    </w:p>
+    <w:p>
+      <w:pPr>
+        <w:pStyle w:val="Listenabsatz"/>
+        <w:numPr>
+          <w:ilvl w:val="1"/>
+          <w:numId w:val="2"/>
+        </w:numPr>
+        <w:tabs>
+          <w:tab w:val="left" w:pos="836"/>
+          <w:tab w:val="left" w:pos="837"/>
+        </w:tabs>
+        <w:spacing w:before="37"/>
+        <w:ind w:left="836"/>
+      </w:pPr>
+      <w:r>
+        <w:t>NA</w:t>
+      </w:r>
+    </w:p>
+    <w:p>
+      <w:pPr>
+        <w:pStyle w:val="berschrift3"/>
+      </w:pPr>
+      <w:r>
+        <w:rPr>
+          <w:color w:val="4F81BC"/>
+        </w:rPr>
+        <w:t>Known Issues</w:t>
+      </w:r>
+    </w:p>
+    <w:p>
+      <w:pPr>
+        <w:pStyle w:val="Listenabsatz"/>
         <w:numPr>
           <w:ilvl w:val="1"/>
           <w:numId w:val="2"/>
@@ -4172,79 +4991,12 @@
         <w:ind w:left="836"/>
       </w:pPr>
       <w:r>
-        <w:t>NA</w:t>
-      </w:r>
-    </w:p>
-    <w:p>
-      <w:pPr>
-        <w:pStyle w:val="Heading3"/>
-        <w:spacing w:before="242"/>
-      </w:pPr>
-      <w:r>
-        <w:rPr>
-          <w:color w:val="4F81BC"/>
-        </w:rPr>
-        <w:t>Breaking Changes</w:t>
-      </w:r>
-    </w:p>
-    <w:p>
-      <w:pPr>
-        <w:pStyle w:val="ListParagraph"/>
-        <w:numPr>
-          <w:ilvl w:val="1"/>
-          <w:numId w:val="2"/>
-        </w:numPr>
-        <w:tabs>
-          <w:tab w:val="left" w:pos="836"/>
-          <w:tab w:val="left" w:pos="837"/>
-        </w:tabs>
-        <w:spacing w:before="37"/>
-        <w:ind w:left="836"/>
-      </w:pPr>
-      <w:r>
-        <w:t>NA</w:t>
-      </w:r>
-    </w:p>
-    <w:p>
-      <w:pPr>
-        <w:pStyle w:val="Heading3"/>
-      </w:pPr>
-      <w:r>
-        <w:rPr>
-          <w:color w:val="4F81BC"/>
-        </w:rPr>
-        <w:t>Known Issues</w:t>
-      </w:r>
-    </w:p>
-    <w:p>
-      <w:pPr>
-        <w:pStyle w:val="ListParagraph"/>
-        <w:numPr>
-          <w:ilvl w:val="1"/>
-          <w:numId w:val="2"/>
-        </w:numPr>
-        <w:tabs>
-          <w:tab w:val="left" w:pos="836"/>
-          <w:tab w:val="left" w:pos="837"/>
-        </w:tabs>
-        <w:spacing w:before="34"/>
-        <w:ind w:left="836"/>
-      </w:pPr>
-      <w:r>
-        <w:t xml:space="preserve">Open a downloaded Excel file in </w:t>
-      </w:r>
-      <w:proofErr w:type="spellStart"/>
-      <w:r>
-        <w:t>Libre</w:t>
-      </w:r>
-      <w:proofErr w:type="spellEnd"/>
-      <w:r>
-        <w:t xml:space="preserve"> Office does not display values correctly</w:t>
-      </w:r>
-    </w:p>
-    <w:p>
-      <w:pPr>
-        <w:pStyle w:val="BodyText"/>
+        <w:t>Open a downloaded Excel file in Libre Office does not display values correctly</w:t>
+      </w:r>
+    </w:p>
+    <w:p>
+      <w:pPr>
+        <w:pStyle w:val="Textkrper"/>
         <w:spacing w:before="0"/>
         <w:ind w:left="0" w:firstLine="0"/>
         <w:rPr>
@@ -4254,7 +5006,7 @@
     </w:p>
     <w:p>
       <w:pPr>
-        <w:pStyle w:val="BodyText"/>
+        <w:pStyle w:val="Textkrper"/>
         <w:spacing w:before="7"/>
         <w:ind w:left="0" w:firstLine="0"/>
         <w:rPr>
@@ -4264,7 +5016,7 @@
     </w:p>
     <w:p>
       <w:pPr>
-        <w:pStyle w:val="Heading2"/>
+        <w:pStyle w:val="berschrift2"/>
         <w:numPr>
           <w:ilvl w:val="0"/>
           <w:numId w:val="1"/>
@@ -4295,7 +5047,7 @@
     </w:p>
     <w:p>
       <w:pPr>
-        <w:pStyle w:val="BodyText"/>
+        <w:pStyle w:val="Textkrper"/>
         <w:spacing w:before="42" w:line="278" w:lineRule="auto"/>
         <w:ind w:left="116" w:right="115" w:firstLine="0"/>
         <w:jc w:val="both"/>
@@ -4312,7 +5064,7 @@
     </w:p>
     <w:p>
       <w:pPr>
-        <w:pStyle w:val="Heading3"/>
+        <w:pStyle w:val="berschrift3"/>
         <w:spacing w:before="198"/>
       </w:pPr>
       <w:r>
@@ -4324,7 +5076,7 @@
     </w:p>
     <w:p>
       <w:pPr>
-        <w:pStyle w:val="ListParagraph"/>
+        <w:pStyle w:val="Listenabsatz"/>
         <w:numPr>
           <w:ilvl w:val="1"/>
           <w:numId w:val="2"/>
@@ -4351,7 +5103,7 @@
     </w:p>
     <w:p>
       <w:pPr>
-        <w:pStyle w:val="ListParagraph"/>
+        <w:pStyle w:val="Listenabsatz"/>
         <w:numPr>
           <w:ilvl w:val="1"/>
           <w:numId w:val="2"/>
@@ -4377,7 +5129,7 @@
     </w:p>
     <w:p>
       <w:pPr>
-        <w:pStyle w:val="ListParagraph"/>
+        <w:pStyle w:val="Listenabsatz"/>
         <w:numPr>
           <w:ilvl w:val="1"/>
           <w:numId w:val="2"/>
@@ -4404,7 +5156,7 @@
     </w:p>
     <w:p>
       <w:pPr>
-        <w:pStyle w:val="ListParagraph"/>
+        <w:pStyle w:val="Listenabsatz"/>
         <w:numPr>
           <w:ilvl w:val="1"/>
           <w:numId w:val="2"/>
@@ -4430,7 +5182,7 @@
     </w:p>
     <w:p>
       <w:pPr>
-        <w:pStyle w:val="ListParagraph"/>
+        <w:pStyle w:val="Listenabsatz"/>
         <w:numPr>
           <w:ilvl w:val="1"/>
           <w:numId w:val="2"/>
@@ -4457,7 +5209,7 @@
     </w:p>
     <w:p>
       <w:pPr>
-        <w:pStyle w:val="ListParagraph"/>
+        <w:pStyle w:val="Listenabsatz"/>
         <w:numPr>
           <w:ilvl w:val="1"/>
           <w:numId w:val="2"/>
@@ -4481,7 +5233,7 @@
     </w:p>
     <w:p>
       <w:pPr>
-        <w:pStyle w:val="ListParagraph"/>
+        <w:pStyle w:val="Listenabsatz"/>
         <w:numPr>
           <w:ilvl w:val="1"/>
           <w:numId w:val="2"/>
@@ -4508,43 +5260,7 @@
     </w:p>
     <w:p>
       <w:pPr>
-        <w:pStyle w:val="ListParagraph"/>
-        <w:numPr>
-          <w:ilvl w:val="1"/>
-          <w:numId w:val="2"/>
-        </w:numPr>
-        <w:tabs>
-          <w:tab w:val="left" w:pos="836"/>
-          <w:tab w:val="left" w:pos="837"/>
-        </w:tabs>
-        <w:spacing w:before="1"/>
-        <w:ind w:left="836"/>
-      </w:pPr>
-      <w:r>
-        <w:t>administrators are able to approve, block, or unlock users (version</w:t>
-      </w:r>
-      <w:r>
-        <w:rPr>
-          <w:spacing w:val="-24"/>
-        </w:rPr>
-        <w:t xml:space="preserve"> </w:t>
-      </w:r>
-      <w:r>
-        <w:t>2.6.0)</w:t>
-      </w:r>
-    </w:p>
-    <w:p>
-      <w:pPr>
-        <w:sectPr>
-          <w:pgSz w:w="11910" w:h="16840"/>
-          <w:pgMar w:top="1320" w:right="1300" w:bottom="280" w:left="1300" w:header="720" w:footer="720" w:gutter="0"/>
-          <w:cols w:space="720"/>
-        </w:sectPr>
-      </w:pPr>
-    </w:p>
-    <w:p>
-      <w:pPr>
-        <w:pStyle w:val="ListParagraph"/>
+        <w:pStyle w:val="Listenabsatz"/>
         <w:numPr>
           <w:ilvl w:val="1"/>
           <w:numId w:val="2"/>
@@ -4557,8 +5273,16 @@
         <w:ind w:left="836" w:right="117"/>
       </w:pPr>
       <w:r>
-        <w:lastRenderedPageBreak/>
-        <w:t>Sessions are properly timed out and users are logged off after a given time and informed (version</w:t>
+        <w:t>administrators are able to approve, block, or unlock users (version</w:t>
+      </w:r>
+      <w:r>
+        <w:rPr>
+          <w:spacing w:val="-24"/>
+        </w:rPr>
+        <w:t xml:space="preserve"> </w:t>
+      </w:r>
+      <w:r>
+        <w:t>2.6.0)Sessions are properly timed out and users are logged off after a given time and informed (version</w:t>
       </w:r>
       <w:r>
         <w:rPr>
@@ -4572,7 +5296,7 @@
     </w:p>
     <w:p>
       <w:pPr>
-        <w:pStyle w:val="ListParagraph"/>
+        <w:pStyle w:val="Listenabsatz"/>
         <w:numPr>
           <w:ilvl w:val="1"/>
           <w:numId w:val="2"/>
@@ -4599,7 +5323,7 @@
     </w:p>
     <w:p>
       <w:pPr>
-        <w:pStyle w:val="ListParagraph"/>
+        <w:pStyle w:val="Listenabsatz"/>
         <w:numPr>
           <w:ilvl w:val="1"/>
           <w:numId w:val="2"/>
@@ -4618,7 +5342,11 @@
         <w:t>Administration</w:t>
       </w:r>
       <w:r>
-        <w:t xml:space="preserve"> Module. (version</w:t>
+        <w:t xml:space="preserve"> </w:t>
+      </w:r>
+      <w:r>
+        <w:lastRenderedPageBreak/>
+        <w:t>Module. (version</w:t>
       </w:r>
       <w:r>
         <w:rPr>
@@ -4632,7 +5360,7 @@
     </w:p>
     <w:p>
       <w:pPr>
-        <w:pStyle w:val="ListParagraph"/>
+        <w:pStyle w:val="Listenabsatz"/>
         <w:numPr>
           <w:ilvl w:val="1"/>
           <w:numId w:val="2"/>
@@ -4659,7 +5387,7 @@
     </w:p>
     <w:p>
       <w:pPr>
-        <w:pStyle w:val="ListParagraph"/>
+        <w:pStyle w:val="Listenabsatz"/>
         <w:numPr>
           <w:ilvl w:val="1"/>
           <w:numId w:val="2"/>
@@ -4686,7 +5414,7 @@
     </w:p>
     <w:p>
       <w:pPr>
-        <w:pStyle w:val="ListParagraph"/>
+        <w:pStyle w:val="Listenabsatz"/>
         <w:numPr>
           <w:ilvl w:val="1"/>
           <w:numId w:val="2"/>
@@ -4713,7 +5441,7 @@
     </w:p>
     <w:p>
       <w:pPr>
-        <w:pStyle w:val="ListParagraph"/>
+        <w:pStyle w:val="Listenabsatz"/>
         <w:numPr>
           <w:ilvl w:val="1"/>
           <w:numId w:val="2"/>
@@ -4740,7 +5468,7 @@
     </w:p>
     <w:p>
       <w:pPr>
-        <w:pStyle w:val="ListParagraph"/>
+        <w:pStyle w:val="Listenabsatz"/>
         <w:numPr>
           <w:ilvl w:val="1"/>
           <w:numId w:val="2"/>
@@ -4770,7 +5498,7 @@
     </w:p>
     <w:p>
       <w:pPr>
-        <w:pStyle w:val="ListParagraph"/>
+        <w:pStyle w:val="Listenabsatz"/>
         <w:numPr>
           <w:ilvl w:val="1"/>
           <w:numId w:val="2"/>
@@ -4788,7 +5516,7 @@
     </w:p>
     <w:p>
       <w:pPr>
-        <w:pStyle w:val="ListParagraph"/>
+        <w:pStyle w:val="Listenabsatz"/>
         <w:numPr>
           <w:ilvl w:val="1"/>
           <w:numId w:val="2"/>
@@ -4806,7 +5534,7 @@
     </w:p>
     <w:p>
       <w:pPr>
-        <w:pStyle w:val="ListParagraph"/>
+        <w:pStyle w:val="Listenabsatz"/>
         <w:numPr>
           <w:ilvl w:val="1"/>
           <w:numId w:val="2"/>
@@ -4824,7 +5552,7 @@
     </w:p>
     <w:p>
       <w:pPr>
-        <w:pStyle w:val="ListParagraph"/>
+        <w:pStyle w:val="Listenabsatz"/>
         <w:numPr>
           <w:ilvl w:val="1"/>
           <w:numId w:val="2"/>
@@ -4842,7 +5570,7 @@
     </w:p>
     <w:p>
       <w:pPr>
-        <w:pStyle w:val="ListParagraph"/>
+        <w:pStyle w:val="Listenabsatz"/>
         <w:numPr>
           <w:ilvl w:val="1"/>
           <w:numId w:val="2"/>
@@ -4872,7 +5600,7 @@
     </w:p>
     <w:p>
       <w:pPr>
-        <w:pStyle w:val="ListParagraph"/>
+        <w:pStyle w:val="Listenabsatz"/>
         <w:numPr>
           <w:ilvl w:val="1"/>
           <w:numId w:val="2"/>
@@ -4896,7 +5624,7 @@
     </w:p>
     <w:p>
       <w:pPr>
-        <w:pStyle w:val="ListParagraph"/>
+        <w:pStyle w:val="Listenabsatz"/>
         <w:numPr>
           <w:ilvl w:val="1"/>
           <w:numId w:val="2"/>
@@ -4923,7 +5651,7 @@
     </w:p>
     <w:p>
       <w:pPr>
-        <w:pStyle w:val="ListParagraph"/>
+        <w:pStyle w:val="Listenabsatz"/>
         <w:numPr>
           <w:ilvl w:val="1"/>
           <w:numId w:val="2"/>
@@ -4944,7 +5672,7 @@
     </w:p>
     <w:p>
       <w:pPr>
-        <w:pStyle w:val="ListParagraph"/>
+        <w:pStyle w:val="Listenabsatz"/>
         <w:numPr>
           <w:ilvl w:val="1"/>
           <w:numId w:val="2"/>
@@ -4965,7 +5693,7 @@
     </w:p>
     <w:p>
       <w:pPr>
-        <w:pStyle w:val="ListParagraph"/>
+        <w:pStyle w:val="Listenabsatz"/>
         <w:numPr>
           <w:ilvl w:val="1"/>
           <w:numId w:val="2"/>
@@ -4983,7 +5711,7 @@
     </w:p>
     <w:p>
       <w:pPr>
-        <w:pStyle w:val="ListParagraph"/>
+        <w:pStyle w:val="Listenabsatz"/>
         <w:numPr>
           <w:ilvl w:val="1"/>
           <w:numId w:val="2"/>
@@ -5001,7 +5729,25 @@
     </w:p>
     <w:p>
       <w:pPr>
-        <w:pStyle w:val="Heading3"/>
+        <w:pStyle w:val="Listenabsatz"/>
+        <w:numPr>
+          <w:ilvl w:val="1"/>
+          <w:numId w:val="2"/>
+        </w:numPr>
+        <w:tabs>
+          <w:tab w:val="left" w:pos="836"/>
+          <w:tab w:val="left" w:pos="837"/>
+        </w:tabs>
+        <w:spacing w:before="37"/>
+        <w:ind w:left="836"/>
+      </w:pPr>
+      <w:r>
+        <w:t>Support Anonymous SMTP (version 2.11.3)</w:t>
+      </w:r>
+    </w:p>
+    <w:p>
+      <w:pPr>
+        <w:pStyle w:val="berschrift3"/>
         <w:spacing w:before="197"/>
         <w:jc w:val="left"/>
         <w:rPr>
@@ -5017,50 +5763,82 @@
     </w:p>
     <w:p>
       <w:pPr>
-        <w:pStyle w:val="BodyText"/>
+        <w:pStyle w:val="Textkrper"/>
         <w:numPr>
           <w:ilvl w:val="0"/>
           <w:numId w:val="14"/>
         </w:numPr>
+        <w:spacing w:before="1"/>
+        <w:jc w:val="both"/>
+      </w:pPr>
+      <w:r>
+        <w:t xml:space="preserve">documents </w:t>
+      </w:r>
+      <w:r>
+        <w:t xml:space="preserve">management through the UI </w:t>
+      </w:r>
+      <w:r>
+        <w:t xml:space="preserve">(e.g. guidelines, policies)  </w:t>
+      </w:r>
+      <w:hyperlink r:id="rId30" w:history="1">
+        <w:r>
+          <w:rPr>
+            <w:rStyle w:val="Hyperlink"/>
+          </w:rPr>
+          <w:t>issue #37</w:t>
+        </w:r>
+      </w:hyperlink>
+    </w:p>
+    <w:p>
+      <w:pPr>
+        <w:pStyle w:val="berschrift3"/>
+        <w:jc w:val="left"/>
+        <w:rPr>
+          <w:color w:val="4F81BC"/>
+        </w:rPr>
+      </w:pPr>
+      <w:r>
+        <w:rPr>
+          <w:color w:val="4F81BC"/>
+        </w:rPr>
+        <w:t>Changed/ Enhanced Features</w:t>
+      </w:r>
+    </w:p>
+    <w:p>
+      <w:pPr>
+        <w:pStyle w:val="Textkrper"/>
+        <w:numPr>
+          <w:ilvl w:val="0"/>
+          <w:numId w:val="18"/>
+        </w:numPr>
+        <w:spacing w:before="1"/>
         <w:ind w:left="851" w:hanging="425"/>
-      </w:pPr>
-      <w:r>
-        <w:t>NA</w:t>
-      </w:r>
-    </w:p>
-    <w:p>
-      <w:pPr>
-        <w:pStyle w:val="Heading3"/>
-        <w:jc w:val="left"/>
-        <w:rPr>
-          <w:color w:val="4F81BC"/>
-        </w:rPr>
-      </w:pPr>
-      <w:r>
-        <w:rPr>
-          <w:color w:val="4F81BC"/>
-        </w:rPr>
-        <w:t>Changed/ Enhanced Features</w:t>
-      </w:r>
-    </w:p>
-    <w:p>
-      <w:pPr>
-        <w:pStyle w:val="BodyText"/>
+        <w:jc w:val="both"/>
+      </w:pPr>
+      <w:r>
+        <w:t xml:space="preserve">There is now two separate declarations of consent required upon user registration; one on the privacy policy, one on terms and conditions. </w:t>
+      </w:r>
+      <w:hyperlink r:id="rId31" w:history="1">
+        <w:r>
+          <w:rPr>
+            <w:rStyle w:val="Hyperlink"/>
+          </w:rPr>
+          <w:t>Issue #70</w:t>
+        </w:r>
+      </w:hyperlink>
+    </w:p>
+    <w:p>
+      <w:pPr>
+        <w:pStyle w:val="Textkrper"/>
         <w:numPr>
           <w:ilvl w:val="0"/>
           <w:numId w:val="8"/>
         </w:numPr>
       </w:pPr>
-      <w:r>
-        <w:t>Support Anonymous SMTP</w:t>
-      </w:r>
-      <w:r>
-        <w:t xml:space="preserve"> (version 2.11.3)</w:t>
-      </w:r>
-    </w:p>
-    <w:p>
-      <w:pPr>
-        <w:pStyle w:val="Heading3"/>
+    </w:p>
+    <w:p>
+      <w:pPr>
+        <w:pStyle w:val="berschrift3"/>
         <w:spacing w:before="242"/>
         <w:jc w:val="left"/>
       </w:pPr>
@@ -5073,7 +5851,7 @@
     </w:p>
     <w:p>
       <w:pPr>
-        <w:pStyle w:val="ListParagraph"/>
+        <w:pStyle w:val="Listenabsatz"/>
         <w:numPr>
           <w:ilvl w:val="1"/>
           <w:numId w:val="2"/>
@@ -5091,7 +5869,7 @@
     </w:p>
     <w:p>
       <w:pPr>
-        <w:pStyle w:val="Heading3"/>
+        <w:pStyle w:val="berschrift3"/>
         <w:spacing w:before="197"/>
         <w:jc w:val="left"/>
       </w:pPr>
@@ -5104,7 +5882,7 @@
     </w:p>
     <w:p>
       <w:pPr>
-        <w:pStyle w:val="ListParagraph"/>
+        <w:pStyle w:val="Listenabsatz"/>
         <w:numPr>
           <w:ilvl w:val="1"/>
           <w:numId w:val="2"/>
@@ -5122,7 +5900,7 @@
     </w:p>
     <w:p>
       <w:pPr>
-        <w:pStyle w:val="Heading3"/>
+        <w:pStyle w:val="berschrift3"/>
         <w:spacing w:before="242"/>
         <w:jc w:val="left"/>
       </w:pPr>
@@ -5135,7 +5913,7 @@
     </w:p>
     <w:p>
       <w:pPr>
-        <w:pStyle w:val="ListParagraph"/>
+        <w:pStyle w:val="Listenabsatz"/>
         <w:numPr>
           <w:ilvl w:val="1"/>
           <w:numId w:val="2"/>
@@ -5153,7 +5931,7 @@
     </w:p>
     <w:p>
       <w:pPr>
-        <w:pStyle w:val="Heading3"/>
+        <w:pStyle w:val="berschrift3"/>
         <w:spacing w:before="242"/>
         <w:jc w:val="left"/>
       </w:pPr>
@@ -5166,7 +5944,7 @@
     </w:p>
     <w:p>
       <w:pPr>
-        <w:pStyle w:val="ListParagraph"/>
+        <w:pStyle w:val="Listenabsatz"/>
         <w:numPr>
           <w:ilvl w:val="1"/>
           <w:numId w:val="2"/>
@@ -5184,7 +5962,7 @@
     </w:p>
     <w:p>
       <w:pPr>
-        <w:pStyle w:val="BodyText"/>
+        <w:pStyle w:val="Textkrper"/>
         <w:spacing w:before="0"/>
         <w:ind w:left="0" w:firstLine="0"/>
         <w:rPr>
@@ -5194,7 +5972,7 @@
     </w:p>
     <w:p>
       <w:pPr>
-        <w:pStyle w:val="BodyText"/>
+        <w:pStyle w:val="Textkrper"/>
         <w:spacing w:before="7"/>
         <w:ind w:left="0" w:firstLine="0"/>
         <w:rPr>
@@ -5348,7 +6126,7 @@
     </w:p>
     <w:p>
       <w:pPr>
-        <w:pStyle w:val="ListParagraph"/>
+        <w:pStyle w:val="Listenabsatz"/>
         <w:numPr>
           <w:ilvl w:val="0"/>
           <w:numId w:val="8"/>
@@ -5372,7 +6150,7 @@
     </w:p>
     <w:p>
       <w:pPr>
-        <w:pStyle w:val="ListParagraph"/>
+        <w:pStyle w:val="Listenabsatz"/>
         <w:numPr>
           <w:ilvl w:val="0"/>
           <w:numId w:val="8"/>
@@ -5448,7 +6226,7 @@
     </w:p>
     <w:p>
       <w:pPr>
-        <w:pStyle w:val="ListParagraph"/>
+        <w:pStyle w:val="Listenabsatz"/>
         <w:numPr>
           <w:ilvl w:val="0"/>
           <w:numId w:val="8"/>
@@ -5458,15 +6236,31 @@
         </w:rPr>
       </w:pPr>
       <w:r>
-        <w:rPr>
-          <w:lang w:eastAsia="de-DE"/>
-        </w:rPr>
-        <w:t>NA</w:t>
-      </w:r>
-    </w:p>
-    <w:p>
-      <w:pPr>
-        <w:pStyle w:val="ListParagraph"/>
+        <w:t xml:space="preserve">dataset owner concept implemented . </w:t>
+      </w:r>
+      <w:hyperlink r:id="rId32" w:history="1">
+        <w:r>
+          <w:rPr>
+            <w:rStyle w:val="Hyperlink"/>
+          </w:rPr>
+          <w:t>Issue #29</w:t>
+        </w:r>
+      </w:hyperlink>
+      <w:r>
+        <w:t xml:space="preserve">, </w:t>
+      </w:r>
+      <w:hyperlink r:id="rId33" w:history="1">
+        <w:r>
+          <w:rPr>
+            <w:rStyle w:val="Hyperlink"/>
+          </w:rPr>
+          <w:t>issue #40</w:t>
+        </w:r>
+      </w:hyperlink>
+    </w:p>
+    <w:p>
+      <w:pPr>
+        <w:pStyle w:val="Listenabsatz"/>
         <w:ind w:firstLine="0"/>
         <w:rPr>
           <w:lang w:eastAsia="de-DE"/>
@@ -5506,7 +6300,7 @@
     </w:p>
     <w:p>
       <w:pPr>
-        <w:pStyle w:val="ListParagraph"/>
+        <w:pStyle w:val="Listenabsatz"/>
         <w:numPr>
           <w:ilvl w:val="0"/>
           <w:numId w:val="8"/>
@@ -5524,7 +6318,7 @@
     </w:p>
     <w:p>
       <w:pPr>
-        <w:pStyle w:val="ListParagraph"/>
+        <w:pStyle w:val="Listenabsatz"/>
         <w:ind w:firstLine="0"/>
         <w:rPr>
           <w:lang w:eastAsia="de-DE"/>
@@ -5564,7 +6358,7 @@
     </w:p>
     <w:p>
       <w:pPr>
-        <w:pStyle w:val="ListParagraph"/>
+        <w:pStyle w:val="Listenabsatz"/>
         <w:numPr>
           <w:ilvl w:val="0"/>
           <w:numId w:val="8"/>
@@ -5582,7 +6376,7 @@
     </w:p>
     <w:p>
       <w:pPr>
-        <w:pStyle w:val="ListParagraph"/>
+        <w:pStyle w:val="Listenabsatz"/>
         <w:ind w:firstLine="0"/>
         <w:rPr>
           <w:lang w:eastAsia="de-DE"/>
@@ -5622,7 +6416,7 @@
     </w:p>
     <w:p>
       <w:pPr>
-        <w:pStyle w:val="ListParagraph"/>
+        <w:pStyle w:val="Listenabsatz"/>
         <w:numPr>
           <w:ilvl w:val="0"/>
           <w:numId w:val="8"/>
@@ -5678,7 +6472,7 @@
     </w:p>
     <w:p>
       <w:pPr>
-        <w:pStyle w:val="ListParagraph"/>
+        <w:pStyle w:val="Listenabsatz"/>
         <w:numPr>
           <w:ilvl w:val="0"/>
           <w:numId w:val="8"/>
@@ -5734,7 +6528,7 @@
     </w:p>
     <w:p>
       <w:pPr>
-        <w:pStyle w:val="ListParagraph"/>
+        <w:pStyle w:val="Listenabsatz"/>
         <w:numPr>
           <w:ilvl w:val="0"/>
           <w:numId w:val="8"/>
@@ -5752,7 +6546,7 @@
     </w:p>
     <w:p>
       <w:pPr>
-        <w:pStyle w:val="BodyText"/>
+        <w:pStyle w:val="Textkrper"/>
         <w:spacing w:before="7"/>
         <w:ind w:left="0" w:firstLine="0"/>
         <w:rPr>
@@ -5762,7 +6556,7 @@
     </w:p>
     <w:p>
       <w:pPr>
-        <w:pStyle w:val="BodyText"/>
+        <w:pStyle w:val="Textkrper"/>
         <w:spacing w:before="7"/>
         <w:ind w:left="0" w:firstLine="0"/>
         <w:rPr>
@@ -5970,7 +6764,7 @@
     </w:p>
     <w:p>
       <w:pPr>
-        <w:pStyle w:val="ListParagraph"/>
+        <w:pStyle w:val="Listenabsatz"/>
         <w:numPr>
           <w:ilvl w:val="0"/>
           <w:numId w:val="8"/>
@@ -6042,7 +6836,7 @@
     </w:p>
     <w:p>
       <w:pPr>
-        <w:pStyle w:val="ListParagraph"/>
+        <w:pStyle w:val="Listenabsatz"/>
         <w:numPr>
           <w:ilvl w:val="0"/>
           <w:numId w:val="8"/>
@@ -6078,7 +6872,7 @@
     </w:p>
     <w:p>
       <w:pPr>
-        <w:pStyle w:val="ListParagraph"/>
+        <w:pStyle w:val="Listenabsatz"/>
         <w:numPr>
           <w:ilvl w:val="0"/>
           <w:numId w:val="8"/>
@@ -6115,24 +6909,12 @@
         <w:rPr>
           <w:lang w:eastAsia="de-DE"/>
         </w:rPr>
-        <w:t xml:space="preserve"> over time </w:t>
-      </w:r>
-      <w:r>
-        <w:rPr>
-          <w:lang w:eastAsia="de-DE"/>
-        </w:rPr>
-        <w:t>(version 2.12.0</w:t>
-      </w:r>
-      <w:r>
-        <w:rPr>
-          <w:lang w:eastAsia="de-DE"/>
-        </w:rPr>
-        <w:t>)</w:t>
-      </w:r>
-    </w:p>
-    <w:p>
-      <w:pPr>
-        <w:pStyle w:val="ListParagraph"/>
+        <w:t xml:space="preserve"> over time (version 2.12.0)</w:t>
+      </w:r>
+    </w:p>
+    <w:p>
+      <w:pPr>
+        <w:pStyle w:val="Listenabsatz"/>
         <w:ind w:firstLine="0"/>
         <w:rPr>
           <w:lang w:eastAsia="de-DE"/>
@@ -6172,7 +6954,7 @@
     </w:p>
     <w:p>
       <w:pPr>
-        <w:pStyle w:val="ListParagraph"/>
+        <w:pStyle w:val="Listenabsatz"/>
         <w:numPr>
           <w:ilvl w:val="0"/>
           <w:numId w:val="8"/>
@@ -6190,7 +6972,7 @@
     </w:p>
     <w:p>
       <w:pPr>
-        <w:pStyle w:val="ListParagraph"/>
+        <w:pStyle w:val="Listenabsatz"/>
         <w:ind w:firstLine="0"/>
         <w:rPr>
           <w:lang w:eastAsia="de-DE"/>
@@ -6230,7 +7012,7 @@
     </w:p>
     <w:p>
       <w:pPr>
-        <w:pStyle w:val="ListParagraph"/>
+        <w:pStyle w:val="Listenabsatz"/>
         <w:numPr>
           <w:ilvl w:val="0"/>
           <w:numId w:val="8"/>
@@ -6248,7 +7030,7 @@
     </w:p>
     <w:p>
       <w:pPr>
-        <w:pStyle w:val="ListParagraph"/>
+        <w:pStyle w:val="Listenabsatz"/>
         <w:ind w:firstLine="0"/>
         <w:rPr>
           <w:lang w:eastAsia="de-DE"/>
@@ -6274,6 +7056,7 @@
           <w:color w:val="4F81BB"/>
           <w:lang w:eastAsia="de-DE"/>
         </w:rPr>
+        <w:lastRenderedPageBreak/>
         <w:t>Fixed Issues</w:t>
       </w:r>
       <w:r>
@@ -6288,7 +7071,7 @@
     </w:p>
     <w:p>
       <w:pPr>
-        <w:pStyle w:val="ListParagraph"/>
+        <w:pStyle w:val="Listenabsatz"/>
         <w:numPr>
           <w:ilvl w:val="0"/>
           <w:numId w:val="8"/>
@@ -6330,7 +7113,6 @@
           <w:color w:val="4F81BB"/>
           <w:lang w:eastAsia="de-DE"/>
         </w:rPr>
-        <w:lastRenderedPageBreak/>
         <w:t>Breaking Changes</w:t>
       </w:r>
       <w:r>
@@ -6345,7 +7127,7 @@
     </w:p>
     <w:p>
       <w:pPr>
-        <w:pStyle w:val="ListParagraph"/>
+        <w:pStyle w:val="Listenabsatz"/>
         <w:numPr>
           <w:ilvl w:val="0"/>
           <w:numId w:val="8"/>
@@ -6401,7 +7183,7 @@
     </w:p>
     <w:p>
       <w:pPr>
-        <w:pStyle w:val="ListParagraph"/>
+        <w:pStyle w:val="Listenabsatz"/>
         <w:numPr>
           <w:ilvl w:val="0"/>
           <w:numId w:val="8"/>
@@ -6419,7 +7201,7 @@
     </w:p>
     <w:p>
       <w:pPr>
-        <w:pStyle w:val="BodyText"/>
+        <w:pStyle w:val="Textkrper"/>
         <w:spacing w:before="7"/>
         <w:ind w:left="0" w:firstLine="0"/>
         <w:rPr>
@@ -6429,7 +7211,7 @@
     </w:p>
     <w:p>
       <w:pPr>
-        <w:pStyle w:val="BodyText"/>
+        <w:pStyle w:val="Textkrper"/>
         <w:spacing w:before="7"/>
         <w:ind w:left="0" w:firstLine="0"/>
         <w:rPr>
@@ -6439,7 +7221,7 @@
     </w:p>
     <w:p>
       <w:pPr>
-        <w:pStyle w:val="BodyText"/>
+        <w:pStyle w:val="Textkrper"/>
         <w:spacing w:before="7"/>
         <w:ind w:left="0" w:firstLine="0"/>
         <w:rPr>
@@ -6449,7 +7231,7 @@
     </w:p>
     <w:p>
       <w:pPr>
-        <w:pStyle w:val="Heading1"/>
+        <w:pStyle w:val="berschrift1"/>
         <w:numPr>
           <w:ilvl w:val="0"/>
           <w:numId w:val="2"/>
@@ -6470,7 +7252,7 @@
     </w:p>
     <w:p>
       <w:pPr>
-        <w:pStyle w:val="BodyText"/>
+        <w:pStyle w:val="Textkrper"/>
         <w:spacing w:before="9"/>
         <w:ind w:left="0" w:firstLine="0"/>
         <w:rPr>
@@ -6482,7 +7264,7 @@
     </w:p>
     <w:p>
       <w:pPr>
-        <w:pStyle w:val="BodyText"/>
+        <w:pStyle w:val="Textkrper"/>
         <w:spacing w:before="0"/>
         <w:ind w:left="116" w:firstLine="0"/>
       </w:pPr>
@@ -6492,7 +7274,7 @@
     </w:p>
     <w:p>
       <w:pPr>
-        <w:pStyle w:val="BodyText"/>
+        <w:pStyle w:val="Textkrper"/>
         <w:spacing w:before="6"/>
         <w:ind w:left="0" w:firstLine="0"/>
         <w:rPr>
@@ -6502,7 +7284,7 @@
     </w:p>
     <w:p>
       <w:pPr>
-        <w:pStyle w:val="ListParagraph"/>
+        <w:pStyle w:val="Listenabsatz"/>
         <w:numPr>
           <w:ilvl w:val="1"/>
           <w:numId w:val="2"/>
@@ -6521,7 +7303,7 @@
       <w:r>
         <w:tab/>
       </w:r>
-      <w:hyperlink r:id="rId6">
+      <w:hyperlink r:id="rId34">
         <w:r>
           <w:rPr>
             <w:color w:val="0000FF"/>
@@ -6533,7 +7315,7 @@
     </w:p>
     <w:p>
       <w:pPr>
-        <w:pStyle w:val="ListParagraph"/>
+        <w:pStyle w:val="Listenabsatz"/>
         <w:numPr>
           <w:ilvl w:val="1"/>
           <w:numId w:val="2"/>
@@ -6554,7 +7336,7 @@
         </w:rPr>
         <w:t xml:space="preserve"> </w:t>
       </w:r>
-      <w:hyperlink r:id="rId7">
+      <w:hyperlink r:id="rId35">
         <w:r>
           <w:t>bexis-support@uni-jena.de</w:t>
         </w:r>
@@ -6562,7 +7344,7 @@
     </w:p>
     <w:p>
       <w:pPr>
-        <w:pStyle w:val="BodyText"/>
+        <w:pStyle w:val="Textkrper"/>
         <w:tabs>
           <w:tab w:val="left" w:pos="836"/>
           <w:tab w:val="left" w:pos="2240"/>
@@ -6591,7 +7373,7 @@
     </w:p>
     <w:p>
       <w:pPr>
-        <w:pStyle w:val="BodyText"/>
+        <w:pStyle w:val="Textkrper"/>
         <w:tabs>
           <w:tab w:val="left" w:pos="836"/>
           <w:tab w:val="left" w:pos="2240"/>
@@ -6621,7 +7403,7 @@
     </w:p>
     <w:sectPr>
       <w:pgSz w:w="11910" w:h="16840"/>
-      <w:pgMar w:top="1320" w:right="1300" w:bottom="280" w:left="1300" w:header="720" w:footer="720" w:gutter="0"/>
+      <w:pgMar w:top="1320" w:right="1300" w:bottom="1134" w:left="1300" w:header="720" w:footer="720" w:gutter="0"/>
       <w:cols w:space="720"/>
     </w:sectPr>
   </w:body>
@@ -7576,6 +8358,119 @@
     </w:lvl>
   </w:abstractNum>
   <w:abstractNum w:abstractNumId="8" w15:restartNumberingAfterBreak="0">
+    <w:nsid w:val="57662030"/>
+    <w:multiLevelType w:val="hybridMultilevel"/>
+    <w:tmpl w:val="32E60298"/>
+    <w:lvl w:ilvl="0" w:tplc="04070001">
+      <w:start w:val="1"/>
+      <w:numFmt w:val="bullet"/>
+      <w:lvlText w:val=""/>
+      <w:lvlJc w:val="left"/>
+      <w:pPr>
+        <w:ind w:left="940" w:hanging="360"/>
+      </w:pPr>
+      <w:rPr>
+        <w:rFonts w:ascii="Symbol" w:hAnsi="Symbol" w:hint="default"/>
+      </w:rPr>
+    </w:lvl>
+    <w:lvl w:ilvl="1" w:tplc="04070003" w:tentative="1">
+      <w:start w:val="1"/>
+      <w:numFmt w:val="bullet"/>
+      <w:lvlText w:val="o"/>
+      <w:lvlJc w:val="left"/>
+      <w:pPr>
+        <w:ind w:left="1660" w:hanging="360"/>
+      </w:pPr>
+      <w:rPr>
+        <w:rFonts w:ascii="Courier New" w:hAnsi="Courier New" w:cs="Courier New" w:hint="default"/>
+      </w:rPr>
+    </w:lvl>
+    <w:lvl w:ilvl="2" w:tplc="04070005" w:tentative="1">
+      <w:start w:val="1"/>
+      <w:numFmt w:val="bullet"/>
+      <w:lvlText w:val=""/>
+      <w:lvlJc w:val="left"/>
+      <w:pPr>
+        <w:ind w:left="2380" w:hanging="360"/>
+      </w:pPr>
+      <w:rPr>
+        <w:rFonts w:ascii="Wingdings" w:hAnsi="Wingdings" w:hint="default"/>
+      </w:rPr>
+    </w:lvl>
+    <w:lvl w:ilvl="3" w:tplc="04070001" w:tentative="1">
+      <w:start w:val="1"/>
+      <w:numFmt w:val="bullet"/>
+      <w:lvlText w:val=""/>
+      <w:lvlJc w:val="left"/>
+      <w:pPr>
+        <w:ind w:left="3100" w:hanging="360"/>
+      </w:pPr>
+      <w:rPr>
+        <w:rFonts w:ascii="Symbol" w:hAnsi="Symbol" w:hint="default"/>
+      </w:rPr>
+    </w:lvl>
+    <w:lvl w:ilvl="4" w:tplc="04070003" w:tentative="1">
+      <w:start w:val="1"/>
+      <w:numFmt w:val="bullet"/>
+      <w:lvlText w:val="o"/>
+      <w:lvlJc w:val="left"/>
+      <w:pPr>
+        <w:ind w:left="3820" w:hanging="360"/>
+      </w:pPr>
+      <w:rPr>
+        <w:rFonts w:ascii="Courier New" w:hAnsi="Courier New" w:cs="Courier New" w:hint="default"/>
+      </w:rPr>
+    </w:lvl>
+    <w:lvl w:ilvl="5" w:tplc="04070005" w:tentative="1">
+      <w:start w:val="1"/>
+      <w:numFmt w:val="bullet"/>
+      <w:lvlText w:val=""/>
+      <w:lvlJc w:val="left"/>
+      <w:pPr>
+        <w:ind w:left="4540" w:hanging="360"/>
+      </w:pPr>
+      <w:rPr>
+        <w:rFonts w:ascii="Wingdings" w:hAnsi="Wingdings" w:hint="default"/>
+      </w:rPr>
+    </w:lvl>
+    <w:lvl w:ilvl="6" w:tplc="04070001" w:tentative="1">
+      <w:start w:val="1"/>
+      <w:numFmt w:val="bullet"/>
+      <w:lvlText w:val=""/>
+      <w:lvlJc w:val="left"/>
+      <w:pPr>
+        <w:ind w:left="5260" w:hanging="360"/>
+      </w:pPr>
+      <w:rPr>
+        <w:rFonts w:ascii="Symbol" w:hAnsi="Symbol" w:hint="default"/>
+      </w:rPr>
+    </w:lvl>
+    <w:lvl w:ilvl="7" w:tplc="04070003" w:tentative="1">
+      <w:start w:val="1"/>
+      <w:numFmt w:val="bullet"/>
+      <w:lvlText w:val="o"/>
+      <w:lvlJc w:val="left"/>
+      <w:pPr>
+        <w:ind w:left="5980" w:hanging="360"/>
+      </w:pPr>
+      <w:rPr>
+        <w:rFonts w:ascii="Courier New" w:hAnsi="Courier New" w:cs="Courier New" w:hint="default"/>
+      </w:rPr>
+    </w:lvl>
+    <w:lvl w:ilvl="8" w:tplc="04070005" w:tentative="1">
+      <w:start w:val="1"/>
+      <w:numFmt w:val="bullet"/>
+      <w:lvlText w:val=""/>
+      <w:lvlJc w:val="left"/>
+      <w:pPr>
+        <w:ind w:left="6700" w:hanging="360"/>
+      </w:pPr>
+      <w:rPr>
+        <w:rFonts w:ascii="Wingdings" w:hAnsi="Wingdings" w:hint="default"/>
+      </w:rPr>
+    </w:lvl>
+  </w:abstractNum>
+  <w:abstractNum w:abstractNumId="9" w15:restartNumberingAfterBreak="0">
     <w:nsid w:val="57A35B73"/>
     <w:multiLevelType w:val="hybridMultilevel"/>
     <w:tmpl w:val="367A4A02"/>
@@ -7787,7 +8682,7 @@
       </w:rPr>
     </w:lvl>
   </w:abstractNum>
-  <w:abstractNum w:abstractNumId="9" w15:restartNumberingAfterBreak="0">
+  <w:abstractNum w:abstractNumId="10" w15:restartNumberingAfterBreak="0">
     <w:nsid w:val="5DE15C74"/>
     <w:multiLevelType w:val="hybridMultilevel"/>
     <w:tmpl w:val="4BD6C0B2"/>
@@ -7900,7 +8795,7 @@
       </w:rPr>
     </w:lvl>
   </w:abstractNum>
-  <w:abstractNum w:abstractNumId="10" w15:restartNumberingAfterBreak="0">
+  <w:abstractNum w:abstractNumId="11" w15:restartNumberingAfterBreak="0">
     <w:nsid w:val="68C511E8"/>
     <w:multiLevelType w:val="hybridMultilevel"/>
     <w:tmpl w:val="2EF6E39A"/>
@@ -8011,7 +8906,7 @@
       </w:rPr>
     </w:lvl>
   </w:abstractNum>
-  <w:abstractNum w:abstractNumId="11" w15:restartNumberingAfterBreak="0">
+  <w:abstractNum w:abstractNumId="12" w15:restartNumberingAfterBreak="0">
     <w:nsid w:val="6E090EC6"/>
     <w:multiLevelType w:val="hybridMultilevel"/>
     <w:tmpl w:val="08A63FFA"/>
@@ -8021,7 +8916,7 @@
       <w:lvlText w:val=""/>
       <w:lvlJc w:val="left"/>
       <w:pPr>
-        <w:ind w:left="1196" w:hanging="360"/>
+        <w:ind w:left="786" w:hanging="360"/>
       </w:pPr>
       <w:rPr>
         <w:rFonts w:ascii="Symbol" w:hAnsi="Symbol" w:hint="default"/>
@@ -8033,7 +8928,7 @@
       <w:lvlText w:val="o"/>
       <w:lvlJc w:val="left"/>
       <w:pPr>
-        <w:ind w:left="1916" w:hanging="360"/>
+        <w:ind w:left="1506" w:hanging="360"/>
       </w:pPr>
       <w:rPr>
         <w:rFonts w:ascii="Courier New" w:hAnsi="Courier New" w:cs="Courier New" w:hint="default"/>
@@ -8045,7 +8940,7 @@
       <w:lvlText w:val=""/>
       <w:lvlJc w:val="left"/>
       <w:pPr>
-        <w:ind w:left="2636" w:hanging="360"/>
+        <w:ind w:left="2226" w:hanging="360"/>
       </w:pPr>
       <w:rPr>
         <w:rFonts w:ascii="Wingdings" w:hAnsi="Wingdings" w:hint="default"/>
@@ -8057,7 +8952,7 @@
       <w:lvlText w:val=""/>
       <w:lvlJc w:val="left"/>
       <w:pPr>
-        <w:ind w:left="3356" w:hanging="360"/>
+        <w:ind w:left="2946" w:hanging="360"/>
       </w:pPr>
       <w:rPr>
         <w:rFonts w:ascii="Symbol" w:hAnsi="Symbol" w:hint="default"/>
@@ -8069,7 +8964,7 @@
       <w:lvlText w:val="o"/>
       <w:lvlJc w:val="left"/>
       <w:pPr>
-        <w:ind w:left="4076" w:hanging="360"/>
+        <w:ind w:left="3666" w:hanging="360"/>
       </w:pPr>
       <w:rPr>
         <w:rFonts w:ascii="Courier New" w:hAnsi="Courier New" w:cs="Courier New" w:hint="default"/>
@@ -8081,7 +8976,7 @@
       <w:lvlText w:val=""/>
       <w:lvlJc w:val="left"/>
       <w:pPr>
-        <w:ind w:left="4796" w:hanging="360"/>
+        <w:ind w:left="4386" w:hanging="360"/>
       </w:pPr>
       <w:rPr>
         <w:rFonts w:ascii="Wingdings" w:hAnsi="Wingdings" w:hint="default"/>
@@ -8093,7 +8988,7 @@
       <w:lvlText w:val=""/>
       <w:lvlJc w:val="left"/>
       <w:pPr>
-        <w:ind w:left="5516" w:hanging="360"/>
+        <w:ind w:left="5106" w:hanging="360"/>
       </w:pPr>
       <w:rPr>
         <w:rFonts w:ascii="Symbol" w:hAnsi="Symbol" w:hint="default"/>
@@ -8105,7 +9000,7 @@
       <w:lvlText w:val="o"/>
       <w:lvlJc w:val="left"/>
       <w:pPr>
-        <w:ind w:left="6236" w:hanging="360"/>
+        <w:ind w:left="5826" w:hanging="360"/>
       </w:pPr>
       <w:rPr>
         <w:rFonts w:ascii="Courier New" w:hAnsi="Courier New" w:cs="Courier New" w:hint="default"/>
@@ -8117,14 +9012,14 @@
       <w:lvlText w:val=""/>
       <w:lvlJc w:val="left"/>
       <w:pPr>
-        <w:ind w:left="6956" w:hanging="360"/>
+        <w:ind w:left="6546" w:hanging="360"/>
       </w:pPr>
       <w:rPr>
         <w:rFonts w:ascii="Wingdings" w:hAnsi="Wingdings" w:hint="default"/>
       </w:rPr>
     </w:lvl>
   </w:abstractNum>
-  <w:abstractNum w:abstractNumId="12" w15:restartNumberingAfterBreak="0">
+  <w:abstractNum w:abstractNumId="13" w15:restartNumberingAfterBreak="0">
     <w:nsid w:val="70912F9D"/>
     <w:multiLevelType w:val="hybridMultilevel"/>
     <w:tmpl w:val="455EBC62"/>
@@ -8242,7 +9137,7 @@
       </w:rPr>
     </w:lvl>
   </w:abstractNum>
-  <w:abstractNum w:abstractNumId="13" w15:restartNumberingAfterBreak="0">
+  <w:abstractNum w:abstractNumId="14" w15:restartNumberingAfterBreak="0">
     <w:nsid w:val="727719CA"/>
     <w:multiLevelType w:val="hybridMultilevel"/>
     <w:tmpl w:val="224031BE"/>
@@ -8361,7 +9256,7 @@
       </w:rPr>
     </w:lvl>
   </w:abstractNum>
-  <w:abstractNum w:abstractNumId="14" w15:restartNumberingAfterBreak="0">
+  <w:abstractNum w:abstractNumId="15" w15:restartNumberingAfterBreak="0">
     <w:nsid w:val="73AB444D"/>
     <w:multiLevelType w:val="hybridMultilevel"/>
     <w:tmpl w:val="16BA3800"/>
@@ -8474,7 +9369,7 @@
       </w:rPr>
     </w:lvl>
   </w:abstractNum>
-  <w:abstractNum w:abstractNumId="15" w15:restartNumberingAfterBreak="0">
+  <w:abstractNum w:abstractNumId="16" w15:restartNumberingAfterBreak="0">
     <w:nsid w:val="79B15A1F"/>
     <w:multiLevelType w:val="hybridMultilevel"/>
     <w:tmpl w:val="66621C1C"/>
@@ -8587,7 +9482,7 @@
       </w:rPr>
     </w:lvl>
   </w:abstractNum>
-  <w:abstractNum w:abstractNumId="16" w15:restartNumberingAfterBreak="0">
+  <w:abstractNum w:abstractNumId="17" w15:restartNumberingAfterBreak="0">
     <w:nsid w:val="7F16458B"/>
     <w:multiLevelType w:val="hybridMultilevel"/>
     <w:tmpl w:val="ADD08492"/>
@@ -8701,10 +9596,10 @@
     </w:lvl>
   </w:abstractNum>
   <w:num w:numId="1">
-    <w:abstractNumId w:val="10"/>
+    <w:abstractNumId w:val="11"/>
   </w:num>
   <w:num w:numId="2">
-    <w:abstractNumId w:val="12"/>
+    <w:abstractNumId w:val="13"/>
   </w:num>
   <w:num w:numId="3">
     <w:abstractNumId w:val="4"/>
@@ -8713,22 +9608,22 @@
     <w:abstractNumId w:val="1"/>
   </w:num>
   <w:num w:numId="5">
-    <w:abstractNumId w:val="13"/>
+    <w:abstractNumId w:val="14"/>
   </w:num>
   <w:num w:numId="6">
-    <w:abstractNumId w:val="9"/>
+    <w:abstractNumId w:val="10"/>
   </w:num>
   <w:num w:numId="7">
     <w:abstractNumId w:val="3"/>
   </w:num>
   <w:num w:numId="8">
-    <w:abstractNumId w:val="16"/>
+    <w:abstractNumId w:val="17"/>
   </w:num>
   <w:num w:numId="9">
     <w:abstractNumId w:val="0"/>
   </w:num>
   <w:num w:numId="10">
-    <w:abstractNumId w:val="8"/>
+    <w:abstractNumId w:val="9"/>
   </w:num>
   <w:num w:numId="11">
     <w:abstractNumId w:val="6"/>
@@ -8740,16 +9635,19 @@
     <w:abstractNumId w:val="7"/>
   </w:num>
   <w:num w:numId="14">
-    <w:abstractNumId w:val="11"/>
+    <w:abstractNumId w:val="12"/>
   </w:num>
   <w:num w:numId="15">
-    <w:abstractNumId w:val="14"/>
+    <w:abstractNumId w:val="15"/>
   </w:num>
   <w:num w:numId="16">
-    <w:abstractNumId w:val="15"/>
+    <w:abstractNumId w:val="16"/>
   </w:num>
   <w:num w:numId="17">
     <w:abstractNumId w:val="5"/>
+  </w:num>
+  <w:num w:numId="18">
+    <w:abstractNumId w:val="8"/>
   </w:num>
 </w:numbering>
 </file>
@@ -9146,7 +10044,7 @@
     <w:lsdException w:name="List Table 6 Colorful Accent 6" w:uiPriority="51"/>
     <w:lsdException w:name="List Table 7 Colorful Accent 6" w:uiPriority="52"/>
   </w:latentStyles>
-  <w:style w:type="paragraph" w:default="1" w:styleId="Normal">
+  <w:style w:type="paragraph" w:default="1" w:styleId="Standard">
     <w:name w:val="Normal"/>
     <w:uiPriority w:val="1"/>
     <w:qFormat/>
@@ -9154,9 +10052,9 @@
       <w:rFonts w:ascii="Calibri" w:eastAsia="Calibri" w:hAnsi="Calibri" w:cs="Calibri"/>
     </w:rPr>
   </w:style>
-  <w:style w:type="paragraph" w:styleId="Heading1">
+  <w:style w:type="paragraph" w:styleId="berschrift1">
     <w:name w:val="heading 1"/>
-    <w:basedOn w:val="Normal"/>
+    <w:basedOn w:val="Standard"/>
     <w:uiPriority w:val="1"/>
     <w:qFormat/>
     <w:pPr>
@@ -9171,9 +10069,9 @@
       <w:szCs w:val="28"/>
     </w:rPr>
   </w:style>
-  <w:style w:type="paragraph" w:styleId="Heading2">
+  <w:style w:type="paragraph" w:styleId="berschrift2">
     <w:name w:val="heading 2"/>
-    <w:basedOn w:val="Normal"/>
+    <w:basedOn w:val="Standard"/>
     <w:uiPriority w:val="1"/>
     <w:qFormat/>
     <w:pPr>
@@ -9188,9 +10086,9 @@
       <w:szCs w:val="26"/>
     </w:rPr>
   </w:style>
-  <w:style w:type="paragraph" w:styleId="Heading3">
+  <w:style w:type="paragraph" w:styleId="berschrift3">
     <w:name w:val="heading 3"/>
-    <w:basedOn w:val="Normal"/>
+    <w:basedOn w:val="Standard"/>
     <w:uiPriority w:val="1"/>
     <w:qFormat/>
     <w:pPr>
@@ -9205,13 +10103,12 @@
       <w:bCs/>
     </w:rPr>
   </w:style>
-  <w:style w:type="character" w:default="1" w:styleId="DefaultParagraphFont">
+  <w:style w:type="character" w:default="1" w:styleId="Absatz-Standardschriftart">
     <w:name w:val="Default Paragraph Font"/>
     <w:uiPriority w:val="1"/>
-    <w:semiHidden/>
     <w:unhideWhenUsed/>
   </w:style>
-  <w:style w:type="table" w:default="1" w:styleId="TableNormal">
+  <w:style w:type="table" w:default="1" w:styleId="NormaleTabelle">
     <w:name w:val="Normal Table"/>
     <w:uiPriority w:val="99"/>
     <w:semiHidden/>
@@ -9226,7 +10123,7 @@
       </w:tblCellMar>
     </w:tblPr>
   </w:style>
-  <w:style w:type="numbering" w:default="1" w:styleId="NoList">
+  <w:style w:type="numbering" w:default="1" w:styleId="KeineListe">
     <w:name w:val="No List"/>
     <w:uiPriority w:val="99"/>
     <w:semiHidden/>
@@ -9248,9 +10145,9 @@
       </w:tblCellMar>
     </w:tblPr>
   </w:style>
-  <w:style w:type="paragraph" w:styleId="BodyText">
+  <w:style w:type="paragraph" w:styleId="Textkrper">
     <w:name w:val="Body Text"/>
-    <w:basedOn w:val="Normal"/>
+    <w:basedOn w:val="Standard"/>
     <w:uiPriority w:val="1"/>
     <w:qFormat/>
     <w:pPr>
@@ -9258,9 +10155,9 @@
       <w:ind w:left="836" w:hanging="360"/>
     </w:pPr>
   </w:style>
-  <w:style w:type="paragraph" w:styleId="ListParagraph">
+  <w:style w:type="paragraph" w:styleId="Listenabsatz">
     <w:name w:val="List Paragraph"/>
-    <w:basedOn w:val="Normal"/>
+    <w:basedOn w:val="Standard"/>
     <w:uiPriority w:val="1"/>
     <w:qFormat/>
     <w:pPr>
@@ -9270,13 +10167,13 @@
   </w:style>
   <w:style w:type="paragraph" w:customStyle="1" w:styleId="TableParagraph">
     <w:name w:val="Table Paragraph"/>
-    <w:basedOn w:val="Normal"/>
+    <w:basedOn w:val="Standard"/>
     <w:uiPriority w:val="1"/>
     <w:qFormat/>
   </w:style>
   <w:style w:type="character" w:styleId="Hyperlink">
     <w:name w:val="Hyperlink"/>
-    <w:basedOn w:val="DefaultParagraphFont"/>
+    <w:basedOn w:val="Absatz-Standardschriftart"/>
     <w:uiPriority w:val="99"/>
     <w:unhideWhenUsed/>
     <w:rsid w:val="00AC3195"/>
@@ -9285,9 +10182,9 @@
       <w:u w:val="single"/>
     </w:rPr>
   </w:style>
-  <w:style w:type="character" w:styleId="FollowedHyperlink">
+  <w:style w:type="character" w:styleId="BesuchterLink">
     <w:name w:val="FollowedHyperlink"/>
-    <w:basedOn w:val="DefaultParagraphFont"/>
+    <w:basedOn w:val="Absatz-Standardschriftart"/>
     <w:uiPriority w:val="99"/>
     <w:semiHidden/>
     <w:unhideWhenUsed/>
@@ -9295,6 +10192,100 @@
     <w:rPr>
       <w:color w:val="800080" w:themeColor="followedHyperlink"/>
       <w:u w:val="single"/>
+    </w:rPr>
+  </w:style>
+  <w:style w:type="character" w:styleId="Kommentarzeichen">
+    <w:name w:val="annotation reference"/>
+    <w:basedOn w:val="Absatz-Standardschriftart"/>
+    <w:uiPriority w:val="99"/>
+    <w:semiHidden/>
+    <w:unhideWhenUsed/>
+    <w:rsid w:val="00930DCB"/>
+    <w:rPr>
+      <w:sz w:val="16"/>
+      <w:szCs w:val="16"/>
+    </w:rPr>
+  </w:style>
+  <w:style w:type="paragraph" w:styleId="Kommentartext">
+    <w:name w:val="annotation text"/>
+    <w:basedOn w:val="Standard"/>
+    <w:link w:val="KommentartextZchn"/>
+    <w:uiPriority w:val="99"/>
+    <w:semiHidden/>
+    <w:unhideWhenUsed/>
+    <w:rsid w:val="00930DCB"/>
+    <w:rPr>
+      <w:sz w:val="20"/>
+      <w:szCs w:val="20"/>
+    </w:rPr>
+  </w:style>
+  <w:style w:type="character" w:customStyle="1" w:styleId="KommentartextZchn">
+    <w:name w:val="Kommentartext Zchn"/>
+    <w:basedOn w:val="Absatz-Standardschriftart"/>
+    <w:link w:val="Kommentartext"/>
+    <w:uiPriority w:val="99"/>
+    <w:semiHidden/>
+    <w:rsid w:val="00930DCB"/>
+    <w:rPr>
+      <w:rFonts w:ascii="Calibri" w:eastAsia="Calibri" w:hAnsi="Calibri" w:cs="Calibri"/>
+      <w:sz w:val="20"/>
+      <w:szCs w:val="20"/>
+    </w:rPr>
+  </w:style>
+  <w:style w:type="paragraph" w:styleId="Kommentarthema">
+    <w:name w:val="annotation subject"/>
+    <w:basedOn w:val="Kommentartext"/>
+    <w:next w:val="Kommentartext"/>
+    <w:link w:val="KommentarthemaZchn"/>
+    <w:uiPriority w:val="99"/>
+    <w:semiHidden/>
+    <w:unhideWhenUsed/>
+    <w:rsid w:val="00930DCB"/>
+    <w:rPr>
+      <w:b/>
+      <w:bCs/>
+    </w:rPr>
+  </w:style>
+  <w:style w:type="character" w:customStyle="1" w:styleId="KommentarthemaZchn">
+    <w:name w:val="Kommentarthema Zchn"/>
+    <w:basedOn w:val="KommentartextZchn"/>
+    <w:link w:val="Kommentarthema"/>
+    <w:uiPriority w:val="99"/>
+    <w:semiHidden/>
+    <w:rsid w:val="00930DCB"/>
+    <w:rPr>
+      <w:rFonts w:ascii="Calibri" w:eastAsia="Calibri" w:hAnsi="Calibri" w:cs="Calibri"/>
+      <w:b/>
+      <w:bCs/>
+      <w:sz w:val="20"/>
+      <w:szCs w:val="20"/>
+    </w:rPr>
+  </w:style>
+  <w:style w:type="paragraph" w:styleId="Sprechblasentext">
+    <w:name w:val="Balloon Text"/>
+    <w:basedOn w:val="Standard"/>
+    <w:link w:val="SprechblasentextZchn"/>
+    <w:uiPriority w:val="99"/>
+    <w:semiHidden/>
+    <w:unhideWhenUsed/>
+    <w:rsid w:val="00930DCB"/>
+    <w:rPr>
+      <w:rFonts w:ascii="Segoe UI" w:hAnsi="Segoe UI" w:cs="Segoe UI"/>
+      <w:sz w:val="18"/>
+      <w:szCs w:val="18"/>
+    </w:rPr>
+  </w:style>
+  <w:style w:type="character" w:customStyle="1" w:styleId="SprechblasentextZchn">
+    <w:name w:val="Sprechblasentext Zchn"/>
+    <w:basedOn w:val="Absatz-Standardschriftart"/>
+    <w:link w:val="Sprechblasentext"/>
+    <w:uiPriority w:val="99"/>
+    <w:semiHidden/>
+    <w:rsid w:val="00930DCB"/>
+    <w:rPr>
+      <w:rFonts w:ascii="Segoe UI" w:eastAsia="Calibri" w:hAnsi="Segoe UI" w:cs="Segoe UI"/>
+      <w:sz w:val="18"/>
+      <w:szCs w:val="18"/>
     </w:rPr>
   </w:style>
 </w:styles>

</xml_diff>

<commit_message>
update release note document
</commit_message>
<xml_diff>
--- a/Release Notes/BEXIS212_Release_Note.docx
+++ b/Release Notes/BEXIS212_Release_Note.docx
@@ -1,6 +1,6 @@
 
 <file path=word/document.xml><?xml version="1.0" encoding="utf-8"?>
-<w:document xmlns:wpc="http://schemas.microsoft.com/office/word/2010/wordprocessingCanvas" xmlns:cx="http://schemas.microsoft.com/office/drawing/2014/chartex" xmlns:cx1="http://schemas.microsoft.com/office/drawing/2015/9/8/chartex" xmlns:mc="http://schemas.openxmlformats.org/markup-compatibility/2006" xmlns:o="urn:schemas-microsoft-com:office:office" xmlns:r="http://schemas.openxmlformats.org/officeDocument/2006/relationships" xmlns:m="http://schemas.openxmlformats.org/officeDocument/2006/math" xmlns:v="urn:schemas-microsoft-com:vml" xmlns:wp14="http://schemas.microsoft.com/office/word/2010/wordprocessingDrawing" xmlns:wp="http://schemas.openxmlformats.org/drawingml/2006/wordprocessingDrawing" xmlns:w10="urn:schemas-microsoft-com:office:word" xmlns:w="http://schemas.openxmlformats.org/wordprocessingml/2006/main" xmlns:w14="http://schemas.microsoft.com/office/word/2010/wordml" xmlns:w15="http://schemas.microsoft.com/office/word/2012/wordml" xmlns:w16se="http://schemas.microsoft.com/office/word/2015/wordml/symex" xmlns:wpg="http://schemas.microsoft.com/office/word/2010/wordprocessingGroup" xmlns:wpi="http://schemas.microsoft.com/office/word/2010/wordprocessingInk" xmlns:wne="http://schemas.microsoft.com/office/word/2006/wordml" xmlns:wps="http://schemas.microsoft.com/office/word/2010/wordprocessingShape" mc:Ignorable="w14 w15 w16se wp14">
+<w:document xmlns:wpc="http://schemas.microsoft.com/office/word/2010/wordprocessingCanvas" xmlns:mc="http://schemas.openxmlformats.org/markup-compatibility/2006" xmlns:o="urn:schemas-microsoft-com:office:office" xmlns:r="http://schemas.openxmlformats.org/officeDocument/2006/relationships" xmlns:m="http://schemas.openxmlformats.org/officeDocument/2006/math" xmlns:v="urn:schemas-microsoft-com:vml" xmlns:wp14="http://schemas.microsoft.com/office/word/2010/wordprocessingDrawing" xmlns:wp="http://schemas.openxmlformats.org/drawingml/2006/wordprocessingDrawing" xmlns:w10="urn:schemas-microsoft-com:office:word" xmlns:w="http://schemas.openxmlformats.org/wordprocessingml/2006/main" xmlns:w14="http://schemas.microsoft.com/office/word/2010/wordml" xmlns:wpg="http://schemas.microsoft.com/office/word/2010/wordprocessingGroup" xmlns:wpi="http://schemas.microsoft.com/office/word/2010/wordprocessingInk" xmlns:wne="http://schemas.microsoft.com/office/word/2006/wordml" xmlns:wps="http://schemas.microsoft.com/office/word/2010/wordprocessingShape" mc:Ignorable="w14 wp14">
   <w:body>
     <w:p>
       <w:pPr>
@@ -16,7 +16,6 @@
       <w:r>
         <w:rPr>
           <w:noProof/>
-          <w:lang w:val="de-DE" w:eastAsia="de-DE"/>
         </w:rPr>
         <mc:AlternateContent>
           <mc:Choice Requires="wps">
@@ -81,7 +80,7 @@
               </wp:anchor>
             </w:drawing>
           </mc:Choice>
-          <mc:Fallback>
+          <mc:Fallback xmlns:w16se="http://schemas.microsoft.com/office/word/2015/wordml/symex" xmlns:w15="http://schemas.microsoft.com/office/word/2012/wordml" xmlns:cx1="http://schemas.microsoft.com/office/drawing/2015/9/8/chartex" xmlns:cx="http://schemas.microsoft.com/office/drawing/2014/chartex">
             <w:pict>
               <v:line w14:anchorId="7EC6452B" id="Line 2" o:spid="_x0000_s1026" style="position:absolute;z-index:251657728;visibility:visible;mso-wrap-style:square;mso-width-percent:0;mso-height-percent:0;mso-wrap-distance-left:0;mso-wrap-distance-top:0;mso-wrap-distance-right:0;mso-wrap-distance-bottom:0;mso-position-horizontal:absolute;mso-position-horizontal-relative:page;mso-position-vertical:absolute;mso-position-vertical-relative:text;mso-width-percent:0;mso-height-percent:0;mso-width-relative:page;mso-height-relative:page" from="69.4pt,38.95pt" to="525.95pt,38.95pt" o:gfxdata="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" strokecolor="#4f81bc" strokeweight=".96pt">
                 <w10:wrap type="topAndBottom" anchorx="page"/>
@@ -192,7 +191,7 @@
     </w:p>
     <w:p>
       <w:pPr>
-        <w:pStyle w:val="Textkrper"/>
+        <w:pStyle w:val="BodyText"/>
         <w:spacing w:before="1"/>
         <w:ind w:left="220" w:firstLine="0"/>
         <w:jc w:val="both"/>
@@ -203,7 +202,7 @@
     </w:p>
     <w:p>
       <w:pPr>
-        <w:pStyle w:val="Textkrper"/>
+        <w:pStyle w:val="BodyText"/>
         <w:spacing w:before="1"/>
         <w:ind w:left="0" w:firstLine="0"/>
         <w:jc w:val="both"/>
@@ -211,7 +210,7 @@
     </w:p>
     <w:p>
       <w:pPr>
-        <w:pStyle w:val="Textkrper"/>
+        <w:pStyle w:val="BodyText"/>
         <w:spacing w:before="1"/>
         <w:ind w:left="220" w:firstLine="0"/>
         <w:jc w:val="both"/>
@@ -235,7 +234,13 @@
         <w:t xml:space="preserve">and selecting </w:t>
       </w:r>
       <w:r>
-        <w:t xml:space="preserve">is no available again allowing users to download </w:t>
+        <w:t>is no</w:t>
+      </w:r>
+      <w:r>
+        <w:t>w</w:t>
+      </w:r>
+      <w:r>
+        <w:t xml:space="preserve"> available again allowing users to download </w:t>
       </w:r>
       <w:r>
         <w:t xml:space="preserve">custom subsets of a dataset (i.e. </w:t>
@@ -249,18 +254,26 @@
       <w:r>
         <w:t xml:space="preserve">. </w:t>
       </w:r>
-      <w:hyperlink r:id="rId5" w:history="1">
+      <w:hyperlink r:id="rId6" w:history="1">
+        <w:proofErr w:type="gramStart"/>
         <w:r>
           <w:rPr>
             <w:rStyle w:val="Hyperlink"/>
           </w:rPr>
-          <w:t>issue #25</w:t>
+          <w:t>issue</w:t>
+        </w:r>
+        <w:proofErr w:type="gramEnd"/>
+        <w:r>
+          <w:rPr>
+            <w:rStyle w:val="Hyperlink"/>
+          </w:rPr>
+          <w:t xml:space="preserve"> #25</w:t>
         </w:r>
       </w:hyperlink>
     </w:p>
     <w:p>
       <w:pPr>
-        <w:pStyle w:val="Textkrper"/>
+        <w:pStyle w:val="BodyText"/>
         <w:spacing w:before="1"/>
         <w:ind w:left="220" w:firstLine="0"/>
         <w:jc w:val="both"/>
@@ -268,7 +281,7 @@
     </w:p>
     <w:p>
       <w:pPr>
-        <w:pStyle w:val="Textkrper"/>
+        <w:pStyle w:val="BodyText"/>
         <w:spacing w:before="1"/>
         <w:ind w:left="220" w:firstLine="0"/>
         <w:jc w:val="both"/>
@@ -318,7 +331,7 @@
       <w:r>
         <w:t xml:space="preserve"> </w:t>
       </w:r>
-      <w:hyperlink r:id="rId6" w:history="1">
+      <w:hyperlink r:id="rId7" w:history="1">
         <w:r>
           <w:rPr>
             <w:rStyle w:val="Hyperlink"/>
@@ -338,7 +351,7 @@
       <w:r>
         <w:t xml:space="preserve"> </w:t>
       </w:r>
-      <w:hyperlink r:id="rId7" w:history="1">
+      <w:hyperlink r:id="rId8" w:history="1">
         <w:r>
           <w:rPr>
             <w:rStyle w:val="Hyperlink"/>
@@ -355,7 +368,7 @@
     </w:p>
     <w:p>
       <w:pPr>
-        <w:pStyle w:val="Textkrper"/>
+        <w:pStyle w:val="BodyText"/>
         <w:spacing w:before="1"/>
         <w:ind w:left="220" w:firstLine="0"/>
         <w:jc w:val="both"/>
@@ -363,7 +376,7 @@
     </w:p>
     <w:p>
       <w:pPr>
-        <w:pStyle w:val="Textkrper"/>
+        <w:pStyle w:val="BodyText"/>
         <w:spacing w:before="1"/>
         <w:ind w:left="220" w:firstLine="0"/>
         <w:jc w:val="both"/>
@@ -377,18 +390,26 @@
       <w:r>
         <w:t xml:space="preserve">to the “update” approach. </w:t>
       </w:r>
-      <w:hyperlink r:id="rId8" w:history="1">
+      <w:hyperlink r:id="rId9" w:history="1">
+        <w:proofErr w:type="gramStart"/>
         <w:r>
           <w:rPr>
             <w:rStyle w:val="Hyperlink"/>
           </w:rPr>
-          <w:t>issue #30</w:t>
+          <w:t>issue</w:t>
+        </w:r>
+        <w:proofErr w:type="gramEnd"/>
+        <w:r>
+          <w:rPr>
+            <w:rStyle w:val="Hyperlink"/>
+          </w:rPr>
+          <w:t xml:space="preserve"> #30</w:t>
         </w:r>
       </w:hyperlink>
     </w:p>
     <w:p>
       <w:pPr>
-        <w:pStyle w:val="Textkrper"/>
+        <w:pStyle w:val="BodyText"/>
         <w:spacing w:before="1"/>
         <w:ind w:left="220" w:firstLine="0"/>
         <w:jc w:val="both"/>
@@ -396,7 +417,7 @@
     </w:p>
     <w:p>
       <w:pPr>
-        <w:pStyle w:val="Textkrper"/>
+        <w:pStyle w:val="BodyText"/>
         <w:spacing w:before="1"/>
         <w:ind w:left="220" w:firstLine="0"/>
         <w:jc w:val="both"/>
@@ -428,7 +449,7 @@
       <w:r>
         <w:t xml:space="preserve"> </w:t>
       </w:r>
-      <w:hyperlink r:id="rId9" w:history="1">
+      <w:hyperlink r:id="rId10" w:history="1">
         <w:r>
           <w:rPr>
             <w:rStyle w:val="Hyperlink"/>
@@ -445,7 +466,7 @@
     </w:p>
     <w:p>
       <w:pPr>
-        <w:pStyle w:val="Textkrper"/>
+        <w:pStyle w:val="BodyText"/>
         <w:spacing w:before="1"/>
         <w:ind w:left="580" w:firstLine="0"/>
         <w:jc w:val="both"/>
@@ -453,7 +474,7 @@
     </w:p>
     <w:p>
       <w:pPr>
-        <w:pStyle w:val="Textkrper"/>
+        <w:pStyle w:val="BodyText"/>
         <w:spacing w:before="1"/>
         <w:ind w:left="220" w:firstLine="0"/>
         <w:jc w:val="both"/>
@@ -492,7 +513,13 @@
         <w:t xml:space="preserve">e.g. images, </w:t>
       </w:r>
       <w:r>
-        <w:t>protocols, descriptions) that does not fit into tabular primary data nor metadata</w:t>
+        <w:t>protocols, descriptions) that does not</w:t>
+      </w:r>
+      <w:r>
+        <w:t xml:space="preserve"> fit into tabular primary data </w:t>
+      </w:r>
+      <w:r>
+        <w:t>or metadata</w:t>
       </w:r>
       <w:r>
         <w:t>,</w:t>
@@ -500,7 +527,7 @@
       <w:r>
         <w:t xml:space="preserve"> </w:t>
       </w:r>
-      <w:hyperlink r:id="rId10" w:history="1">
+      <w:hyperlink r:id="rId11" w:history="1">
         <w:r>
           <w:rPr>
             <w:rStyle w:val="Hyperlink"/>
@@ -511,7 +538,7 @@
     </w:p>
     <w:p>
       <w:pPr>
-        <w:pStyle w:val="Textkrper"/>
+        <w:pStyle w:val="BodyText"/>
         <w:spacing w:before="1"/>
         <w:ind w:left="220" w:firstLine="0"/>
         <w:jc w:val="both"/>
@@ -519,7 +546,7 @@
     </w:p>
     <w:p>
       <w:pPr>
-        <w:pStyle w:val="Textkrper"/>
+        <w:pStyle w:val="BodyText"/>
         <w:spacing w:before="1"/>
         <w:ind w:left="220" w:firstLine="0"/>
         <w:jc w:val="both"/>
@@ -560,12 +587,20 @@
       <w:r>
         <w:t xml:space="preserve"> </w:t>
       </w:r>
-      <w:hyperlink r:id="rId11" w:history="1">
+      <w:hyperlink r:id="rId12" w:history="1">
+        <w:proofErr w:type="gramStart"/>
         <w:r>
           <w:rPr>
             <w:rStyle w:val="Hyperlink"/>
           </w:rPr>
-          <w:t xml:space="preserve">issue </w:t>
+          <w:t>issue</w:t>
+        </w:r>
+        <w:proofErr w:type="gramEnd"/>
+        <w:r>
+          <w:rPr>
+            <w:rStyle w:val="Hyperlink"/>
+          </w:rPr>
+          <w:t xml:space="preserve"> </w:t>
         </w:r>
         <w:r>
           <w:rPr>
@@ -577,7 +612,7 @@
     </w:p>
     <w:p>
       <w:pPr>
-        <w:pStyle w:val="Textkrper"/>
+        <w:pStyle w:val="BodyText"/>
         <w:spacing w:before="1"/>
         <w:ind w:left="220" w:firstLine="0"/>
         <w:jc w:val="both"/>
@@ -585,15 +620,27 @@
     </w:p>
     <w:p>
       <w:pPr>
-        <w:pStyle w:val="Textkrper"/>
+        <w:pStyle w:val="BodyText"/>
         <w:spacing w:before="1"/>
         <w:ind w:left="220" w:firstLine="0"/>
         <w:jc w:val="both"/>
       </w:pPr>
       <w:r>
-        <w:t xml:space="preserve">Uploading and updating datasets is now also possible with XLSX, CSV, TSV files (previously XLSM and TXT only), </w:t>
-      </w:r>
-      <w:hyperlink r:id="rId12" w:history="1">
+        <w:t>Uploading and updating datasets is now also possible with XLSX</w:t>
+      </w:r>
+      <w:r>
+        <w:t>,</w:t>
+      </w:r>
+      <w:r>
+        <w:t xml:space="preserve"> TSV files (previously XLSM</w:t>
+      </w:r>
+      <w:r>
+        <w:t>, CSV</w:t>
+      </w:r>
+      <w:r>
+        <w:t xml:space="preserve"> and TXT only), </w:t>
+      </w:r>
+      <w:hyperlink r:id="rId13" w:history="1">
         <w:r>
           <w:rPr>
             <w:rStyle w:val="Hyperlink"/>
@@ -601,10 +648,12 @@
           <w:t>issue #34</w:t>
         </w:r>
       </w:hyperlink>
-    </w:p>
-    <w:p>
-      <w:pPr>
-        <w:pStyle w:val="Textkrper"/>
+      <w:bookmarkStart w:id="0" w:name="_GoBack"/>
+      <w:bookmarkEnd w:id="0"/>
+    </w:p>
+    <w:p>
+      <w:pPr>
+        <w:pStyle w:val="BodyText"/>
         <w:spacing w:before="1"/>
         <w:ind w:left="220" w:firstLine="0"/>
         <w:jc w:val="both"/>
@@ -612,7 +661,7 @@
     </w:p>
     <w:p>
       <w:pPr>
-        <w:pStyle w:val="Textkrper"/>
+        <w:pStyle w:val="BodyText"/>
         <w:spacing w:before="1"/>
         <w:ind w:left="220" w:firstLine="0"/>
         <w:jc w:val="both"/>
@@ -632,52 +681,62 @@
       <w:r>
         <w:t xml:space="preserve">, etc.  </w:t>
       </w:r>
-      <w:hyperlink r:id="rId13" w:history="1">
-        <w:r>
-          <w:rPr>
-            <w:rStyle w:val="Hyperlink"/>
-          </w:rPr>
-          <w:t>issue #36</w:t>
-        </w:r>
-      </w:hyperlink>
-    </w:p>
-    <w:p>
-      <w:pPr>
-        <w:pStyle w:val="Textkrper"/>
-        <w:spacing w:before="1"/>
-        <w:ind w:left="220" w:firstLine="0"/>
-        <w:jc w:val="both"/>
-      </w:pPr>
-    </w:p>
-    <w:p>
-      <w:pPr>
-        <w:pStyle w:val="Textkrper"/>
-        <w:spacing w:before="1"/>
-        <w:ind w:left="220" w:firstLine="0"/>
-        <w:jc w:val="both"/>
-      </w:pPr>
-      <w:r>
-        <w:t>Data managers are now able to provide and manage d</w:t>
-      </w:r>
-      <w:r>
-        <w:t>ocument</w:t>
-      </w:r>
-      <w:r>
-        <w:t>s</w:t>
-      </w:r>
-      <w:r>
-        <w:t xml:space="preserve"> </w:t>
-      </w:r>
-      <w:r>
-        <w:t xml:space="preserve">(e.g. guidelines, policies) through BEXIS. </w:t>
-      </w:r>
       <w:hyperlink r:id="rId14" w:history="1">
+        <w:proofErr w:type="gramStart"/>
         <w:r>
           <w:rPr>
             <w:rStyle w:val="Hyperlink"/>
           </w:rPr>
           <w:t>issue</w:t>
         </w:r>
+        <w:proofErr w:type="gramEnd"/>
+        <w:r>
+          <w:rPr>
+            <w:rStyle w:val="Hyperlink"/>
+          </w:rPr>
+          <w:t xml:space="preserve"> #36</w:t>
+        </w:r>
+      </w:hyperlink>
+    </w:p>
+    <w:p>
+      <w:pPr>
+        <w:pStyle w:val="BodyText"/>
+        <w:spacing w:before="1"/>
+        <w:ind w:left="220" w:firstLine="0"/>
+        <w:jc w:val="both"/>
+      </w:pPr>
+    </w:p>
+    <w:p>
+      <w:pPr>
+        <w:pStyle w:val="BodyText"/>
+        <w:spacing w:before="1"/>
+        <w:ind w:left="220" w:firstLine="0"/>
+        <w:jc w:val="both"/>
+      </w:pPr>
+      <w:r>
+        <w:t>Data managers are now able to provide and manage d</w:t>
+      </w:r>
+      <w:r>
+        <w:t>ocument</w:t>
+      </w:r>
+      <w:r>
+        <w:t>s</w:t>
+      </w:r>
+      <w:r>
+        <w:t xml:space="preserve"> </w:t>
+      </w:r>
+      <w:r>
+        <w:t xml:space="preserve">(e.g. guidelines, policies) through BEXIS. </w:t>
+      </w:r>
+      <w:hyperlink r:id="rId15" w:history="1">
+        <w:proofErr w:type="gramStart"/>
+        <w:r>
+          <w:rPr>
+            <w:rStyle w:val="Hyperlink"/>
+          </w:rPr>
+          <w:t>issue</w:t>
+        </w:r>
+        <w:proofErr w:type="gramEnd"/>
         <w:r>
           <w:rPr>
             <w:rStyle w:val="Hyperlink"/>
@@ -688,7 +747,7 @@
     </w:p>
     <w:p>
       <w:pPr>
-        <w:pStyle w:val="Textkrper"/>
+        <w:pStyle w:val="BodyText"/>
         <w:spacing w:before="1"/>
         <w:ind w:left="220" w:firstLine="0"/>
         <w:jc w:val="both"/>
@@ -696,7 +755,7 @@
     </w:p>
     <w:p>
       <w:pPr>
-        <w:pStyle w:val="Textkrper"/>
+        <w:pStyle w:val="BodyText"/>
         <w:spacing w:before="1"/>
         <w:ind w:left="220" w:firstLine="0"/>
         <w:jc w:val="both"/>
@@ -704,7 +763,7 @@
       <w:r>
         <w:t xml:space="preserve">There is a first version of a visualization module which provides graphs for data managers and administrators (e.g. timeline of system activities, datasets created/deleted) </w:t>
       </w:r>
-      <w:hyperlink r:id="rId15" w:history="1">
+      <w:hyperlink r:id="rId16" w:history="1">
         <w:r>
           <w:rPr>
             <w:rStyle w:val="Hyperlink"/>
@@ -715,7 +774,7 @@
     </w:p>
     <w:p>
       <w:pPr>
-        <w:pStyle w:val="Textkrper"/>
+        <w:pStyle w:val="BodyText"/>
         <w:spacing w:before="1"/>
         <w:ind w:left="220" w:firstLine="0"/>
         <w:jc w:val="both"/>
@@ -723,7 +782,7 @@
     </w:p>
     <w:p>
       <w:pPr>
-        <w:pStyle w:val="Textkrper"/>
+        <w:pStyle w:val="BodyText"/>
         <w:spacing w:before="1"/>
         <w:ind w:left="220" w:firstLine="0"/>
         <w:jc w:val="both"/>
@@ -743,7 +802,7 @@
       <w:r>
         <w:t xml:space="preserve">, one on terms and conditions. </w:t>
       </w:r>
-      <w:hyperlink r:id="rId16" w:history="1">
+      <w:hyperlink r:id="rId17" w:history="1">
         <w:r>
           <w:rPr>
             <w:rStyle w:val="Hyperlink"/>
@@ -754,7 +813,7 @@
     </w:p>
     <w:p>
       <w:pPr>
-        <w:pStyle w:val="Textkrper"/>
+        <w:pStyle w:val="BodyText"/>
         <w:spacing w:before="1"/>
         <w:ind w:left="220" w:firstLine="0"/>
         <w:jc w:val="both"/>
@@ -762,7 +821,7 @@
     </w:p>
     <w:p>
       <w:pPr>
-        <w:pStyle w:val="Textkrper"/>
+        <w:pStyle w:val="BodyText"/>
         <w:spacing w:before="1"/>
         <w:ind w:left="220" w:firstLine="0"/>
         <w:jc w:val="both"/>
@@ -782,12 +841,20 @@
       <w:r>
         <w:t xml:space="preserve">  </w:t>
       </w:r>
-      <w:hyperlink r:id="rId17" w:history="1">
+      <w:hyperlink r:id="rId18" w:history="1">
+        <w:proofErr w:type="gramStart"/>
         <w:r>
           <w:rPr>
             <w:rStyle w:val="Hyperlink"/>
           </w:rPr>
-          <w:t>issue #87</w:t>
+          <w:t>issue</w:t>
+        </w:r>
+        <w:proofErr w:type="gramEnd"/>
+        <w:r>
+          <w:rPr>
+            <w:rStyle w:val="Hyperlink"/>
+          </w:rPr>
+          <w:t xml:space="preserve"> #87</w:t>
         </w:r>
       </w:hyperlink>
       <w:r>
@@ -796,7 +863,7 @@
     </w:p>
     <w:p>
       <w:pPr>
-        <w:pStyle w:val="Textkrper"/>
+        <w:pStyle w:val="BodyText"/>
         <w:spacing w:before="1"/>
         <w:ind w:left="220" w:firstLine="0"/>
         <w:jc w:val="both"/>
@@ -804,7 +871,7 @@
     </w:p>
     <w:p>
       <w:pPr>
-        <w:pStyle w:val="Textkrper"/>
+        <w:pStyle w:val="BodyText"/>
         <w:spacing w:before="1"/>
         <w:ind w:left="220" w:firstLine="0"/>
         <w:jc w:val="both"/>
@@ -815,7 +882,7 @@
       <w:r>
         <w:t xml:space="preserve"> improvements (info button </w:t>
       </w:r>
-      <w:hyperlink r:id="rId18" w:history="1">
+      <w:hyperlink r:id="rId19" w:history="1">
         <w:r>
           <w:rPr>
             <w:rStyle w:val="Hyperlink"/>
@@ -826,7 +893,7 @@
       <w:r>
         <w:t xml:space="preserve">, grid visibility </w:t>
       </w:r>
-      <w:hyperlink r:id="rId19" w:history="1">
+      <w:hyperlink r:id="rId20" w:history="1">
         <w:r>
           <w:rPr>
             <w:rStyle w:val="Hyperlink"/>
@@ -837,7 +904,7 @@
       <w:r>
         <w:t xml:space="preserve">, </w:t>
       </w:r>
-      <w:hyperlink r:id="rId20" w:history="1">
+      <w:hyperlink r:id="rId21" w:history="1">
         <w:r>
           <w:rPr>
             <w:rStyle w:val="Hyperlink"/>
@@ -848,7 +915,7 @@
     </w:p>
     <w:p>
       <w:pPr>
-        <w:pStyle w:val="Textkrper"/>
+        <w:pStyle w:val="BodyText"/>
         <w:spacing w:before="1"/>
         <w:ind w:left="220" w:firstLine="0"/>
         <w:jc w:val="both"/>
@@ -866,7 +933,7 @@
     </w:p>
     <w:p>
       <w:pPr>
-        <w:pStyle w:val="berschrift1"/>
+        <w:pStyle w:val="Heading1"/>
         <w:numPr>
           <w:ilvl w:val="0"/>
           <w:numId w:val="2"/>
@@ -901,7 +968,7 @@
     </w:p>
     <w:p>
       <w:pPr>
-        <w:pStyle w:val="Listenabsatz"/>
+        <w:pStyle w:val="ListParagraph"/>
         <w:numPr>
           <w:ilvl w:val="1"/>
           <w:numId w:val="2"/>
@@ -927,7 +994,7 @@
     </w:p>
     <w:p>
       <w:pPr>
-        <w:pStyle w:val="Listenabsatz"/>
+        <w:pStyle w:val="ListParagraph"/>
         <w:numPr>
           <w:ilvl w:val="1"/>
           <w:numId w:val="2"/>
@@ -956,7 +1023,7 @@
     </w:p>
     <w:p>
       <w:pPr>
-        <w:pStyle w:val="Listenabsatz"/>
+        <w:pStyle w:val="ListParagraph"/>
         <w:numPr>
           <w:ilvl w:val="1"/>
           <w:numId w:val="2"/>
@@ -982,7 +1049,7 @@
     </w:p>
     <w:p>
       <w:pPr>
-        <w:pStyle w:val="Listenabsatz"/>
+        <w:pStyle w:val="ListParagraph"/>
         <w:numPr>
           <w:ilvl w:val="1"/>
           <w:numId w:val="2"/>
@@ -1007,7 +1074,7 @@
     </w:p>
     <w:p>
       <w:pPr>
-        <w:pStyle w:val="Textkrper"/>
+        <w:pStyle w:val="BodyText"/>
         <w:spacing w:before="0"/>
         <w:ind w:left="0" w:firstLine="0"/>
         <w:rPr>
@@ -1017,7 +1084,7 @@
     </w:p>
     <w:p>
       <w:pPr>
-        <w:pStyle w:val="berschrift1"/>
+        <w:pStyle w:val="Heading1"/>
         <w:numPr>
           <w:ilvl w:val="0"/>
           <w:numId w:val="2"/>
@@ -1051,7 +1118,7 @@
     </w:p>
     <w:p>
       <w:pPr>
-        <w:pStyle w:val="Textkrper"/>
+        <w:pStyle w:val="BodyText"/>
         <w:spacing w:before="49" w:line="276" w:lineRule="auto"/>
         <w:ind w:left="156" w:right="151" w:firstLine="0"/>
         <w:jc w:val="both"/>
@@ -1071,14 +1138,14 @@
     </w:p>
     <w:p>
       <w:pPr>
-        <w:pStyle w:val="Textkrper"/>
+        <w:pStyle w:val="BodyText"/>
         <w:spacing w:before="0"/>
         <w:ind w:left="0" w:firstLine="0"/>
       </w:pPr>
     </w:p>
     <w:p>
       <w:pPr>
-        <w:pStyle w:val="Textkrper"/>
+        <w:pStyle w:val="BodyText"/>
         <w:spacing w:before="0"/>
         <w:ind w:left="0" w:firstLine="0"/>
         <w:rPr>
@@ -1088,7 +1155,7 @@
     </w:p>
     <w:p>
       <w:pPr>
-        <w:pStyle w:val="berschrift1"/>
+        <w:pStyle w:val="Heading1"/>
         <w:numPr>
           <w:ilvl w:val="0"/>
           <w:numId w:val="2"/>
@@ -1121,7 +1188,7 @@
     </w:p>
     <w:p>
       <w:pPr>
-        <w:pStyle w:val="Listenabsatz"/>
+        <w:pStyle w:val="ListParagraph"/>
         <w:numPr>
           <w:ilvl w:val="1"/>
           <w:numId w:val="2"/>
@@ -1157,7 +1224,7 @@
     </w:p>
     <w:p>
       <w:pPr>
-        <w:pStyle w:val="Listenabsatz"/>
+        <w:pStyle w:val="ListParagraph"/>
         <w:numPr>
           <w:ilvl w:val="1"/>
           <w:numId w:val="2"/>
@@ -1184,7 +1251,7 @@
     </w:p>
     <w:p>
       <w:pPr>
-        <w:pStyle w:val="Listenabsatz"/>
+        <w:pStyle w:val="ListParagraph"/>
         <w:numPr>
           <w:ilvl w:val="1"/>
           <w:numId w:val="2"/>
@@ -1201,7 +1268,7 @@
     </w:p>
     <w:p>
       <w:pPr>
-        <w:pStyle w:val="Listenabsatz"/>
+        <w:pStyle w:val="ListParagraph"/>
         <w:numPr>
           <w:ilvl w:val="2"/>
           <w:numId w:val="2"/>
@@ -1228,7 +1295,7 @@
     </w:p>
     <w:p>
       <w:pPr>
-        <w:pStyle w:val="Listenabsatz"/>
+        <w:pStyle w:val="ListParagraph"/>
         <w:numPr>
           <w:ilvl w:val="2"/>
           <w:numId w:val="2"/>
@@ -1254,7 +1321,7 @@
     </w:p>
     <w:p>
       <w:pPr>
-        <w:pStyle w:val="Listenabsatz"/>
+        <w:pStyle w:val="ListParagraph"/>
         <w:numPr>
           <w:ilvl w:val="1"/>
           <w:numId w:val="2"/>
@@ -1272,7 +1339,7 @@
     </w:p>
     <w:p>
       <w:pPr>
-        <w:pStyle w:val="Listenabsatz"/>
+        <w:pStyle w:val="ListParagraph"/>
         <w:numPr>
           <w:ilvl w:val="1"/>
           <w:numId w:val="5"/>
@@ -1297,7 +1364,7 @@
     </w:p>
     <w:p>
       <w:pPr>
-        <w:pStyle w:val="Listenabsatz"/>
+        <w:pStyle w:val="ListParagraph"/>
         <w:numPr>
           <w:ilvl w:val="1"/>
           <w:numId w:val="5"/>
@@ -1308,9 +1375,11 @@
         </w:tabs>
         <w:spacing w:before="34"/>
       </w:pPr>
+      <w:proofErr w:type="spellStart"/>
       <w:r>
         <w:t>Microsoft.ASP.NET.MVC</w:t>
       </w:r>
+      <w:proofErr w:type="spellEnd"/>
       <w:r>
         <w:rPr>
           <w:spacing w:val="-10"/>
@@ -1323,7 +1392,7 @@
     </w:p>
     <w:p>
       <w:pPr>
-        <w:pStyle w:val="Listenabsatz"/>
+        <w:pStyle w:val="ListParagraph"/>
         <w:numPr>
           <w:ilvl w:val="1"/>
           <w:numId w:val="5"/>
@@ -1349,7 +1418,7 @@
     </w:p>
     <w:p>
       <w:pPr>
-        <w:pStyle w:val="Listenabsatz"/>
+        <w:pStyle w:val="ListParagraph"/>
         <w:numPr>
           <w:ilvl w:val="1"/>
           <w:numId w:val="5"/>
@@ -1360,9 +1429,11 @@
         </w:tabs>
         <w:spacing w:before="33"/>
       </w:pPr>
+      <w:proofErr w:type="spellStart"/>
       <w:r>
         <w:t>Microsoft.ASP.NET.WebHelpers</w:t>
       </w:r>
+      <w:proofErr w:type="spellEnd"/>
       <w:r>
         <w:rPr>
           <w:spacing w:val="-11"/>
@@ -1375,7 +1446,7 @@
     </w:p>
     <w:p>
       <w:pPr>
-        <w:pStyle w:val="Listenabsatz"/>
+        <w:pStyle w:val="ListParagraph"/>
         <w:numPr>
           <w:ilvl w:val="1"/>
           <w:numId w:val="5"/>
@@ -1386,9 +1457,11 @@
         </w:tabs>
         <w:spacing w:before="33"/>
       </w:pPr>
+      <w:proofErr w:type="spellStart"/>
       <w:r>
         <w:t>Microsoft.ASP.NET.WebPages.WebData</w:t>
       </w:r>
+      <w:proofErr w:type="spellEnd"/>
       <w:r>
         <w:rPr>
           <w:spacing w:val="-14"/>
@@ -1401,7 +1474,7 @@
     </w:p>
     <w:p>
       <w:pPr>
-        <w:pStyle w:val="Listenabsatz"/>
+        <w:pStyle w:val="ListParagraph"/>
         <w:numPr>
           <w:ilvl w:val="1"/>
           <w:numId w:val="5"/>
@@ -1412,9 +1485,11 @@
         </w:tabs>
         <w:spacing w:before="31"/>
       </w:pPr>
+      <w:proofErr w:type="spellStart"/>
       <w:r>
         <w:t>Microsoft.JQuery.Unobtrusive.Validation</w:t>
       </w:r>
+      <w:proofErr w:type="spellEnd"/>
       <w:r>
         <w:rPr>
           <w:spacing w:val="-9"/>
@@ -1427,7 +1502,7 @@
     </w:p>
     <w:p>
       <w:pPr>
-        <w:pStyle w:val="Listenabsatz"/>
+        <w:pStyle w:val="ListParagraph"/>
         <w:numPr>
           <w:ilvl w:val="1"/>
           <w:numId w:val="5"/>
@@ -1453,7 +1528,7 @@
     </w:p>
     <w:p>
       <w:pPr>
-        <w:pStyle w:val="Listenabsatz"/>
+        <w:pStyle w:val="ListParagraph"/>
         <w:numPr>
           <w:ilvl w:val="1"/>
           <w:numId w:val="5"/>
@@ -1465,8 +1540,13 @@
         <w:spacing w:before="54"/>
       </w:pPr>
       <w:r>
-        <w:t>Lucene.Net Contrib</w:t>
-      </w:r>
+        <w:t xml:space="preserve">Lucene.Net </w:t>
+      </w:r>
+      <w:proofErr w:type="spellStart"/>
+      <w:r>
+        <w:t>Contrib</w:t>
+      </w:r>
+      <w:proofErr w:type="spellEnd"/>
       <w:r>
         <w:rPr>
           <w:spacing w:val="-6"/>
@@ -1479,7 +1559,7 @@
     </w:p>
     <w:p>
       <w:pPr>
-        <w:pStyle w:val="Listenabsatz"/>
+        <w:pStyle w:val="ListParagraph"/>
         <w:numPr>
           <w:ilvl w:val="1"/>
           <w:numId w:val="5"/>
@@ -1505,7 +1585,7 @@
     </w:p>
     <w:p>
       <w:pPr>
-        <w:pStyle w:val="Listenabsatz"/>
+        <w:pStyle w:val="ListParagraph"/>
         <w:numPr>
           <w:ilvl w:val="1"/>
           <w:numId w:val="5"/>
@@ -1516,8 +1596,13 @@
         </w:tabs>
         <w:spacing w:before="34"/>
       </w:pPr>
-      <w:r>
-        <w:t>Telerik MVC Extensions</w:t>
+      <w:proofErr w:type="spellStart"/>
+      <w:r>
+        <w:t>Telerik</w:t>
+      </w:r>
+      <w:proofErr w:type="spellEnd"/>
+      <w:r>
+        <w:t xml:space="preserve"> MVC Extensions</w:t>
       </w:r>
       <w:r>
         <w:rPr>
@@ -1531,7 +1616,7 @@
     </w:p>
     <w:p>
       <w:pPr>
-        <w:pStyle w:val="Listenabsatz"/>
+        <w:pStyle w:val="ListParagraph"/>
         <w:numPr>
           <w:ilvl w:val="1"/>
           <w:numId w:val="5"/>
@@ -1557,7 +1642,7 @@
     </w:p>
     <w:p>
       <w:pPr>
-        <w:pStyle w:val="Listenabsatz"/>
+        <w:pStyle w:val="ListParagraph"/>
         <w:numPr>
           <w:ilvl w:val="1"/>
           <w:numId w:val="5"/>
@@ -1568,9 +1653,11 @@
         </w:tabs>
         <w:spacing w:before="33"/>
       </w:pPr>
+      <w:proofErr w:type="spellStart"/>
       <w:r>
         <w:t>Npgsql</w:t>
       </w:r>
+      <w:proofErr w:type="spellEnd"/>
       <w:r>
         <w:rPr>
           <w:spacing w:val="-6"/>
@@ -1583,7 +1670,7 @@
     </w:p>
     <w:p>
       <w:pPr>
-        <w:pStyle w:val="Listenabsatz"/>
+        <w:pStyle w:val="ListParagraph"/>
         <w:numPr>
           <w:ilvl w:val="1"/>
           <w:numId w:val="5"/>
@@ -1594,9 +1681,11 @@
         </w:tabs>
         <w:spacing w:before="33"/>
       </w:pPr>
+      <w:proofErr w:type="spellStart"/>
       <w:r>
         <w:t>PostSharp</w:t>
       </w:r>
+      <w:proofErr w:type="spellEnd"/>
       <w:r>
         <w:rPr>
           <w:spacing w:val="-5"/>
@@ -1609,7 +1698,7 @@
     </w:p>
     <w:p>
       <w:pPr>
-        <w:pStyle w:val="Listenabsatz"/>
+        <w:pStyle w:val="ListParagraph"/>
         <w:numPr>
           <w:ilvl w:val="1"/>
           <w:numId w:val="5"/>
@@ -1620,9 +1709,11 @@
         </w:tabs>
         <w:spacing w:before="33"/>
       </w:pPr>
+      <w:proofErr w:type="spellStart"/>
       <w:r>
         <w:t>Linq</w:t>
       </w:r>
+      <w:proofErr w:type="spellEnd"/>
       <w:r>
         <w:rPr>
           <w:spacing w:val="-4"/>
@@ -1635,7 +1726,7 @@
     </w:p>
     <w:p>
       <w:pPr>
-        <w:pStyle w:val="Listenabsatz"/>
+        <w:pStyle w:val="ListParagraph"/>
         <w:numPr>
           <w:ilvl w:val="1"/>
           <w:numId w:val="5"/>
@@ -1661,7 +1752,7 @@
     </w:p>
     <w:p>
       <w:pPr>
-        <w:pStyle w:val="Listenabsatz"/>
+        <w:pStyle w:val="ListParagraph"/>
         <w:numPr>
           <w:ilvl w:val="1"/>
           <w:numId w:val="5"/>
@@ -1687,7 +1778,7 @@
     </w:p>
     <w:p>
       <w:pPr>
-        <w:pStyle w:val="Listenabsatz"/>
+        <w:pStyle w:val="ListParagraph"/>
         <w:numPr>
           <w:ilvl w:val="1"/>
           <w:numId w:val="5"/>
@@ -1698,9 +1789,11 @@
         </w:tabs>
         <w:spacing w:before="34"/>
       </w:pPr>
+      <w:proofErr w:type="spellStart"/>
       <w:r>
         <w:t>FluentBootstrap</w:t>
       </w:r>
+      <w:proofErr w:type="spellEnd"/>
       <w:r>
         <w:rPr>
           <w:spacing w:val="-7"/>
@@ -1713,7 +1806,7 @@
     </w:p>
     <w:p>
       <w:pPr>
-        <w:pStyle w:val="Listenabsatz"/>
+        <w:pStyle w:val="ListParagraph"/>
         <w:numPr>
           <w:ilvl w:val="1"/>
           <w:numId w:val="5"/>
@@ -1724,9 +1817,11 @@
         </w:tabs>
         <w:spacing w:before="31"/>
       </w:pPr>
+      <w:proofErr w:type="spellStart"/>
       <w:r>
         <w:t>FluentBootstrap.Mvc</w:t>
       </w:r>
+      <w:proofErr w:type="spellEnd"/>
       <w:r>
         <w:rPr>
           <w:spacing w:val="-10"/>
@@ -1739,7 +1834,7 @@
     </w:p>
     <w:p>
       <w:pPr>
-        <w:pStyle w:val="Listenabsatz"/>
+        <w:pStyle w:val="ListParagraph"/>
         <w:numPr>
           <w:ilvl w:val="1"/>
           <w:numId w:val="5"/>
@@ -1765,7 +1860,7 @@
     </w:p>
     <w:p>
       <w:pPr>
-        <w:pStyle w:val="Listenabsatz"/>
+        <w:pStyle w:val="ListParagraph"/>
         <w:numPr>
           <w:ilvl w:val="1"/>
           <w:numId w:val="2"/>
@@ -1792,7 +1887,7 @@
     </w:p>
     <w:p>
       <w:pPr>
-        <w:pStyle w:val="Listenabsatz"/>
+        <w:pStyle w:val="ListParagraph"/>
         <w:numPr>
           <w:ilvl w:val="2"/>
           <w:numId w:val="2"/>
@@ -1818,7 +1913,7 @@
     </w:p>
     <w:p>
       <w:pPr>
-        <w:pStyle w:val="Listenabsatz"/>
+        <w:pStyle w:val="ListParagraph"/>
         <w:numPr>
           <w:ilvl w:val="2"/>
           <w:numId w:val="2"/>
@@ -1845,16 +1940,14 @@
     </w:p>
     <w:p>
       <w:pPr>
-        <w:pStyle w:val="Textkrper"/>
+        <w:pStyle w:val="BodyText"/>
         <w:spacing w:before="0"/>
         <w:ind w:left="0" w:firstLine="0"/>
       </w:pPr>
-      <w:bookmarkStart w:id="0" w:name="_GoBack"/>
-      <w:bookmarkEnd w:id="0"/>
-    </w:p>
-    <w:p>
-      <w:pPr>
-        <w:pStyle w:val="Textkrper"/>
+    </w:p>
+    <w:p>
+      <w:pPr>
+        <w:pStyle w:val="BodyText"/>
         <w:spacing w:before="9"/>
         <w:ind w:left="0" w:firstLine="0"/>
         <w:rPr>
@@ -1864,7 +1957,7 @@
     </w:p>
     <w:p>
       <w:pPr>
-        <w:pStyle w:val="berschrift1"/>
+        <w:pStyle w:val="Heading1"/>
         <w:numPr>
           <w:ilvl w:val="0"/>
           <w:numId w:val="2"/>
@@ -1884,7 +1977,7 @@
     </w:p>
     <w:p>
       <w:pPr>
-        <w:pStyle w:val="Textkrper"/>
+        <w:pStyle w:val="BodyText"/>
         <w:spacing w:before="52"/>
         <w:ind w:left="116" w:firstLine="0"/>
         <w:jc w:val="both"/>
@@ -1910,14 +2003,14 @@
     </w:p>
     <w:p>
       <w:pPr>
-        <w:pStyle w:val="Textkrper"/>
+        <w:pStyle w:val="BodyText"/>
         <w:spacing w:before="0"/>
         <w:ind w:left="0" w:firstLine="0"/>
       </w:pPr>
     </w:p>
     <w:p>
       <w:pPr>
-        <w:pStyle w:val="Textkrper"/>
+        <w:pStyle w:val="BodyText"/>
         <w:spacing w:before="4"/>
         <w:ind w:left="0" w:firstLine="0"/>
         <w:rPr>
@@ -1927,7 +2020,7 @@
     </w:p>
     <w:p>
       <w:pPr>
-        <w:pStyle w:val="berschrift1"/>
+        <w:pStyle w:val="Heading1"/>
         <w:numPr>
           <w:ilvl w:val="0"/>
           <w:numId w:val="2"/>
@@ -1961,7 +2054,7 @@
     </w:p>
     <w:p>
       <w:pPr>
-        <w:pStyle w:val="Textkrper"/>
+        <w:pStyle w:val="BodyText"/>
         <w:spacing w:before="49" w:line="276" w:lineRule="auto"/>
         <w:ind w:left="116" w:right="111" w:firstLine="0"/>
         <w:jc w:val="both"/>
@@ -1972,7 +2065,7 @@
     </w:p>
     <w:p>
       <w:pPr>
-        <w:pStyle w:val="Textkrper"/>
+        <w:pStyle w:val="BodyText"/>
         <w:spacing w:before="4"/>
         <w:ind w:left="0" w:firstLine="0"/>
         <w:rPr>
@@ -1982,7 +2075,7 @@
     </w:p>
     <w:p>
       <w:pPr>
-        <w:pStyle w:val="berschrift2"/>
+        <w:pStyle w:val="Heading2"/>
         <w:numPr>
           <w:ilvl w:val="0"/>
           <w:numId w:val="1"/>
@@ -2014,7 +2107,7 @@
     </w:p>
     <w:p>
       <w:pPr>
-        <w:pStyle w:val="Textkrper"/>
+        <w:pStyle w:val="BodyText"/>
         <w:spacing w:before="45"/>
         <w:ind w:left="116" w:firstLine="0"/>
         <w:jc w:val="both"/>
@@ -2025,7 +2118,7 @@
     </w:p>
     <w:p>
       <w:pPr>
-        <w:pStyle w:val="Textkrper"/>
+        <w:pStyle w:val="BodyText"/>
         <w:spacing w:before="8"/>
         <w:ind w:left="0" w:firstLine="0"/>
         <w:rPr>
@@ -2035,7 +2128,7 @@
     </w:p>
     <w:p>
       <w:pPr>
-        <w:pStyle w:val="berschrift3"/>
+        <w:pStyle w:val="Heading3"/>
         <w:spacing w:before="1"/>
       </w:pPr>
       <w:r>
@@ -2047,7 +2140,7 @@
     </w:p>
     <w:p>
       <w:pPr>
-        <w:pStyle w:val="Listenabsatz"/>
+        <w:pStyle w:val="ListParagraph"/>
         <w:numPr>
           <w:ilvl w:val="1"/>
           <w:numId w:val="2"/>
@@ -2074,7 +2167,7 @@
     </w:p>
     <w:p>
       <w:pPr>
-        <w:pStyle w:val="Listenabsatz"/>
+        <w:pStyle w:val="ListParagraph"/>
         <w:numPr>
           <w:ilvl w:val="1"/>
           <w:numId w:val="2"/>
@@ -2107,7 +2200,7 @@
     </w:p>
     <w:p>
       <w:pPr>
-        <w:pStyle w:val="Listenabsatz"/>
+        <w:pStyle w:val="ListParagraph"/>
         <w:numPr>
           <w:ilvl w:val="1"/>
           <w:numId w:val="2"/>
@@ -2125,7 +2218,7 @@
     </w:p>
     <w:p>
       <w:pPr>
-        <w:pStyle w:val="Listenabsatz"/>
+        <w:pStyle w:val="ListParagraph"/>
         <w:numPr>
           <w:ilvl w:val="1"/>
           <w:numId w:val="2"/>
@@ -2143,7 +2236,7 @@
     </w:p>
     <w:p>
       <w:pPr>
-        <w:pStyle w:val="berschrift3"/>
+        <w:pStyle w:val="Heading3"/>
         <w:spacing w:before="242"/>
       </w:pPr>
       <w:r>
@@ -2155,7 +2248,7 @@
     </w:p>
     <w:p>
       <w:pPr>
-        <w:pStyle w:val="Listenabsatz"/>
+        <w:pStyle w:val="ListParagraph"/>
         <w:numPr>
           <w:ilvl w:val="1"/>
           <w:numId w:val="2"/>
@@ -2167,26 +2260,16 @@
         <w:spacing w:before="36"/>
         <w:ind w:left="836"/>
       </w:pPr>
-      <w:r>
-        <w:t>request access to a dataset</w:t>
-      </w:r>
-      <w:r>
-        <w:t>; n</w:t>
-      </w:r>
-      <w:r>
-        <w:t>otifi</w:t>
-      </w:r>
-      <w:r>
-        <w:t xml:space="preserve">cation to owners </w:t>
-      </w:r>
-      <w:r>
-        <w:t>by email</w:t>
-      </w:r>
-      <w:r>
-        <w:t>;</w:t>
-      </w:r>
-      <w:r>
-        <w:t xml:space="preserve"> manage requests </w:t>
+      <w:proofErr w:type="gramStart"/>
+      <w:r>
+        <w:t>request</w:t>
+      </w:r>
+      <w:proofErr w:type="gramEnd"/>
+      <w:r>
+        <w:t xml:space="preserve"> access to a dataset</w:t>
+      </w:r>
+      <w:r>
+        <w:t xml:space="preserve">; notification to owners by email; manage requests </w:t>
       </w:r>
       <w:r>
         <w:t xml:space="preserve">and decisions at </w:t>
@@ -2194,7 +2277,7 @@
       <w:r>
         <w:t xml:space="preserve">the Dashboard. </w:t>
       </w:r>
-      <w:hyperlink r:id="rId21" w:history="1">
+      <w:hyperlink r:id="rId22" w:history="1">
         <w:r>
           <w:rPr>
             <w:rStyle w:val="Hyperlink"/>
@@ -2205,7 +2288,7 @@
     </w:p>
     <w:p>
       <w:pPr>
-        <w:pStyle w:val="berschrift3"/>
+        <w:pStyle w:val="Heading3"/>
       </w:pPr>
       <w:r>
         <w:rPr>
@@ -2216,7 +2299,7 @@
     </w:p>
     <w:p>
       <w:pPr>
-        <w:pStyle w:val="Listenabsatz"/>
+        <w:pStyle w:val="ListParagraph"/>
         <w:numPr>
           <w:ilvl w:val="1"/>
           <w:numId w:val="2"/>
@@ -2234,7 +2317,7 @@
     </w:p>
     <w:p>
       <w:pPr>
-        <w:pStyle w:val="berschrift3"/>
+        <w:pStyle w:val="Heading3"/>
       </w:pPr>
       <w:r>
         <w:rPr>
@@ -2245,7 +2328,7 @@
     </w:p>
     <w:p>
       <w:pPr>
-        <w:pStyle w:val="Listenabsatz"/>
+        <w:pStyle w:val="ListParagraph"/>
         <w:numPr>
           <w:ilvl w:val="1"/>
           <w:numId w:val="2"/>
@@ -2263,7 +2346,7 @@
     </w:p>
     <w:p>
       <w:pPr>
-        <w:pStyle w:val="berschrift3"/>
+        <w:pStyle w:val="Heading3"/>
         <w:spacing w:before="240"/>
       </w:pPr>
       <w:r>
@@ -2275,7 +2358,7 @@
     </w:p>
     <w:p>
       <w:pPr>
-        <w:pStyle w:val="Listenabsatz"/>
+        <w:pStyle w:val="ListParagraph"/>
         <w:numPr>
           <w:ilvl w:val="1"/>
           <w:numId w:val="2"/>
@@ -2294,7 +2377,7 @@
     <w:p/>
     <w:p>
       <w:pPr>
-        <w:pStyle w:val="berschrift3"/>
+        <w:pStyle w:val="Heading3"/>
         <w:spacing w:before="77"/>
       </w:pPr>
       <w:r>
@@ -2306,7 +2389,7 @@
     </w:p>
     <w:p>
       <w:pPr>
-        <w:pStyle w:val="Listenabsatz"/>
+        <w:pStyle w:val="ListParagraph"/>
         <w:numPr>
           <w:ilvl w:val="1"/>
           <w:numId w:val="2"/>
@@ -2324,7 +2407,7 @@
     </w:p>
     <w:p>
       <w:pPr>
-        <w:pStyle w:val="berschrift3"/>
+        <w:pStyle w:val="Heading3"/>
       </w:pPr>
       <w:r>
         <w:rPr>
@@ -2335,7 +2418,7 @@
     </w:p>
     <w:p>
       <w:pPr>
-        <w:pStyle w:val="Listenabsatz"/>
+        <w:pStyle w:val="ListParagraph"/>
         <w:numPr>
           <w:ilvl w:val="1"/>
           <w:numId w:val="2"/>
@@ -2353,7 +2436,7 @@
     </w:p>
     <w:p>
       <w:pPr>
-        <w:pStyle w:val="Textkrper"/>
+        <w:pStyle w:val="BodyText"/>
         <w:spacing w:before="0"/>
         <w:ind w:left="0" w:firstLine="0"/>
         <w:rPr>
@@ -2363,7 +2446,7 @@
     </w:p>
     <w:p>
       <w:pPr>
-        <w:pStyle w:val="Textkrper"/>
+        <w:pStyle w:val="BodyText"/>
         <w:spacing w:before="7"/>
         <w:ind w:left="0" w:firstLine="0"/>
         <w:rPr>
@@ -2373,7 +2456,7 @@
     </w:p>
     <w:p>
       <w:pPr>
-        <w:pStyle w:val="berschrift2"/>
+        <w:pStyle w:val="Heading2"/>
         <w:numPr>
           <w:ilvl w:val="0"/>
           <w:numId w:val="1"/>
@@ -2404,7 +2487,7 @@
     </w:p>
     <w:p>
       <w:pPr>
-        <w:pStyle w:val="Textkrper"/>
+        <w:pStyle w:val="BodyText"/>
         <w:spacing w:line="276" w:lineRule="auto"/>
         <w:ind w:left="116" w:right="111" w:firstLine="0"/>
         <w:jc w:val="both"/>
@@ -2428,7 +2511,7 @@
     </w:p>
     <w:p>
       <w:pPr>
-        <w:pStyle w:val="Textkrper"/>
+        <w:pStyle w:val="BodyText"/>
         <w:spacing w:before="5"/>
         <w:ind w:left="0" w:firstLine="0"/>
         <w:rPr>
@@ -2438,7 +2521,7 @@
     </w:p>
     <w:p>
       <w:pPr>
-        <w:pStyle w:val="berschrift3"/>
+        <w:pStyle w:val="Heading3"/>
         <w:spacing w:before="0"/>
       </w:pPr>
       <w:r>
@@ -2450,7 +2533,7 @@
     </w:p>
     <w:p>
       <w:pPr>
-        <w:pStyle w:val="Listenabsatz"/>
+        <w:pStyle w:val="ListParagraph"/>
         <w:numPr>
           <w:ilvl w:val="1"/>
           <w:numId w:val="2"/>
@@ -2477,7 +2560,7 @@
     </w:p>
     <w:p>
       <w:pPr>
-        <w:pStyle w:val="Listenabsatz"/>
+        <w:pStyle w:val="ListParagraph"/>
         <w:numPr>
           <w:ilvl w:val="1"/>
           <w:numId w:val="2"/>
@@ -2504,7 +2587,7 @@
     </w:p>
     <w:p>
       <w:pPr>
-        <w:pStyle w:val="Listenabsatz"/>
+        <w:pStyle w:val="ListParagraph"/>
         <w:numPr>
           <w:ilvl w:val="1"/>
           <w:numId w:val="2"/>
@@ -2530,7 +2613,7 @@
     </w:p>
     <w:p>
       <w:pPr>
-        <w:pStyle w:val="Listenabsatz"/>
+        <w:pStyle w:val="ListParagraph"/>
         <w:numPr>
           <w:ilvl w:val="1"/>
           <w:numId w:val="2"/>
@@ -2557,7 +2640,7 @@
     </w:p>
     <w:p>
       <w:pPr>
-        <w:pStyle w:val="Listenabsatz"/>
+        <w:pStyle w:val="ListParagraph"/>
         <w:numPr>
           <w:ilvl w:val="1"/>
           <w:numId w:val="2"/>
@@ -2584,7 +2667,7 @@
     </w:p>
     <w:p>
       <w:pPr>
-        <w:pStyle w:val="Listenabsatz"/>
+        <w:pStyle w:val="ListParagraph"/>
         <w:numPr>
           <w:ilvl w:val="1"/>
           <w:numId w:val="2"/>
@@ -2617,7 +2700,7 @@
     </w:p>
     <w:p>
       <w:pPr>
-        <w:pStyle w:val="Listenabsatz"/>
+        <w:pStyle w:val="ListParagraph"/>
         <w:numPr>
           <w:ilvl w:val="1"/>
           <w:numId w:val="2"/>
@@ -2635,7 +2718,7 @@
     </w:p>
     <w:p>
       <w:pPr>
-        <w:pStyle w:val="Listenabsatz"/>
+        <w:pStyle w:val="ListParagraph"/>
         <w:numPr>
           <w:ilvl w:val="1"/>
           <w:numId w:val="2"/>
@@ -2653,7 +2736,7 @@
     </w:p>
     <w:p>
       <w:pPr>
-        <w:pStyle w:val="Listenabsatz"/>
+        <w:pStyle w:val="ListParagraph"/>
         <w:numPr>
           <w:ilvl w:val="1"/>
           <w:numId w:val="2"/>
@@ -2680,7 +2763,7 @@
     </w:p>
     <w:p>
       <w:pPr>
-        <w:pStyle w:val="Listenabsatz"/>
+        <w:pStyle w:val="ListParagraph"/>
         <w:numPr>
           <w:ilvl w:val="1"/>
           <w:numId w:val="2"/>
@@ -2698,7 +2781,7 @@
     </w:p>
     <w:p>
       <w:pPr>
-        <w:pStyle w:val="Textkrper"/>
+        <w:pStyle w:val="BodyText"/>
         <w:spacing w:before="8"/>
         <w:ind w:left="0" w:firstLine="0"/>
         <w:rPr>
@@ -2709,7 +2792,7 @@
     </w:p>
     <w:p>
       <w:pPr>
-        <w:pStyle w:val="berschrift3"/>
+        <w:pStyle w:val="Heading3"/>
         <w:spacing w:before="0"/>
         <w:jc w:val="left"/>
       </w:pPr>
@@ -2722,7 +2805,7 @@
     </w:p>
     <w:p>
       <w:pPr>
-        <w:pStyle w:val="Listenabsatz"/>
+        <w:pStyle w:val="ListParagraph"/>
         <w:numPr>
           <w:ilvl w:val="0"/>
           <w:numId w:val="18"/>
@@ -2745,7 +2828,7 @@
       <w:r>
         <w:t xml:space="preserve"> to anonymous users. The regular Search contains a separate filter now for public datasets. </w:t>
       </w:r>
-      <w:hyperlink r:id="rId22" w:history="1">
+      <w:hyperlink r:id="rId23" w:history="1">
         <w:r>
           <w:rPr>
             <w:color w:val="0000FF" w:themeColor="hyperlink"/>
@@ -2757,7 +2840,7 @@
     </w:p>
     <w:p>
       <w:pPr>
-        <w:pStyle w:val="berschrift3"/>
+        <w:pStyle w:val="Heading3"/>
         <w:jc w:val="left"/>
       </w:pPr>
       <w:r>
@@ -2769,7 +2852,7 @@
     </w:p>
     <w:p>
       <w:pPr>
-        <w:pStyle w:val="Listenabsatz"/>
+        <w:pStyle w:val="ListParagraph"/>
         <w:numPr>
           <w:ilvl w:val="1"/>
           <w:numId w:val="2"/>
@@ -2787,7 +2870,7 @@
     </w:p>
     <w:p>
       <w:pPr>
-        <w:pStyle w:val="berschrift3"/>
+        <w:pStyle w:val="Heading3"/>
         <w:spacing w:before="242"/>
         <w:jc w:val="left"/>
       </w:pPr>
@@ -2800,7 +2883,7 @@
     </w:p>
     <w:p>
       <w:pPr>
-        <w:pStyle w:val="Listenabsatz"/>
+        <w:pStyle w:val="ListParagraph"/>
         <w:numPr>
           <w:ilvl w:val="1"/>
           <w:numId w:val="2"/>
@@ -2818,7 +2901,7 @@
     </w:p>
     <w:p>
       <w:pPr>
-        <w:pStyle w:val="berschrift3"/>
+        <w:pStyle w:val="Heading3"/>
         <w:jc w:val="left"/>
       </w:pPr>
       <w:r>
@@ -2830,7 +2913,7 @@
     </w:p>
     <w:p>
       <w:pPr>
-        <w:pStyle w:val="Listenabsatz"/>
+        <w:pStyle w:val="ListParagraph"/>
         <w:numPr>
           <w:ilvl w:val="1"/>
           <w:numId w:val="2"/>
@@ -2851,7 +2934,7 @@
     </w:p>
     <w:p>
       <w:pPr>
-        <w:pStyle w:val="berschrift3"/>
+        <w:pStyle w:val="Heading3"/>
         <w:jc w:val="left"/>
       </w:pPr>
       <w:r>
@@ -2863,7 +2946,7 @@
     </w:p>
     <w:p>
       <w:pPr>
-        <w:pStyle w:val="Listenabsatz"/>
+        <w:pStyle w:val="ListParagraph"/>
         <w:numPr>
           <w:ilvl w:val="1"/>
           <w:numId w:val="2"/>
@@ -2881,7 +2964,7 @@
     </w:p>
     <w:p>
       <w:pPr>
-        <w:pStyle w:val="berschrift3"/>
+        <w:pStyle w:val="Heading3"/>
         <w:jc w:val="left"/>
       </w:pPr>
       <w:r>
@@ -2893,7 +2976,7 @@
     </w:p>
     <w:p>
       <w:pPr>
-        <w:pStyle w:val="Listenabsatz"/>
+        <w:pStyle w:val="ListParagraph"/>
         <w:numPr>
           <w:ilvl w:val="1"/>
           <w:numId w:val="2"/>
@@ -2920,7 +3003,7 @@
     </w:p>
     <w:p>
       <w:pPr>
-        <w:pStyle w:val="berschrift2"/>
+        <w:pStyle w:val="Heading2"/>
         <w:numPr>
           <w:ilvl w:val="0"/>
           <w:numId w:val="1"/>
@@ -2952,7 +3035,7 @@
     </w:p>
     <w:p>
       <w:pPr>
-        <w:pStyle w:val="Textkrper"/>
+        <w:pStyle w:val="BodyText"/>
         <w:spacing w:before="42" w:line="276" w:lineRule="auto"/>
         <w:ind w:left="116" w:right="114" w:firstLine="0"/>
         <w:jc w:val="both"/>
@@ -2963,7 +3046,7 @@
     </w:p>
     <w:p>
       <w:pPr>
-        <w:pStyle w:val="Textkrper"/>
+        <w:pStyle w:val="BodyText"/>
         <w:spacing w:before="5"/>
         <w:ind w:left="0" w:firstLine="0"/>
         <w:rPr>
@@ -2973,7 +3056,7 @@
     </w:p>
     <w:p>
       <w:pPr>
-        <w:pStyle w:val="berschrift3"/>
+        <w:pStyle w:val="Heading3"/>
         <w:spacing w:before="0"/>
       </w:pPr>
       <w:r>
@@ -2985,7 +3068,7 @@
     </w:p>
     <w:p>
       <w:pPr>
-        <w:pStyle w:val="Listenabsatz"/>
+        <w:pStyle w:val="ListParagraph"/>
         <w:numPr>
           <w:ilvl w:val="1"/>
           <w:numId w:val="2"/>
@@ -3012,7 +3095,7 @@
     </w:p>
     <w:p>
       <w:pPr>
-        <w:pStyle w:val="Listenabsatz"/>
+        <w:pStyle w:val="ListParagraph"/>
         <w:numPr>
           <w:ilvl w:val="1"/>
           <w:numId w:val="2"/>
@@ -3039,7 +3122,7 @@
     </w:p>
     <w:p>
       <w:pPr>
-        <w:pStyle w:val="Listenabsatz"/>
+        <w:pStyle w:val="ListParagraph"/>
         <w:numPr>
           <w:ilvl w:val="1"/>
           <w:numId w:val="2"/>
@@ -3065,7 +3148,7 @@
     </w:p>
     <w:p>
       <w:pPr>
-        <w:pStyle w:val="Listenabsatz"/>
+        <w:pStyle w:val="ListParagraph"/>
         <w:numPr>
           <w:ilvl w:val="1"/>
           <w:numId w:val="2"/>
@@ -3093,7 +3176,7 @@
     </w:p>
     <w:p>
       <w:pPr>
-        <w:pStyle w:val="Listenabsatz"/>
+        <w:pStyle w:val="ListParagraph"/>
         <w:numPr>
           <w:ilvl w:val="1"/>
           <w:numId w:val="2"/>
@@ -3119,7 +3202,7 @@
     </w:p>
     <w:p>
       <w:pPr>
-        <w:pStyle w:val="Listenabsatz"/>
+        <w:pStyle w:val="ListParagraph"/>
         <w:numPr>
           <w:ilvl w:val="1"/>
           <w:numId w:val="2"/>
@@ -3145,7 +3228,7 @@
     </w:p>
     <w:p>
       <w:pPr>
-        <w:pStyle w:val="Listenabsatz"/>
+        <w:pStyle w:val="ListParagraph"/>
         <w:numPr>
           <w:ilvl w:val="1"/>
           <w:numId w:val="2"/>
@@ -3172,7 +3255,7 @@
     </w:p>
     <w:p>
       <w:pPr>
-        <w:pStyle w:val="Listenabsatz"/>
+        <w:pStyle w:val="ListParagraph"/>
         <w:numPr>
           <w:ilvl w:val="1"/>
           <w:numId w:val="2"/>
@@ -3199,7 +3282,7 @@
     </w:p>
     <w:p>
       <w:pPr>
-        <w:pStyle w:val="Listenabsatz"/>
+        <w:pStyle w:val="ListParagraph"/>
         <w:numPr>
           <w:ilvl w:val="1"/>
           <w:numId w:val="2"/>
@@ -3226,7 +3309,7 @@
     </w:p>
     <w:p>
       <w:pPr>
-        <w:pStyle w:val="Listenabsatz"/>
+        <w:pStyle w:val="ListParagraph"/>
         <w:numPr>
           <w:ilvl w:val="1"/>
           <w:numId w:val="2"/>
@@ -3252,7 +3335,7 @@
     </w:p>
     <w:p>
       <w:pPr>
-        <w:pStyle w:val="Listenabsatz"/>
+        <w:pStyle w:val="ListParagraph"/>
         <w:numPr>
           <w:ilvl w:val="1"/>
           <w:numId w:val="2"/>
@@ -3279,7 +3362,7 @@
     </w:p>
     <w:p>
       <w:pPr>
-        <w:pStyle w:val="Listenabsatz"/>
+        <w:pStyle w:val="ListParagraph"/>
         <w:numPr>
           <w:ilvl w:val="1"/>
           <w:numId w:val="2"/>
@@ -3297,7 +3380,7 @@
     </w:p>
     <w:p>
       <w:pPr>
-        <w:pStyle w:val="Listenabsatz"/>
+        <w:pStyle w:val="ListParagraph"/>
         <w:numPr>
           <w:ilvl w:val="1"/>
           <w:numId w:val="2"/>
@@ -3315,7 +3398,7 @@
     </w:p>
     <w:p>
       <w:pPr>
-        <w:pStyle w:val="Listenabsatz"/>
+        <w:pStyle w:val="ListParagraph"/>
         <w:numPr>
           <w:ilvl w:val="1"/>
           <w:numId w:val="2"/>
@@ -3336,7 +3419,7 @@
     </w:p>
     <w:p>
       <w:pPr>
-        <w:pStyle w:val="Listenabsatz"/>
+        <w:pStyle w:val="ListParagraph"/>
         <w:numPr>
           <w:ilvl w:val="1"/>
           <w:numId w:val="2"/>
@@ -3360,7 +3443,7 @@
     </w:p>
     <w:p>
       <w:pPr>
-        <w:pStyle w:val="Textkrper"/>
+        <w:pStyle w:val="BodyText"/>
         <w:spacing w:before="11"/>
         <w:ind w:left="0" w:firstLine="0"/>
         <w:rPr>
@@ -3371,7 +3454,7 @@
     </w:p>
     <w:p>
       <w:pPr>
-        <w:pStyle w:val="berschrift3"/>
+        <w:pStyle w:val="Heading3"/>
         <w:spacing w:before="0"/>
       </w:pPr>
       <w:r>
@@ -3383,7 +3466,7 @@
     </w:p>
     <w:p>
       <w:pPr>
-        <w:pStyle w:val="Listenabsatz"/>
+        <w:pStyle w:val="ListParagraph"/>
         <w:numPr>
           <w:ilvl w:val="1"/>
           <w:numId w:val="2"/>
@@ -3410,7 +3493,7 @@
       <w:r>
         <w:t xml:space="preserve">additional information (e.g. images, protocols, descriptions) </w:t>
       </w:r>
-      <w:hyperlink r:id="rId23" w:history="1">
+      <w:hyperlink r:id="rId24" w:history="1">
         <w:r>
           <w:rPr>
             <w:rStyle w:val="Hyperlink"/>
@@ -3421,7 +3504,7 @@
     </w:p>
     <w:p>
       <w:pPr>
-        <w:pStyle w:val="berschrift3"/>
+        <w:pStyle w:val="Heading3"/>
         <w:spacing w:before="241"/>
         <w:rPr>
           <w:color w:val="4F81BC"/>
@@ -3436,7 +3519,7 @@
     </w:p>
     <w:p>
       <w:pPr>
-        <w:pStyle w:val="Listenabsatz"/>
+        <w:pStyle w:val="ListParagraph"/>
         <w:numPr>
           <w:ilvl w:val="1"/>
           <w:numId w:val="2"/>
@@ -3449,15 +3532,9 @@
         <w:ind w:left="836"/>
       </w:pPr>
       <w:r>
-        <w:t xml:space="preserve">Import Data </w:t>
-      </w:r>
-      <w:r>
-        <w:t>feature</w:t>
-      </w:r>
-      <w:r>
-        <w:t xml:space="preserve"> updated to improve user guidance on linking variables of the new dataset to existing variables in the system.  </w:t>
-      </w:r>
-      <w:hyperlink r:id="rId24" w:history="1">
+        <w:t xml:space="preserve">Import Data feature updated to improve user guidance on linking variables of the new dataset to existing variables in the system.  </w:t>
+      </w:r>
+      <w:hyperlink r:id="rId25" w:history="1">
         <w:r>
           <w:rPr>
             <w:rStyle w:val="Hyperlink"/>
@@ -3468,7 +3545,7 @@
     </w:p>
     <w:p>
       <w:pPr>
-        <w:pStyle w:val="berschrift3"/>
+        <w:pStyle w:val="Heading3"/>
       </w:pPr>
       <w:r>
         <w:rPr>
@@ -3479,7 +3556,7 @@
     </w:p>
     <w:p>
       <w:pPr>
-        <w:pStyle w:val="Listenabsatz"/>
+        <w:pStyle w:val="ListParagraph"/>
         <w:numPr>
           <w:ilvl w:val="1"/>
           <w:numId w:val="2"/>
@@ -3497,7 +3574,7 @@
     </w:p>
     <w:p>
       <w:pPr>
-        <w:pStyle w:val="berschrift3"/>
+        <w:pStyle w:val="Heading3"/>
         <w:spacing w:before="240"/>
       </w:pPr>
       <w:r>
@@ -3509,7 +3586,7 @@
     </w:p>
     <w:p>
       <w:pPr>
-        <w:pStyle w:val="Listenabsatz"/>
+        <w:pStyle w:val="ListParagraph"/>
         <w:numPr>
           <w:ilvl w:val="1"/>
           <w:numId w:val="2"/>
@@ -3527,7 +3604,7 @@
     </w:p>
     <w:p>
       <w:pPr>
-        <w:pStyle w:val="berschrift3"/>
+        <w:pStyle w:val="Heading3"/>
         <w:spacing w:before="242"/>
       </w:pPr>
       <w:r>
@@ -3539,7 +3616,7 @@
     </w:p>
     <w:p>
       <w:pPr>
-        <w:pStyle w:val="Listenabsatz"/>
+        <w:pStyle w:val="ListParagraph"/>
         <w:numPr>
           <w:ilvl w:val="1"/>
           <w:numId w:val="2"/>
@@ -3557,7 +3634,7 @@
     </w:p>
     <w:p>
       <w:pPr>
-        <w:pStyle w:val="berschrift3"/>
+        <w:pStyle w:val="Heading3"/>
       </w:pPr>
       <w:r>
         <w:rPr>
@@ -3568,7 +3645,7 @@
     </w:p>
     <w:p>
       <w:pPr>
-        <w:pStyle w:val="Listenabsatz"/>
+        <w:pStyle w:val="ListParagraph"/>
         <w:numPr>
           <w:ilvl w:val="1"/>
           <w:numId w:val="2"/>
@@ -3595,7 +3672,7 @@
     </w:p>
     <w:p>
       <w:pPr>
-        <w:pStyle w:val="Listenabsatz"/>
+        <w:pStyle w:val="ListParagraph"/>
         <w:numPr>
           <w:ilvl w:val="1"/>
           <w:numId w:val="2"/>
@@ -3613,7 +3690,7 @@
     </w:p>
     <w:p>
       <w:pPr>
-        <w:pStyle w:val="Listenabsatz"/>
+        <w:pStyle w:val="ListParagraph"/>
         <w:numPr>
           <w:ilvl w:val="1"/>
           <w:numId w:val="2"/>
@@ -3626,19 +3703,27 @@
         <w:ind w:left="836" w:right="118"/>
       </w:pPr>
       <w:r>
-        <w:t>Excel Files, generated from libre office, currently not supported</w:t>
-      </w:r>
-    </w:p>
-    <w:p>
-      <w:pPr>
-        <w:pStyle w:val="Textkrper"/>
+        <w:t xml:space="preserve">Excel Files, generated from </w:t>
+      </w:r>
+      <w:proofErr w:type="spellStart"/>
+      <w:r>
+        <w:t>libre</w:t>
+      </w:r>
+      <w:proofErr w:type="spellEnd"/>
+      <w:r>
+        <w:t xml:space="preserve"> office, currently not supported</w:t>
+      </w:r>
+    </w:p>
+    <w:p>
+      <w:pPr>
+        <w:pStyle w:val="BodyText"/>
         <w:spacing w:before="0"/>
         <w:ind w:left="0" w:firstLine="0"/>
       </w:pPr>
     </w:p>
     <w:p>
       <w:pPr>
-        <w:pStyle w:val="Textkrper"/>
+        <w:pStyle w:val="BodyText"/>
         <w:spacing w:before="9"/>
         <w:ind w:left="0" w:firstLine="0"/>
         <w:rPr>
@@ -3648,7 +3733,7 @@
     </w:p>
     <w:p>
       <w:pPr>
-        <w:pStyle w:val="berschrift2"/>
+        <w:pStyle w:val="Heading2"/>
         <w:numPr>
           <w:ilvl w:val="0"/>
           <w:numId w:val="1"/>
@@ -3679,7 +3764,7 @@
     </w:p>
     <w:p>
       <w:pPr>
-        <w:pStyle w:val="Textkrper"/>
+        <w:pStyle w:val="BodyText"/>
         <w:spacing w:line="278" w:lineRule="auto"/>
         <w:ind w:left="116" w:right="112" w:firstLine="0"/>
         <w:jc w:val="both"/>
@@ -3690,21 +3775,21 @@
     </w:p>
     <w:p>
       <w:pPr>
-        <w:pStyle w:val="Textkrper"/>
+        <w:pStyle w:val="BodyText"/>
         <w:spacing w:before="34" w:line="278" w:lineRule="auto"/>
         <w:ind w:left="116" w:right="89" w:firstLine="0"/>
       </w:pPr>
     </w:p>
     <w:p>
       <w:pPr>
-        <w:pStyle w:val="Textkrper"/>
+        <w:pStyle w:val="BodyText"/>
         <w:spacing w:before="34" w:line="278" w:lineRule="auto"/>
         <w:ind w:left="116" w:right="89" w:firstLine="0"/>
       </w:pPr>
       <w:r>
         <w:t xml:space="preserve">A conceptual model showing the connection and relationship between the different terms and entities is available at: </w:t>
       </w:r>
-      <w:hyperlink r:id="rId25">
+      <w:hyperlink r:id="rId26">
         <w:r>
           <w:rPr>
             <w:color w:val="0000FF"/>
@@ -3716,7 +3801,7 @@
     </w:p>
     <w:p>
       <w:pPr>
-        <w:pStyle w:val="berschrift3"/>
+        <w:pStyle w:val="Heading3"/>
         <w:spacing w:before="197"/>
         <w:jc w:val="left"/>
       </w:pPr>
@@ -3730,7 +3815,7 @@
     </w:p>
     <w:p>
       <w:pPr>
-        <w:pStyle w:val="Listenabsatz"/>
+        <w:pStyle w:val="ListParagraph"/>
         <w:numPr>
           <w:ilvl w:val="1"/>
           <w:numId w:val="2"/>
@@ -3757,7 +3842,7 @@
     </w:p>
     <w:p>
       <w:pPr>
-        <w:pStyle w:val="Listenabsatz"/>
+        <w:pStyle w:val="ListParagraph"/>
         <w:numPr>
           <w:ilvl w:val="1"/>
           <w:numId w:val="2"/>
@@ -3784,7 +3869,7 @@
     </w:p>
     <w:p>
       <w:pPr>
-        <w:pStyle w:val="Listenabsatz"/>
+        <w:pStyle w:val="ListParagraph"/>
         <w:numPr>
           <w:ilvl w:val="1"/>
           <w:numId w:val="2"/>
@@ -3810,7 +3895,7 @@
     </w:p>
     <w:p>
       <w:pPr>
-        <w:pStyle w:val="Listenabsatz"/>
+        <w:pStyle w:val="ListParagraph"/>
         <w:numPr>
           <w:ilvl w:val="1"/>
           <w:numId w:val="2"/>
@@ -3837,7 +3922,7 @@
     </w:p>
     <w:p>
       <w:pPr>
-        <w:pStyle w:val="Listenabsatz"/>
+        <w:pStyle w:val="ListParagraph"/>
         <w:numPr>
           <w:ilvl w:val="1"/>
           <w:numId w:val="2"/>
@@ -3864,7 +3949,7 @@
     </w:p>
     <w:p>
       <w:pPr>
-        <w:pStyle w:val="Listenabsatz"/>
+        <w:pStyle w:val="ListParagraph"/>
         <w:numPr>
           <w:ilvl w:val="1"/>
           <w:numId w:val="2"/>
@@ -3891,7 +3976,7 @@
     </w:p>
     <w:p>
       <w:pPr>
-        <w:pStyle w:val="Listenabsatz"/>
+        <w:pStyle w:val="ListParagraph"/>
         <w:numPr>
           <w:ilvl w:val="1"/>
           <w:numId w:val="2"/>
@@ -4035,7 +4120,7 @@
     </w:p>
     <w:p>
       <w:pPr>
-        <w:pStyle w:val="Listenabsatz"/>
+        <w:pStyle w:val="ListParagraph"/>
         <w:numPr>
           <w:ilvl w:val="1"/>
           <w:numId w:val="2"/>
@@ -4061,7 +4146,7 @@
     </w:p>
     <w:p>
       <w:pPr>
-        <w:pStyle w:val="Listenabsatz"/>
+        <w:pStyle w:val="ListParagraph"/>
         <w:numPr>
           <w:ilvl w:val="1"/>
           <w:numId w:val="2"/>
@@ -4088,7 +4173,7 @@
     </w:p>
     <w:p>
       <w:pPr>
-        <w:pStyle w:val="Listenabsatz"/>
+        <w:pStyle w:val="ListParagraph"/>
         <w:numPr>
           <w:ilvl w:val="1"/>
           <w:numId w:val="2"/>
@@ -4115,7 +4200,7 @@
     </w:p>
     <w:p>
       <w:pPr>
-        <w:pStyle w:val="Listenabsatz"/>
+        <w:pStyle w:val="ListParagraph"/>
         <w:numPr>
           <w:ilvl w:val="1"/>
           <w:numId w:val="2"/>
@@ -4142,7 +4227,7 @@
     </w:p>
     <w:p>
       <w:pPr>
-        <w:pStyle w:val="Listenabsatz"/>
+        <w:pStyle w:val="ListParagraph"/>
         <w:numPr>
           <w:ilvl w:val="1"/>
           <w:numId w:val="2"/>
@@ -4175,7 +4260,7 @@
     </w:p>
     <w:p>
       <w:pPr>
-        <w:pStyle w:val="Listenabsatz"/>
+        <w:pStyle w:val="ListParagraph"/>
         <w:numPr>
           <w:ilvl w:val="1"/>
           <w:numId w:val="2"/>
@@ -4202,7 +4287,7 @@
     </w:p>
     <w:p>
       <w:pPr>
-        <w:pStyle w:val="Listenabsatz"/>
+        <w:pStyle w:val="ListParagraph"/>
         <w:numPr>
           <w:ilvl w:val="1"/>
           <w:numId w:val="2"/>
@@ -4229,7 +4314,7 @@
     </w:p>
     <w:p>
       <w:pPr>
-        <w:pStyle w:val="Listenabsatz"/>
+        <w:pStyle w:val="ListParagraph"/>
         <w:numPr>
           <w:ilvl w:val="1"/>
           <w:numId w:val="2"/>
@@ -4255,7 +4340,7 @@
     </w:p>
     <w:p>
       <w:pPr>
-        <w:pStyle w:val="Listenabsatz"/>
+        <w:pStyle w:val="ListParagraph"/>
         <w:numPr>
           <w:ilvl w:val="1"/>
           <w:numId w:val="2"/>
@@ -4282,7 +4367,7 @@
     </w:p>
     <w:p>
       <w:pPr>
-        <w:pStyle w:val="Listenabsatz"/>
+        <w:pStyle w:val="ListParagraph"/>
         <w:numPr>
           <w:ilvl w:val="1"/>
           <w:numId w:val="2"/>
@@ -4300,7 +4385,7 @@
     </w:p>
     <w:p>
       <w:pPr>
-        <w:pStyle w:val="berschrift3"/>
+        <w:pStyle w:val="Heading3"/>
         <w:spacing w:before="242"/>
         <w:jc w:val="left"/>
       </w:pPr>
@@ -4313,7 +4398,7 @@
     </w:p>
     <w:p>
       <w:pPr>
-        <w:pStyle w:val="Listenabsatz"/>
+        <w:pStyle w:val="ListParagraph"/>
         <w:numPr>
           <w:ilvl w:val="1"/>
           <w:numId w:val="2"/>
@@ -4331,7 +4416,7 @@
     </w:p>
     <w:p>
       <w:pPr>
-        <w:pStyle w:val="berschrift3"/>
+        <w:pStyle w:val="Heading3"/>
         <w:jc w:val="left"/>
       </w:pPr>
       <w:r>
@@ -4343,7 +4428,7 @@
     </w:p>
     <w:p>
       <w:pPr>
-        <w:pStyle w:val="Listenabsatz"/>
+        <w:pStyle w:val="ListParagraph"/>
         <w:numPr>
           <w:ilvl w:val="1"/>
           <w:numId w:val="2"/>
@@ -4355,10 +4440,15 @@
         <w:spacing w:before="1"/>
         <w:ind w:left="836"/>
       </w:pPr>
-      <w:r>
-        <w:t xml:space="preserve">appending rows to an existing tabular dataset available as an alternative path to the “update” approach. </w:t>
-      </w:r>
-      <w:hyperlink r:id="rId26" w:history="1">
+      <w:proofErr w:type="gramStart"/>
+      <w:r>
+        <w:t>appending</w:t>
+      </w:r>
+      <w:proofErr w:type="gramEnd"/>
+      <w:r>
+        <w:t xml:space="preserve"> rows to an existing tabular dataset available as an alternative path to the “update” approach. </w:t>
+      </w:r>
+      <w:hyperlink r:id="rId27" w:history="1">
         <w:r>
           <w:rPr>
             <w:rStyle w:val="Hyperlink"/>
@@ -4369,7 +4459,7 @@
     </w:p>
     <w:p>
       <w:pPr>
-        <w:pStyle w:val="Listenabsatz"/>
+        <w:pStyle w:val="ListParagraph"/>
         <w:numPr>
           <w:ilvl w:val="1"/>
           <w:numId w:val="2"/>
@@ -4384,7 +4474,7 @@
       <w:r>
         <w:t xml:space="preserve">Uploading is now possible with XLSX, CSV, TSV files (previously XLSM and TXT only), </w:t>
       </w:r>
-      <w:hyperlink r:id="rId27" w:history="1">
+      <w:hyperlink r:id="rId28" w:history="1">
         <w:r>
           <w:rPr>
             <w:rStyle w:val="Hyperlink"/>
@@ -4395,7 +4485,7 @@
     </w:p>
     <w:p>
       <w:pPr>
-        <w:pStyle w:val="berschrift3"/>
+        <w:pStyle w:val="Heading3"/>
         <w:jc w:val="left"/>
       </w:pPr>
       <w:r>
@@ -4407,7 +4497,7 @@
     </w:p>
     <w:p>
       <w:pPr>
-        <w:pStyle w:val="Listenabsatz"/>
+        <w:pStyle w:val="ListParagraph"/>
         <w:numPr>
           <w:ilvl w:val="1"/>
           <w:numId w:val="2"/>
@@ -4425,7 +4515,7 @@
     </w:p>
     <w:p>
       <w:pPr>
-        <w:pStyle w:val="berschrift3"/>
+        <w:pStyle w:val="Heading3"/>
         <w:jc w:val="left"/>
       </w:pPr>
       <w:r>
@@ -4437,7 +4527,7 @@
     </w:p>
     <w:p>
       <w:pPr>
-        <w:pStyle w:val="Listenabsatz"/>
+        <w:pStyle w:val="ListParagraph"/>
         <w:numPr>
           <w:ilvl w:val="1"/>
           <w:numId w:val="2"/>
@@ -4455,7 +4545,7 @@
     </w:p>
     <w:p>
       <w:pPr>
-        <w:pStyle w:val="berschrift3"/>
+        <w:pStyle w:val="Heading3"/>
         <w:spacing w:before="242"/>
         <w:jc w:val="left"/>
       </w:pPr>
@@ -4468,7 +4558,7 @@
     </w:p>
     <w:p>
       <w:pPr>
-        <w:pStyle w:val="Listenabsatz"/>
+        <w:pStyle w:val="ListParagraph"/>
         <w:numPr>
           <w:ilvl w:val="1"/>
           <w:numId w:val="2"/>
@@ -4486,7 +4576,7 @@
     </w:p>
     <w:p>
       <w:pPr>
-        <w:pStyle w:val="berschrift3"/>
+        <w:pStyle w:val="Heading3"/>
         <w:spacing w:before="240"/>
         <w:jc w:val="left"/>
       </w:pPr>
@@ -4499,7 +4589,7 @@
     </w:p>
     <w:p>
       <w:pPr>
-        <w:pStyle w:val="Listenabsatz"/>
+        <w:pStyle w:val="ListParagraph"/>
         <w:numPr>
           <w:ilvl w:val="1"/>
           <w:numId w:val="2"/>
@@ -4538,7 +4628,7 @@
     </w:p>
     <w:p>
       <w:pPr>
-        <w:pStyle w:val="Listenabsatz"/>
+        <w:pStyle w:val="ListParagraph"/>
         <w:tabs>
           <w:tab w:val="left" w:pos="837"/>
         </w:tabs>
@@ -4549,7 +4639,7 @@
     </w:p>
     <w:p>
       <w:pPr>
-        <w:pStyle w:val="berschrift2"/>
+        <w:pStyle w:val="Heading2"/>
         <w:numPr>
           <w:ilvl w:val="0"/>
           <w:numId w:val="1"/>
@@ -4581,7 +4671,7 @@
     </w:p>
     <w:p>
       <w:pPr>
-        <w:pStyle w:val="Textkrper"/>
+        <w:pStyle w:val="BodyText"/>
         <w:spacing w:before="42" w:line="278" w:lineRule="auto"/>
         <w:ind w:left="116" w:right="113" w:firstLine="0"/>
         <w:jc w:val="both"/>
@@ -4592,7 +4682,7 @@
     </w:p>
     <w:p>
       <w:pPr>
-        <w:pStyle w:val="berschrift3"/>
+        <w:pStyle w:val="Heading3"/>
         <w:spacing w:before="197"/>
       </w:pPr>
       <w:r>
@@ -4605,7 +4695,7 @@
     </w:p>
     <w:p>
       <w:pPr>
-        <w:pStyle w:val="Listenabsatz"/>
+        <w:pStyle w:val="ListParagraph"/>
         <w:numPr>
           <w:ilvl w:val="1"/>
           <w:numId w:val="2"/>
@@ -4632,7 +4722,7 @@
     </w:p>
     <w:p>
       <w:pPr>
-        <w:pStyle w:val="Listenabsatz"/>
+        <w:pStyle w:val="ListParagraph"/>
         <w:numPr>
           <w:ilvl w:val="1"/>
           <w:numId w:val="2"/>
@@ -4658,7 +4748,7 @@
     </w:p>
     <w:p>
       <w:pPr>
-        <w:pStyle w:val="Listenabsatz"/>
+        <w:pStyle w:val="ListParagraph"/>
         <w:numPr>
           <w:ilvl w:val="1"/>
           <w:numId w:val="2"/>
@@ -4684,7 +4774,7 @@
     </w:p>
     <w:p>
       <w:pPr>
-        <w:pStyle w:val="Listenabsatz"/>
+        <w:pStyle w:val="ListParagraph"/>
         <w:numPr>
           <w:ilvl w:val="1"/>
           <w:numId w:val="2"/>
@@ -4711,7 +4801,7 @@
     </w:p>
     <w:p>
       <w:pPr>
-        <w:pStyle w:val="Listenabsatz"/>
+        <w:pStyle w:val="ListParagraph"/>
         <w:numPr>
           <w:ilvl w:val="1"/>
           <w:numId w:val="2"/>
@@ -4724,12 +4814,20 @@
         <w:ind w:left="836"/>
       </w:pPr>
       <w:r>
-        <w:t>Prepare Dataset package for publication with GFBio (version 2.11.0)</w:t>
-      </w:r>
-    </w:p>
-    <w:p>
-      <w:pPr>
-        <w:pStyle w:val="Listenabsatz"/>
+        <w:t xml:space="preserve">Prepare Dataset package for publication with </w:t>
+      </w:r>
+      <w:proofErr w:type="spellStart"/>
+      <w:r>
+        <w:t>GFBio</w:t>
+      </w:r>
+      <w:proofErr w:type="spellEnd"/>
+      <w:r>
+        <w:t xml:space="preserve"> (version 2.11.0)</w:t>
+      </w:r>
+    </w:p>
+    <w:p>
+      <w:pPr>
+        <w:pStyle w:val="ListParagraph"/>
         <w:numPr>
           <w:ilvl w:val="1"/>
           <w:numId w:val="2"/>
@@ -4742,15 +4840,23 @@
         <w:ind w:left="836"/>
       </w:pPr>
       <w:r>
-        <w:t>publication workflow from BEXIS 2 to P</w:t>
-      </w:r>
-      <w:r>
-        <w:t>ensoft data journals (version 2.11.0)</w:t>
-      </w:r>
-    </w:p>
-    <w:p>
-      <w:pPr>
-        <w:pStyle w:val="berschrift3"/>
+        <w:t xml:space="preserve">publication workflow from BEXIS 2 to </w:t>
+      </w:r>
+      <w:proofErr w:type="spellStart"/>
+      <w:r>
+        <w:t>P</w:t>
+      </w:r>
+      <w:r>
+        <w:t>ensoft</w:t>
+      </w:r>
+      <w:proofErr w:type="spellEnd"/>
+      <w:r>
+        <w:t xml:space="preserve"> data journals (version 2.11.0)</w:t>
+      </w:r>
+    </w:p>
+    <w:p>
+      <w:pPr>
+        <w:pStyle w:val="Heading3"/>
       </w:pPr>
       <w:r>
         <w:rPr>
@@ -4761,7 +4867,7 @@
     </w:p>
     <w:p>
       <w:pPr>
-        <w:pStyle w:val="Listenabsatz"/>
+        <w:pStyle w:val="ListParagraph"/>
         <w:numPr>
           <w:ilvl w:val="1"/>
           <w:numId w:val="2"/>
@@ -4779,7 +4885,7 @@
     </w:p>
     <w:p>
       <w:pPr>
-        <w:pStyle w:val="berschrift3"/>
+        <w:pStyle w:val="Heading3"/>
       </w:pPr>
       <w:r>
         <w:rPr>
@@ -4790,7 +4896,7 @@
     </w:p>
     <w:p>
       <w:pPr>
-        <w:pStyle w:val="Textkrper"/>
+        <w:pStyle w:val="BodyText"/>
         <w:numPr>
           <w:ilvl w:val="0"/>
           <w:numId w:val="18"/>
@@ -4798,8 +4904,13 @@
         <w:spacing w:before="1"/>
         <w:jc w:val="both"/>
       </w:pPr>
-      <w:r>
-        <w:t xml:space="preserve">extended Zip download available </w:t>
+      <w:proofErr w:type="gramStart"/>
+      <w:r>
+        <w:t>extended</w:t>
+      </w:r>
+      <w:proofErr w:type="gramEnd"/>
+      <w:r>
+        <w:t xml:space="preserve"> Zip download available </w:t>
       </w:r>
       <w:r>
         <w:t xml:space="preserve">incl. </w:t>
@@ -4813,7 +4924,7 @@
       <w:r>
         <w:t xml:space="preserve">, etc.  </w:t>
       </w:r>
-      <w:hyperlink r:id="rId28" w:history="1">
+      <w:hyperlink r:id="rId29" w:history="1">
         <w:r>
           <w:rPr>
             <w:rStyle w:val="Hyperlink"/>
@@ -4824,7 +4935,7 @@
     </w:p>
     <w:p>
       <w:pPr>
-        <w:pStyle w:val="berschrift3"/>
+        <w:pStyle w:val="Heading3"/>
         <w:rPr>
           <w:color w:val="4F81BC"/>
         </w:rPr>
@@ -4838,7 +4949,7 @@
     </w:p>
     <w:p>
       <w:pPr>
-        <w:pStyle w:val="Listenabsatz"/>
+        <w:pStyle w:val="ListParagraph"/>
         <w:numPr>
           <w:ilvl w:val="1"/>
           <w:numId w:val="2"/>
@@ -4856,7 +4967,7 @@
     </w:p>
     <w:p>
       <w:pPr>
-        <w:pStyle w:val="Textkrper"/>
+        <w:pStyle w:val="BodyText"/>
         <w:spacing w:before="5"/>
         <w:ind w:left="0" w:firstLine="0"/>
         <w:rPr>
@@ -4866,7 +4977,7 @@
     </w:p>
     <w:p>
       <w:pPr>
-        <w:pStyle w:val="berschrift3"/>
+        <w:pStyle w:val="Heading3"/>
         <w:spacing w:before="0"/>
         <w:rPr>
           <w:color w:val="4F81BC"/>
@@ -4881,7 +4992,7 @@
     </w:p>
     <w:p>
       <w:pPr>
-        <w:pStyle w:val="Listenabsatz"/>
+        <w:pStyle w:val="ListParagraph"/>
         <w:numPr>
           <w:ilvl w:val="1"/>
           <w:numId w:val="2"/>
@@ -4915,10 +5026,18 @@
         <w:t xml:space="preserve">is no available again allowing users to download </w:t>
       </w:r>
       <w:r>
-        <w:t>custom subsets of a dataset (i.e.</w:t>
-      </w:r>
-      <w:r>
-        <w:t>selected rows</w:t>
+        <w:t>custom subsets of a dataset (</w:t>
+      </w:r>
+      <w:proofErr w:type="spellStart"/>
+      <w:r>
+        <w:t>i.e.</w:t>
+      </w:r>
+      <w:r>
+        <w:t>selected</w:t>
+      </w:r>
+      <w:proofErr w:type="spellEnd"/>
+      <w:r>
+        <w:t xml:space="preserve"> rows</w:t>
       </w:r>
       <w:r>
         <w:t>/columns)</w:t>
@@ -4926,7 +5045,7 @@
       <w:r>
         <w:t xml:space="preserve">. </w:t>
       </w:r>
-      <w:hyperlink r:id="rId29" w:history="1">
+      <w:hyperlink r:id="rId30" w:history="1">
         <w:r>
           <w:rPr>
             <w:rStyle w:val="Hyperlink"/>
@@ -4937,7 +5056,7 @@
     </w:p>
     <w:p>
       <w:pPr>
-        <w:pStyle w:val="berschrift3"/>
+        <w:pStyle w:val="Heading3"/>
         <w:spacing w:before="242"/>
       </w:pPr>
       <w:r>
@@ -4949,7 +5068,7 @@
     </w:p>
     <w:p>
       <w:pPr>
-        <w:pStyle w:val="Listenabsatz"/>
+        <w:pStyle w:val="ListParagraph"/>
         <w:numPr>
           <w:ilvl w:val="1"/>
           <w:numId w:val="2"/>
@@ -4967,7 +5086,7 @@
     </w:p>
     <w:p>
       <w:pPr>
-        <w:pStyle w:val="berschrift3"/>
+        <w:pStyle w:val="Heading3"/>
       </w:pPr>
       <w:r>
         <w:rPr>
@@ -4978,7 +5097,7 @@
     </w:p>
     <w:p>
       <w:pPr>
-        <w:pStyle w:val="Listenabsatz"/>
+        <w:pStyle w:val="ListParagraph"/>
         <w:numPr>
           <w:ilvl w:val="1"/>
           <w:numId w:val="2"/>
@@ -4991,12 +5110,20 @@
         <w:ind w:left="836"/>
       </w:pPr>
       <w:r>
-        <w:t>Open a downloaded Excel file in Libre Office does not display values correctly</w:t>
-      </w:r>
-    </w:p>
-    <w:p>
-      <w:pPr>
-        <w:pStyle w:val="Textkrper"/>
+        <w:t xml:space="preserve">Open a downloaded Excel file in </w:t>
+      </w:r>
+      <w:proofErr w:type="spellStart"/>
+      <w:r>
+        <w:t>Libre</w:t>
+      </w:r>
+      <w:proofErr w:type="spellEnd"/>
+      <w:r>
+        <w:t xml:space="preserve"> Office does not display values correctly</w:t>
+      </w:r>
+    </w:p>
+    <w:p>
+      <w:pPr>
+        <w:pStyle w:val="BodyText"/>
         <w:spacing w:before="0"/>
         <w:ind w:left="0" w:firstLine="0"/>
         <w:rPr>
@@ -5006,7 +5133,7 @@
     </w:p>
     <w:p>
       <w:pPr>
-        <w:pStyle w:val="Textkrper"/>
+        <w:pStyle w:val="BodyText"/>
         <w:spacing w:before="7"/>
         <w:ind w:left="0" w:firstLine="0"/>
         <w:rPr>
@@ -5016,7 +5143,7 @@
     </w:p>
     <w:p>
       <w:pPr>
-        <w:pStyle w:val="berschrift2"/>
+        <w:pStyle w:val="Heading2"/>
         <w:numPr>
           <w:ilvl w:val="0"/>
           <w:numId w:val="1"/>
@@ -5047,7 +5174,7 @@
     </w:p>
     <w:p>
       <w:pPr>
-        <w:pStyle w:val="Textkrper"/>
+        <w:pStyle w:val="BodyText"/>
         <w:spacing w:before="42" w:line="278" w:lineRule="auto"/>
         <w:ind w:left="116" w:right="115" w:firstLine="0"/>
         <w:jc w:val="both"/>
@@ -5064,7 +5191,7 @@
     </w:p>
     <w:p>
       <w:pPr>
-        <w:pStyle w:val="berschrift3"/>
+        <w:pStyle w:val="Heading3"/>
         <w:spacing w:before="198"/>
       </w:pPr>
       <w:r>
@@ -5076,7 +5203,7 @@
     </w:p>
     <w:p>
       <w:pPr>
-        <w:pStyle w:val="Listenabsatz"/>
+        <w:pStyle w:val="ListParagraph"/>
         <w:numPr>
           <w:ilvl w:val="1"/>
           <w:numId w:val="2"/>
@@ -5103,7 +5230,7 @@
     </w:p>
     <w:p>
       <w:pPr>
-        <w:pStyle w:val="Listenabsatz"/>
+        <w:pStyle w:val="ListParagraph"/>
         <w:numPr>
           <w:ilvl w:val="1"/>
           <w:numId w:val="2"/>
@@ -5129,7 +5256,7 @@
     </w:p>
     <w:p>
       <w:pPr>
-        <w:pStyle w:val="Listenabsatz"/>
+        <w:pStyle w:val="ListParagraph"/>
         <w:numPr>
           <w:ilvl w:val="1"/>
           <w:numId w:val="2"/>
@@ -5156,7 +5283,7 @@
     </w:p>
     <w:p>
       <w:pPr>
-        <w:pStyle w:val="Listenabsatz"/>
+        <w:pStyle w:val="ListParagraph"/>
         <w:numPr>
           <w:ilvl w:val="1"/>
           <w:numId w:val="2"/>
@@ -5182,7 +5309,7 @@
     </w:p>
     <w:p>
       <w:pPr>
-        <w:pStyle w:val="Listenabsatz"/>
+        <w:pStyle w:val="ListParagraph"/>
         <w:numPr>
           <w:ilvl w:val="1"/>
           <w:numId w:val="2"/>
@@ -5209,7 +5336,7 @@
     </w:p>
     <w:p>
       <w:pPr>
-        <w:pStyle w:val="Listenabsatz"/>
+        <w:pStyle w:val="ListParagraph"/>
         <w:numPr>
           <w:ilvl w:val="1"/>
           <w:numId w:val="2"/>
@@ -5233,7 +5360,7 @@
     </w:p>
     <w:p>
       <w:pPr>
-        <w:pStyle w:val="Listenabsatz"/>
+        <w:pStyle w:val="ListParagraph"/>
         <w:numPr>
           <w:ilvl w:val="1"/>
           <w:numId w:val="2"/>
@@ -5260,7 +5387,7 @@
     </w:p>
     <w:p>
       <w:pPr>
-        <w:pStyle w:val="Listenabsatz"/>
+        <w:pStyle w:val="ListParagraph"/>
         <w:numPr>
           <w:ilvl w:val="1"/>
           <w:numId w:val="2"/>
@@ -5296,7 +5423,7 @@
     </w:p>
     <w:p>
       <w:pPr>
-        <w:pStyle w:val="Listenabsatz"/>
+        <w:pStyle w:val="ListParagraph"/>
         <w:numPr>
           <w:ilvl w:val="1"/>
           <w:numId w:val="2"/>
@@ -5309,7 +5436,15 @@
         <w:ind w:left="836" w:right="634"/>
       </w:pPr>
       <w:r>
-        <w:t>Inheritance of feature permissions for groups und users has been changed slightly to be more intuitive. (version</w:t>
+        <w:t xml:space="preserve">Inheritance of feature permissions for </w:t>
+      </w:r>
+      <w:proofErr w:type="gramStart"/>
+      <w:r>
+        <w:t>groups</w:t>
+      </w:r>
+      <w:proofErr w:type="gramEnd"/>
+      <w:r>
+        <w:t xml:space="preserve"> und users has been changed slightly to be more intuitive. (version</w:t>
       </w:r>
       <w:r>
         <w:rPr>
@@ -5323,7 +5458,7 @@
     </w:p>
     <w:p>
       <w:pPr>
-        <w:pStyle w:val="Listenabsatz"/>
+        <w:pStyle w:val="ListParagraph"/>
         <w:numPr>
           <w:ilvl w:val="1"/>
           <w:numId w:val="2"/>
@@ -5360,7 +5495,7 @@
     </w:p>
     <w:p>
       <w:pPr>
-        <w:pStyle w:val="Listenabsatz"/>
+        <w:pStyle w:val="ListParagraph"/>
         <w:numPr>
           <w:ilvl w:val="1"/>
           <w:numId w:val="2"/>
@@ -5387,7 +5522,7 @@
     </w:p>
     <w:p>
       <w:pPr>
-        <w:pStyle w:val="Listenabsatz"/>
+        <w:pStyle w:val="ListParagraph"/>
         <w:numPr>
           <w:ilvl w:val="1"/>
           <w:numId w:val="2"/>
@@ -5414,7 +5549,7 @@
     </w:p>
     <w:p>
       <w:pPr>
-        <w:pStyle w:val="Listenabsatz"/>
+        <w:pStyle w:val="ListParagraph"/>
         <w:numPr>
           <w:ilvl w:val="1"/>
           <w:numId w:val="2"/>
@@ -5441,7 +5576,7 @@
     </w:p>
     <w:p>
       <w:pPr>
-        <w:pStyle w:val="Listenabsatz"/>
+        <w:pStyle w:val="ListParagraph"/>
         <w:numPr>
           <w:ilvl w:val="1"/>
           <w:numId w:val="2"/>
@@ -5468,7 +5603,7 @@
     </w:p>
     <w:p>
       <w:pPr>
-        <w:pStyle w:val="Listenabsatz"/>
+        <w:pStyle w:val="ListParagraph"/>
         <w:numPr>
           <w:ilvl w:val="1"/>
           <w:numId w:val="2"/>
@@ -5498,7 +5633,7 @@
     </w:p>
     <w:p>
       <w:pPr>
-        <w:pStyle w:val="Listenabsatz"/>
+        <w:pStyle w:val="ListParagraph"/>
         <w:numPr>
           <w:ilvl w:val="1"/>
           <w:numId w:val="2"/>
@@ -5516,7 +5651,7 @@
     </w:p>
     <w:p>
       <w:pPr>
-        <w:pStyle w:val="Listenabsatz"/>
+        <w:pStyle w:val="ListParagraph"/>
         <w:numPr>
           <w:ilvl w:val="1"/>
           <w:numId w:val="2"/>
@@ -5534,7 +5669,7 @@
     </w:p>
     <w:p>
       <w:pPr>
-        <w:pStyle w:val="Listenabsatz"/>
+        <w:pStyle w:val="ListParagraph"/>
         <w:numPr>
           <w:ilvl w:val="1"/>
           <w:numId w:val="2"/>
@@ -5552,7 +5687,7 @@
     </w:p>
     <w:p>
       <w:pPr>
-        <w:pStyle w:val="Listenabsatz"/>
+        <w:pStyle w:val="ListParagraph"/>
         <w:numPr>
           <w:ilvl w:val="1"/>
           <w:numId w:val="2"/>
@@ -5570,7 +5705,7 @@
     </w:p>
     <w:p>
       <w:pPr>
-        <w:pStyle w:val="Listenabsatz"/>
+        <w:pStyle w:val="ListParagraph"/>
         <w:numPr>
           <w:ilvl w:val="1"/>
           <w:numId w:val="2"/>
@@ -5600,7 +5735,7 @@
     </w:p>
     <w:p>
       <w:pPr>
-        <w:pStyle w:val="Listenabsatz"/>
+        <w:pStyle w:val="ListParagraph"/>
         <w:numPr>
           <w:ilvl w:val="1"/>
           <w:numId w:val="2"/>
@@ -5624,7 +5759,7 @@
     </w:p>
     <w:p>
       <w:pPr>
-        <w:pStyle w:val="Listenabsatz"/>
+        <w:pStyle w:val="ListParagraph"/>
         <w:numPr>
           <w:ilvl w:val="1"/>
           <w:numId w:val="2"/>
@@ -5651,7 +5786,7 @@
     </w:p>
     <w:p>
       <w:pPr>
-        <w:pStyle w:val="Listenabsatz"/>
+        <w:pStyle w:val="ListParagraph"/>
         <w:numPr>
           <w:ilvl w:val="1"/>
           <w:numId w:val="2"/>
@@ -5672,7 +5807,7 @@
     </w:p>
     <w:p>
       <w:pPr>
-        <w:pStyle w:val="Listenabsatz"/>
+        <w:pStyle w:val="ListParagraph"/>
         <w:numPr>
           <w:ilvl w:val="1"/>
           <w:numId w:val="2"/>
@@ -5693,7 +5828,7 @@
     </w:p>
     <w:p>
       <w:pPr>
-        <w:pStyle w:val="Listenabsatz"/>
+        <w:pStyle w:val="ListParagraph"/>
         <w:numPr>
           <w:ilvl w:val="1"/>
           <w:numId w:val="2"/>
@@ -5711,7 +5846,7 @@
     </w:p>
     <w:p>
       <w:pPr>
-        <w:pStyle w:val="Listenabsatz"/>
+        <w:pStyle w:val="ListParagraph"/>
         <w:numPr>
           <w:ilvl w:val="1"/>
           <w:numId w:val="2"/>
@@ -5729,7 +5864,7 @@
     </w:p>
     <w:p>
       <w:pPr>
-        <w:pStyle w:val="Listenabsatz"/>
+        <w:pStyle w:val="ListParagraph"/>
         <w:numPr>
           <w:ilvl w:val="1"/>
           <w:numId w:val="2"/>
@@ -5747,7 +5882,7 @@
     </w:p>
     <w:p>
       <w:pPr>
-        <w:pStyle w:val="berschrift3"/>
+        <w:pStyle w:val="Heading3"/>
         <w:spacing w:before="197"/>
         <w:jc w:val="left"/>
         <w:rPr>
@@ -5763,7 +5898,7 @@
     </w:p>
     <w:p>
       <w:pPr>
-        <w:pStyle w:val="Textkrper"/>
+        <w:pStyle w:val="BodyText"/>
         <w:numPr>
           <w:ilvl w:val="0"/>
           <w:numId w:val="14"/>
@@ -5780,7 +5915,7 @@
       <w:r>
         <w:t xml:space="preserve">(e.g. guidelines, policies)  </w:t>
       </w:r>
-      <w:hyperlink r:id="rId30" w:history="1">
+      <w:hyperlink r:id="rId31" w:history="1">
         <w:r>
           <w:rPr>
             <w:rStyle w:val="Hyperlink"/>
@@ -5791,7 +5926,7 @@
     </w:p>
     <w:p>
       <w:pPr>
-        <w:pStyle w:val="berschrift3"/>
+        <w:pStyle w:val="Heading3"/>
         <w:jc w:val="left"/>
         <w:rPr>
           <w:color w:val="4F81BC"/>
@@ -5806,7 +5941,7 @@
     </w:p>
     <w:p>
       <w:pPr>
-        <w:pStyle w:val="Textkrper"/>
+        <w:pStyle w:val="BodyText"/>
         <w:numPr>
           <w:ilvl w:val="0"/>
           <w:numId w:val="18"/>
@@ -5818,7 +5953,7 @@
       <w:r>
         <w:t xml:space="preserve">There is now two separate declarations of consent required upon user registration; one on the privacy policy, one on terms and conditions. </w:t>
       </w:r>
-      <w:hyperlink r:id="rId31" w:history="1">
+      <w:hyperlink r:id="rId32" w:history="1">
         <w:r>
           <w:rPr>
             <w:rStyle w:val="Hyperlink"/>
@@ -5829,7 +5964,7 @@
     </w:p>
     <w:p>
       <w:pPr>
-        <w:pStyle w:val="Textkrper"/>
+        <w:pStyle w:val="BodyText"/>
         <w:numPr>
           <w:ilvl w:val="0"/>
           <w:numId w:val="8"/>
@@ -5838,7 +5973,7 @@
     </w:p>
     <w:p>
       <w:pPr>
-        <w:pStyle w:val="berschrift3"/>
+        <w:pStyle w:val="Heading3"/>
         <w:spacing w:before="242"/>
         <w:jc w:val="left"/>
       </w:pPr>
@@ -5851,7 +5986,7 @@
     </w:p>
     <w:p>
       <w:pPr>
-        <w:pStyle w:val="Listenabsatz"/>
+        <w:pStyle w:val="ListParagraph"/>
         <w:numPr>
           <w:ilvl w:val="1"/>
           <w:numId w:val="2"/>
@@ -5869,7 +6004,7 @@
     </w:p>
     <w:p>
       <w:pPr>
-        <w:pStyle w:val="berschrift3"/>
+        <w:pStyle w:val="Heading3"/>
         <w:spacing w:before="197"/>
         <w:jc w:val="left"/>
       </w:pPr>
@@ -5882,7 +6017,7 @@
     </w:p>
     <w:p>
       <w:pPr>
-        <w:pStyle w:val="Listenabsatz"/>
+        <w:pStyle w:val="ListParagraph"/>
         <w:numPr>
           <w:ilvl w:val="1"/>
           <w:numId w:val="2"/>
@@ -5900,7 +6035,7 @@
     </w:p>
     <w:p>
       <w:pPr>
-        <w:pStyle w:val="berschrift3"/>
+        <w:pStyle w:val="Heading3"/>
         <w:spacing w:before="242"/>
         <w:jc w:val="left"/>
       </w:pPr>
@@ -5913,7 +6048,7 @@
     </w:p>
     <w:p>
       <w:pPr>
-        <w:pStyle w:val="Listenabsatz"/>
+        <w:pStyle w:val="ListParagraph"/>
         <w:numPr>
           <w:ilvl w:val="1"/>
           <w:numId w:val="2"/>
@@ -5931,7 +6066,7 @@
     </w:p>
     <w:p>
       <w:pPr>
-        <w:pStyle w:val="berschrift3"/>
+        <w:pStyle w:val="Heading3"/>
         <w:spacing w:before="242"/>
         <w:jc w:val="left"/>
       </w:pPr>
@@ -5944,7 +6079,7 @@
     </w:p>
     <w:p>
       <w:pPr>
-        <w:pStyle w:val="Listenabsatz"/>
+        <w:pStyle w:val="ListParagraph"/>
         <w:numPr>
           <w:ilvl w:val="1"/>
           <w:numId w:val="2"/>
@@ -5962,7 +6097,7 @@
     </w:p>
     <w:p>
       <w:pPr>
-        <w:pStyle w:val="Textkrper"/>
+        <w:pStyle w:val="BodyText"/>
         <w:spacing w:before="0"/>
         <w:ind w:left="0" w:firstLine="0"/>
         <w:rPr>
@@ -5972,7 +6107,7 @@
     </w:p>
     <w:p>
       <w:pPr>
-        <w:pStyle w:val="Textkrper"/>
+        <w:pStyle w:val="BodyText"/>
         <w:spacing w:before="7"/>
         <w:ind w:left="0" w:firstLine="0"/>
         <w:rPr>
@@ -6126,7 +6261,7 @@
     </w:p>
     <w:p>
       <w:pPr>
-        <w:pStyle w:val="Listenabsatz"/>
+        <w:pStyle w:val="ListParagraph"/>
         <w:numPr>
           <w:ilvl w:val="0"/>
           <w:numId w:val="8"/>
@@ -6150,7 +6285,7 @@
     </w:p>
     <w:p>
       <w:pPr>
-        <w:pStyle w:val="Listenabsatz"/>
+        <w:pStyle w:val="ListParagraph"/>
         <w:numPr>
           <w:ilvl w:val="0"/>
           <w:numId w:val="8"/>
@@ -6226,7 +6361,7 @@
     </w:p>
     <w:p>
       <w:pPr>
-        <w:pStyle w:val="Listenabsatz"/>
+        <w:pStyle w:val="ListParagraph"/>
         <w:numPr>
           <w:ilvl w:val="0"/>
           <w:numId w:val="8"/>
@@ -6235,10 +6370,15 @@
           <w:lang w:eastAsia="de-DE"/>
         </w:rPr>
       </w:pPr>
-      <w:r>
-        <w:t xml:space="preserve">dataset owner concept implemented . </w:t>
-      </w:r>
-      <w:hyperlink r:id="rId32" w:history="1">
+      <w:proofErr w:type="gramStart"/>
+      <w:r>
+        <w:t>dataset</w:t>
+      </w:r>
+      <w:proofErr w:type="gramEnd"/>
+      <w:r>
+        <w:t xml:space="preserve"> owner concept implemented . </w:t>
+      </w:r>
+      <w:hyperlink r:id="rId33" w:history="1">
         <w:r>
           <w:rPr>
             <w:rStyle w:val="Hyperlink"/>
@@ -6249,7 +6389,7 @@
       <w:r>
         <w:t xml:space="preserve">, </w:t>
       </w:r>
-      <w:hyperlink r:id="rId33" w:history="1">
+      <w:hyperlink r:id="rId34" w:history="1">
         <w:r>
           <w:rPr>
             <w:rStyle w:val="Hyperlink"/>
@@ -6260,7 +6400,7 @@
     </w:p>
     <w:p>
       <w:pPr>
-        <w:pStyle w:val="Listenabsatz"/>
+        <w:pStyle w:val="ListParagraph"/>
         <w:ind w:firstLine="0"/>
         <w:rPr>
           <w:lang w:eastAsia="de-DE"/>
@@ -6300,7 +6440,7 @@
     </w:p>
     <w:p>
       <w:pPr>
-        <w:pStyle w:val="Listenabsatz"/>
+        <w:pStyle w:val="ListParagraph"/>
         <w:numPr>
           <w:ilvl w:val="0"/>
           <w:numId w:val="8"/>
@@ -6318,7 +6458,7 @@
     </w:p>
     <w:p>
       <w:pPr>
-        <w:pStyle w:val="Listenabsatz"/>
+        <w:pStyle w:val="ListParagraph"/>
         <w:ind w:firstLine="0"/>
         <w:rPr>
           <w:lang w:eastAsia="de-DE"/>
@@ -6358,7 +6498,7 @@
     </w:p>
     <w:p>
       <w:pPr>
-        <w:pStyle w:val="Listenabsatz"/>
+        <w:pStyle w:val="ListParagraph"/>
         <w:numPr>
           <w:ilvl w:val="0"/>
           <w:numId w:val="8"/>
@@ -6376,7 +6516,7 @@
     </w:p>
     <w:p>
       <w:pPr>
-        <w:pStyle w:val="Listenabsatz"/>
+        <w:pStyle w:val="ListParagraph"/>
         <w:ind w:firstLine="0"/>
         <w:rPr>
           <w:lang w:eastAsia="de-DE"/>
@@ -6416,7 +6556,7 @@
     </w:p>
     <w:p>
       <w:pPr>
-        <w:pStyle w:val="Listenabsatz"/>
+        <w:pStyle w:val="ListParagraph"/>
         <w:numPr>
           <w:ilvl w:val="0"/>
           <w:numId w:val="8"/>
@@ -6472,7 +6612,7 @@
     </w:p>
     <w:p>
       <w:pPr>
-        <w:pStyle w:val="Listenabsatz"/>
+        <w:pStyle w:val="ListParagraph"/>
         <w:numPr>
           <w:ilvl w:val="0"/>
           <w:numId w:val="8"/>
@@ -6528,7 +6668,7 @@
     </w:p>
     <w:p>
       <w:pPr>
-        <w:pStyle w:val="Listenabsatz"/>
+        <w:pStyle w:val="ListParagraph"/>
         <w:numPr>
           <w:ilvl w:val="0"/>
           <w:numId w:val="8"/>
@@ -6546,7 +6686,7 @@
     </w:p>
     <w:p>
       <w:pPr>
-        <w:pStyle w:val="Textkrper"/>
+        <w:pStyle w:val="BodyText"/>
         <w:spacing w:before="7"/>
         <w:ind w:left="0" w:firstLine="0"/>
         <w:rPr>
@@ -6556,7 +6696,7 @@
     </w:p>
     <w:p>
       <w:pPr>
-        <w:pStyle w:val="Textkrper"/>
+        <w:pStyle w:val="BodyText"/>
         <w:spacing w:before="7"/>
         <w:ind w:left="0" w:firstLine="0"/>
         <w:rPr>
@@ -6764,7 +6904,7 @@
     </w:p>
     <w:p>
       <w:pPr>
-        <w:pStyle w:val="Listenabsatz"/>
+        <w:pStyle w:val="ListParagraph"/>
         <w:numPr>
           <w:ilvl w:val="0"/>
           <w:numId w:val="8"/>
@@ -6836,7 +6976,7 @@
     </w:p>
     <w:p>
       <w:pPr>
-        <w:pStyle w:val="Listenabsatz"/>
+        <w:pStyle w:val="ListParagraph"/>
         <w:numPr>
           <w:ilvl w:val="0"/>
           <w:numId w:val="8"/>
@@ -6872,7 +7012,7 @@
     </w:p>
     <w:p>
       <w:pPr>
-        <w:pStyle w:val="Listenabsatz"/>
+        <w:pStyle w:val="ListParagraph"/>
         <w:numPr>
           <w:ilvl w:val="0"/>
           <w:numId w:val="8"/>
@@ -6914,7 +7054,7 @@
     </w:p>
     <w:p>
       <w:pPr>
-        <w:pStyle w:val="Listenabsatz"/>
+        <w:pStyle w:val="ListParagraph"/>
         <w:ind w:firstLine="0"/>
         <w:rPr>
           <w:lang w:eastAsia="de-DE"/>
@@ -6954,7 +7094,7 @@
     </w:p>
     <w:p>
       <w:pPr>
-        <w:pStyle w:val="Listenabsatz"/>
+        <w:pStyle w:val="ListParagraph"/>
         <w:numPr>
           <w:ilvl w:val="0"/>
           <w:numId w:val="8"/>
@@ -6972,7 +7112,7 @@
     </w:p>
     <w:p>
       <w:pPr>
-        <w:pStyle w:val="Listenabsatz"/>
+        <w:pStyle w:val="ListParagraph"/>
         <w:ind w:firstLine="0"/>
         <w:rPr>
           <w:lang w:eastAsia="de-DE"/>
@@ -7012,7 +7152,7 @@
     </w:p>
     <w:p>
       <w:pPr>
-        <w:pStyle w:val="Listenabsatz"/>
+        <w:pStyle w:val="ListParagraph"/>
         <w:numPr>
           <w:ilvl w:val="0"/>
           <w:numId w:val="8"/>
@@ -7030,7 +7170,7 @@
     </w:p>
     <w:p>
       <w:pPr>
-        <w:pStyle w:val="Listenabsatz"/>
+        <w:pStyle w:val="ListParagraph"/>
         <w:ind w:firstLine="0"/>
         <w:rPr>
           <w:lang w:eastAsia="de-DE"/>
@@ -7071,7 +7211,7 @@
     </w:p>
     <w:p>
       <w:pPr>
-        <w:pStyle w:val="Listenabsatz"/>
+        <w:pStyle w:val="ListParagraph"/>
         <w:numPr>
           <w:ilvl w:val="0"/>
           <w:numId w:val="8"/>
@@ -7127,7 +7267,7 @@
     </w:p>
     <w:p>
       <w:pPr>
-        <w:pStyle w:val="Listenabsatz"/>
+        <w:pStyle w:val="ListParagraph"/>
         <w:numPr>
           <w:ilvl w:val="0"/>
           <w:numId w:val="8"/>
@@ -7183,7 +7323,7 @@
     </w:p>
     <w:p>
       <w:pPr>
-        <w:pStyle w:val="Listenabsatz"/>
+        <w:pStyle w:val="ListParagraph"/>
         <w:numPr>
           <w:ilvl w:val="0"/>
           <w:numId w:val="8"/>
@@ -7201,7 +7341,7 @@
     </w:p>
     <w:p>
       <w:pPr>
-        <w:pStyle w:val="Textkrper"/>
+        <w:pStyle w:val="BodyText"/>
         <w:spacing w:before="7"/>
         <w:ind w:left="0" w:firstLine="0"/>
         <w:rPr>
@@ -7211,7 +7351,7 @@
     </w:p>
     <w:p>
       <w:pPr>
-        <w:pStyle w:val="Textkrper"/>
+        <w:pStyle w:val="BodyText"/>
         <w:spacing w:before="7"/>
         <w:ind w:left="0" w:firstLine="0"/>
         <w:rPr>
@@ -7221,7 +7361,7 @@
     </w:p>
     <w:p>
       <w:pPr>
-        <w:pStyle w:val="Textkrper"/>
+        <w:pStyle w:val="BodyText"/>
         <w:spacing w:before="7"/>
         <w:ind w:left="0" w:firstLine="0"/>
         <w:rPr>
@@ -7231,7 +7371,7 @@
     </w:p>
     <w:p>
       <w:pPr>
-        <w:pStyle w:val="berschrift1"/>
+        <w:pStyle w:val="Heading1"/>
         <w:numPr>
           <w:ilvl w:val="0"/>
           <w:numId w:val="2"/>
@@ -7252,7 +7392,7 @@
     </w:p>
     <w:p>
       <w:pPr>
-        <w:pStyle w:val="Textkrper"/>
+        <w:pStyle w:val="BodyText"/>
         <w:spacing w:before="9"/>
         <w:ind w:left="0" w:firstLine="0"/>
         <w:rPr>
@@ -7264,7 +7404,7 @@
     </w:p>
     <w:p>
       <w:pPr>
-        <w:pStyle w:val="Textkrper"/>
+        <w:pStyle w:val="BodyText"/>
         <w:spacing w:before="0"/>
         <w:ind w:left="116" w:firstLine="0"/>
       </w:pPr>
@@ -7274,7 +7414,7 @@
     </w:p>
     <w:p>
       <w:pPr>
-        <w:pStyle w:val="Textkrper"/>
+        <w:pStyle w:val="BodyText"/>
         <w:spacing w:before="6"/>
         <w:ind w:left="0" w:firstLine="0"/>
         <w:rPr>
@@ -7284,7 +7424,7 @@
     </w:p>
     <w:p>
       <w:pPr>
-        <w:pStyle w:val="Listenabsatz"/>
+        <w:pStyle w:val="ListParagraph"/>
         <w:numPr>
           <w:ilvl w:val="1"/>
           <w:numId w:val="2"/>
@@ -7303,7 +7443,7 @@
       <w:r>
         <w:tab/>
       </w:r>
-      <w:hyperlink r:id="rId34">
+      <w:hyperlink r:id="rId35">
         <w:r>
           <w:rPr>
             <w:color w:val="0000FF"/>
@@ -7315,7 +7455,7 @@
     </w:p>
     <w:p>
       <w:pPr>
-        <w:pStyle w:val="Listenabsatz"/>
+        <w:pStyle w:val="ListParagraph"/>
         <w:numPr>
           <w:ilvl w:val="1"/>
           <w:numId w:val="2"/>
@@ -7336,7 +7476,7 @@
         </w:rPr>
         <w:t xml:space="preserve"> </w:t>
       </w:r>
-      <w:hyperlink r:id="rId35">
+      <w:hyperlink r:id="rId36">
         <w:r>
           <w:t>bexis-support@uni-jena.de</w:t>
         </w:r>
@@ -7344,7 +7484,7 @@
     </w:p>
     <w:p>
       <w:pPr>
-        <w:pStyle w:val="Textkrper"/>
+        <w:pStyle w:val="BodyText"/>
         <w:tabs>
           <w:tab w:val="left" w:pos="836"/>
           <w:tab w:val="left" w:pos="2240"/>
@@ -7373,7 +7513,7 @@
     </w:p>
     <w:p>
       <w:pPr>
-        <w:pStyle w:val="Textkrper"/>
+        <w:pStyle w:val="BodyText"/>
         <w:tabs>
           <w:tab w:val="left" w:pos="836"/>
           <w:tab w:val="left" w:pos="2240"/>
@@ -7411,8 +7551,8 @@
 </file>
 
 <file path=word/numbering.xml><?xml version="1.0" encoding="utf-8"?>
-<w:numbering xmlns:wpc="http://schemas.microsoft.com/office/word/2010/wordprocessingCanvas" xmlns:cx="http://schemas.microsoft.com/office/drawing/2014/chartex" xmlns:cx1="http://schemas.microsoft.com/office/drawing/2015/9/8/chartex" xmlns:mc="http://schemas.openxmlformats.org/markup-compatibility/2006" xmlns:o="urn:schemas-microsoft-com:office:office" xmlns:r="http://schemas.openxmlformats.org/officeDocument/2006/relationships" xmlns:m="http://schemas.openxmlformats.org/officeDocument/2006/math" xmlns:v="urn:schemas-microsoft-com:vml" xmlns:wp14="http://schemas.microsoft.com/office/word/2010/wordprocessingDrawing" xmlns:wp="http://schemas.openxmlformats.org/drawingml/2006/wordprocessingDrawing" xmlns:w10="urn:schemas-microsoft-com:office:word" xmlns:w="http://schemas.openxmlformats.org/wordprocessingml/2006/main" xmlns:w14="http://schemas.microsoft.com/office/word/2010/wordml" xmlns:w15="http://schemas.microsoft.com/office/word/2012/wordml" xmlns:w16se="http://schemas.microsoft.com/office/word/2015/wordml/symex" xmlns:wpg="http://schemas.microsoft.com/office/word/2010/wordprocessingGroup" xmlns:wpi="http://schemas.microsoft.com/office/word/2010/wordprocessingInk" xmlns:wne="http://schemas.microsoft.com/office/word/2006/wordml" xmlns:wps="http://schemas.microsoft.com/office/word/2010/wordprocessingShape" mc:Ignorable="w14 w15 w16se wp14">
-  <w:abstractNum w:abstractNumId="0" w15:restartNumberingAfterBreak="0">
+<w:numbering xmlns:wpc="http://schemas.microsoft.com/office/word/2010/wordprocessingCanvas" xmlns:mc="http://schemas.openxmlformats.org/markup-compatibility/2006" xmlns:o="urn:schemas-microsoft-com:office:office" xmlns:r="http://schemas.openxmlformats.org/officeDocument/2006/relationships" xmlns:m="http://schemas.openxmlformats.org/officeDocument/2006/math" xmlns:v="urn:schemas-microsoft-com:vml" xmlns:wp14="http://schemas.microsoft.com/office/word/2010/wordprocessingDrawing" xmlns:wp="http://schemas.openxmlformats.org/drawingml/2006/wordprocessingDrawing" xmlns:w10="urn:schemas-microsoft-com:office:word" xmlns:w="http://schemas.openxmlformats.org/wordprocessingml/2006/main" xmlns:w14="http://schemas.microsoft.com/office/word/2010/wordml" xmlns:wpg="http://schemas.microsoft.com/office/word/2010/wordprocessingGroup" xmlns:wpi="http://schemas.microsoft.com/office/word/2010/wordprocessingInk" xmlns:wne="http://schemas.microsoft.com/office/word/2006/wordml" xmlns:wps="http://schemas.microsoft.com/office/word/2010/wordprocessingShape" mc:Ignorable="w14 wp14">
+  <w:abstractNum w:abstractNumId="0">
     <w:nsid w:val="14A35AAC"/>
     <w:multiLevelType w:val="hybridMultilevel"/>
     <w:tmpl w:val="95F2E97C"/>
@@ -7624,7 +7764,7 @@
       </w:rPr>
     </w:lvl>
   </w:abstractNum>
-  <w:abstractNum w:abstractNumId="1" w15:restartNumberingAfterBreak="0">
+  <w:abstractNum w:abstractNumId="1">
     <w:nsid w:val="1C360547"/>
     <w:multiLevelType w:val="hybridMultilevel"/>
     <w:tmpl w:val="2DE40AEA"/>
@@ -7737,7 +7877,7 @@
       </w:rPr>
     </w:lvl>
   </w:abstractNum>
-  <w:abstractNum w:abstractNumId="2" w15:restartNumberingAfterBreak="0">
+  <w:abstractNum w:abstractNumId="2">
     <w:nsid w:val="21AD33AF"/>
     <w:multiLevelType w:val="hybridMultilevel"/>
     <w:tmpl w:val="005282A0"/>
@@ -7850,7 +7990,7 @@
       </w:rPr>
     </w:lvl>
   </w:abstractNum>
-  <w:abstractNum w:abstractNumId="3" w15:restartNumberingAfterBreak="0">
+  <w:abstractNum w:abstractNumId="3">
     <w:nsid w:val="259F7131"/>
     <w:multiLevelType w:val="hybridMultilevel"/>
     <w:tmpl w:val="6DEECA7E"/>
@@ -7936,7 +8076,7 @@
       </w:pPr>
     </w:lvl>
   </w:abstractNum>
-  <w:abstractNum w:abstractNumId="4" w15:restartNumberingAfterBreak="0">
+  <w:abstractNum w:abstractNumId="4">
     <w:nsid w:val="2B3C62E3"/>
     <w:multiLevelType w:val="hybridMultilevel"/>
     <w:tmpl w:val="C418514A"/>
@@ -8043,7 +8183,7 @@
       </w:rPr>
     </w:lvl>
   </w:abstractNum>
-  <w:abstractNum w:abstractNumId="5" w15:restartNumberingAfterBreak="0">
+  <w:abstractNum w:abstractNumId="5">
     <w:nsid w:val="2BEC4270"/>
     <w:multiLevelType w:val="hybridMultilevel"/>
     <w:tmpl w:val="9BC6750C"/>
@@ -8155,7 +8295,7 @@
       </w:rPr>
     </w:lvl>
   </w:abstractNum>
-  <w:abstractNum w:abstractNumId="6" w15:restartNumberingAfterBreak="0">
+  <w:abstractNum w:abstractNumId="6">
     <w:nsid w:val="317E69C2"/>
     <w:multiLevelType w:val="hybridMultilevel"/>
     <w:tmpl w:val="2C066640"/>
@@ -8244,7 +8384,7 @@
       </w:pPr>
     </w:lvl>
   </w:abstractNum>
-  <w:abstractNum w:abstractNumId="7" w15:restartNumberingAfterBreak="0">
+  <w:abstractNum w:abstractNumId="7">
     <w:nsid w:val="3D2E44BD"/>
     <w:multiLevelType w:val="hybridMultilevel"/>
     <w:tmpl w:val="7B2CDF4A"/>
@@ -8357,7 +8497,7 @@
       </w:rPr>
     </w:lvl>
   </w:abstractNum>
-  <w:abstractNum w:abstractNumId="8" w15:restartNumberingAfterBreak="0">
+  <w:abstractNum w:abstractNumId="8">
     <w:nsid w:val="57662030"/>
     <w:multiLevelType w:val="hybridMultilevel"/>
     <w:tmpl w:val="32E60298"/>
@@ -8470,7 +8610,7 @@
       </w:rPr>
     </w:lvl>
   </w:abstractNum>
-  <w:abstractNum w:abstractNumId="9" w15:restartNumberingAfterBreak="0">
+  <w:abstractNum w:abstractNumId="9">
     <w:nsid w:val="57A35B73"/>
     <w:multiLevelType w:val="hybridMultilevel"/>
     <w:tmpl w:val="367A4A02"/>
@@ -8682,7 +8822,7 @@
       </w:rPr>
     </w:lvl>
   </w:abstractNum>
-  <w:abstractNum w:abstractNumId="10" w15:restartNumberingAfterBreak="0">
+  <w:abstractNum w:abstractNumId="10">
     <w:nsid w:val="5DE15C74"/>
     <w:multiLevelType w:val="hybridMultilevel"/>
     <w:tmpl w:val="4BD6C0B2"/>
@@ -8795,7 +8935,7 @@
       </w:rPr>
     </w:lvl>
   </w:abstractNum>
-  <w:abstractNum w:abstractNumId="11" w15:restartNumberingAfterBreak="0">
+  <w:abstractNum w:abstractNumId="11">
     <w:nsid w:val="68C511E8"/>
     <w:multiLevelType w:val="hybridMultilevel"/>
     <w:tmpl w:val="2EF6E39A"/>
@@ -8906,7 +9046,7 @@
       </w:rPr>
     </w:lvl>
   </w:abstractNum>
-  <w:abstractNum w:abstractNumId="12" w15:restartNumberingAfterBreak="0">
+  <w:abstractNum w:abstractNumId="12">
     <w:nsid w:val="6E090EC6"/>
     <w:multiLevelType w:val="hybridMultilevel"/>
     <w:tmpl w:val="08A63FFA"/>
@@ -9019,7 +9159,7 @@
       </w:rPr>
     </w:lvl>
   </w:abstractNum>
-  <w:abstractNum w:abstractNumId="13" w15:restartNumberingAfterBreak="0">
+  <w:abstractNum w:abstractNumId="13">
     <w:nsid w:val="70912F9D"/>
     <w:multiLevelType w:val="hybridMultilevel"/>
     <w:tmpl w:val="455EBC62"/>
@@ -9137,7 +9277,7 @@
       </w:rPr>
     </w:lvl>
   </w:abstractNum>
-  <w:abstractNum w:abstractNumId="14" w15:restartNumberingAfterBreak="0">
+  <w:abstractNum w:abstractNumId="14">
     <w:nsid w:val="727719CA"/>
     <w:multiLevelType w:val="hybridMultilevel"/>
     <w:tmpl w:val="224031BE"/>
@@ -9256,7 +9396,7 @@
       </w:rPr>
     </w:lvl>
   </w:abstractNum>
-  <w:abstractNum w:abstractNumId="15" w15:restartNumberingAfterBreak="0">
+  <w:abstractNum w:abstractNumId="15">
     <w:nsid w:val="73AB444D"/>
     <w:multiLevelType w:val="hybridMultilevel"/>
     <w:tmpl w:val="16BA3800"/>
@@ -9369,7 +9509,7 @@
       </w:rPr>
     </w:lvl>
   </w:abstractNum>
-  <w:abstractNum w:abstractNumId="16" w15:restartNumberingAfterBreak="0">
+  <w:abstractNum w:abstractNumId="16">
     <w:nsid w:val="79B15A1F"/>
     <w:multiLevelType w:val="hybridMultilevel"/>
     <w:tmpl w:val="66621C1C"/>
@@ -9482,7 +9622,7 @@
       </w:rPr>
     </w:lvl>
   </w:abstractNum>
-  <w:abstractNum w:abstractNumId="17" w15:restartNumberingAfterBreak="0">
+  <w:abstractNum w:abstractNumId="17">
     <w:nsid w:val="7F16458B"/>
     <w:multiLevelType w:val="hybridMultilevel"/>
     <w:tmpl w:val="ADD08492"/>
@@ -9653,7 +9793,7 @@
 </file>
 
 <file path=word/styles.xml><?xml version="1.0" encoding="utf-8"?>
-<w:styles xmlns:mc="http://schemas.openxmlformats.org/markup-compatibility/2006" xmlns:r="http://schemas.openxmlformats.org/officeDocument/2006/relationships" xmlns:w="http://schemas.openxmlformats.org/wordprocessingml/2006/main" xmlns:w14="http://schemas.microsoft.com/office/word/2010/wordml" xmlns:w15="http://schemas.microsoft.com/office/word/2012/wordml" xmlns:w16se="http://schemas.microsoft.com/office/word/2015/wordml/symex" mc:Ignorable="w14 w15 w16se">
+<w:styles xmlns:mc="http://schemas.openxmlformats.org/markup-compatibility/2006" xmlns:r="http://schemas.openxmlformats.org/officeDocument/2006/relationships" xmlns:w="http://schemas.openxmlformats.org/wordprocessingml/2006/main" xmlns:w14="http://schemas.microsoft.com/office/word/2010/wordml" mc:Ignorable="w14">
   <w:docDefaults>
     <w:rPrDefault>
       <w:rPr>
@@ -9671,380 +9811,146 @@
       </w:pPr>
     </w:pPrDefault>
   </w:docDefaults>
-  <w:latentStyles w:defLockedState="0" w:defUIPriority="99" w:defSemiHidden="0" w:defUnhideWhenUsed="0" w:defQFormat="0" w:count="371">
-    <w:lsdException w:name="Normal" w:uiPriority="0" w:qFormat="1"/>
-    <w:lsdException w:name="heading 1" w:uiPriority="9" w:qFormat="1"/>
-    <w:lsdException w:name="heading 2" w:semiHidden="1" w:uiPriority="9" w:unhideWhenUsed="1" w:qFormat="1"/>
-    <w:lsdException w:name="heading 3" w:semiHidden="1" w:uiPriority="9" w:unhideWhenUsed="1" w:qFormat="1"/>
-    <w:lsdException w:name="heading 4" w:semiHidden="1" w:uiPriority="9" w:unhideWhenUsed="1" w:qFormat="1"/>
-    <w:lsdException w:name="heading 5" w:semiHidden="1" w:uiPriority="9" w:unhideWhenUsed="1" w:qFormat="1"/>
-    <w:lsdException w:name="heading 6" w:semiHidden="1" w:uiPriority="9" w:unhideWhenUsed="1" w:qFormat="1"/>
-    <w:lsdException w:name="heading 7" w:semiHidden="1" w:uiPriority="9" w:unhideWhenUsed="1" w:qFormat="1"/>
-    <w:lsdException w:name="heading 8" w:semiHidden="1" w:uiPriority="9" w:unhideWhenUsed="1" w:qFormat="1"/>
-    <w:lsdException w:name="heading 9" w:semiHidden="1" w:uiPriority="9" w:unhideWhenUsed="1" w:qFormat="1"/>
-    <w:lsdException w:name="index 1" w:semiHidden="1" w:unhideWhenUsed="1"/>
-    <w:lsdException w:name="index 2" w:semiHidden="1" w:unhideWhenUsed="1"/>
-    <w:lsdException w:name="index 3" w:semiHidden="1" w:unhideWhenUsed="1"/>
-    <w:lsdException w:name="index 4" w:semiHidden="1" w:unhideWhenUsed="1"/>
-    <w:lsdException w:name="index 5" w:semiHidden="1" w:unhideWhenUsed="1"/>
-    <w:lsdException w:name="index 6" w:semiHidden="1" w:unhideWhenUsed="1"/>
-    <w:lsdException w:name="index 7" w:semiHidden="1" w:unhideWhenUsed="1"/>
-    <w:lsdException w:name="index 8" w:semiHidden="1" w:unhideWhenUsed="1"/>
-    <w:lsdException w:name="index 9" w:semiHidden="1" w:unhideWhenUsed="1"/>
-    <w:lsdException w:name="toc 1" w:semiHidden="1" w:uiPriority="39" w:unhideWhenUsed="1"/>
-    <w:lsdException w:name="toc 2" w:semiHidden="1" w:uiPriority="39" w:unhideWhenUsed="1"/>
-    <w:lsdException w:name="toc 3" w:semiHidden="1" w:uiPriority="39" w:unhideWhenUsed="1"/>
-    <w:lsdException w:name="toc 4" w:semiHidden="1" w:uiPriority="39" w:unhideWhenUsed="1"/>
-    <w:lsdException w:name="toc 5" w:semiHidden="1" w:uiPriority="39" w:unhideWhenUsed="1"/>
-    <w:lsdException w:name="toc 6" w:semiHidden="1" w:uiPriority="39" w:unhideWhenUsed="1"/>
-    <w:lsdException w:name="toc 7" w:semiHidden="1" w:uiPriority="39" w:unhideWhenUsed="1"/>
-    <w:lsdException w:name="toc 8" w:semiHidden="1" w:uiPriority="39" w:unhideWhenUsed="1"/>
-    <w:lsdException w:name="toc 9" w:semiHidden="1" w:uiPriority="39" w:unhideWhenUsed="1"/>
-    <w:lsdException w:name="Normal Indent" w:semiHidden="1" w:unhideWhenUsed="1"/>
-    <w:lsdException w:name="footnote text" w:semiHidden="1" w:unhideWhenUsed="1"/>
-    <w:lsdException w:name="annotation text" w:semiHidden="1" w:unhideWhenUsed="1"/>
-    <w:lsdException w:name="header" w:semiHidden="1" w:unhideWhenUsed="1"/>
-    <w:lsdException w:name="footer" w:semiHidden="1" w:unhideWhenUsed="1"/>
-    <w:lsdException w:name="index heading" w:semiHidden="1" w:unhideWhenUsed="1"/>
-    <w:lsdException w:name="caption" w:semiHidden="1" w:uiPriority="35" w:unhideWhenUsed="1" w:qFormat="1"/>
-    <w:lsdException w:name="table of figures" w:semiHidden="1" w:unhideWhenUsed="1"/>
-    <w:lsdException w:name="envelope address" w:semiHidden="1" w:unhideWhenUsed="1"/>
-    <w:lsdException w:name="envelope return" w:semiHidden="1" w:unhideWhenUsed="1"/>
-    <w:lsdException w:name="footnote reference" w:semiHidden="1" w:unhideWhenUsed="1"/>
-    <w:lsdException w:name="annotation reference" w:semiHidden="1" w:unhideWhenUsed="1"/>
-    <w:lsdException w:name="line number" w:semiHidden="1" w:unhideWhenUsed="1"/>
-    <w:lsdException w:name="page number" w:semiHidden="1" w:unhideWhenUsed="1"/>
-    <w:lsdException w:name="endnote reference" w:semiHidden="1" w:unhideWhenUsed="1"/>
-    <w:lsdException w:name="endnote text" w:semiHidden="1" w:unhideWhenUsed="1"/>
-    <w:lsdException w:name="table of authorities" w:semiHidden="1" w:unhideWhenUsed="1"/>
-    <w:lsdException w:name="macro" w:semiHidden="1" w:unhideWhenUsed="1"/>
-    <w:lsdException w:name="toa heading" w:semiHidden="1" w:unhideWhenUsed="1"/>
-    <w:lsdException w:name="List" w:semiHidden="1" w:unhideWhenUsed="1"/>
-    <w:lsdException w:name="List Bullet" w:semiHidden="1" w:unhideWhenUsed="1"/>
-    <w:lsdException w:name="List Number" w:semiHidden="1" w:unhideWhenUsed="1"/>
-    <w:lsdException w:name="List 2" w:semiHidden="1" w:unhideWhenUsed="1"/>
-    <w:lsdException w:name="List 3" w:semiHidden="1" w:unhideWhenUsed="1"/>
-    <w:lsdException w:name="List 4" w:semiHidden="1" w:unhideWhenUsed="1"/>
-    <w:lsdException w:name="List 5" w:semiHidden="1" w:unhideWhenUsed="1"/>
-    <w:lsdException w:name="List Bullet 2" w:semiHidden="1" w:unhideWhenUsed="1"/>
-    <w:lsdException w:name="List Bullet 3" w:semiHidden="1" w:unhideWhenUsed="1"/>
-    <w:lsdException w:name="List Bullet 4" w:semiHidden="1" w:unhideWhenUsed="1"/>
-    <w:lsdException w:name="List Bullet 5" w:semiHidden="1" w:unhideWhenUsed="1"/>
-    <w:lsdException w:name="List Number 2" w:semiHidden="1" w:unhideWhenUsed="1"/>
-    <w:lsdException w:name="List Number 3" w:semiHidden="1" w:unhideWhenUsed="1"/>
-    <w:lsdException w:name="List Number 4" w:semiHidden="1" w:unhideWhenUsed="1"/>
-    <w:lsdException w:name="List Number 5" w:semiHidden="1" w:unhideWhenUsed="1"/>
-    <w:lsdException w:name="Title" w:uiPriority="10" w:qFormat="1"/>
-    <w:lsdException w:name="Closing" w:semiHidden="1" w:unhideWhenUsed="1"/>
-    <w:lsdException w:name="Signature" w:semiHidden="1" w:unhideWhenUsed="1"/>
-    <w:lsdException w:name="Default Paragraph Font" w:semiHidden="1" w:uiPriority="1" w:unhideWhenUsed="1"/>
-    <w:lsdException w:name="Body Text" w:semiHidden="1" w:unhideWhenUsed="1"/>
-    <w:lsdException w:name="Body Text Indent" w:semiHidden="1" w:unhideWhenUsed="1"/>
-    <w:lsdException w:name="List Continue" w:semiHidden="1" w:unhideWhenUsed="1"/>
-    <w:lsdException w:name="List Continue 2" w:semiHidden="1" w:unhideWhenUsed="1"/>
-    <w:lsdException w:name="List Continue 3" w:semiHidden="1" w:unhideWhenUsed="1"/>
-    <w:lsdException w:name="List Continue 4" w:semiHidden="1" w:unhideWhenUsed="1"/>
-    <w:lsdException w:name="List Continue 5" w:semiHidden="1" w:unhideWhenUsed="1"/>
-    <w:lsdException w:name="Message Header" w:semiHidden="1" w:unhideWhenUsed="1"/>
-    <w:lsdException w:name="Subtitle" w:uiPriority="11" w:qFormat="1"/>
-    <w:lsdException w:name="Salutation" w:semiHidden="1" w:unhideWhenUsed="1"/>
-    <w:lsdException w:name="Date" w:semiHidden="1" w:unhideWhenUsed="1"/>
-    <w:lsdException w:name="Body Text First Indent" w:semiHidden="1" w:unhideWhenUsed="1"/>
-    <w:lsdException w:name="Body Text First Indent 2" w:semiHidden="1" w:unhideWhenUsed="1"/>
-    <w:lsdException w:name="Note Heading" w:semiHidden="1" w:unhideWhenUsed="1"/>
-    <w:lsdException w:name="Body Text 2" w:semiHidden="1" w:unhideWhenUsed="1"/>
-    <w:lsdException w:name="Body Text 3" w:semiHidden="1" w:unhideWhenUsed="1"/>
-    <w:lsdException w:name="Body Text Indent 2" w:semiHidden="1" w:unhideWhenUsed="1"/>
-    <w:lsdException w:name="Body Text Indent 3" w:semiHidden="1" w:unhideWhenUsed="1"/>
-    <w:lsdException w:name="Block Text" w:semiHidden="1" w:unhideWhenUsed="1"/>
-    <w:lsdException w:name="Hyperlink" w:semiHidden="1" w:unhideWhenUsed="1"/>
-    <w:lsdException w:name="FollowedHyperlink" w:semiHidden="1" w:unhideWhenUsed="1"/>
-    <w:lsdException w:name="Strong" w:uiPriority="22" w:qFormat="1"/>
-    <w:lsdException w:name="Emphasis" w:uiPriority="20" w:qFormat="1"/>
-    <w:lsdException w:name="Document Map" w:semiHidden="1" w:unhideWhenUsed="1"/>
-    <w:lsdException w:name="Plain Text" w:semiHidden="1" w:unhideWhenUsed="1"/>
-    <w:lsdException w:name="E-mail Signature" w:semiHidden="1" w:unhideWhenUsed="1"/>
-    <w:lsdException w:name="HTML Top of Form" w:semiHidden="1" w:unhideWhenUsed="1"/>
-    <w:lsdException w:name="HTML Bottom of Form" w:semiHidden="1" w:unhideWhenUsed="1"/>
-    <w:lsdException w:name="Normal (Web)" w:semiHidden="1" w:unhideWhenUsed="1"/>
-    <w:lsdException w:name="HTML Acronym" w:semiHidden="1" w:unhideWhenUsed="1"/>
-    <w:lsdException w:name="HTML Address" w:semiHidden="1" w:unhideWhenUsed="1"/>
-    <w:lsdException w:name="HTML Cite" w:semiHidden="1" w:unhideWhenUsed="1"/>
-    <w:lsdException w:name="HTML Code" w:semiHidden="1" w:unhideWhenUsed="1"/>
-    <w:lsdException w:name="HTML Definition" w:semiHidden="1" w:unhideWhenUsed="1"/>
-    <w:lsdException w:name="HTML Keyboard" w:semiHidden="1" w:unhideWhenUsed="1"/>
-    <w:lsdException w:name="HTML Preformatted" w:semiHidden="1" w:unhideWhenUsed="1"/>
-    <w:lsdException w:name="HTML Sample" w:semiHidden="1" w:unhideWhenUsed="1"/>
-    <w:lsdException w:name="HTML Typewriter" w:semiHidden="1" w:unhideWhenUsed="1"/>
-    <w:lsdException w:name="HTML Variable" w:semiHidden="1" w:unhideWhenUsed="1"/>
-    <w:lsdException w:name="Normal Table" w:semiHidden="1" w:unhideWhenUsed="1"/>
-    <w:lsdException w:name="annotation subject" w:semiHidden="1" w:unhideWhenUsed="1"/>
-    <w:lsdException w:name="No List" w:semiHidden="1" w:unhideWhenUsed="1"/>
-    <w:lsdException w:name="Outline List 1" w:semiHidden="1" w:unhideWhenUsed="1"/>
-    <w:lsdException w:name="Outline List 2" w:semiHidden="1" w:unhideWhenUsed="1"/>
-    <w:lsdException w:name="Outline List 3" w:semiHidden="1" w:unhideWhenUsed="1"/>
-    <w:lsdException w:name="Table Simple 1" w:semiHidden="1" w:unhideWhenUsed="1"/>
-    <w:lsdException w:name="Table Simple 2" w:semiHidden="1" w:unhideWhenUsed="1"/>
-    <w:lsdException w:name="Table Simple 3" w:semiHidden="1" w:unhideWhenUsed="1"/>
-    <w:lsdException w:name="Table Classic 1" w:semiHidden="1" w:unhideWhenUsed="1"/>
-    <w:lsdException w:name="Table Classic 2" w:semiHidden="1" w:unhideWhenUsed="1"/>
-    <w:lsdException w:name="Table Classic 3" w:semiHidden="1" w:unhideWhenUsed="1"/>
-    <w:lsdException w:name="Table Classic 4" w:semiHidden="1" w:unhideWhenUsed="1"/>
-    <w:lsdException w:name="Table Colorful 1" w:semiHidden="1" w:unhideWhenUsed="1"/>
-    <w:lsdException w:name="Table Colorful 2" w:semiHidden="1" w:unhideWhenUsed="1"/>
-    <w:lsdException w:name="Table Colorful 3" w:semiHidden="1" w:unhideWhenUsed="1"/>
-    <w:lsdException w:name="Table Columns 1" w:semiHidden="1" w:unhideWhenUsed="1"/>
-    <w:lsdException w:name="Table Columns 2" w:semiHidden="1" w:unhideWhenUsed="1"/>
-    <w:lsdException w:name="Table Columns 3" w:semiHidden="1" w:unhideWhenUsed="1"/>
-    <w:lsdException w:name="Table Columns 4" w:semiHidden="1" w:unhideWhenUsed="1"/>
-    <w:lsdException w:name="Table Columns 5" w:semiHidden="1" w:unhideWhenUsed="1"/>
-    <w:lsdException w:name="Table Grid 1" w:semiHidden="1" w:unhideWhenUsed="1"/>
-    <w:lsdException w:name="Table Grid 2" w:semiHidden="1" w:unhideWhenUsed="1"/>
-    <w:lsdException w:name="Table Grid 3" w:semiHidden="1" w:unhideWhenUsed="1"/>
-    <w:lsdException w:name="Table Grid 4" w:semiHidden="1" w:unhideWhenUsed="1"/>
-    <w:lsdException w:name="Table Grid 5" w:semiHidden="1" w:unhideWhenUsed="1"/>
-    <w:lsdException w:name="Table Grid 6" w:semiHidden="1" w:unhideWhenUsed="1"/>
-    <w:lsdException w:name="Table Grid 7" w:semiHidden="1" w:unhideWhenUsed="1"/>
-    <w:lsdException w:name="Table Grid 8" w:semiHidden="1" w:unhideWhenUsed="1"/>
-    <w:lsdException w:name="Table List 1" w:semiHidden="1" w:unhideWhenUsed="1"/>
-    <w:lsdException w:name="Table List 2" w:semiHidden="1" w:unhideWhenUsed="1"/>
-    <w:lsdException w:name="Table List 3" w:semiHidden="1" w:unhideWhenUsed="1"/>
-    <w:lsdException w:name="Table List 4" w:semiHidden="1" w:unhideWhenUsed="1"/>
-    <w:lsdException w:name="Table List 5" w:semiHidden="1" w:unhideWhenUsed="1"/>
-    <w:lsdException w:name="Table List 6" w:semiHidden="1" w:unhideWhenUsed="1"/>
-    <w:lsdException w:name="Table List 7" w:semiHidden="1" w:unhideWhenUsed="1"/>
-    <w:lsdException w:name="Table List 8" w:semiHidden="1" w:unhideWhenUsed="1"/>
-    <w:lsdException w:name="Table 3D effects 1" w:semiHidden="1" w:unhideWhenUsed="1"/>
-    <w:lsdException w:name="Table 3D effects 2" w:semiHidden="1" w:unhideWhenUsed="1"/>
-    <w:lsdException w:name="Table 3D effects 3" w:semiHidden="1" w:unhideWhenUsed="1"/>
-    <w:lsdException w:name="Table Contemporary" w:semiHidden="1" w:unhideWhenUsed="1"/>
-    <w:lsdException w:name="Table Elegant" w:semiHidden="1" w:unhideWhenUsed="1"/>
-    <w:lsdException w:name="Table Professional" w:semiHidden="1" w:unhideWhenUsed="1"/>
-    <w:lsdException w:name="Table Subtle 1" w:semiHidden="1" w:unhideWhenUsed="1"/>
-    <w:lsdException w:name="Table Subtle 2" w:semiHidden="1" w:unhideWhenUsed="1"/>
-    <w:lsdException w:name="Table Web 1" w:semiHidden="1" w:unhideWhenUsed="1"/>
-    <w:lsdException w:name="Table Web 2" w:semiHidden="1" w:unhideWhenUsed="1"/>
-    <w:lsdException w:name="Table Web 3" w:semiHidden="1" w:unhideWhenUsed="1"/>
-    <w:lsdException w:name="Balloon Text" w:semiHidden="1" w:unhideWhenUsed="1"/>
-    <w:lsdException w:name="Table Grid" w:uiPriority="39"/>
-    <w:lsdException w:name="Table Theme" w:semiHidden="1" w:unhideWhenUsed="1"/>
-    <w:lsdException w:name="Placeholder Text" w:semiHidden="1"/>
-    <w:lsdException w:name="No Spacing" w:uiPriority="1" w:qFormat="1"/>
-    <w:lsdException w:name="Light Shading" w:uiPriority="60"/>
-    <w:lsdException w:name="Light List" w:uiPriority="61"/>
-    <w:lsdException w:name="Light Grid" w:uiPriority="62"/>
-    <w:lsdException w:name="Medium Shading 1" w:uiPriority="63"/>
-    <w:lsdException w:name="Medium Shading 2" w:uiPriority="64"/>
-    <w:lsdException w:name="Medium List 1" w:uiPriority="65"/>
-    <w:lsdException w:name="Medium List 2" w:uiPriority="66"/>
-    <w:lsdException w:name="Medium Grid 1" w:uiPriority="67"/>
-    <w:lsdException w:name="Medium Grid 2" w:uiPriority="68"/>
-    <w:lsdException w:name="Medium Grid 3" w:uiPriority="69"/>
-    <w:lsdException w:name="Dark List" w:uiPriority="70"/>
-    <w:lsdException w:name="Colorful Shading" w:uiPriority="71"/>
-    <w:lsdException w:name="Colorful List" w:uiPriority="72"/>
-    <w:lsdException w:name="Colorful Grid" w:uiPriority="73"/>
-    <w:lsdException w:name="Light Shading Accent 1" w:uiPriority="60"/>
-    <w:lsdException w:name="Light List Accent 1" w:uiPriority="61"/>
-    <w:lsdException w:name="Light Grid Accent 1" w:uiPriority="62"/>
-    <w:lsdException w:name="Medium Shading 1 Accent 1" w:uiPriority="63"/>
-    <w:lsdException w:name="Medium Shading 2 Accent 1" w:uiPriority="64"/>
-    <w:lsdException w:name="Medium List 1 Accent 1" w:uiPriority="65"/>
-    <w:lsdException w:name="Revision" w:semiHidden="1"/>
-    <w:lsdException w:name="List Paragraph" w:uiPriority="1" w:qFormat="1"/>
-    <w:lsdException w:name="Quote" w:uiPriority="29" w:qFormat="1"/>
-    <w:lsdException w:name="Intense Quote" w:uiPriority="30" w:qFormat="1"/>
-    <w:lsdException w:name="Medium List 2 Accent 1" w:uiPriority="66"/>
-    <w:lsdException w:name="Medium Grid 1 Accent 1" w:uiPriority="67"/>
-    <w:lsdException w:name="Medium Grid 2 Accent 1" w:uiPriority="68"/>
-    <w:lsdException w:name="Medium Grid 3 Accent 1" w:uiPriority="69"/>
-    <w:lsdException w:name="Dark List Accent 1" w:uiPriority="70"/>
-    <w:lsdException w:name="Colorful Shading Accent 1" w:uiPriority="71"/>
-    <w:lsdException w:name="Colorful List Accent 1" w:uiPriority="72"/>
-    <w:lsdException w:name="Colorful Grid Accent 1" w:uiPriority="73"/>
-    <w:lsdException w:name="Light Shading Accent 2" w:uiPriority="60"/>
-    <w:lsdException w:name="Light List Accent 2" w:uiPriority="61"/>
-    <w:lsdException w:name="Light Grid Accent 2" w:uiPriority="62"/>
-    <w:lsdException w:name="Medium Shading 1 Accent 2" w:uiPriority="63"/>
-    <w:lsdException w:name="Medium Shading 2 Accent 2" w:uiPriority="64"/>
-    <w:lsdException w:name="Medium List 1 Accent 2" w:uiPriority="65"/>
-    <w:lsdException w:name="Medium List 2 Accent 2" w:uiPriority="66"/>
-    <w:lsdException w:name="Medium Grid 1 Accent 2" w:uiPriority="67"/>
-    <w:lsdException w:name="Medium Grid 2 Accent 2" w:uiPriority="68"/>
-    <w:lsdException w:name="Medium Grid 3 Accent 2" w:uiPriority="69"/>
-    <w:lsdException w:name="Dark List Accent 2" w:uiPriority="70"/>
-    <w:lsdException w:name="Colorful Shading Accent 2" w:uiPriority="71"/>
-    <w:lsdException w:name="Colorful List Accent 2" w:uiPriority="72"/>
-    <w:lsdException w:name="Colorful Grid Accent 2" w:uiPriority="73"/>
-    <w:lsdException w:name="Light Shading Accent 3" w:uiPriority="60"/>
-    <w:lsdException w:name="Light List Accent 3" w:uiPriority="61"/>
-    <w:lsdException w:name="Light Grid Accent 3" w:uiPriority="62"/>
-    <w:lsdException w:name="Medium Shading 1 Accent 3" w:uiPriority="63"/>
-    <w:lsdException w:name="Medium Shading 2 Accent 3" w:uiPriority="64"/>
-    <w:lsdException w:name="Medium List 1 Accent 3" w:uiPriority="65"/>
-    <w:lsdException w:name="Medium List 2 Accent 3" w:uiPriority="66"/>
-    <w:lsdException w:name="Medium Grid 1 Accent 3" w:uiPriority="67"/>
-    <w:lsdException w:name="Medium Grid 2 Accent 3" w:uiPriority="68"/>
-    <w:lsdException w:name="Medium Grid 3 Accent 3" w:uiPriority="69"/>
-    <w:lsdException w:name="Dark List Accent 3" w:uiPriority="70"/>
-    <w:lsdException w:name="Colorful Shading Accent 3" w:uiPriority="71"/>
-    <w:lsdException w:name="Colorful List Accent 3" w:uiPriority="72"/>
-    <w:lsdException w:name="Colorful Grid Accent 3" w:uiPriority="73"/>
-    <w:lsdException w:name="Light Shading Accent 4" w:uiPriority="60"/>
-    <w:lsdException w:name="Light List Accent 4" w:uiPriority="61"/>
-    <w:lsdException w:name="Light Grid Accent 4" w:uiPriority="62"/>
-    <w:lsdException w:name="Medium Shading 1 Accent 4" w:uiPriority="63"/>
-    <w:lsdException w:name="Medium Shading 2 Accent 4" w:uiPriority="64"/>
-    <w:lsdException w:name="Medium List 1 Accent 4" w:uiPriority="65"/>
-    <w:lsdException w:name="Medium List 2 Accent 4" w:uiPriority="66"/>
-    <w:lsdException w:name="Medium Grid 1 Accent 4" w:uiPriority="67"/>
-    <w:lsdException w:name="Medium Grid 2 Accent 4" w:uiPriority="68"/>
-    <w:lsdException w:name="Medium Grid 3 Accent 4" w:uiPriority="69"/>
-    <w:lsdException w:name="Dark List Accent 4" w:uiPriority="70"/>
-    <w:lsdException w:name="Colorful Shading Accent 4" w:uiPriority="71"/>
-    <w:lsdException w:name="Colorful List Accent 4" w:uiPriority="72"/>
-    <w:lsdException w:name="Colorful Grid Accent 4" w:uiPriority="73"/>
-    <w:lsdException w:name="Light Shading Accent 5" w:uiPriority="60"/>
-    <w:lsdException w:name="Light List Accent 5" w:uiPriority="61"/>
-    <w:lsdException w:name="Light Grid Accent 5" w:uiPriority="62"/>
-    <w:lsdException w:name="Medium Shading 1 Accent 5" w:uiPriority="63"/>
-    <w:lsdException w:name="Medium Shading 2 Accent 5" w:uiPriority="64"/>
-    <w:lsdException w:name="Medium List 1 Accent 5" w:uiPriority="65"/>
-    <w:lsdException w:name="Medium List 2 Accent 5" w:uiPriority="66"/>
-    <w:lsdException w:name="Medium Grid 1 Accent 5" w:uiPriority="67"/>
-    <w:lsdException w:name="Medium Grid 2 Accent 5" w:uiPriority="68"/>
-    <w:lsdException w:name="Medium Grid 3 Accent 5" w:uiPriority="69"/>
-    <w:lsdException w:name="Dark List Accent 5" w:uiPriority="70"/>
-    <w:lsdException w:name="Colorful Shading Accent 5" w:uiPriority="71"/>
-    <w:lsdException w:name="Colorful List Accent 5" w:uiPriority="72"/>
-    <w:lsdException w:name="Colorful Grid Accent 5" w:uiPriority="73"/>
-    <w:lsdException w:name="Light Shading Accent 6" w:uiPriority="60"/>
-    <w:lsdException w:name="Light List Accent 6" w:uiPriority="61"/>
-    <w:lsdException w:name="Light Grid Accent 6" w:uiPriority="62"/>
-    <w:lsdException w:name="Medium Shading 1 Accent 6" w:uiPriority="63"/>
-    <w:lsdException w:name="Medium Shading 2 Accent 6" w:uiPriority="64"/>
-    <w:lsdException w:name="Medium List 1 Accent 6" w:uiPriority="65"/>
-    <w:lsdException w:name="Medium List 2 Accent 6" w:uiPriority="66"/>
-    <w:lsdException w:name="Medium Grid 1 Accent 6" w:uiPriority="67"/>
-    <w:lsdException w:name="Medium Grid 2 Accent 6" w:uiPriority="68"/>
-    <w:lsdException w:name="Medium Grid 3 Accent 6" w:uiPriority="69"/>
-    <w:lsdException w:name="Dark List Accent 6" w:uiPriority="70"/>
-    <w:lsdException w:name="Colorful Shading Accent 6" w:uiPriority="71"/>
-    <w:lsdException w:name="Colorful List Accent 6" w:uiPriority="72"/>
-    <w:lsdException w:name="Colorful Grid Accent 6" w:uiPriority="73"/>
-    <w:lsdException w:name="Subtle Emphasis" w:uiPriority="19" w:qFormat="1"/>
-    <w:lsdException w:name="Intense Emphasis" w:uiPriority="21" w:qFormat="1"/>
-    <w:lsdException w:name="Subtle Reference" w:uiPriority="31" w:qFormat="1"/>
-    <w:lsdException w:name="Intense Reference" w:uiPriority="32" w:qFormat="1"/>
-    <w:lsdException w:name="Book Title" w:uiPriority="33" w:qFormat="1"/>
-    <w:lsdException w:name="Bibliography" w:semiHidden="1" w:uiPriority="37" w:unhideWhenUsed="1"/>
-    <w:lsdException w:name="TOC Heading" w:semiHidden="1" w:uiPriority="39" w:unhideWhenUsed="1" w:qFormat="1"/>
-    <w:lsdException w:name="Plain Table 1" w:uiPriority="41"/>
-    <w:lsdException w:name="Plain Table 2" w:uiPriority="42"/>
-    <w:lsdException w:name="Plain Table 3" w:uiPriority="43"/>
-    <w:lsdException w:name="Plain Table 4" w:uiPriority="44"/>
-    <w:lsdException w:name="Plain Table 5" w:uiPriority="45"/>
-    <w:lsdException w:name="Grid Table Light" w:uiPriority="40"/>
-    <w:lsdException w:name="Grid Table 1 Light" w:uiPriority="46"/>
-    <w:lsdException w:name="Grid Table 2" w:uiPriority="47"/>
-    <w:lsdException w:name="Grid Table 3" w:uiPriority="48"/>
-    <w:lsdException w:name="Grid Table 4" w:uiPriority="49"/>
-    <w:lsdException w:name="Grid Table 5 Dark" w:uiPriority="50"/>
-    <w:lsdException w:name="Grid Table 6 Colorful" w:uiPriority="51"/>
-    <w:lsdException w:name="Grid Table 7 Colorful" w:uiPriority="52"/>
-    <w:lsdException w:name="Grid Table 1 Light Accent 1" w:uiPriority="46"/>
-    <w:lsdException w:name="Grid Table 2 Accent 1" w:uiPriority="47"/>
-    <w:lsdException w:name="Grid Table 3 Accent 1" w:uiPriority="48"/>
-    <w:lsdException w:name="Grid Table 4 Accent 1" w:uiPriority="49"/>
-    <w:lsdException w:name="Grid Table 5 Dark Accent 1" w:uiPriority="50"/>
-    <w:lsdException w:name="Grid Table 6 Colorful Accent 1" w:uiPriority="51"/>
-    <w:lsdException w:name="Grid Table 7 Colorful Accent 1" w:uiPriority="52"/>
-    <w:lsdException w:name="Grid Table 1 Light Accent 2" w:uiPriority="46"/>
-    <w:lsdException w:name="Grid Table 2 Accent 2" w:uiPriority="47"/>
-    <w:lsdException w:name="Grid Table 3 Accent 2" w:uiPriority="48"/>
-    <w:lsdException w:name="Grid Table 4 Accent 2" w:uiPriority="49"/>
-    <w:lsdException w:name="Grid Table 5 Dark Accent 2" w:uiPriority="50"/>
-    <w:lsdException w:name="Grid Table 6 Colorful Accent 2" w:uiPriority="51"/>
-    <w:lsdException w:name="Grid Table 7 Colorful Accent 2" w:uiPriority="52"/>
-    <w:lsdException w:name="Grid Table 1 Light Accent 3" w:uiPriority="46"/>
-    <w:lsdException w:name="Grid Table 2 Accent 3" w:uiPriority="47"/>
-    <w:lsdException w:name="Grid Table 3 Accent 3" w:uiPriority="48"/>
-    <w:lsdException w:name="Grid Table 4 Accent 3" w:uiPriority="49"/>
-    <w:lsdException w:name="Grid Table 5 Dark Accent 3" w:uiPriority="50"/>
-    <w:lsdException w:name="Grid Table 6 Colorful Accent 3" w:uiPriority="51"/>
-    <w:lsdException w:name="Grid Table 7 Colorful Accent 3" w:uiPriority="52"/>
-    <w:lsdException w:name="Grid Table 1 Light Accent 4" w:uiPriority="46"/>
-    <w:lsdException w:name="Grid Table 2 Accent 4" w:uiPriority="47"/>
-    <w:lsdException w:name="Grid Table 3 Accent 4" w:uiPriority="48"/>
-    <w:lsdException w:name="Grid Table 4 Accent 4" w:uiPriority="49"/>
-    <w:lsdException w:name="Grid Table 5 Dark Accent 4" w:uiPriority="50"/>
-    <w:lsdException w:name="Grid Table 6 Colorful Accent 4" w:uiPriority="51"/>
-    <w:lsdException w:name="Grid Table 7 Colorful Accent 4" w:uiPriority="52"/>
-    <w:lsdException w:name="Grid Table 1 Light Accent 5" w:uiPriority="46"/>
-    <w:lsdException w:name="Grid Table 2 Accent 5" w:uiPriority="47"/>
-    <w:lsdException w:name="Grid Table 3 Accent 5" w:uiPriority="48"/>
-    <w:lsdException w:name="Grid Table 4 Accent 5" w:uiPriority="49"/>
-    <w:lsdException w:name="Grid Table 5 Dark Accent 5" w:uiPriority="50"/>
-    <w:lsdException w:name="Grid Table 6 Colorful Accent 5" w:uiPriority="51"/>
-    <w:lsdException w:name="Grid Table 7 Colorful Accent 5" w:uiPriority="52"/>
-    <w:lsdException w:name="Grid Table 1 Light Accent 6" w:uiPriority="46"/>
-    <w:lsdException w:name="Grid Table 2 Accent 6" w:uiPriority="47"/>
-    <w:lsdException w:name="Grid Table 3 Accent 6" w:uiPriority="48"/>
-    <w:lsdException w:name="Grid Table 4 Accent 6" w:uiPriority="49"/>
-    <w:lsdException w:name="Grid Table 5 Dark Accent 6" w:uiPriority="50"/>
-    <w:lsdException w:name="Grid Table 6 Colorful Accent 6" w:uiPriority="51"/>
-    <w:lsdException w:name="Grid Table 7 Colorful Accent 6" w:uiPriority="52"/>
-    <w:lsdException w:name="List Table 1 Light" w:uiPriority="46"/>
-    <w:lsdException w:name="List Table 2" w:uiPriority="47"/>
-    <w:lsdException w:name="List Table 3" w:uiPriority="48"/>
-    <w:lsdException w:name="List Table 4" w:uiPriority="49"/>
-    <w:lsdException w:name="List Table 5 Dark" w:uiPriority="50"/>
-    <w:lsdException w:name="List Table 6 Colorful" w:uiPriority="51"/>
-    <w:lsdException w:name="List Table 7 Colorful" w:uiPriority="52"/>
-    <w:lsdException w:name="List Table 1 Light Accent 1" w:uiPriority="46"/>
-    <w:lsdException w:name="List Table 2 Accent 1" w:uiPriority="47"/>
-    <w:lsdException w:name="List Table 3 Accent 1" w:uiPriority="48"/>
-    <w:lsdException w:name="List Table 4 Accent 1" w:uiPriority="49"/>
-    <w:lsdException w:name="List Table 5 Dark Accent 1" w:uiPriority="50"/>
-    <w:lsdException w:name="List Table 6 Colorful Accent 1" w:uiPriority="51"/>
-    <w:lsdException w:name="List Table 7 Colorful Accent 1" w:uiPriority="52"/>
-    <w:lsdException w:name="List Table 1 Light Accent 2" w:uiPriority="46"/>
-    <w:lsdException w:name="List Table 2 Accent 2" w:uiPriority="47"/>
-    <w:lsdException w:name="List Table 3 Accent 2" w:uiPriority="48"/>
-    <w:lsdException w:name="List Table 4 Accent 2" w:uiPriority="49"/>
-    <w:lsdException w:name="List Table 5 Dark Accent 2" w:uiPriority="50"/>
-    <w:lsdException w:name="List Table 6 Colorful Accent 2" w:uiPriority="51"/>
-    <w:lsdException w:name="List Table 7 Colorful Accent 2" w:uiPriority="52"/>
-    <w:lsdException w:name="List Table 1 Light Accent 3" w:uiPriority="46"/>
-    <w:lsdException w:name="List Table 2 Accent 3" w:uiPriority="47"/>
-    <w:lsdException w:name="List Table 3 Accent 3" w:uiPriority="48"/>
-    <w:lsdException w:name="List Table 4 Accent 3" w:uiPriority="49"/>
-    <w:lsdException w:name="List Table 5 Dark Accent 3" w:uiPriority="50"/>
-    <w:lsdException w:name="List Table 6 Colorful Accent 3" w:uiPriority="51"/>
-    <w:lsdException w:name="List Table 7 Colorful Accent 3" w:uiPriority="52"/>
-    <w:lsdException w:name="List Table 1 Light Accent 4" w:uiPriority="46"/>
-    <w:lsdException w:name="List Table 2 Accent 4" w:uiPriority="47"/>
-    <w:lsdException w:name="List Table 3 Accent 4" w:uiPriority="48"/>
-    <w:lsdException w:name="List Table 4 Accent 4" w:uiPriority="49"/>
-    <w:lsdException w:name="List Table 5 Dark Accent 4" w:uiPriority="50"/>
-    <w:lsdException w:name="List Table 6 Colorful Accent 4" w:uiPriority="51"/>
-    <w:lsdException w:name="List Table 7 Colorful Accent 4" w:uiPriority="52"/>
-    <w:lsdException w:name="List Table 1 Light Accent 5" w:uiPriority="46"/>
-    <w:lsdException w:name="List Table 2 Accent 5" w:uiPriority="47"/>
-    <w:lsdException w:name="List Table 3 Accent 5" w:uiPriority="48"/>
-    <w:lsdException w:name="List Table 4 Accent 5" w:uiPriority="49"/>
-    <w:lsdException w:name="List Table 5 Dark Accent 5" w:uiPriority="50"/>
-    <w:lsdException w:name="List Table 6 Colorful Accent 5" w:uiPriority="51"/>
-    <w:lsdException w:name="List Table 7 Colorful Accent 5" w:uiPriority="52"/>
-    <w:lsdException w:name="List Table 1 Light Accent 6" w:uiPriority="46"/>
-    <w:lsdException w:name="List Table 2 Accent 6" w:uiPriority="47"/>
-    <w:lsdException w:name="List Table 3 Accent 6" w:uiPriority="48"/>
-    <w:lsdException w:name="List Table 4 Accent 6" w:uiPriority="49"/>
-    <w:lsdException w:name="List Table 5 Dark Accent 6" w:uiPriority="50"/>
-    <w:lsdException w:name="List Table 6 Colorful Accent 6" w:uiPriority="51"/>
-    <w:lsdException w:name="List Table 7 Colorful Accent 6" w:uiPriority="52"/>
+  <w:latentStyles w:defLockedState="0" w:defUIPriority="99" w:defSemiHidden="1" w:defUnhideWhenUsed="1" w:defQFormat="0" w:count="267">
+    <w:lsdException w:name="Normal" w:semiHidden="0" w:uiPriority="0" w:unhideWhenUsed="0" w:qFormat="1"/>
+    <w:lsdException w:name="heading 1" w:semiHidden="0" w:uiPriority="9" w:unhideWhenUsed="0" w:qFormat="1"/>
+    <w:lsdException w:name="heading 2" w:uiPriority="9" w:qFormat="1"/>
+    <w:lsdException w:name="heading 3" w:uiPriority="9" w:qFormat="1"/>
+    <w:lsdException w:name="heading 4" w:uiPriority="9" w:qFormat="1"/>
+    <w:lsdException w:name="heading 5" w:uiPriority="9" w:qFormat="1"/>
+    <w:lsdException w:name="heading 6" w:uiPriority="9" w:qFormat="1"/>
+    <w:lsdException w:name="heading 7" w:uiPriority="9" w:qFormat="1"/>
+    <w:lsdException w:name="heading 8" w:uiPriority="9" w:qFormat="1"/>
+    <w:lsdException w:name="heading 9" w:uiPriority="9" w:qFormat="1"/>
+    <w:lsdException w:name="toc 1" w:uiPriority="39"/>
+    <w:lsdException w:name="toc 2" w:uiPriority="39"/>
+    <w:lsdException w:name="toc 3" w:uiPriority="39"/>
+    <w:lsdException w:name="toc 4" w:uiPriority="39"/>
+    <w:lsdException w:name="toc 5" w:uiPriority="39"/>
+    <w:lsdException w:name="toc 6" w:uiPriority="39"/>
+    <w:lsdException w:name="toc 7" w:uiPriority="39"/>
+    <w:lsdException w:name="toc 8" w:uiPriority="39"/>
+    <w:lsdException w:name="toc 9" w:uiPriority="39"/>
+    <w:lsdException w:name="caption" w:uiPriority="35" w:qFormat="1"/>
+    <w:lsdException w:name="Title" w:semiHidden="0" w:uiPriority="10" w:unhideWhenUsed="0" w:qFormat="1"/>
+    <w:lsdException w:name="Default Paragraph Font" w:uiPriority="1"/>
+    <w:lsdException w:name="Subtitle" w:semiHidden="0" w:uiPriority="11" w:unhideWhenUsed="0" w:qFormat="1"/>
+    <w:lsdException w:name="Strong" w:semiHidden="0" w:uiPriority="22" w:unhideWhenUsed="0" w:qFormat="1"/>
+    <w:lsdException w:name="Emphasis" w:semiHidden="0" w:uiPriority="20" w:unhideWhenUsed="0" w:qFormat="1"/>
+    <w:lsdException w:name="Table Grid" w:semiHidden="0" w:uiPriority="39" w:unhideWhenUsed="0"/>
+    <w:lsdException w:name="Placeholder Text" w:unhideWhenUsed="0"/>
+    <w:lsdException w:name="No Spacing" w:semiHidden="0" w:uiPriority="1" w:unhideWhenUsed="0" w:qFormat="1"/>
+    <w:lsdException w:name="Light Shading" w:semiHidden="0" w:uiPriority="60" w:unhideWhenUsed="0"/>
+    <w:lsdException w:name="Light List" w:semiHidden="0" w:uiPriority="61" w:unhideWhenUsed="0"/>
+    <w:lsdException w:name="Light Grid" w:semiHidden="0" w:uiPriority="62" w:unhideWhenUsed="0"/>
+    <w:lsdException w:name="Medium Shading 1" w:semiHidden="0" w:uiPriority="63" w:unhideWhenUsed="0"/>
+    <w:lsdException w:name="Medium Shading 2" w:semiHidden="0" w:uiPriority="64" w:unhideWhenUsed="0"/>
+    <w:lsdException w:name="Medium List 1" w:semiHidden="0" w:uiPriority="65" w:unhideWhenUsed="0"/>
+    <w:lsdException w:name="Medium List 2" w:semiHidden="0" w:uiPriority="66" w:unhideWhenUsed="0"/>
+    <w:lsdException w:name="Medium Grid 1" w:semiHidden="0" w:uiPriority="67" w:unhideWhenUsed="0"/>
+    <w:lsdException w:name="Medium Grid 2" w:semiHidden="0" w:uiPriority="68" w:unhideWhenUsed="0"/>
+    <w:lsdException w:name="Medium Grid 3" w:semiHidden="0" w:uiPriority="69" w:unhideWhenUsed="0"/>
+    <w:lsdException w:name="Dark List" w:semiHidden="0" w:uiPriority="70" w:unhideWhenUsed="0"/>
+    <w:lsdException w:name="Colorful Shading" w:semiHidden="0" w:uiPriority="71" w:unhideWhenUsed="0"/>
+    <w:lsdException w:name="Colorful List" w:semiHidden="0" w:uiPriority="72" w:unhideWhenUsed="0"/>
+    <w:lsdException w:name="Colorful Grid" w:semiHidden="0" w:uiPriority="73" w:unhideWhenUsed="0"/>
+    <w:lsdException w:name="Light Shading Accent 1" w:semiHidden="0" w:uiPriority="60" w:unhideWhenUsed="0"/>
+    <w:lsdException w:name="Light List Accent 1" w:semiHidden="0" w:uiPriority="61" w:unhideWhenUsed="0"/>
+    <w:lsdException w:name="Light Grid Accent 1" w:semiHidden="0" w:uiPriority="62" w:unhideWhenUsed="0"/>
+    <w:lsdException w:name="Medium Shading 1 Accent 1" w:semiHidden="0" w:uiPriority="63" w:unhideWhenUsed="0"/>
+    <w:lsdException w:name="Medium Shading 2 Accent 1" w:semiHidden="0" w:uiPriority="64" w:unhideWhenUsed="0"/>
+    <w:lsdException w:name="Medium List 1 Accent 1" w:semiHidden="0" w:uiPriority="65" w:unhideWhenUsed="0"/>
+    <w:lsdException w:name="Revision" w:unhideWhenUsed="0"/>
+    <w:lsdException w:name="List Paragraph" w:semiHidden="0" w:uiPriority="1" w:unhideWhenUsed="0" w:qFormat="1"/>
+    <w:lsdException w:name="Quote" w:semiHidden="0" w:uiPriority="29" w:unhideWhenUsed="0" w:qFormat="1"/>
+    <w:lsdException w:name="Intense Quote" w:semiHidden="0" w:uiPriority="30" w:unhideWhenUsed="0" w:qFormat="1"/>
+    <w:lsdException w:name="Medium List 2 Accent 1" w:semiHidden="0" w:uiPriority="66" w:unhideWhenUsed="0"/>
+    <w:lsdException w:name="Medium Grid 1 Accent 1" w:semiHidden="0" w:uiPriority="67" w:unhideWhenUsed="0"/>
+    <w:lsdException w:name="Medium Grid 2 Accent 1" w:semiHidden="0" w:uiPriority="68" w:unhideWhenUsed="0"/>
+    <w:lsdException w:name="Medium Grid 3 Accent 1" w:semiHidden="0" w:uiPriority="69" w:unhideWhenUsed="0"/>
+    <w:lsdException w:name="Dark List Accent 1" w:semiHidden="0" w:uiPriority="70" w:unhideWhenUsed="0"/>
+    <w:lsdException w:name="Colorful Shading Accent 1" w:semiHidden="0" w:uiPriority="71" w:unhideWhenUsed="0"/>
+    <w:lsdException w:name="Colorful List Accent 1" w:semiHidden="0" w:uiPriority="72" w:unhideWhenUsed="0"/>
+    <w:lsdException w:name="Colorful Grid Accent 1" w:semiHidden="0" w:uiPriority="73" w:unhideWhenUsed="0"/>
+    <w:lsdException w:name="Light Shading Accent 2" w:semiHidden="0" w:uiPriority="60" w:unhideWhenUsed="0"/>
+    <w:lsdException w:name="Light List Accent 2" w:semiHidden="0" w:uiPriority="61" w:unhideWhenUsed="0"/>
+    <w:lsdException w:name="Light Grid Accent 2" w:semiHidden="0" w:uiPriority="62" w:unhideWhenUsed="0"/>
+    <w:lsdException w:name="Medium Shading 1 Accent 2" w:semiHidden="0" w:uiPriority="63" w:unhideWhenUsed="0"/>
+    <w:lsdException w:name="Medium Shading 2 Accent 2" w:semiHidden="0" w:uiPriority="64" w:unhideWhenUsed="0"/>
+    <w:lsdException w:name="Medium List 1 Accent 2" w:semiHidden="0" w:uiPriority="65" w:unhideWhenUsed="0"/>
+    <w:lsdException w:name="Medium List 2 Accent 2" w:semiHidden="0" w:uiPriority="66" w:unhideWhenUsed="0"/>
+    <w:lsdException w:name="Medium Grid 1 Accent 2" w:semiHidden="0" w:uiPriority="67" w:unhideWhenUsed="0"/>
+    <w:lsdException w:name="Medium Grid 2 Accent 2" w:semiHidden="0" w:uiPriority="68" w:unhideWhenUsed="0"/>
+    <w:lsdException w:name="Medium Grid 3 Accent 2" w:semiHidden="0" w:uiPriority="69" w:unhideWhenUsed="0"/>
+    <w:lsdException w:name="Dark List Accent 2" w:semiHidden="0" w:uiPriority="70" w:unhideWhenUsed="0"/>
+    <w:lsdException w:name="Colorful Shading Accent 2" w:semiHidden="0" w:uiPriority="71" w:unhideWhenUsed="0"/>
+    <w:lsdException w:name="Colorful List Accent 2" w:semiHidden="0" w:uiPriority="72" w:unhideWhenUsed="0"/>
+    <w:lsdException w:name="Colorful Grid Accent 2" w:semiHidden="0" w:uiPriority="73" w:unhideWhenUsed="0"/>
+    <w:lsdException w:name="Light Shading Accent 3" w:semiHidden="0" w:uiPriority="60" w:unhideWhenUsed="0"/>
+    <w:lsdException w:name="Light List Accent 3" w:semiHidden="0" w:uiPriority="61" w:unhideWhenUsed="0"/>
+    <w:lsdException w:name="Light Grid Accent 3" w:semiHidden="0" w:uiPriority="62" w:unhideWhenUsed="0"/>
+    <w:lsdException w:name="Medium Shading 1 Accent 3" w:semiHidden="0" w:uiPriority="63" w:unhideWhenUsed="0"/>
+    <w:lsdException w:name="Medium Shading 2 Accent 3" w:semiHidden="0" w:uiPriority="64" w:unhideWhenUsed="0"/>
+    <w:lsdException w:name="Medium List 1 Accent 3" w:semiHidden="0" w:uiPriority="65" w:unhideWhenUsed="0"/>
+    <w:lsdException w:name="Medium List 2 Accent 3" w:semiHidden="0" w:uiPriority="66" w:unhideWhenUsed="0"/>
+    <w:lsdException w:name="Medium Grid 1 Accent 3" w:semiHidden="0" w:uiPriority="67" w:unhideWhenUsed="0"/>
+    <w:lsdException w:name="Medium Grid 2 Accent 3" w:semiHidden="0" w:uiPriority="68" w:unhideWhenUsed="0"/>
+    <w:lsdException w:name="Medium Grid 3 Accent 3" w:semiHidden="0" w:uiPriority="69" w:unhideWhenUsed="0"/>
+    <w:lsdException w:name="Dark List Accent 3" w:semiHidden="0" w:uiPriority="70" w:unhideWhenUsed="0"/>
+    <w:lsdException w:name="Colorful Shading Accent 3" w:semiHidden="0" w:uiPriority="71" w:unhideWhenUsed="0"/>
+    <w:lsdException w:name="Colorful List Accent 3" w:semiHidden="0" w:uiPriority="72" w:unhideWhenUsed="0"/>
+    <w:lsdException w:name="Colorful Grid Accent 3" w:semiHidden="0" w:uiPriority="73" w:unhideWhenUsed="0"/>
+    <w:lsdException w:name="Light Shading Accent 4" w:semiHidden="0" w:uiPriority="60" w:unhideWhenUsed="0"/>
+    <w:lsdException w:name="Light List Accent 4" w:semiHidden="0" w:uiPriority="61" w:unhideWhenUsed="0"/>
+    <w:lsdException w:name="Light Grid Accent 4" w:semiHidden="0" w:uiPriority="62" w:unhideWhenUsed="0"/>
+    <w:lsdException w:name="Medium Shading 1 Accent 4" w:semiHidden="0" w:uiPriority="63" w:unhideWhenUsed="0"/>
+    <w:lsdException w:name="Medium Shading 2 Accent 4" w:semiHidden="0" w:uiPriority="64" w:unhideWhenUsed="0"/>
+    <w:lsdException w:name="Medium List 1 Accent 4" w:semiHidden="0" w:uiPriority="65" w:unhideWhenUsed="0"/>
+    <w:lsdException w:name="Medium List 2 Accent 4" w:semiHidden="0" w:uiPriority="66" w:unhideWhenUsed="0"/>
+    <w:lsdException w:name="Medium Grid 1 Accent 4" w:semiHidden="0" w:uiPriority="67" w:unhideWhenUsed="0"/>
+    <w:lsdException w:name="Medium Grid 2 Accent 4" w:semiHidden="0" w:uiPriority="68" w:unhideWhenUsed="0"/>
+    <w:lsdException w:name="Medium Grid 3 Accent 4" w:semiHidden="0" w:uiPriority="69" w:unhideWhenUsed="0"/>
+    <w:lsdException w:name="Dark List Accent 4" w:semiHidden="0" w:uiPriority="70" w:unhideWhenUsed="0"/>
+    <w:lsdException w:name="Colorful Shading Accent 4" w:semiHidden="0" w:uiPriority="71" w:unhideWhenUsed="0"/>
+    <w:lsdException w:name="Colorful List Accent 4" w:semiHidden="0" w:uiPriority="72" w:unhideWhenUsed="0"/>
+    <w:lsdException w:name="Colorful Grid Accent 4" w:semiHidden="0" w:uiPriority="73" w:unhideWhenUsed="0"/>
+    <w:lsdException w:name="Light Shading Accent 5" w:semiHidden="0" w:uiPriority="60" w:unhideWhenUsed="0"/>
+    <w:lsdException w:name="Light List Accent 5" w:semiHidden="0" w:uiPriority="61" w:unhideWhenUsed="0"/>
+    <w:lsdException w:name="Light Grid Accent 5" w:semiHidden="0" w:uiPriority="62" w:unhideWhenUsed="0"/>
+    <w:lsdException w:name="Medium Shading 1 Accent 5" w:semiHidden="0" w:uiPriority="63" w:unhideWhenUsed="0"/>
+    <w:lsdException w:name="Medium Shading 2 Accent 5" w:semiHidden="0" w:uiPriority="64" w:unhideWhenUsed="0"/>
+    <w:lsdException w:name="Medium List 1 Accent 5" w:semiHidden="0" w:uiPriority="65" w:unhideWhenUsed="0"/>
+    <w:lsdException w:name="Medium List 2 Accent 5" w:semiHidden="0" w:uiPriority="66" w:unhideWhenUsed="0"/>
+    <w:lsdException w:name="Medium Grid 1 Accent 5" w:semiHidden="0" w:uiPriority="67" w:unhideWhenUsed="0"/>
+    <w:lsdException w:name="Medium Grid 2 Accent 5" w:semiHidden="0" w:uiPriority="68" w:unhideWhenUsed="0"/>
+    <w:lsdException w:name="Medium Grid 3 Accent 5" w:semiHidden="0" w:uiPriority="69" w:unhideWhenUsed="0"/>
+    <w:lsdException w:name="Dark List Accent 5" w:semiHidden="0" w:uiPriority="70" w:unhideWhenUsed="0"/>
+    <w:lsdException w:name="Colorful Shading Accent 5" w:semiHidden="0" w:uiPriority="71" w:unhideWhenUsed="0"/>
+    <w:lsdException w:name="Colorful List Accent 5" w:semiHidden="0" w:uiPriority="72" w:unhideWhenUsed="0"/>
+    <w:lsdException w:name="Colorful Grid Accent 5" w:semiHidden="0" w:uiPriority="73" w:unhideWhenUsed="0"/>
+    <w:lsdException w:name="Light Shading Accent 6" w:semiHidden="0" w:uiPriority="60" w:unhideWhenUsed="0"/>
+    <w:lsdException w:name="Light List Accent 6" w:semiHidden="0" w:uiPriority="61" w:unhideWhenUsed="0"/>
+    <w:lsdException w:name="Light Grid Accent 6" w:semiHidden="0" w:uiPriority="62" w:unhideWhenUsed="0"/>
+    <w:lsdException w:name="Medium Shading 1 Accent 6" w:semiHidden="0" w:uiPriority="63" w:unhideWhenUsed="0"/>
+    <w:lsdException w:name="Medium Shading 2 Accent 6" w:semiHidden="0" w:uiPriority="64" w:unhideWhenUsed="0"/>
+    <w:lsdException w:name="Medium List 1 Accent 6" w:semiHidden="0" w:uiPriority="65" w:unhideWhenUsed="0"/>
+    <w:lsdException w:name="Medium List 2 Accent 6" w:semiHidden="0" w:uiPriority="66" w:unhideWhenUsed="0"/>
+    <w:lsdException w:name="Medium Grid 1 Accent 6" w:semiHidden="0" w:uiPriority="67" w:unhideWhenUsed="0"/>
+    <w:lsdException w:name="Medium Grid 2 Accent 6" w:semiHidden="0" w:uiPriority="68" w:unhideWhenUsed="0"/>
+    <w:lsdException w:name="Medium Grid 3 Accent 6" w:semiHidden="0" w:uiPriority="69" w:unhideWhenUsed="0"/>
+    <w:lsdException w:name="Dark List Accent 6" w:semiHidden="0" w:uiPriority="70" w:unhideWhenUsed="0"/>
+    <w:lsdException w:name="Colorful Shading Accent 6" w:semiHidden="0" w:uiPriority="71" w:unhideWhenUsed="0"/>
+    <w:lsdException w:name="Colorful List Accent 6" w:semiHidden="0" w:uiPriority="72" w:unhideWhenUsed="0"/>
+    <w:lsdException w:name="Colorful Grid Accent 6" w:semiHidden="0" w:uiPriority="73" w:unhideWhenUsed="0"/>
+    <w:lsdException w:name="Subtle Emphasis" w:semiHidden="0" w:uiPriority="19" w:unhideWhenUsed="0" w:qFormat="1"/>
+    <w:lsdException w:name="Intense Emphasis" w:semiHidden="0" w:uiPriority="21" w:unhideWhenUsed="0" w:qFormat="1"/>
+    <w:lsdException w:name="Subtle Reference" w:semiHidden="0" w:uiPriority="31" w:unhideWhenUsed="0" w:qFormat="1"/>
+    <w:lsdException w:name="Intense Reference" w:semiHidden="0" w:uiPriority="32" w:unhideWhenUsed="0" w:qFormat="1"/>
+    <w:lsdException w:name="Book Title" w:semiHidden="0" w:uiPriority="33" w:unhideWhenUsed="0" w:qFormat="1"/>
+    <w:lsdException w:name="Bibliography" w:uiPriority="37"/>
+    <w:lsdException w:name="TOC Heading" w:uiPriority="39" w:qFormat="1"/>
   </w:latentStyles>
-  <w:style w:type="paragraph" w:default="1" w:styleId="Standard">
+  <w:style w:type="paragraph" w:default="1" w:styleId="Normal">
     <w:name w:val="Normal"/>
     <w:uiPriority w:val="1"/>
     <w:qFormat/>
@@ -10052,9 +9958,9 @@
       <w:rFonts w:ascii="Calibri" w:eastAsia="Calibri" w:hAnsi="Calibri" w:cs="Calibri"/>
     </w:rPr>
   </w:style>
-  <w:style w:type="paragraph" w:styleId="berschrift1">
+  <w:style w:type="paragraph" w:styleId="Heading1">
     <w:name w:val="heading 1"/>
-    <w:basedOn w:val="Standard"/>
+    <w:basedOn w:val="Normal"/>
     <w:uiPriority w:val="1"/>
     <w:qFormat/>
     <w:pPr>
@@ -10069,9 +9975,9 @@
       <w:szCs w:val="28"/>
     </w:rPr>
   </w:style>
-  <w:style w:type="paragraph" w:styleId="berschrift2">
+  <w:style w:type="paragraph" w:styleId="Heading2">
     <w:name w:val="heading 2"/>
-    <w:basedOn w:val="Standard"/>
+    <w:basedOn w:val="Normal"/>
     <w:uiPriority w:val="1"/>
     <w:qFormat/>
     <w:pPr>
@@ -10086,9 +9992,9 @@
       <w:szCs w:val="26"/>
     </w:rPr>
   </w:style>
-  <w:style w:type="paragraph" w:styleId="berschrift3">
+  <w:style w:type="paragraph" w:styleId="Heading3">
     <w:name w:val="heading 3"/>
-    <w:basedOn w:val="Standard"/>
+    <w:basedOn w:val="Normal"/>
     <w:uiPriority w:val="1"/>
     <w:qFormat/>
     <w:pPr>
@@ -10103,12 +10009,13 @@
       <w:bCs/>
     </w:rPr>
   </w:style>
-  <w:style w:type="character" w:default="1" w:styleId="Absatz-Standardschriftart">
+  <w:style w:type="character" w:default="1" w:styleId="DefaultParagraphFont">
     <w:name w:val="Default Paragraph Font"/>
     <w:uiPriority w:val="1"/>
+    <w:semiHidden/>
     <w:unhideWhenUsed/>
   </w:style>
-  <w:style w:type="table" w:default="1" w:styleId="NormaleTabelle">
+  <w:style w:type="table" w:default="1" w:styleId="TableNormal">
     <w:name w:val="Normal Table"/>
     <w:uiPriority w:val="99"/>
     <w:semiHidden/>
@@ -10123,7 +10030,7 @@
       </w:tblCellMar>
     </w:tblPr>
   </w:style>
-  <w:style w:type="numbering" w:default="1" w:styleId="KeineListe">
+  <w:style w:type="numbering" w:default="1" w:styleId="NoList">
     <w:name w:val="No List"/>
     <w:uiPriority w:val="99"/>
     <w:semiHidden/>
@@ -10145,9 +10052,9 @@
       </w:tblCellMar>
     </w:tblPr>
   </w:style>
-  <w:style w:type="paragraph" w:styleId="Textkrper">
+  <w:style w:type="paragraph" w:styleId="BodyText">
     <w:name w:val="Body Text"/>
-    <w:basedOn w:val="Standard"/>
+    <w:basedOn w:val="Normal"/>
     <w:uiPriority w:val="1"/>
     <w:qFormat/>
     <w:pPr>
@@ -10155,9 +10062,9 @@
       <w:ind w:left="836" w:hanging="360"/>
     </w:pPr>
   </w:style>
-  <w:style w:type="paragraph" w:styleId="Listenabsatz">
+  <w:style w:type="paragraph" w:styleId="ListParagraph">
     <w:name w:val="List Paragraph"/>
-    <w:basedOn w:val="Standard"/>
+    <w:basedOn w:val="Normal"/>
     <w:uiPriority w:val="1"/>
     <w:qFormat/>
     <w:pPr>
@@ -10167,13 +10074,13 @@
   </w:style>
   <w:style w:type="paragraph" w:customStyle="1" w:styleId="TableParagraph">
     <w:name w:val="Table Paragraph"/>
-    <w:basedOn w:val="Standard"/>
+    <w:basedOn w:val="Normal"/>
     <w:uiPriority w:val="1"/>
     <w:qFormat/>
   </w:style>
   <w:style w:type="character" w:styleId="Hyperlink">
     <w:name w:val="Hyperlink"/>
-    <w:basedOn w:val="Absatz-Standardschriftart"/>
+    <w:basedOn w:val="DefaultParagraphFont"/>
     <w:uiPriority w:val="99"/>
     <w:unhideWhenUsed/>
     <w:rsid w:val="00AC3195"/>
@@ -10182,9 +10089,9 @@
       <w:u w:val="single"/>
     </w:rPr>
   </w:style>
-  <w:style w:type="character" w:styleId="BesuchterLink">
+  <w:style w:type="character" w:styleId="FollowedHyperlink">
     <w:name w:val="FollowedHyperlink"/>
-    <w:basedOn w:val="Absatz-Standardschriftart"/>
+    <w:basedOn w:val="DefaultParagraphFont"/>
     <w:uiPriority w:val="99"/>
     <w:semiHidden/>
     <w:unhideWhenUsed/>
@@ -10194,9 +10101,9 @@
       <w:u w:val="single"/>
     </w:rPr>
   </w:style>
-  <w:style w:type="character" w:styleId="Kommentarzeichen">
+  <w:style w:type="character" w:styleId="CommentReference">
     <w:name w:val="annotation reference"/>
-    <w:basedOn w:val="Absatz-Standardschriftart"/>
+    <w:basedOn w:val="DefaultParagraphFont"/>
     <w:uiPriority w:val="99"/>
     <w:semiHidden/>
     <w:unhideWhenUsed/>
@@ -10206,10 +10113,10 @@
       <w:szCs w:val="16"/>
     </w:rPr>
   </w:style>
-  <w:style w:type="paragraph" w:styleId="Kommentartext">
+  <w:style w:type="paragraph" w:styleId="CommentText">
     <w:name w:val="annotation text"/>
-    <w:basedOn w:val="Standard"/>
-    <w:link w:val="KommentartextZchn"/>
+    <w:basedOn w:val="Normal"/>
+    <w:link w:val="CommentTextChar"/>
     <w:uiPriority w:val="99"/>
     <w:semiHidden/>
     <w:unhideWhenUsed/>
@@ -10219,10 +10126,10 @@
       <w:szCs w:val="20"/>
     </w:rPr>
   </w:style>
-  <w:style w:type="character" w:customStyle="1" w:styleId="KommentartextZchn">
-    <w:name w:val="Kommentartext Zchn"/>
-    <w:basedOn w:val="Absatz-Standardschriftart"/>
-    <w:link w:val="Kommentartext"/>
+  <w:style w:type="character" w:customStyle="1" w:styleId="CommentTextChar">
+    <w:name w:val="Comment Text Char"/>
+    <w:basedOn w:val="DefaultParagraphFont"/>
+    <w:link w:val="CommentText"/>
     <w:uiPriority w:val="99"/>
     <w:semiHidden/>
     <w:rsid w:val="00930DCB"/>
@@ -10232,11 +10139,11 @@
       <w:szCs w:val="20"/>
     </w:rPr>
   </w:style>
-  <w:style w:type="paragraph" w:styleId="Kommentarthema">
+  <w:style w:type="paragraph" w:styleId="CommentSubject">
     <w:name w:val="annotation subject"/>
-    <w:basedOn w:val="Kommentartext"/>
-    <w:next w:val="Kommentartext"/>
-    <w:link w:val="KommentarthemaZchn"/>
+    <w:basedOn w:val="CommentText"/>
+    <w:next w:val="CommentText"/>
+    <w:link w:val="CommentSubjectChar"/>
     <w:uiPriority w:val="99"/>
     <w:semiHidden/>
     <w:unhideWhenUsed/>
@@ -10246,10 +10153,10 @@
       <w:bCs/>
     </w:rPr>
   </w:style>
-  <w:style w:type="character" w:customStyle="1" w:styleId="KommentarthemaZchn">
-    <w:name w:val="Kommentarthema Zchn"/>
-    <w:basedOn w:val="KommentartextZchn"/>
-    <w:link w:val="Kommentarthema"/>
+  <w:style w:type="character" w:customStyle="1" w:styleId="CommentSubjectChar">
+    <w:name w:val="Comment Subject Char"/>
+    <w:basedOn w:val="CommentTextChar"/>
+    <w:link w:val="CommentSubject"/>
     <w:uiPriority w:val="99"/>
     <w:semiHidden/>
     <w:rsid w:val="00930DCB"/>
@@ -10261,10 +10168,10 @@
       <w:szCs w:val="20"/>
     </w:rPr>
   </w:style>
-  <w:style w:type="paragraph" w:styleId="Sprechblasentext">
+  <w:style w:type="paragraph" w:styleId="BalloonText">
     <w:name w:val="Balloon Text"/>
-    <w:basedOn w:val="Standard"/>
-    <w:link w:val="SprechblasentextZchn"/>
+    <w:basedOn w:val="Normal"/>
+    <w:link w:val="BalloonTextChar"/>
     <w:uiPriority w:val="99"/>
     <w:semiHidden/>
     <w:unhideWhenUsed/>
@@ -10275,10 +10182,416 @@
       <w:szCs w:val="18"/>
     </w:rPr>
   </w:style>
-  <w:style w:type="character" w:customStyle="1" w:styleId="SprechblasentextZchn">
-    <w:name w:val="Sprechblasentext Zchn"/>
-    <w:basedOn w:val="Absatz-Standardschriftart"/>
-    <w:link w:val="Sprechblasentext"/>
+  <w:style w:type="character" w:customStyle="1" w:styleId="BalloonTextChar">
+    <w:name w:val="Balloon Text Char"/>
+    <w:basedOn w:val="DefaultParagraphFont"/>
+    <w:link w:val="BalloonText"/>
+    <w:uiPriority w:val="99"/>
+    <w:semiHidden/>
+    <w:rsid w:val="00930DCB"/>
+    <w:rPr>
+      <w:rFonts w:ascii="Segoe UI" w:eastAsia="Calibri" w:hAnsi="Segoe UI" w:cs="Segoe UI"/>
+      <w:sz w:val="18"/>
+      <w:szCs w:val="18"/>
+    </w:rPr>
+  </w:style>
+</w:styles>
+</file>
+
+<file path=word/stylesWithEffects.xml><?xml version="1.0" encoding="utf-8"?>
+<w:styles xmlns:wpc="http://schemas.microsoft.com/office/word/2010/wordprocessingCanvas" xmlns:mc="http://schemas.openxmlformats.org/markup-compatibility/2006" xmlns:o="urn:schemas-microsoft-com:office:office" xmlns:r="http://schemas.openxmlformats.org/officeDocument/2006/relationships" xmlns:m="http://schemas.openxmlformats.org/officeDocument/2006/math" xmlns:v="urn:schemas-microsoft-com:vml" xmlns:wp14="http://schemas.microsoft.com/office/word/2010/wordprocessingDrawing" xmlns:wp="http://schemas.openxmlformats.org/drawingml/2006/wordprocessingDrawing" xmlns:w10="urn:schemas-microsoft-com:office:word" xmlns:w="http://schemas.openxmlformats.org/wordprocessingml/2006/main" xmlns:w14="http://schemas.microsoft.com/office/word/2010/wordml" xmlns:wpg="http://schemas.microsoft.com/office/word/2010/wordprocessingGroup" xmlns:wpi="http://schemas.microsoft.com/office/word/2010/wordprocessingInk" xmlns:wne="http://schemas.microsoft.com/office/word/2006/wordml" xmlns:wps="http://schemas.microsoft.com/office/word/2010/wordprocessingShape" mc:Ignorable="w14 wp14">
+  <w:docDefaults>
+    <w:rPrDefault>
+      <w:rPr>
+        <w:rFonts w:asciiTheme="minorHAnsi" w:eastAsiaTheme="minorHAnsi" w:hAnsiTheme="minorHAnsi" w:cstheme="minorBidi"/>
+        <w:sz w:val="22"/>
+        <w:szCs w:val="22"/>
+        <w:lang w:val="en-US" w:eastAsia="en-US" w:bidi="ar-SA"/>
+      </w:rPr>
+    </w:rPrDefault>
+    <w:pPrDefault>
+      <w:pPr>
+        <w:widowControl w:val="0"/>
+        <w:autoSpaceDE w:val="0"/>
+        <w:autoSpaceDN w:val="0"/>
+      </w:pPr>
+    </w:pPrDefault>
+  </w:docDefaults>
+  <w:latentStyles w:defLockedState="0" w:defUIPriority="99" w:defSemiHidden="1" w:defUnhideWhenUsed="1" w:defQFormat="0" w:count="267">
+    <w:lsdException w:name="Normal" w:semiHidden="0" w:uiPriority="0" w:unhideWhenUsed="0" w:qFormat="1"/>
+    <w:lsdException w:name="heading 1" w:semiHidden="0" w:uiPriority="9" w:unhideWhenUsed="0" w:qFormat="1"/>
+    <w:lsdException w:name="heading 2" w:uiPriority="9" w:qFormat="1"/>
+    <w:lsdException w:name="heading 3" w:uiPriority="9" w:qFormat="1"/>
+    <w:lsdException w:name="heading 4" w:uiPriority="9" w:qFormat="1"/>
+    <w:lsdException w:name="heading 5" w:uiPriority="9" w:qFormat="1"/>
+    <w:lsdException w:name="heading 6" w:uiPriority="9" w:qFormat="1"/>
+    <w:lsdException w:name="heading 7" w:uiPriority="9" w:qFormat="1"/>
+    <w:lsdException w:name="heading 8" w:uiPriority="9" w:qFormat="1"/>
+    <w:lsdException w:name="heading 9" w:uiPriority="9" w:qFormat="1"/>
+    <w:lsdException w:name="toc 1" w:uiPriority="39"/>
+    <w:lsdException w:name="toc 2" w:uiPriority="39"/>
+    <w:lsdException w:name="toc 3" w:uiPriority="39"/>
+    <w:lsdException w:name="toc 4" w:uiPriority="39"/>
+    <w:lsdException w:name="toc 5" w:uiPriority="39"/>
+    <w:lsdException w:name="toc 6" w:uiPriority="39"/>
+    <w:lsdException w:name="toc 7" w:uiPriority="39"/>
+    <w:lsdException w:name="toc 8" w:uiPriority="39"/>
+    <w:lsdException w:name="toc 9" w:uiPriority="39"/>
+    <w:lsdException w:name="caption" w:uiPriority="35" w:qFormat="1"/>
+    <w:lsdException w:name="Title" w:semiHidden="0" w:uiPriority="10" w:unhideWhenUsed="0" w:qFormat="1"/>
+    <w:lsdException w:name="Default Paragraph Font" w:uiPriority="1"/>
+    <w:lsdException w:name="Subtitle" w:semiHidden="0" w:uiPriority="11" w:unhideWhenUsed="0" w:qFormat="1"/>
+    <w:lsdException w:name="Strong" w:semiHidden="0" w:uiPriority="22" w:unhideWhenUsed="0" w:qFormat="1"/>
+    <w:lsdException w:name="Emphasis" w:semiHidden="0" w:uiPriority="20" w:unhideWhenUsed="0" w:qFormat="1"/>
+    <w:lsdException w:name="Table Grid" w:semiHidden="0" w:uiPriority="39" w:unhideWhenUsed="0"/>
+    <w:lsdException w:name="Placeholder Text" w:unhideWhenUsed="0"/>
+    <w:lsdException w:name="No Spacing" w:semiHidden="0" w:uiPriority="1" w:unhideWhenUsed="0" w:qFormat="1"/>
+    <w:lsdException w:name="Light Shading" w:semiHidden="0" w:uiPriority="60" w:unhideWhenUsed="0"/>
+    <w:lsdException w:name="Light List" w:semiHidden="0" w:uiPriority="61" w:unhideWhenUsed="0"/>
+    <w:lsdException w:name="Light Grid" w:semiHidden="0" w:uiPriority="62" w:unhideWhenUsed="0"/>
+    <w:lsdException w:name="Medium Shading 1" w:semiHidden="0" w:uiPriority="63" w:unhideWhenUsed="0"/>
+    <w:lsdException w:name="Medium Shading 2" w:semiHidden="0" w:uiPriority="64" w:unhideWhenUsed="0"/>
+    <w:lsdException w:name="Medium List 1" w:semiHidden="0" w:uiPriority="65" w:unhideWhenUsed="0"/>
+    <w:lsdException w:name="Medium List 2" w:semiHidden="0" w:uiPriority="66" w:unhideWhenUsed="0"/>
+    <w:lsdException w:name="Medium Grid 1" w:semiHidden="0" w:uiPriority="67" w:unhideWhenUsed="0"/>
+    <w:lsdException w:name="Medium Grid 2" w:semiHidden="0" w:uiPriority="68" w:unhideWhenUsed="0"/>
+    <w:lsdException w:name="Medium Grid 3" w:semiHidden="0" w:uiPriority="69" w:unhideWhenUsed="0"/>
+    <w:lsdException w:name="Dark List" w:semiHidden="0" w:uiPriority="70" w:unhideWhenUsed="0"/>
+    <w:lsdException w:name="Colorful Shading" w:semiHidden="0" w:uiPriority="71" w:unhideWhenUsed="0"/>
+    <w:lsdException w:name="Colorful List" w:semiHidden="0" w:uiPriority="72" w:unhideWhenUsed="0"/>
+    <w:lsdException w:name="Colorful Grid" w:semiHidden="0" w:uiPriority="73" w:unhideWhenUsed="0"/>
+    <w:lsdException w:name="Light Shading Accent 1" w:semiHidden="0" w:uiPriority="60" w:unhideWhenUsed="0"/>
+    <w:lsdException w:name="Light List Accent 1" w:semiHidden="0" w:uiPriority="61" w:unhideWhenUsed="0"/>
+    <w:lsdException w:name="Light Grid Accent 1" w:semiHidden="0" w:uiPriority="62" w:unhideWhenUsed="0"/>
+    <w:lsdException w:name="Medium Shading 1 Accent 1" w:semiHidden="0" w:uiPriority="63" w:unhideWhenUsed="0"/>
+    <w:lsdException w:name="Medium Shading 2 Accent 1" w:semiHidden="0" w:uiPriority="64" w:unhideWhenUsed="0"/>
+    <w:lsdException w:name="Medium List 1 Accent 1" w:semiHidden="0" w:uiPriority="65" w:unhideWhenUsed="0"/>
+    <w:lsdException w:name="Revision" w:unhideWhenUsed="0"/>
+    <w:lsdException w:name="List Paragraph" w:semiHidden="0" w:uiPriority="1" w:unhideWhenUsed="0" w:qFormat="1"/>
+    <w:lsdException w:name="Quote" w:semiHidden="0" w:uiPriority="29" w:unhideWhenUsed="0" w:qFormat="1"/>
+    <w:lsdException w:name="Intense Quote" w:semiHidden="0" w:uiPriority="30" w:unhideWhenUsed="0" w:qFormat="1"/>
+    <w:lsdException w:name="Medium List 2 Accent 1" w:semiHidden="0" w:uiPriority="66" w:unhideWhenUsed="0"/>
+    <w:lsdException w:name="Medium Grid 1 Accent 1" w:semiHidden="0" w:uiPriority="67" w:unhideWhenUsed="0"/>
+    <w:lsdException w:name="Medium Grid 2 Accent 1" w:semiHidden="0" w:uiPriority="68" w:unhideWhenUsed="0"/>
+    <w:lsdException w:name="Medium Grid 3 Accent 1" w:semiHidden="0" w:uiPriority="69" w:unhideWhenUsed="0"/>
+    <w:lsdException w:name="Dark List Accent 1" w:semiHidden="0" w:uiPriority="70" w:unhideWhenUsed="0"/>
+    <w:lsdException w:name="Colorful Shading Accent 1" w:semiHidden="0" w:uiPriority="71" w:unhideWhenUsed="0"/>
+    <w:lsdException w:name="Colorful List Accent 1" w:semiHidden="0" w:uiPriority="72" w:unhideWhenUsed="0"/>
+    <w:lsdException w:name="Colorful Grid Accent 1" w:semiHidden="0" w:uiPriority="73" w:unhideWhenUsed="0"/>
+    <w:lsdException w:name="Light Shading Accent 2" w:semiHidden="0" w:uiPriority="60" w:unhideWhenUsed="0"/>
+    <w:lsdException w:name="Light List Accent 2" w:semiHidden="0" w:uiPriority="61" w:unhideWhenUsed="0"/>
+    <w:lsdException w:name="Light Grid Accent 2" w:semiHidden="0" w:uiPriority="62" w:unhideWhenUsed="0"/>
+    <w:lsdException w:name="Medium Shading 1 Accent 2" w:semiHidden="0" w:uiPriority="63" w:unhideWhenUsed="0"/>
+    <w:lsdException w:name="Medium Shading 2 Accent 2" w:semiHidden="0" w:uiPriority="64" w:unhideWhenUsed="0"/>
+    <w:lsdException w:name="Medium List 1 Accent 2" w:semiHidden="0" w:uiPriority="65" w:unhideWhenUsed="0"/>
+    <w:lsdException w:name="Medium List 2 Accent 2" w:semiHidden="0" w:uiPriority="66" w:unhideWhenUsed="0"/>
+    <w:lsdException w:name="Medium Grid 1 Accent 2" w:semiHidden="0" w:uiPriority="67" w:unhideWhenUsed="0"/>
+    <w:lsdException w:name="Medium Grid 2 Accent 2" w:semiHidden="0" w:uiPriority="68" w:unhideWhenUsed="0"/>
+    <w:lsdException w:name="Medium Grid 3 Accent 2" w:semiHidden="0" w:uiPriority="69" w:unhideWhenUsed="0"/>
+    <w:lsdException w:name="Dark List Accent 2" w:semiHidden="0" w:uiPriority="70" w:unhideWhenUsed="0"/>
+    <w:lsdException w:name="Colorful Shading Accent 2" w:semiHidden="0" w:uiPriority="71" w:unhideWhenUsed="0"/>
+    <w:lsdException w:name="Colorful List Accent 2" w:semiHidden="0" w:uiPriority="72" w:unhideWhenUsed="0"/>
+    <w:lsdException w:name="Colorful Grid Accent 2" w:semiHidden="0" w:uiPriority="73" w:unhideWhenUsed="0"/>
+    <w:lsdException w:name="Light Shading Accent 3" w:semiHidden="0" w:uiPriority="60" w:unhideWhenUsed="0"/>
+    <w:lsdException w:name="Light List Accent 3" w:semiHidden="0" w:uiPriority="61" w:unhideWhenUsed="0"/>
+    <w:lsdException w:name="Light Grid Accent 3" w:semiHidden="0" w:uiPriority="62" w:unhideWhenUsed="0"/>
+    <w:lsdException w:name="Medium Shading 1 Accent 3" w:semiHidden="0" w:uiPriority="63" w:unhideWhenUsed="0"/>
+    <w:lsdException w:name="Medium Shading 2 Accent 3" w:semiHidden="0" w:uiPriority="64" w:unhideWhenUsed="0"/>
+    <w:lsdException w:name="Medium List 1 Accent 3" w:semiHidden="0" w:uiPriority="65" w:unhideWhenUsed="0"/>
+    <w:lsdException w:name="Medium List 2 Accent 3" w:semiHidden="0" w:uiPriority="66" w:unhideWhenUsed="0"/>
+    <w:lsdException w:name="Medium Grid 1 Accent 3" w:semiHidden="0" w:uiPriority="67" w:unhideWhenUsed="0"/>
+    <w:lsdException w:name="Medium Grid 2 Accent 3" w:semiHidden="0" w:uiPriority="68" w:unhideWhenUsed="0"/>
+    <w:lsdException w:name="Medium Grid 3 Accent 3" w:semiHidden="0" w:uiPriority="69" w:unhideWhenUsed="0"/>
+    <w:lsdException w:name="Dark List Accent 3" w:semiHidden="0" w:uiPriority="70" w:unhideWhenUsed="0"/>
+    <w:lsdException w:name="Colorful Shading Accent 3" w:semiHidden="0" w:uiPriority="71" w:unhideWhenUsed="0"/>
+    <w:lsdException w:name="Colorful List Accent 3" w:semiHidden="0" w:uiPriority="72" w:unhideWhenUsed="0"/>
+    <w:lsdException w:name="Colorful Grid Accent 3" w:semiHidden="0" w:uiPriority="73" w:unhideWhenUsed="0"/>
+    <w:lsdException w:name="Light Shading Accent 4" w:semiHidden="0" w:uiPriority="60" w:unhideWhenUsed="0"/>
+    <w:lsdException w:name="Light List Accent 4" w:semiHidden="0" w:uiPriority="61" w:unhideWhenUsed="0"/>
+    <w:lsdException w:name="Light Grid Accent 4" w:semiHidden="0" w:uiPriority="62" w:unhideWhenUsed="0"/>
+    <w:lsdException w:name="Medium Shading 1 Accent 4" w:semiHidden="0" w:uiPriority="63" w:unhideWhenUsed="0"/>
+    <w:lsdException w:name="Medium Shading 2 Accent 4" w:semiHidden="0" w:uiPriority="64" w:unhideWhenUsed="0"/>
+    <w:lsdException w:name="Medium List 1 Accent 4" w:semiHidden="0" w:uiPriority="65" w:unhideWhenUsed="0"/>
+    <w:lsdException w:name="Medium List 2 Accent 4" w:semiHidden="0" w:uiPriority="66" w:unhideWhenUsed="0"/>
+    <w:lsdException w:name="Medium Grid 1 Accent 4" w:semiHidden="0" w:uiPriority="67" w:unhideWhenUsed="0"/>
+    <w:lsdException w:name="Medium Grid 2 Accent 4" w:semiHidden="0" w:uiPriority="68" w:unhideWhenUsed="0"/>
+    <w:lsdException w:name="Medium Grid 3 Accent 4" w:semiHidden="0" w:uiPriority="69" w:unhideWhenUsed="0"/>
+    <w:lsdException w:name="Dark List Accent 4" w:semiHidden="0" w:uiPriority="70" w:unhideWhenUsed="0"/>
+    <w:lsdException w:name="Colorful Shading Accent 4" w:semiHidden="0" w:uiPriority="71" w:unhideWhenUsed="0"/>
+    <w:lsdException w:name="Colorful List Accent 4" w:semiHidden="0" w:uiPriority="72" w:unhideWhenUsed="0"/>
+    <w:lsdException w:name="Colorful Grid Accent 4" w:semiHidden="0" w:uiPriority="73" w:unhideWhenUsed="0"/>
+    <w:lsdException w:name="Light Shading Accent 5" w:semiHidden="0" w:uiPriority="60" w:unhideWhenUsed="0"/>
+    <w:lsdException w:name="Light List Accent 5" w:semiHidden="0" w:uiPriority="61" w:unhideWhenUsed="0"/>
+    <w:lsdException w:name="Light Grid Accent 5" w:semiHidden="0" w:uiPriority="62" w:unhideWhenUsed="0"/>
+    <w:lsdException w:name="Medium Shading 1 Accent 5" w:semiHidden="0" w:uiPriority="63" w:unhideWhenUsed="0"/>
+    <w:lsdException w:name="Medium Shading 2 Accent 5" w:semiHidden="0" w:uiPriority="64" w:unhideWhenUsed="0"/>
+    <w:lsdException w:name="Medium List 1 Accent 5" w:semiHidden="0" w:uiPriority="65" w:unhideWhenUsed="0"/>
+    <w:lsdException w:name="Medium List 2 Accent 5" w:semiHidden="0" w:uiPriority="66" w:unhideWhenUsed="0"/>
+    <w:lsdException w:name="Medium Grid 1 Accent 5" w:semiHidden="0" w:uiPriority="67" w:unhideWhenUsed="0"/>
+    <w:lsdException w:name="Medium Grid 2 Accent 5" w:semiHidden="0" w:uiPriority="68" w:unhideWhenUsed="0"/>
+    <w:lsdException w:name="Medium Grid 3 Accent 5" w:semiHidden="0" w:uiPriority="69" w:unhideWhenUsed="0"/>
+    <w:lsdException w:name="Dark List Accent 5" w:semiHidden="0" w:uiPriority="70" w:unhideWhenUsed="0"/>
+    <w:lsdException w:name="Colorful Shading Accent 5" w:semiHidden="0" w:uiPriority="71" w:unhideWhenUsed="0"/>
+    <w:lsdException w:name="Colorful List Accent 5" w:semiHidden="0" w:uiPriority="72" w:unhideWhenUsed="0"/>
+    <w:lsdException w:name="Colorful Grid Accent 5" w:semiHidden="0" w:uiPriority="73" w:unhideWhenUsed="0"/>
+    <w:lsdException w:name="Light Shading Accent 6" w:semiHidden="0" w:uiPriority="60" w:unhideWhenUsed="0"/>
+    <w:lsdException w:name="Light List Accent 6" w:semiHidden="0" w:uiPriority="61" w:unhideWhenUsed="0"/>
+    <w:lsdException w:name="Light Grid Accent 6" w:semiHidden="0" w:uiPriority="62" w:unhideWhenUsed="0"/>
+    <w:lsdException w:name="Medium Shading 1 Accent 6" w:semiHidden="0" w:uiPriority="63" w:unhideWhenUsed="0"/>
+    <w:lsdException w:name="Medium Shading 2 Accent 6" w:semiHidden="0" w:uiPriority="64" w:unhideWhenUsed="0"/>
+    <w:lsdException w:name="Medium List 1 Accent 6" w:semiHidden="0" w:uiPriority="65" w:unhideWhenUsed="0"/>
+    <w:lsdException w:name="Medium List 2 Accent 6" w:semiHidden="0" w:uiPriority="66" w:unhideWhenUsed="0"/>
+    <w:lsdException w:name="Medium Grid 1 Accent 6" w:semiHidden="0" w:uiPriority="67" w:unhideWhenUsed="0"/>
+    <w:lsdException w:name="Medium Grid 2 Accent 6" w:semiHidden="0" w:uiPriority="68" w:unhideWhenUsed="0"/>
+    <w:lsdException w:name="Medium Grid 3 Accent 6" w:semiHidden="0" w:uiPriority="69" w:unhideWhenUsed="0"/>
+    <w:lsdException w:name="Dark List Accent 6" w:semiHidden="0" w:uiPriority="70" w:unhideWhenUsed="0"/>
+    <w:lsdException w:name="Colorful Shading Accent 6" w:semiHidden="0" w:uiPriority="71" w:unhideWhenUsed="0"/>
+    <w:lsdException w:name="Colorful List Accent 6" w:semiHidden="0" w:uiPriority="72" w:unhideWhenUsed="0"/>
+    <w:lsdException w:name="Colorful Grid Accent 6" w:semiHidden="0" w:uiPriority="73" w:unhideWhenUsed="0"/>
+    <w:lsdException w:name="Subtle Emphasis" w:semiHidden="0" w:uiPriority="19" w:unhideWhenUsed="0" w:qFormat="1"/>
+    <w:lsdException w:name="Intense Emphasis" w:semiHidden="0" w:uiPriority="21" w:unhideWhenUsed="0" w:qFormat="1"/>
+    <w:lsdException w:name="Subtle Reference" w:semiHidden="0" w:uiPriority="31" w:unhideWhenUsed="0" w:qFormat="1"/>
+    <w:lsdException w:name="Intense Reference" w:semiHidden="0" w:uiPriority="32" w:unhideWhenUsed="0" w:qFormat="1"/>
+    <w:lsdException w:name="Book Title" w:semiHidden="0" w:uiPriority="33" w:unhideWhenUsed="0" w:qFormat="1"/>
+    <w:lsdException w:name="Bibliography" w:uiPriority="37"/>
+    <w:lsdException w:name="TOC Heading" w:uiPriority="39" w:qFormat="1"/>
+  </w:latentStyles>
+  <w:style w:type="paragraph" w:default="1" w:styleId="Normal">
+    <w:name w:val="Normal"/>
+    <w:uiPriority w:val="1"/>
+    <w:qFormat/>
+    <w:rPr>
+      <w:rFonts w:ascii="Calibri" w:eastAsia="Calibri" w:hAnsi="Calibri" w:cs="Calibri"/>
+    </w:rPr>
+  </w:style>
+  <w:style w:type="paragraph" w:styleId="Heading1">
+    <w:name w:val="heading 1"/>
+    <w:basedOn w:val="Normal"/>
+    <w:uiPriority w:val="1"/>
+    <w:qFormat/>
+    <w:pPr>
+      <w:ind w:left="836" w:hanging="701"/>
+      <w:outlineLvl w:val="0"/>
+    </w:pPr>
+    <w:rPr>
+      <w:rFonts w:ascii="Cambria" w:eastAsia="Cambria" w:hAnsi="Cambria" w:cs="Cambria"/>
+      <w:b/>
+      <w:bCs/>
+      <w:sz w:val="28"/>
+      <w:szCs w:val="28"/>
+    </w:rPr>
+  </w:style>
+  <w:style w:type="paragraph" w:styleId="Heading2">
+    <w:name w:val="heading 2"/>
+    <w:basedOn w:val="Normal"/>
+    <w:uiPriority w:val="1"/>
+    <w:qFormat/>
+    <w:pPr>
+      <w:ind w:left="836" w:hanging="360"/>
+      <w:outlineLvl w:val="1"/>
+    </w:pPr>
+    <w:rPr>
+      <w:rFonts w:ascii="Cambria" w:eastAsia="Cambria" w:hAnsi="Cambria" w:cs="Cambria"/>
+      <w:b/>
+      <w:bCs/>
+      <w:sz w:val="26"/>
+      <w:szCs w:val="26"/>
+    </w:rPr>
+  </w:style>
+  <w:style w:type="paragraph" w:styleId="Heading3">
+    <w:name w:val="heading 3"/>
+    <w:basedOn w:val="Normal"/>
+    <w:uiPriority w:val="1"/>
+    <w:qFormat/>
+    <w:pPr>
+      <w:spacing w:before="243"/>
+      <w:ind w:left="116"/>
+      <w:jc w:val="both"/>
+      <w:outlineLvl w:val="2"/>
+    </w:pPr>
+    <w:rPr>
+      <w:rFonts w:ascii="Cambria" w:eastAsia="Cambria" w:hAnsi="Cambria" w:cs="Cambria"/>
+      <w:b/>
+      <w:bCs/>
+    </w:rPr>
+  </w:style>
+  <w:style w:type="character" w:default="1" w:styleId="DefaultParagraphFont">
+    <w:name w:val="Default Paragraph Font"/>
+    <w:uiPriority w:val="1"/>
+    <w:semiHidden/>
+    <w:unhideWhenUsed/>
+  </w:style>
+  <w:style w:type="table" w:default="1" w:styleId="TableNormal">
+    <w:name w:val="Normal Table"/>
+    <w:uiPriority w:val="99"/>
+    <w:semiHidden/>
+    <w:unhideWhenUsed/>
+    <w:tblPr>
+      <w:tblInd w:w="0" w:type="dxa"/>
+      <w:tblCellMar>
+        <w:top w:w="0" w:type="dxa"/>
+        <w:left w:w="108" w:type="dxa"/>
+        <w:bottom w:w="0" w:type="dxa"/>
+        <w:right w:w="108" w:type="dxa"/>
+      </w:tblCellMar>
+    </w:tblPr>
+  </w:style>
+  <w:style w:type="numbering" w:default="1" w:styleId="NoList">
+    <w:name w:val="No List"/>
+    <w:uiPriority w:val="99"/>
+    <w:semiHidden/>
+    <w:unhideWhenUsed/>
+  </w:style>
+  <w:style w:type="table" w:customStyle="1" w:styleId="TableNormal1">
+    <w:name w:val="Table Normal1"/>
+    <w:uiPriority w:val="2"/>
+    <w:semiHidden/>
+    <w:unhideWhenUsed/>
+    <w:qFormat/>
+    <w:tblPr>
+      <w:tblInd w:w="0" w:type="dxa"/>
+      <w:tblCellMar>
+        <w:top w:w="0" w:type="dxa"/>
+        <w:left w:w="0" w:type="dxa"/>
+        <w:bottom w:w="0" w:type="dxa"/>
+        <w:right w:w="0" w:type="dxa"/>
+      </w:tblCellMar>
+    </w:tblPr>
+  </w:style>
+  <w:style w:type="paragraph" w:styleId="BodyText">
+    <w:name w:val="Body Text"/>
+    <w:basedOn w:val="Normal"/>
+    <w:uiPriority w:val="1"/>
+    <w:qFormat/>
+    <w:pPr>
+      <w:spacing w:before="41"/>
+      <w:ind w:left="836" w:hanging="360"/>
+    </w:pPr>
+  </w:style>
+  <w:style w:type="paragraph" w:styleId="ListParagraph">
+    <w:name w:val="List Paragraph"/>
+    <w:basedOn w:val="Normal"/>
+    <w:uiPriority w:val="1"/>
+    <w:qFormat/>
+    <w:pPr>
+      <w:spacing w:before="41"/>
+      <w:ind w:left="836" w:hanging="360"/>
+    </w:pPr>
+  </w:style>
+  <w:style w:type="paragraph" w:customStyle="1" w:styleId="TableParagraph">
+    <w:name w:val="Table Paragraph"/>
+    <w:basedOn w:val="Normal"/>
+    <w:uiPriority w:val="1"/>
+    <w:qFormat/>
+  </w:style>
+  <w:style w:type="character" w:styleId="Hyperlink">
+    <w:name w:val="Hyperlink"/>
+    <w:basedOn w:val="DefaultParagraphFont"/>
+    <w:uiPriority w:val="99"/>
+    <w:unhideWhenUsed/>
+    <w:rsid w:val="00AC3195"/>
+    <w:rPr>
+      <w:color w:val="0000FF" w:themeColor="hyperlink"/>
+      <w:u w:val="single"/>
+    </w:rPr>
+  </w:style>
+  <w:style w:type="character" w:styleId="FollowedHyperlink">
+    <w:name w:val="FollowedHyperlink"/>
+    <w:basedOn w:val="DefaultParagraphFont"/>
+    <w:uiPriority w:val="99"/>
+    <w:semiHidden/>
+    <w:unhideWhenUsed/>
+    <w:rsid w:val="00A17CB2"/>
+    <w:rPr>
+      <w:color w:val="800080" w:themeColor="followedHyperlink"/>
+      <w:u w:val="single"/>
+    </w:rPr>
+  </w:style>
+  <w:style w:type="character" w:styleId="CommentReference">
+    <w:name w:val="annotation reference"/>
+    <w:basedOn w:val="DefaultParagraphFont"/>
+    <w:uiPriority w:val="99"/>
+    <w:semiHidden/>
+    <w:unhideWhenUsed/>
+    <w:rsid w:val="00930DCB"/>
+    <w:rPr>
+      <w:sz w:val="16"/>
+      <w:szCs w:val="16"/>
+    </w:rPr>
+  </w:style>
+  <w:style w:type="paragraph" w:styleId="CommentText">
+    <w:name w:val="annotation text"/>
+    <w:basedOn w:val="Normal"/>
+    <w:link w:val="CommentTextChar"/>
+    <w:uiPriority w:val="99"/>
+    <w:semiHidden/>
+    <w:unhideWhenUsed/>
+    <w:rsid w:val="00930DCB"/>
+    <w:rPr>
+      <w:sz w:val="20"/>
+      <w:szCs w:val="20"/>
+    </w:rPr>
+  </w:style>
+  <w:style w:type="character" w:customStyle="1" w:styleId="CommentTextChar">
+    <w:name w:val="Comment Text Char"/>
+    <w:basedOn w:val="DefaultParagraphFont"/>
+    <w:link w:val="CommentText"/>
+    <w:uiPriority w:val="99"/>
+    <w:semiHidden/>
+    <w:rsid w:val="00930DCB"/>
+    <w:rPr>
+      <w:rFonts w:ascii="Calibri" w:eastAsia="Calibri" w:hAnsi="Calibri" w:cs="Calibri"/>
+      <w:sz w:val="20"/>
+      <w:szCs w:val="20"/>
+    </w:rPr>
+  </w:style>
+  <w:style w:type="paragraph" w:styleId="CommentSubject">
+    <w:name w:val="annotation subject"/>
+    <w:basedOn w:val="CommentText"/>
+    <w:next w:val="CommentText"/>
+    <w:link w:val="CommentSubjectChar"/>
+    <w:uiPriority w:val="99"/>
+    <w:semiHidden/>
+    <w:unhideWhenUsed/>
+    <w:rsid w:val="00930DCB"/>
+    <w:rPr>
+      <w:b/>
+      <w:bCs/>
+    </w:rPr>
+  </w:style>
+  <w:style w:type="character" w:customStyle="1" w:styleId="CommentSubjectChar">
+    <w:name w:val="Comment Subject Char"/>
+    <w:basedOn w:val="CommentTextChar"/>
+    <w:link w:val="CommentSubject"/>
+    <w:uiPriority w:val="99"/>
+    <w:semiHidden/>
+    <w:rsid w:val="00930DCB"/>
+    <w:rPr>
+      <w:rFonts w:ascii="Calibri" w:eastAsia="Calibri" w:hAnsi="Calibri" w:cs="Calibri"/>
+      <w:b/>
+      <w:bCs/>
+      <w:sz w:val="20"/>
+      <w:szCs w:val="20"/>
+    </w:rPr>
+  </w:style>
+  <w:style w:type="paragraph" w:styleId="BalloonText">
+    <w:name w:val="Balloon Text"/>
+    <w:basedOn w:val="Normal"/>
+    <w:link w:val="BalloonTextChar"/>
+    <w:uiPriority w:val="99"/>
+    <w:semiHidden/>
+    <w:unhideWhenUsed/>
+    <w:rsid w:val="00930DCB"/>
+    <w:rPr>
+      <w:rFonts w:ascii="Segoe UI" w:hAnsi="Segoe UI" w:cs="Segoe UI"/>
+      <w:sz w:val="18"/>
+      <w:szCs w:val="18"/>
+    </w:rPr>
+  </w:style>
+  <w:style w:type="character" w:customStyle="1" w:styleId="BalloonTextChar">
+    <w:name w:val="Balloon Text Char"/>
+    <w:basedOn w:val="DefaultParagraphFont"/>
+    <w:link w:val="BalloonText"/>
     <w:uiPriority w:val="99"/>
     <w:semiHidden/>
     <w:rsid w:val="00930DCB"/>

</xml_diff>